<commit_message>
Finished formatting main.docx. Added in annotations from mike
* Will make 1-2more annotations, other rat slow activity transient ppr
and Xu or olavarria ppr.
* @mcrair sync this 'word' branch and look over word document.
* will add in last annotes, and should be ready to submit this .docx in
the morn.
</commit_message>
<xml_diff>
--- a/currOpin_main.docx
+++ b/currOpin_main.docx
@@ -2497,6 +2497,9 @@
         <w:t>Recent calcium imaging studies have proved invaluable for revealing the spatial patterns of spontaneous activity in the visual system. The first in vivo recordings of retinal waves was recently accomplished by recording pre-synaptic calcium signals from RGC terminals in the superior colliculus in mice. Together with post-synaptic recordings from populations of collicular and cortical neurons, these experiments reveal that retinal waves are the primary source of patterned neural activity throughout the developing visual system before vision</w:t>
       </w:r>
       <w:r>
+        <w:t xml:space="preserve"> </w:t>
+      </w:r>
+      <w:r>
         <w:fldChar w:fldCharType="begin"/>
       </w:r>
       <w:r>
@@ -4767,8 +4770,6 @@
                       </wp:inline>
                     </w:drawing>
                   </w:r>
-                  <w:bookmarkStart w:id="8" w:name="_GoBack"/>
-                  <w:bookmarkEnd w:id="8"/>
                 </w:p>
                 <w:p>
                   <w:pPr>
@@ -4821,8 +4822,8 @@
       <w:pPr>
         <w:pStyle w:val="Heading1"/>
       </w:pPr>
-      <w:bookmarkStart w:id="9" w:name="regulationofvisualmapstructureandfunctio"/>
-      <w:bookmarkEnd w:id="9"/>
+      <w:bookmarkStart w:id="8" w:name="regulationofvisualmapstructureandfunctio"/>
+      <w:bookmarkEnd w:id="8"/>
       <w:r>
         <w:t>Regulation of visual map structure and function by spontaneous activity</w:t>
       </w:r>
@@ -5462,8 +5463,8 @@
       <w:pPr>
         <w:pStyle w:val="Heading1"/>
       </w:pPr>
-      <w:bookmarkStart w:id="10" w:name="conclusion"/>
-      <w:bookmarkEnd w:id="10"/>
+      <w:bookmarkStart w:id="9" w:name="conclusion"/>
+      <w:bookmarkEnd w:id="9"/>
       <w:r>
         <w:lastRenderedPageBreak/>
         <w:t>Conclusion</w:t>
@@ -5478,1611 +5479,1777 @@
       <w:pPr>
         <w:pStyle w:val="Heading1"/>
       </w:pPr>
-      <w:bookmarkStart w:id="11" w:name="acknowledgements"/>
+      <w:bookmarkStart w:id="10" w:name="acknowledgements"/>
+      <w:bookmarkEnd w:id="10"/>
+      <w:r>
+        <w:t>Acknowledgements</w:t>
+      </w:r>
+    </w:p>
+    <w:p>
+      <w:r>
+        <w:t>This work was supported by NIH grants P30 EY000785 and R01 EY015788 to M.C.C.</w:t>
+      </w:r>
+    </w:p>
+    <w:p>
+      <w:pPr>
+        <w:pStyle w:val="Heading1"/>
+      </w:pPr>
+      <w:bookmarkStart w:id="11" w:name="references"/>
       <w:bookmarkEnd w:id="11"/>
       <w:r>
-        <w:t>Acknowledgements</w:t>
-      </w:r>
-    </w:p>
-    <w:p>
-      <w:r>
-        <w:t>This work was supported by NIH grants P30 EY000785 and R01 EY015788 to M.C.C.</w:t>
-      </w:r>
-    </w:p>
-    <w:p>
-      <w:pPr>
-        <w:pStyle w:val="Heading1"/>
-      </w:pPr>
-      <w:bookmarkStart w:id="12" w:name="references"/>
+        <w:t>References</w:t>
+      </w:r>
+    </w:p>
+    <w:p>
+      <w:pPr>
+        <w:pStyle w:val="Endnote"/>
+      </w:pPr>
+      <w:r>
+        <w:fldChar w:fldCharType="begin"/>
+      </w:r>
+      <w:r>
+        <w:instrText xml:space="preserve"> ADDIN bibliography{bib_file:OMEGA.bib;bib_template:/Users/ackman/Library/Application Support/BibDesk/Templates/BDtW-BibliographyTemplate.doc;citep_template:/Users/ackman/Library/Application Support/BibDesk/Templates/BDtW-NumberedBracketedCite.txt;citet_template:/Users/ackman/Library/Application Support/BibDesk/Templates/BDtW-NumberedBracketedCite.txt;ref_order:Appearance}</w:instrText>
+      </w:r>
+      <w:r>
+        <w:fldChar w:fldCharType="separate"/>
+      </w:r>
+    </w:p>
+    <w:p>
+      <w:pPr>
+        <w:pStyle w:val="Endnote"/>
+      </w:pPr>
+      <w:r>
+        <w:t>1.</w:t>
+      </w:r>
+      <w:r>
+        <w:tab/>
+        <w:t>Hubel, D. H. &amp; Wiesel, T. N. (1977) Ferrier lecture. Functional architecture of macaque monkey visual cortex. Proc R Soc Lond B Biol Sci 198, 1-59.</w:t>
+      </w:r>
+    </w:p>
+    <w:p>
+      <w:pPr>
+        <w:pStyle w:val="Endnote"/>
+      </w:pPr>
+    </w:p>
+    <w:p>
+      <w:pPr>
+        <w:pStyle w:val="Endnote"/>
+      </w:pPr>
+      <w:r>
+        <w:t>2.</w:t>
+      </w:r>
+      <w:r>
+        <w:tab/>
+        <w:t>Kuhl, P. K. (2010) Brain mechanisms in early language acquisition. Neuron 67, 713-27.</w:t>
+      </w:r>
+    </w:p>
+    <w:p>
+      <w:pPr>
+        <w:pStyle w:val="Endnote"/>
+      </w:pPr>
+    </w:p>
+    <w:p>
+      <w:pPr>
+        <w:pStyle w:val="Endnote"/>
+      </w:pPr>
+      <w:r>
+        <w:t>3.</w:t>
+      </w:r>
+      <w:r>
+        <w:tab/>
+        <w:t>King, W. M. &amp; Zhou, W. (2000) New ideas about binocular coordination of eye movements: is there a chameleon in the primate family tree?. Anat Rec 261, 153-61.</w:t>
+      </w:r>
+    </w:p>
+    <w:p>
+      <w:pPr>
+        <w:pStyle w:val="Endnote"/>
+      </w:pPr>
+    </w:p>
+    <w:p>
+      <w:pPr>
+        <w:pStyle w:val="Endnote"/>
+      </w:pPr>
+      <w:r>
+        <w:t>4.</w:t>
+      </w:r>
+      <w:r>
+        <w:tab/>
+        <w:t>Huberman, A. D., Feller, M. B., &amp; Chapman, B. (2008) Mechanisms underlying development of visual maps and receptive fields. Annu Rev Neurosci 31, 479--509.</w:t>
+      </w:r>
+    </w:p>
+    <w:p>
+      <w:pPr>
+        <w:pStyle w:val="Endnote"/>
+      </w:pPr>
+    </w:p>
+    <w:p>
+      <w:pPr>
+        <w:pStyle w:val="Endnote"/>
+      </w:pPr>
+      <w:r>
+        <w:t>5.</w:t>
+      </w:r>
+      <w:r>
+        <w:tab/>
+        <w:t>Cang, J. &amp; Feldheim, D. A. (2013) Developmental Mechanisms of Topographic Map Formation and Alignment. Annu Rev Neurosci , .</w:t>
+      </w:r>
+    </w:p>
+    <w:p>
+      <w:pPr>
+        <w:pStyle w:val="Endnote"/>
+      </w:pPr>
+    </w:p>
+    <w:p>
+      <w:pPr>
+        <w:pStyle w:val="Endnote"/>
+      </w:pPr>
+      <w:r>
+        <w:t>6.</w:t>
+      </w:r>
+      <w:r>
+        <w:tab/>
+        <w:t>Blankenship, A. G. &amp; Feller, M. B. (2010) Mechanisms underlying spontaneous patterned activity in developing neural circuits. Nat Rev Neurosci 11, 18-29.</w:t>
+      </w:r>
+    </w:p>
+    <w:p>
+      <w:pPr>
+        <w:pStyle w:val="Endnote"/>
+      </w:pPr>
+    </w:p>
+    <w:p>
+      <w:pPr>
+        <w:pStyle w:val="Endnote"/>
+      </w:pPr>
+      <w:r>
+        <w:t>7.</w:t>
+      </w:r>
+      <w:r>
+        <w:tab/>
+        <w:t>Levelt, C. N. &amp; Hübener, M. (2012) Critical-period plasticity in the visual cortex. Annu Rev Neurosci 35, 309-30.</w:t>
+      </w:r>
+    </w:p>
+    <w:p>
+      <w:pPr>
+        <w:pStyle w:val="Endnote"/>
+      </w:pPr>
+    </w:p>
+    <w:p>
+      <w:pPr>
+        <w:pStyle w:val="Endnote"/>
+      </w:pPr>
+      <w:r>
+        <w:t>8.</w:t>
+      </w:r>
+      <w:r>
+        <w:tab/>
+        <w:t>Espinosa, J. S. &amp; Stryker, M. P. (2012) Development and plasticity of the primary visual cortex. Neuron 75, 230-49.</w:t>
+      </w:r>
+    </w:p>
+    <w:p>
+      <w:pPr>
+        <w:pStyle w:val="Endnote"/>
+      </w:pPr>
+    </w:p>
+    <w:p>
+      <w:pPr>
+        <w:pStyle w:val="Endnote"/>
+      </w:pPr>
+      <w:r>
+        <w:t>9.</w:t>
+      </w:r>
+      <w:r>
+        <w:tab/>
+        <w:t>Mazzoni, A., Broccard, F. D., Garcia-Perez, E., Bonifazi, P., Ruaro, M. E., &amp; Torre, V. (2007) On the dynamics of the spontaneous activity in neuronal networks. PLoS ONE 2, e439.</w:t>
+      </w:r>
+    </w:p>
+    <w:p>
+      <w:pPr>
+        <w:pStyle w:val="Endnote"/>
+      </w:pPr>
+    </w:p>
+    <w:p>
+      <w:pPr>
+        <w:pStyle w:val="Endnote"/>
+      </w:pPr>
+      <w:r>
+        <w:t>10.</w:t>
+      </w:r>
+      <w:r>
+        <w:tab/>
+        <w:t>Marder, E. &amp; Rehm, K. J. (2005) Development of central pattern generating circuits. Curr Opin Neurobiol 15, 86-93.</w:t>
+      </w:r>
+    </w:p>
+    <w:p>
+      <w:pPr>
+        <w:pStyle w:val="Endnote"/>
+      </w:pPr>
+    </w:p>
+    <w:p>
+      <w:pPr>
+        <w:pStyle w:val="Endnote"/>
+      </w:pPr>
+      <w:r>
+        <w:t>11.</w:t>
+      </w:r>
+      <w:r>
+        <w:tab/>
+        <w:t>Maffei, L. &amp; Galli-Resta, L. (1990) Correlation in the discharges of neighboring rat retinal ganglion cells during prenatal life. Proc Natl Acad Sci U S A 87, 2861-2864.</w:t>
+      </w:r>
+    </w:p>
+    <w:p>
+      <w:pPr>
+        <w:pStyle w:val="Endnote"/>
+      </w:pPr>
+    </w:p>
+    <w:p>
+      <w:pPr>
+        <w:pStyle w:val="Endnote"/>
+      </w:pPr>
+      <w:r>
+        <w:t>12.</w:t>
+      </w:r>
+      <w:r>
+        <w:tab/>
+        <w:t>Meister, M., Wong, R. O., Baylor, D. A., &amp; Shatz, C. J. (1991) Synchronous bursts of action potentials in ganglion cells of the developing mammalian retina. Science 252, 939-943.</w:t>
+      </w:r>
+    </w:p>
+    <w:p>
+      <w:pPr>
+        <w:pStyle w:val="Endnote"/>
+      </w:pPr>
+    </w:p>
+    <w:p>
+      <w:pPr>
+        <w:pStyle w:val="Endnote"/>
+      </w:pPr>
+      <w:r>
+        <w:t>13.</w:t>
+      </w:r>
+      <w:r>
+        <w:tab/>
+        <w:t>Leinekugel, X., Khazipov, R., Cannon, R., Hirase, H., Ben-Ari, Y., &amp; Buzsáki, G. (2002) Correlated bursts of activity in the neonatal hippocampus in vivo. Science 296, 2049-52.</w:t>
+      </w:r>
+    </w:p>
+    <w:p>
+      <w:pPr>
+        <w:pStyle w:val="Endnote"/>
+      </w:pPr>
+    </w:p>
+    <w:p>
+      <w:pPr>
+        <w:pStyle w:val="Endnote"/>
+      </w:pPr>
+      <w:r>
+        <w:t>14.</w:t>
+      </w:r>
+      <w:r>
+        <w:tab/>
+        <w:t>Khazipov, R. &amp; Luhmann, H. J. (2006) Early patterns of electrical activity in the developing cerebral cortex of humans and rodents. Trends Neurosci 29, 414-8.</w:t>
+      </w:r>
+    </w:p>
+    <w:p>
+      <w:pPr>
+        <w:pStyle w:val="Endnote"/>
+      </w:pPr>
+    </w:p>
+    <w:p>
+      <w:pPr>
+        <w:pStyle w:val="Endnote"/>
+      </w:pPr>
+      <w:r>
+        <w:t>15.</w:t>
+      </w:r>
+      <w:r>
+        <w:tab/>
+        <w:t>Benucci, A., Frazor, R. A., &amp; Carandini, M. (2007) Standing waves and traveling waves distinguish two circuits in visual cortex. Neuron 55, 103-17.</w:t>
+      </w:r>
+    </w:p>
+    <w:p>
+      <w:pPr>
+        <w:pStyle w:val="Endnote"/>
+      </w:pPr>
+    </w:p>
+    <w:p>
+      <w:pPr>
+        <w:pStyle w:val="Endnote"/>
+      </w:pPr>
+      <w:r>
+        <w:t>16.</w:t>
+      </w:r>
+      <w:r>
+        <w:tab/>
+        <w:t>Han, F., Caporale, N., &amp; Dan, Y. (2008) Reverberation of recent visual experience in spontaneous cortical waves. Neuron 60, 321--327.</w:t>
+      </w:r>
+    </w:p>
+    <w:p>
+      <w:pPr>
+        <w:pStyle w:val="Endnote"/>
+      </w:pPr>
+    </w:p>
+    <w:p>
+      <w:pPr>
+        <w:pStyle w:val="Endnote"/>
+      </w:pPr>
+      <w:r>
+        <w:t>17.</w:t>
+      </w:r>
+      <w:r>
+        <w:tab/>
+        <w:t>Lee, A. K. &amp; Wilson, M. A. (2002) Memory of sequential experience in the hippocampus during slow wave sleep. Neuron 36, 1183-94.</w:t>
+      </w:r>
+    </w:p>
+    <w:p>
+      <w:pPr>
+        <w:pStyle w:val="Endnote"/>
+      </w:pPr>
+    </w:p>
+    <w:p>
+      <w:pPr>
+        <w:pStyle w:val="Endnote"/>
+      </w:pPr>
+      <w:r>
+        <w:t>18.</w:t>
+      </w:r>
+      <w:r>
+        <w:tab/>
+        <w:t>Wong, R. O. (1999) Retinal waves and visual system development. Annu Rev Neurosci 22, 29-47.</w:t>
+      </w:r>
+    </w:p>
+    <w:p>
+      <w:pPr>
+        <w:pStyle w:val="Endnote"/>
+      </w:pPr>
+    </w:p>
+    <w:p>
+      <w:pPr>
+        <w:pStyle w:val="Endnote"/>
+      </w:pPr>
+      <w:r>
+        <w:t>19.</w:t>
+      </w:r>
+      <w:r>
+        <w:tab/>
+      </w:r>
+      <w:r>
+        <w:t>*</w:t>
+      </w:r>
+      <w:r>
+        <w:t>Demas, J. A., Payne, H., &amp; Cline, H. T. (2012) Vision drives correlated activity without patterned spontaneous activity in developing Xenopus retina. Dev Neurobiol 72, 537-46.</w:t>
+      </w:r>
+      <w:r>
+        <w:t xml:space="preserve"> </w:t>
+      </w:r>
+    </w:p>
+    <w:p>
+      <w:pPr>
+        <w:pStyle w:val="Endnote"/>
+      </w:pPr>
+      <w:r>
+        <w:tab/>
+      </w:r>
+      <w:r>
+        <w:tab/>
+      </w:r>
+      <w:r>
+        <w:t>Amphibians are visually responsive, but lack spontaneous</w:t>
+      </w:r>
+      <w:r>
+        <w:t xml:space="preserve"> patterned</w:t>
+      </w:r>
+      <w:r>
+        <w:t xml:space="preserve"> retinal activity during </w:t>
+      </w:r>
+      <w:r>
+        <w:t>similar</w:t>
+      </w:r>
+      <w:r>
+        <w:t xml:space="preserve"> </w:t>
+      </w:r>
+      <w:r>
+        <w:t>developmental stages in which amniotes lack visual response but show spontaneous retinal activity. This suggests that ‘retinal waves’ are an evolutionary adaptation in animals that lack vision for extended periods of gestation during visual system development.</w:t>
+      </w:r>
+    </w:p>
+    <w:p>
+      <w:pPr>
+        <w:pStyle w:val="Endnote"/>
+      </w:pPr>
+    </w:p>
+    <w:p>
+      <w:pPr>
+        <w:pStyle w:val="Endnote"/>
+      </w:pPr>
+      <w:r>
+        <w:t>20.</w:t>
+      </w:r>
+      <w:r>
+        <w:tab/>
+        <w:t>Sernagor, E. &amp; Grzywacz, N. M. (1999) Spontaneous activity in developing turtle retinal ganglion cells: pharmacological studies. J Neurosci 19, 3874-87.</w:t>
+      </w:r>
+    </w:p>
+    <w:p>
+      <w:pPr>
+        <w:pStyle w:val="Endnote"/>
+      </w:pPr>
+    </w:p>
+    <w:p>
+      <w:pPr>
+        <w:pStyle w:val="Endnote"/>
+      </w:pPr>
+      <w:r>
+        <w:t>21.</w:t>
+      </w:r>
+      <w:r>
+        <w:tab/>
+        <w:t>Catsicas, M., Bonness, V., Becker, D., &amp; Mobbs, P. (1998) Spontaneous Ca2+ transients and their transmission in the developing chick retina. Curr Biol 8, 283-6.</w:t>
+      </w:r>
+    </w:p>
+    <w:p>
+      <w:pPr>
+        <w:pStyle w:val="Endnote"/>
+      </w:pPr>
+    </w:p>
+    <w:p>
+      <w:pPr>
+        <w:pStyle w:val="Endnote"/>
+      </w:pPr>
+      <w:r>
+        <w:t>22.</w:t>
+      </w:r>
+      <w:r>
+        <w:tab/>
+        <w:t>Wong, W. T., Sanes, J. R., &amp; Wong, R. O. (1998) Developmentally regulated spontaneous activity in the embryonic chick retina. J Neurosci 18, 8839-52.</w:t>
+      </w:r>
+    </w:p>
+    <w:p>
+      <w:pPr>
+        <w:pStyle w:val="Endnote"/>
+      </w:pPr>
+    </w:p>
+    <w:p>
+      <w:pPr>
+        <w:pStyle w:val="Endnote"/>
+      </w:pPr>
+      <w:r>
+        <w:t>23.</w:t>
+      </w:r>
+      <w:r>
+        <w:tab/>
+        <w:t>Zhou, Z. J. &amp; Zhao, D. (2000) Coordinated transitions in neurotransmitter systems for the initiation and propagation of spontaneous retinal waves. J Neurosci 20, 6570--6577.</w:t>
+      </w:r>
+    </w:p>
+    <w:p>
+      <w:pPr>
+        <w:pStyle w:val="Endnote"/>
+      </w:pPr>
+    </w:p>
+    <w:p>
+      <w:pPr>
+        <w:pStyle w:val="Endnote"/>
+      </w:pPr>
+      <w:r>
+        <w:t>24.</w:t>
+      </w:r>
+      <w:r>
+        <w:tab/>
+        <w:t>Syed, M. M., Lee, S., He, S., &amp; Zhou, Z. J. (2004) Spontaneous waves in the ventricular zone of developing mammalian retina. J Neurophysiol 91, 1999-2009.</w:t>
+      </w:r>
+    </w:p>
+    <w:p>
+      <w:pPr>
+        <w:pStyle w:val="Endnote"/>
+      </w:pPr>
+    </w:p>
+    <w:p>
+      <w:pPr>
+        <w:pStyle w:val="Endnote"/>
+      </w:pPr>
+      <w:r>
+        <w:t>25.</w:t>
+      </w:r>
+      <w:r>
+        <w:tab/>
+        <w:t>Bansal, A., Singer, J. H., Hwang, B. J., Xu, W., Beaudet, A., &amp; Feller, M. B. (2000) Mice lacking specific nicotinic acetylcholine receptor subunits exhibit dramatically altered spontaneous activity patterns and reveal a limited role for retinal waves in forming ON and OFF circuits in the inner retina. J Neurosci 20, 7672-81.</w:t>
+      </w:r>
+    </w:p>
+    <w:p>
+      <w:pPr>
+        <w:pStyle w:val="Endnote"/>
+      </w:pPr>
+    </w:p>
+    <w:p>
+      <w:pPr>
+        <w:pStyle w:val="Endnote"/>
+        <w:rPr>
+          <w:rFonts w:ascii="Helvetica Neue" w:eastAsiaTheme="minorEastAsia" w:hAnsi="Helvetica Neue" w:cs="Helvetica Neue"/>
+          <w:color w:val="0E0E0E"/>
+          <w:szCs w:val="28"/>
+          <w:lang w:eastAsia="en-US" w:bidi="ar-SA"/>
+        </w:rPr>
+      </w:pPr>
+      <w:r>
+        <w:t>26.</w:t>
+      </w:r>
+      <w:r>
+        <w:tab/>
+      </w:r>
+      <w:r>
+        <w:t>**</w:t>
+      </w:r>
+      <w:r>
+        <w:t>Ackman, J. B., Burbridge, T. J., &amp; Crair, M. C. (2012) Retinal waves coordinate patterned activity throughout the developing visual system. Nature 490, 219-25.</w:t>
+      </w:r>
+      <w:r>
+        <w:rPr>
+          <w:rFonts w:ascii="Helvetica Neue" w:eastAsiaTheme="minorEastAsia" w:hAnsi="Helvetica Neue" w:cs="Helvetica Neue"/>
+          <w:color w:val="0E0E0E"/>
+          <w:szCs w:val="28"/>
+          <w:lang w:eastAsia="en-US" w:bidi="ar-SA"/>
+        </w:rPr>
+        <w:t xml:space="preserve"> </w:t>
+      </w:r>
+    </w:p>
+    <w:p>
+      <w:pPr>
+        <w:pStyle w:val="Endnote"/>
+      </w:pPr>
+      <w:r>
+        <w:rPr>
+          <w:rFonts w:ascii="Helvetica Neue" w:eastAsiaTheme="minorEastAsia" w:hAnsi="Helvetica Neue" w:cs="Helvetica Neue"/>
+          <w:color w:val="0E0E0E"/>
+          <w:szCs w:val="28"/>
+          <w:lang w:eastAsia="en-US" w:bidi="ar-SA"/>
+        </w:rPr>
+        <w:tab/>
+      </w:r>
+      <w:r>
+        <w:rPr>
+          <w:rFonts w:ascii="Helvetica Neue" w:eastAsiaTheme="minorEastAsia" w:hAnsi="Helvetica Neue" w:cs="Helvetica Neue"/>
+          <w:color w:val="0E0E0E"/>
+          <w:szCs w:val="28"/>
+          <w:lang w:eastAsia="en-US" w:bidi="ar-SA"/>
+        </w:rPr>
+        <w:tab/>
+      </w:r>
+      <w:r>
+        <w:t xml:space="preserve">Retinal waves are present and propagate throughout the visual system in neonatal mice </w:t>
+      </w:r>
+      <w:r>
+        <w:rPr>
+          <w:i/>
+        </w:rPr>
+        <w:t>in vivo</w:t>
+      </w:r>
+      <w:r>
+        <w:t>. Unexpectedly, waves are not random, and show biases in their nucleation, propagation and some bilateral correspondence.</w:t>
+      </w:r>
+    </w:p>
+    <w:p>
+      <w:pPr>
+        <w:pStyle w:val="Endnote"/>
+      </w:pPr>
+    </w:p>
+    <w:p>
+      <w:pPr>
+        <w:pStyle w:val="Endnote"/>
+      </w:pPr>
+      <w:r>
+        <w:t>27.</w:t>
+      </w:r>
+      <w:r>
+        <w:tab/>
+        <w:t>Demas, J., Eglen, S. J., &amp; Wong, R. O. L. (2003) Developmental loss of synchronous spontaneous activity in the mouse retina is independent of visual experience. J Neurosci 23, 2851-60.</w:t>
+      </w:r>
+    </w:p>
+    <w:p>
+      <w:pPr>
+        <w:pStyle w:val="Endnote"/>
+      </w:pPr>
+    </w:p>
+    <w:p>
+      <w:pPr>
+        <w:pStyle w:val="Endnote"/>
+      </w:pPr>
+      <w:r>
+        <w:t>28.</w:t>
+      </w:r>
+      <w:r>
+        <w:tab/>
+        <w:t>McLaughlin, T., Torborg, C. L., Feller, M. B., &amp; O'Leary, D. D. M. (2003) Retinotopic map refinement requires spontaneous retinal waves during a brief critical period of development. Neuron 40, 1147-1160.</w:t>
+      </w:r>
+    </w:p>
+    <w:p>
+      <w:pPr>
+        <w:pStyle w:val="Endnote"/>
+      </w:pPr>
+    </w:p>
+    <w:p>
+      <w:pPr>
+        <w:pStyle w:val="Endnote"/>
+      </w:pPr>
+      <w:r>
+        <w:t>29.</w:t>
+      </w:r>
+      <w:r>
+        <w:tab/>
+        <w:t>Wong, R. O., Chernjavsky, A., Smith, S. J., &amp; Shatz, C. J. (1995) Early functional neural networks in the developing retina. Nature 374, 716-8.</w:t>
+      </w:r>
+    </w:p>
+    <w:p>
+      <w:pPr>
+        <w:pStyle w:val="Endnote"/>
+      </w:pPr>
+    </w:p>
+    <w:p>
+      <w:pPr>
+        <w:pStyle w:val="Endnote"/>
+      </w:pPr>
+      <w:r>
+        <w:t>30.</w:t>
+      </w:r>
+      <w:r>
+        <w:tab/>
+        <w:t>Feller, M. B., Wellis, D. P., Stellwagen, D., Werblin, F. S., &amp; Shatz, C. J. (1996) Requirement for cholinergic synaptic transmission in the propagation of spontaneous retinal waves. Science 272, 1182-7.</w:t>
+      </w:r>
+    </w:p>
+    <w:p>
+      <w:pPr>
+        <w:pStyle w:val="Endnote"/>
+      </w:pPr>
+    </w:p>
+    <w:p>
+      <w:pPr>
+        <w:pStyle w:val="Endnote"/>
+      </w:pPr>
+      <w:r>
+        <w:t>31.</w:t>
+      </w:r>
+      <w:r>
+        <w:tab/>
+        <w:t>Wong, R. O., Meister, M., &amp; Shatz, C. J. (1993) Transient period of correlated bursting activity during development of the mammalian retina. Neuron 11, 923-38.</w:t>
+      </w:r>
+    </w:p>
+    <w:p>
+      <w:pPr>
+        <w:pStyle w:val="Endnote"/>
+      </w:pPr>
+    </w:p>
+    <w:p>
+      <w:pPr>
+        <w:pStyle w:val="Endnote"/>
+      </w:pPr>
+      <w:r>
+        <w:t>32.</w:t>
+      </w:r>
+      <w:r>
+        <w:tab/>
+        <w:t>Warland, D. K., Huberman, A. D., &amp; Chalupa, L. M. (2006) Dynamics of spontaneous activity in the fetal macaque retina during development of retinogeniculate pathways. J Neurosci 26, 5190-7.</w:t>
+      </w:r>
+    </w:p>
+    <w:p>
+      <w:pPr>
+        <w:pStyle w:val="Endnote"/>
+      </w:pPr>
+    </w:p>
+    <w:p>
+      <w:pPr>
+        <w:pStyle w:val="Endnote"/>
+      </w:pPr>
+      <w:r>
+        <w:t>33.</w:t>
+      </w:r>
+      <w:r>
+        <w:tab/>
+        <w:t>Garaschuk, O., Linn, J., Eilers, J., &amp; Konnerth, A. (2000) Large-scale oscillatory calcium waves in the immature cortex. Nat Neurosci 3, 452-9.</w:t>
+      </w:r>
+    </w:p>
+    <w:p>
+      <w:pPr>
+        <w:pStyle w:val="Endnote"/>
+      </w:pPr>
+    </w:p>
+    <w:p>
+      <w:pPr>
+        <w:pStyle w:val="Endnote"/>
+      </w:pPr>
+      <w:r>
+        <w:t>34.</w:t>
+      </w:r>
+      <w:r>
+        <w:tab/>
+        <w:t>Peinado, A. (2000) Traveling slow waves of neural activity: a novel form of network activity in developing neocortex. J Neurosci 20, RC54.</w:t>
+      </w:r>
+    </w:p>
+    <w:p>
+      <w:pPr>
+        <w:pStyle w:val="Endnote"/>
+      </w:pPr>
+    </w:p>
+    <w:p>
+      <w:pPr>
+        <w:pStyle w:val="Endnote"/>
+      </w:pPr>
+      <w:r>
+        <w:t>35.</w:t>
+      </w:r>
+      <w:r>
+        <w:tab/>
+        <w:t>Corlew, R., Bosma, M. M., &amp; Moody, W. J. (2004) Spontaneous, synchronous electrical activity in neonatal mouse cortical neurones. J Physiol 560, 377-90.</w:t>
+      </w:r>
+    </w:p>
+    <w:p>
+      <w:pPr>
+        <w:pStyle w:val="Endnote"/>
+      </w:pPr>
+    </w:p>
+    <w:p>
+      <w:pPr>
+        <w:pStyle w:val="Endnote"/>
+      </w:pPr>
+      <w:r>
+        <w:t>36.</w:t>
+      </w:r>
+      <w:r>
+        <w:tab/>
+        <w:t>Namiki, S., Norimoto, H., Kobayashi, C., Nakatani, K., Matsuki, N., &amp; Ikegaya, Y. (2013) Layer III Neurons Control Synchronized Waves in the Immature Cerebral Cortex. J Neurosci 33, 987-1001.</w:t>
+      </w:r>
+    </w:p>
+    <w:p>
+      <w:pPr>
+        <w:pStyle w:val="Endnote"/>
+      </w:pPr>
+    </w:p>
+    <w:p>
+      <w:pPr>
+        <w:pStyle w:val="Endnote"/>
+      </w:pPr>
+      <w:r>
+        <w:t>37.</w:t>
+      </w:r>
+      <w:r>
+        <w:tab/>
+        <w:t>Cossart, R., Aronov, D., &amp; Yuste, R. (2003) Attractor dynamics of network UP states in the neocortex. Nature 423, 283-8.</w:t>
+      </w:r>
+    </w:p>
+    <w:p>
+      <w:pPr>
+        <w:pStyle w:val="Endnote"/>
+      </w:pPr>
+    </w:p>
+    <w:p>
+      <w:pPr>
+        <w:pStyle w:val="Endnote"/>
+      </w:pPr>
+      <w:r>
+        <w:t>38.</w:t>
+      </w:r>
+      <w:r>
+        <w:tab/>
+        <w:t xml:space="preserve">Kanold, P. O. &amp; Luhmann, H. J. (2010) The subplate and early cortical circuits. Annu Rev Neurosci </w:t>
+      </w:r>
+      <w:r>
+        <w:lastRenderedPageBreak/>
+        <w:t>33, 23-48.</w:t>
+      </w:r>
+    </w:p>
+    <w:p>
+      <w:pPr>
+        <w:pStyle w:val="Endnote"/>
+      </w:pPr>
+    </w:p>
+    <w:p>
+      <w:pPr>
+        <w:pStyle w:val="Endnote"/>
+      </w:pPr>
+      <w:r>
+        <w:t>39.</w:t>
+      </w:r>
+      <w:r>
+        <w:tab/>
+        <w:t>Friauf, E. &amp; Shatz, C. J. (1991) Changing patterns of synaptic input to subplate and cortical plate during development of visual cortex. J Neurophysiol 66, 2059-71.</w:t>
+      </w:r>
+    </w:p>
+    <w:p>
+      <w:pPr>
+        <w:pStyle w:val="Endnote"/>
+      </w:pPr>
+    </w:p>
+    <w:p>
+      <w:pPr>
+        <w:pStyle w:val="Endnote"/>
+      </w:pPr>
+      <w:r>
+        <w:t>40.</w:t>
+      </w:r>
+      <w:r>
+        <w:tab/>
+        <w:t>Yang, J.-W., Hanganu-Opatz, I. L., Sun, J.-J., &amp; Luhmann, H. J. (2009) Three patterns of oscillatory activity differentially synchronize developing neocortical networks in vivo. J Neurosci 29, 9011-25.</w:t>
+      </w:r>
+    </w:p>
+    <w:p>
+      <w:pPr>
+        <w:pStyle w:val="Endnote"/>
+      </w:pPr>
+    </w:p>
+    <w:p>
+      <w:pPr>
+        <w:pStyle w:val="Endnote"/>
+      </w:pPr>
+      <w:r>
+        <w:t>41.</w:t>
+      </w:r>
+      <w:r>
+        <w:tab/>
+        <w:t>Vanhatalo, S., Palva, J. M., Andersson, S., Rivera, C., Voipio, J., &amp; Kaila, K. (2005) Slow endogenous activity transients and developmental expression of K+-Cl- cotransporter 2 in the immature human cortex. Eur J Neurosci 22, 2799-804.</w:t>
+      </w:r>
+    </w:p>
+    <w:p>
+      <w:pPr>
+        <w:pStyle w:val="Endnote"/>
+      </w:pPr>
+    </w:p>
+    <w:p>
+      <w:pPr>
+        <w:pStyle w:val="Endnote"/>
+      </w:pPr>
+      <w:r>
+        <w:t>42.</w:t>
+      </w:r>
+      <w:r>
+        <w:tab/>
+      </w:r>
+      <w:r>
+        <w:t>**</w:t>
+      </w:r>
+      <w:r>
+        <w:t>Colonnese, M. T., Kaminska, A., Minlebaev, M., Milh, M., Bloem, B., Lescure, S., Moriette, G., Chiron, C., Ben-Ari, Y., &amp; Khazipov, R. (2010) A conserved switch in sensory processing prepares developing neocortex for vision. Neuron 67, 480-98.</w:t>
+      </w:r>
+      <w:r>
+        <w:t xml:space="preserve"> </w:t>
+      </w:r>
+    </w:p>
+    <w:p>
+      <w:pPr>
+        <w:pStyle w:val="Endnote"/>
+      </w:pPr>
+      <w:r>
+        <w:tab/>
+      </w:r>
+      <w:r>
+        <w:tab/>
+      </w:r>
+      <w:r>
+        <w:t>Spontaneous activity in the developing cortex of humans and rats before visual experience is modulated by retinal input.</w:t>
+      </w:r>
+    </w:p>
+    <w:p>
+      <w:pPr>
+        <w:pStyle w:val="Endnote"/>
+      </w:pPr>
+    </w:p>
+    <w:p>
+      <w:pPr>
+        <w:pStyle w:val="Endnote"/>
+      </w:pPr>
+    </w:p>
+    <w:p>
+      <w:pPr>
+        <w:pStyle w:val="Endnote"/>
+      </w:pPr>
+      <w:r>
+        <w:t>43.</w:t>
+      </w:r>
+      <w:r>
+        <w:tab/>
+        <w:t>Colonnese, M. T. &amp; Khazipov, R. (2010) "Slow activity transients" in infant rat visual cortex: a spreading synchronous oscillation patterned by retinal waves. J Neurosci 30, 4325-37.</w:t>
+      </w:r>
+    </w:p>
+    <w:p>
+      <w:pPr>
+        <w:pStyle w:val="Endnote"/>
+      </w:pPr>
+    </w:p>
+    <w:p>
+      <w:pPr>
+        <w:pStyle w:val="Endnote"/>
+      </w:pPr>
+      <w:r>
+        <w:t>44.</w:t>
+      </w:r>
+      <w:r>
+        <w:tab/>
+        <w:t>Siegel, F., Heimel, J. A., Peters, J., &amp; Lohmann, C. (2012) Peripheral and central inputs shape network dynamics in the developing visual cortex in vivo. Curr Biol 22, 253-8.</w:t>
+      </w:r>
+    </w:p>
+    <w:p>
+      <w:pPr>
+        <w:pStyle w:val="Endnote"/>
+      </w:pPr>
+    </w:p>
+    <w:p>
+      <w:pPr>
+        <w:pStyle w:val="Endnote"/>
+      </w:pPr>
+      <w:r>
+        <w:t>45.</w:t>
+      </w:r>
+      <w:r>
+        <w:tab/>
+        <w:t>Hanganu, I. L., Ben-Ari, Y., &amp; Khazipov, R. (2006) Retinal waves trigger spindle bursts in the neonatal rat visual cortex. J Neurosci 26, 6728-36.</w:t>
+      </w:r>
+    </w:p>
+    <w:p>
+      <w:pPr>
+        <w:pStyle w:val="Endnote"/>
+      </w:pPr>
+    </w:p>
+    <w:p>
+      <w:pPr>
+        <w:pStyle w:val="Endnote"/>
+      </w:pPr>
+      <w:r>
+        <w:t>46.</w:t>
+      </w:r>
+      <w:r>
+        <w:tab/>
+        <w:t>Weliky, M. &amp; Katz, L. C. (1999) Correlational structure of spontaneous neuronal activity in the developing lateral geniculate nucleus in vivo. Science 285, 599-604.</w:t>
+      </w:r>
+    </w:p>
+    <w:p>
+      <w:pPr>
+        <w:pStyle w:val="Endnote"/>
+      </w:pPr>
+    </w:p>
+    <w:p>
+      <w:pPr>
+        <w:pStyle w:val="Endnote"/>
+      </w:pPr>
+      <w:r>
+        <w:t>47.</w:t>
+      </w:r>
+      <w:r>
+        <w:tab/>
+        <w:t>Chiu, C. &amp; Weliky, M. (2002) Relationship of correlated spontaneous activity to functional ocular dominance columns in the developing visual cortex. Neuron 35, 1123--1134.</w:t>
+      </w:r>
+    </w:p>
+    <w:p>
+      <w:pPr>
+        <w:pStyle w:val="Endnote"/>
+      </w:pPr>
+    </w:p>
+    <w:p>
+      <w:pPr>
+        <w:pStyle w:val="Endnote"/>
+      </w:pPr>
+      <w:r>
+        <w:t>48.</w:t>
+      </w:r>
+      <w:r>
+        <w:tab/>
+        <w:t>Chiu, C. &amp; Weliky, M. (2001) Spontaneous activity in developing ferret visual cortex in vivo. J Neurosci 21, 8906--8914.</w:t>
+      </w:r>
+    </w:p>
+    <w:p>
+      <w:pPr>
+        <w:pStyle w:val="Endnote"/>
+      </w:pPr>
+    </w:p>
+    <w:p>
+      <w:pPr>
+        <w:pStyle w:val="Endnote"/>
+      </w:pPr>
+      <w:r>
+        <w:t>49.</w:t>
+      </w:r>
+      <w:r>
+        <w:tab/>
+        <w:t>Tolonen, M., Palva, J. M., Andersson, S., &amp; Vanhatalo, S. (2007) Development of the spontaneous activity transients and ongoing cortical activity in human preterm babies. Neuroscience 145, 997-1006.</w:t>
+      </w:r>
+    </w:p>
+    <w:p>
+      <w:pPr>
+        <w:pStyle w:val="Endnote"/>
+      </w:pPr>
+    </w:p>
+    <w:p>
+      <w:pPr>
+        <w:pStyle w:val="Endnote"/>
+      </w:pPr>
+      <w:r>
+        <w:t>50.</w:t>
+      </w:r>
+      <w:r>
+        <w:tab/>
+        <w:t>Rakic, P. (1976) Prenatal genesis of connections subserving ocular dominance in the rhesus monkey. Nature 261, 467--471.</w:t>
+      </w:r>
+    </w:p>
+    <w:p>
+      <w:pPr>
+        <w:pStyle w:val="Endnote"/>
+      </w:pPr>
+    </w:p>
+    <w:p>
+      <w:pPr>
+        <w:pStyle w:val="Endnote"/>
+      </w:pPr>
+      <w:r>
+        <w:t>51.</w:t>
+      </w:r>
+      <w:r>
+        <w:tab/>
+        <w:t>Holt, C. E. &amp; Harris, W. A. (1983) Order in the initial retinotectal map in Xenopus: a new technique for labelling growing nerve fibres. Nature 301, 150--152.</w:t>
+      </w:r>
+    </w:p>
+    <w:p>
+      <w:pPr>
+        <w:pStyle w:val="Endnote"/>
+      </w:pPr>
+    </w:p>
+    <w:p>
+      <w:pPr>
+        <w:pStyle w:val="Endnote"/>
+      </w:pPr>
+      <w:r>
+        <w:lastRenderedPageBreak/>
+        <w:t>52.</w:t>
+      </w:r>
+      <w:r>
+        <w:tab/>
+        <w:t>Crair, M. C., Gillespie, D. C., &amp; Stryker, M. P. (1998) The role of visual experience in the development of columns in cat visual cortex. Science 279, 566-70.</w:t>
+      </w:r>
+    </w:p>
+    <w:p>
+      <w:pPr>
+        <w:pStyle w:val="Endnote"/>
+      </w:pPr>
+    </w:p>
+    <w:p>
+      <w:pPr>
+        <w:pStyle w:val="Endnote"/>
+      </w:pPr>
+      <w:r>
+        <w:t>53.</w:t>
+      </w:r>
+      <w:r>
+        <w:tab/>
+        <w:t>Crowley, J. C. &amp; Katz, L. C. (2000) Early development of ocular dominance columns. Science 290, 1321--1324.</w:t>
+      </w:r>
+    </w:p>
+    <w:p>
+      <w:pPr>
+        <w:pStyle w:val="Endnote"/>
+      </w:pPr>
+    </w:p>
+    <w:p>
+      <w:pPr>
+        <w:pStyle w:val="Endnote"/>
+      </w:pPr>
+      <w:r>
+        <w:t>54.</w:t>
+      </w:r>
+      <w:r>
+        <w:tab/>
+        <w:t>Lemke, G. &amp; Reber, M. (2005) Retinotectal mapping: new insights from molecular genetics. Annu Rev Cell Dev Biol 21, 551--580.</w:t>
+      </w:r>
+    </w:p>
+    <w:p>
+      <w:pPr>
+        <w:pStyle w:val="Endnote"/>
+      </w:pPr>
+    </w:p>
+    <w:p>
+      <w:pPr>
+        <w:pStyle w:val="Endnote"/>
+      </w:pPr>
+      <w:r>
+        <w:t>55.</w:t>
+      </w:r>
+      <w:r>
+        <w:tab/>
+        <w:t>Hooks, B. M. &amp; Chen, C. (2006) Distinct roles for spontaneous and visual activity in remodeling of the retinogeniculate synapse. Neuron 52, 281-91.</w:t>
+      </w:r>
+    </w:p>
+    <w:p>
+      <w:pPr>
+        <w:pStyle w:val="Endnote"/>
+      </w:pPr>
+    </w:p>
+    <w:p>
+      <w:pPr>
+        <w:pStyle w:val="Endnote"/>
+      </w:pPr>
+      <w:r>
+        <w:t>56.</w:t>
+      </w:r>
+      <w:r>
+        <w:tab/>
+        <w:t>Stafford, B. K., Sher, A., Litke, A. M., &amp; Feldheim, D. A. (2009) Spatial-temporal patterns of retinal waves underlying activity-dependent refinement of retinofugal projections. Neuron 64, 200-12.</w:t>
+      </w:r>
+    </w:p>
+    <w:p>
+      <w:pPr>
+        <w:pStyle w:val="Endnote"/>
+      </w:pPr>
+    </w:p>
+    <w:p>
+      <w:pPr>
+        <w:pStyle w:val="Endnote"/>
+      </w:pPr>
+      <w:r>
+        <w:t>57.</w:t>
+      </w:r>
+      <w:r>
+        <w:tab/>
+        <w:t>Sun, C., Warland, D. K., Ballesteros, J. M., van der List, D., &amp; Chalupa, L. M. (2008) Retinal waves in mice lacking the beta2 subunit of the nicotinic acetylcholine receptor. Proc Natl Acad Sci U S A 105, 13638--13643.</w:t>
+      </w:r>
+    </w:p>
+    <w:p>
+      <w:pPr>
+        <w:pStyle w:val="Endnote"/>
+      </w:pPr>
+    </w:p>
+    <w:p>
+      <w:pPr>
+        <w:pStyle w:val="Endnote"/>
+      </w:pPr>
+      <w:r>
+        <w:t>58.</w:t>
+      </w:r>
+      <w:r>
+        <w:tab/>
+        <w:t>Shah, R. D. &amp; Crair, M. C. (2008) Retinocollicular synapse maturation and plasticity are regulated by correlated retinal waves. J Neurosci 28, 292-303.</w:t>
+      </w:r>
+    </w:p>
+    <w:p>
+      <w:pPr>
+        <w:pStyle w:val="Endnote"/>
+      </w:pPr>
+    </w:p>
+    <w:p>
+      <w:pPr>
+        <w:pStyle w:val="Endnote"/>
+      </w:pPr>
+      <w:r>
+        <w:t>59.</w:t>
+      </w:r>
+      <w:r>
+        <w:tab/>
+        <w:t>Turrigiano, G. (2011) Too many cooks? Intrinsic and synaptic homeostatic mechanisms in cortical circuit refinement. Annu Rev Neurosci 34, 89-103.</w:t>
+      </w:r>
+    </w:p>
+    <w:p>
+      <w:pPr>
+        <w:pStyle w:val="Endnote"/>
+      </w:pPr>
+    </w:p>
+    <w:p>
+      <w:pPr>
+        <w:pStyle w:val="Endnote"/>
+      </w:pPr>
+      <w:r>
+        <w:t>60.</w:t>
+      </w:r>
+      <w:r>
+        <w:tab/>
+        <w:t>Nataraj, K. &amp; Turrigiano, G. (2011) Regional and temporal specificity of intrinsic plasticity mechanisms in rodent primary visual cortex. J Neurosci 31, 17932-40.</w:t>
+      </w:r>
+    </w:p>
+    <w:p>
+      <w:pPr>
+        <w:pStyle w:val="Endnote"/>
+      </w:pPr>
+    </w:p>
+    <w:p>
+      <w:pPr>
+        <w:pStyle w:val="Endnote"/>
+      </w:pPr>
+      <w:r>
+        <w:t>61.</w:t>
+      </w:r>
+      <w:r>
+        <w:tab/>
+        <w:t>Chandrasekaran, A. R., Shah, R. D., &amp; Crair, M. C. (2007) Developmental homeostasis of mouse retinocollicular synapses. J Neurosci 27, 1746-55.</w:t>
+      </w:r>
+    </w:p>
+    <w:p>
+      <w:pPr>
+        <w:pStyle w:val="Endnote"/>
+      </w:pPr>
+    </w:p>
+    <w:p>
+      <w:pPr>
+        <w:pStyle w:val="Endnote"/>
+      </w:pPr>
+      <w:r>
+        <w:t>62.</w:t>
+      </w:r>
+      <w:r>
+        <w:tab/>
+        <w:t>Shatz, C. J. &amp; Stryker, M. P. (1988) Prenatal tetrodotoxin infusion blocks segregation of retinogeniculate afferents. Science 242, 87-9.</w:t>
+      </w:r>
+    </w:p>
+    <w:p>
+      <w:pPr>
+        <w:pStyle w:val="Endnote"/>
+      </w:pPr>
+    </w:p>
+    <w:p>
+      <w:pPr>
+        <w:pStyle w:val="Endnote"/>
+      </w:pPr>
+      <w:r>
+        <w:t>63.</w:t>
+      </w:r>
+      <w:r>
+        <w:tab/>
+        <w:t>Sretavan, D. W., Shatz, C. J., &amp; Stryker, M. P. (1988) Modification of retinal ganglion cell axon morphology by prenatal infusion of tetrodotoxin. Nature 336, 468-71.</w:t>
+      </w:r>
+    </w:p>
+    <w:p>
+      <w:pPr>
+        <w:pStyle w:val="Endnote"/>
+      </w:pPr>
+    </w:p>
+    <w:p>
+      <w:pPr>
+        <w:pStyle w:val="Endnote"/>
+      </w:pPr>
+      <w:r>
+        <w:t>64.</w:t>
+      </w:r>
+      <w:r>
+        <w:tab/>
+        <w:t>Stryker, M. P. &amp; Harris, W. A. (1986) Binocular impulse blockade prevents the formation of ocular dominance columns in cat visual cortex. J Neurosci 6, 2117--2133.</w:t>
+      </w:r>
+    </w:p>
+    <w:p>
+      <w:pPr>
+        <w:pStyle w:val="Endnote"/>
+      </w:pPr>
+    </w:p>
+    <w:p>
+      <w:pPr>
+        <w:pStyle w:val="Endnote"/>
+      </w:pPr>
+      <w:r>
+        <w:t>65.</w:t>
+      </w:r>
+      <w:r>
+        <w:tab/>
+        <w:t>Antonini, A. &amp; Stryker, M. P. (1993) Development of individual geniculocortical arbors in cat striate cortex and effects of binocular impulse blockade. J Neurosci 13, 3549-73.</w:t>
+      </w:r>
+    </w:p>
+    <w:p>
+      <w:pPr>
+        <w:pStyle w:val="Endnote"/>
+      </w:pPr>
+    </w:p>
+    <w:p>
+      <w:pPr>
+        <w:pStyle w:val="Endnote"/>
+      </w:pPr>
+      <w:r>
+        <w:t>66.</w:t>
+      </w:r>
+      <w:r>
+        <w:tab/>
+        <w:t>Crair, M. C., Horton, J. C., Antonini, A., &amp; Stryker, M. P. (2001) Emergence of ocular dominance columns in cat visual cortex by 2 weeks of age. J Comp Neurol 430, 235-49.</w:t>
+      </w:r>
+    </w:p>
+    <w:p>
+      <w:pPr>
+        <w:pStyle w:val="Endnote"/>
+      </w:pPr>
+    </w:p>
+    <w:p>
+      <w:pPr>
+        <w:pStyle w:val="Endnote"/>
+      </w:pPr>
+      <w:r>
+        <w:t>67.</w:t>
+      </w:r>
+      <w:r>
+        <w:tab/>
+        <w:t xml:space="preserve">Dhande, O. S., Hua, E. W., Guh, E., Yeh, J., Bhatt, S., Zhang, Y., Ruthazer, E. S., Feller, M. B., &amp; </w:t>
+      </w:r>
+      <w:r>
+        <w:lastRenderedPageBreak/>
+        <w:t>Crair, M. C. (2011) Development of Single Retinofugal Axon Arbors in Normal and {beta}2 Knock-Out Mice. J Neurosci 31, 3384-99.</w:t>
+      </w:r>
+    </w:p>
+    <w:p>
+      <w:pPr>
+        <w:pStyle w:val="Endnote"/>
+      </w:pPr>
+    </w:p>
+    <w:p>
+      <w:pPr>
+        <w:pStyle w:val="Endnote"/>
+      </w:pPr>
+      <w:r>
+        <w:t>68.</w:t>
+      </w:r>
+      <w:r>
+        <w:tab/>
+        <w:t>Furman, M. &amp; Crair, M. C. (2012) Synapse maturation is enhanced in the binocular region of the retinocollicular map prior to eye opening. J Neurophysiol 107, 3200-16.</w:t>
+      </w:r>
+    </w:p>
+    <w:p>
+      <w:pPr>
+        <w:pStyle w:val="Endnote"/>
+      </w:pPr>
+    </w:p>
+    <w:p>
+      <w:pPr>
+        <w:pStyle w:val="Endnote"/>
+      </w:pPr>
+      <w:r>
+        <w:t>69.</w:t>
+      </w:r>
+      <w:r>
+        <w:tab/>
+        <w:t>Furman, M., Xu, H.-P., &amp; Crair, M. C. (2013) Competition driven by retinal waves promotes the morphological and functional synaptic development of neurons in the superior colliculus. J Neurophysiol , .</w:t>
+      </w:r>
+    </w:p>
+    <w:p>
+      <w:pPr>
+        <w:pStyle w:val="Endnote"/>
+      </w:pPr>
+    </w:p>
+    <w:p>
+      <w:pPr>
+        <w:pStyle w:val="Endnote"/>
+      </w:pPr>
+      <w:r>
+        <w:t>70.</w:t>
+      </w:r>
+      <w:r>
+        <w:tab/>
+        <w:t>Olavarria, J. F. &amp; Safaeian, P. (2006) Development of callosal topography in visual cortex of normal and enucleated rats. J Comp Neurol 496, 495-512.</w:t>
+      </w:r>
+    </w:p>
+    <w:p>
+      <w:pPr>
+        <w:pStyle w:val="Endnote"/>
+      </w:pPr>
+    </w:p>
+    <w:p>
+      <w:pPr>
+        <w:pStyle w:val="Endnote"/>
+      </w:pPr>
+      <w:r>
+        <w:t>71.</w:t>
+      </w:r>
+      <w:r>
+        <w:tab/>
+        <w:t>Bock, A. S., Kroenke, C. D., Taber, E. N., &amp; Olavarria, J. F. (2012) Retinal input influences the size and corticocortical connectivity of visual cortex during postnatal development in the ferret. J Comp Neurol 520, 914-32.</w:t>
+      </w:r>
+    </w:p>
+    <w:p>
+      <w:pPr>
+        <w:pStyle w:val="Endnote"/>
+      </w:pPr>
+    </w:p>
+    <w:p>
+      <w:pPr>
+        <w:pStyle w:val="Endnote"/>
+      </w:pPr>
+      <w:r>
+        <w:t>72.</w:t>
+      </w:r>
+      <w:r>
+        <w:tab/>
+        <w:t>Laing, R. J., Bock, A. S., Lasiene, J., &amp; Olavarria, J. F. (2012) Role of retinal input on the development of striate-extrastriate patterns of connections in the rat. J Comp Neurol 520, 3256-76.</w:t>
+      </w:r>
+    </w:p>
+    <w:p>
+      <w:pPr>
+        <w:pStyle w:val="Endnote"/>
+      </w:pPr>
+    </w:p>
+    <w:p>
+      <w:pPr>
+        <w:pStyle w:val="Endnote"/>
+      </w:pPr>
+      <w:r>
+        <w:t>73.</w:t>
+      </w:r>
+      <w:r>
+        <w:tab/>
+        <w:t>Butts, D. A., Kanold, P. O., &amp; Shatz, C. J. (2007) A burst-based "Hebbian" learning rule at retinogeniculate synapses links retinal waves to activity-dependent refinement. PLoS Biol 5, e61.</w:t>
+      </w:r>
+    </w:p>
+    <w:p>
+      <w:pPr>
+        <w:pStyle w:val="Endnote"/>
+      </w:pPr>
+    </w:p>
+    <w:p>
+      <w:pPr>
+        <w:pStyle w:val="Endnote"/>
+      </w:pPr>
+      <w:r>
+        <w:t>74.</w:t>
+      </w:r>
+      <w:r>
+        <w:tab/>
+        <w:t>Chandrasekaran, A. R., Plas, D. T., Gonzalez, E., &amp; Crair, M. C. (2005) Evidence for an instructive role of retinal activity in retinotopic map refinement in the superior colliculus of the mouse. J Neurosci 25, 6929-38.</w:t>
+      </w:r>
+    </w:p>
+    <w:p>
+      <w:pPr>
+        <w:pStyle w:val="Endnote"/>
+      </w:pPr>
+    </w:p>
+    <w:p>
+      <w:pPr>
+        <w:pStyle w:val="Endnote"/>
+      </w:pPr>
+      <w:r>
+        <w:t>75.</w:t>
+      </w:r>
+      <w:r>
+        <w:tab/>
+        <w:t>Stellwagen, D. &amp; Shatz, C. J. (2002) An instructive role for retinal waves in the development of retinogeniculate connectivity. Neuron 33, 357-367.</w:t>
+      </w:r>
+    </w:p>
+    <w:p>
+      <w:pPr>
+        <w:pStyle w:val="Endnote"/>
+      </w:pPr>
+    </w:p>
+    <w:p>
+      <w:pPr>
+        <w:pStyle w:val="Endnote"/>
+      </w:pPr>
+      <w:r>
+        <w:t>76.</w:t>
+      </w:r>
+      <w:r>
+        <w:tab/>
+        <w:t>Mrsic-Flogel, T. D., Hofer, S. B., Creutzfeldt, C., Cloez-Tayarani, I., Changeux, J.-P., Bonhoeffer, T., &amp; Hubener, M. (2005) Altered map of visual space in the superior colliculus of mice lacking early retinal waves. J Neurosci 25, 6921--6928.</w:t>
+      </w:r>
+    </w:p>
+    <w:p>
+      <w:pPr>
+        <w:pStyle w:val="Endnote"/>
+      </w:pPr>
+    </w:p>
+    <w:p>
+      <w:pPr>
+        <w:pStyle w:val="Endnote"/>
+      </w:pPr>
+      <w:r>
+        <w:t>77.</w:t>
+      </w:r>
+      <w:r>
+        <w:tab/>
+        <w:t>Grubb, M. S., Rossi, F. M., Changeux, J. P., &amp; Thompson, I. D. (2003) Abnormal functional organization in the dorsal lateral geniculate nucleus of mice lacking the beta 2 subunit of the nicotinic acetylcholine receptor. Neuron 40, 1161-72.</w:t>
+      </w:r>
+    </w:p>
+    <w:p>
+      <w:pPr>
+        <w:pStyle w:val="Endnote"/>
+      </w:pPr>
+    </w:p>
+    <w:p>
+      <w:pPr>
+        <w:pStyle w:val="Endnote"/>
+      </w:pPr>
+      <w:r>
+        <w:t>78.</w:t>
+      </w:r>
+      <w:r>
+        <w:tab/>
+        <w:t>Kerschensteiner, D. &amp; Wong, R. O. L. (2008) A precisely timed asynchronous pattern of ON and OFF retinal ganglion cell activity during propagation of retinal waves. Neuron 58, 851-8.</w:t>
+      </w:r>
+    </w:p>
+    <w:p>
+      <w:pPr>
+        <w:pStyle w:val="Endnote"/>
+      </w:pPr>
+    </w:p>
+    <w:p>
+      <w:pPr>
+        <w:pStyle w:val="Endnote"/>
+      </w:pPr>
+      <w:r>
+        <w:t>79.</w:t>
+      </w:r>
+      <w:r>
+        <w:tab/>
+        <w:t>Akrouh, A. &amp; Kerschensteiner, D. (2013) Intersecting Circuits Generate Precisely Patterned Retinal Waves. Neuron , .</w:t>
+      </w:r>
+    </w:p>
+    <w:p>
+      <w:pPr>
+        <w:pStyle w:val="Endnote"/>
+      </w:pPr>
+    </w:p>
+    <w:p>
+      <w:pPr>
+        <w:pStyle w:val="Endnote"/>
+      </w:pPr>
+      <w:r>
+        <w:t>80.</w:t>
+      </w:r>
+      <w:r>
+        <w:tab/>
+        <w:t>Cang, J., Rentería, R. C., Kaneko, M., Liu, X., Copenhagen, D. R., &amp; Stryker, M. P. (2005) Development of precise maps in visual cortex requires patterned spontaneous activity in the retina. Neuron 48, 797-809.</w:t>
+      </w:r>
+    </w:p>
+    <w:p>
+      <w:pPr>
+        <w:pStyle w:val="Endnote"/>
+      </w:pPr>
+    </w:p>
+    <w:p>
+      <w:pPr>
+        <w:pStyle w:val="Endnote"/>
+      </w:pPr>
+      <w:r>
+        <w:lastRenderedPageBreak/>
+        <w:t>81.</w:t>
+      </w:r>
+      <w:r>
+        <w:tab/>
+        <w:t>Triplett, J. W., Owens, M. T., Yamada, J., Lemke, G., Cang, J., Stryker, M. P., &amp; Feldheim, D. A. (2009) Retinal input instructs alignment of visual topographic maps. Cell 139, 175-85.</w:t>
+      </w:r>
+    </w:p>
+    <w:p>
+      <w:pPr>
+        <w:pStyle w:val="Endnote"/>
+      </w:pPr>
+    </w:p>
+    <w:p>
+      <w:pPr>
+        <w:pStyle w:val="Endnote"/>
+      </w:pPr>
+      <w:r>
+        <w:t>82.</w:t>
+      </w:r>
+      <w:r>
+        <w:tab/>
+        <w:t>Wang, L., Rangarajan, K. V., Lawhn-Heath, C. A., Sarnaik, R., Wang, B.-S., Liu, X., &amp; Cang, J. (2009) Direction-specific disruption of subcortical visual behavior and receptive fields in mice lacking the beta2 subunit of nicotinic acetylcholine receptor. J Neurosci 29, 12909-18.</w:t>
+      </w:r>
+    </w:p>
+    <w:p>
+      <w:pPr>
+        <w:pStyle w:val="Endnote"/>
+      </w:pPr>
+    </w:p>
+    <w:p>
+      <w:pPr>
+        <w:pStyle w:val="Endnote"/>
+      </w:pPr>
+      <w:r>
+        <w:t>83.</w:t>
+      </w:r>
+      <w:r>
+        <w:tab/>
+        <w:t>Demas, J., Sagdullaev, B. T., Green, E., Jaubert-Miazza, L., McCall, M. A., Gregg, R. G., Wong, R. O. L., &amp; Guido, W. (2006) Failure to maintain eye-specific segregation in nob, a mutant with abnormally patterned retinal activity. Neuron 50, 247-59.</w:t>
+      </w:r>
+    </w:p>
+    <w:p>
+      <w:pPr>
+        <w:pStyle w:val="Endnote"/>
+      </w:pPr>
+    </w:p>
+    <w:p>
+      <w:pPr>
+        <w:pStyle w:val="Endnote"/>
+      </w:pPr>
+      <w:r>
+        <w:t>84.</w:t>
+      </w:r>
+      <w:r>
+        <w:tab/>
+        <w:t>Xu, H.-p., Furman, M., Mineur, Y. S., Chen, H., King, S. L., Zenisek, D., Zhou, Z. J., Butts, D. A., Tian, N., Picciotto, M. R., &amp; Crair, M. C. (2011) An instructive role for patterned spontaneous retinal activity in mouse visual map development. Neuron 70, 1115-27.</w:t>
+      </w:r>
+    </w:p>
+    <w:p>
+      <w:pPr>
+        <w:pStyle w:val="Endnote"/>
+      </w:pPr>
+    </w:p>
+    <w:p>
+      <w:pPr>
+        <w:pStyle w:val="Endnote"/>
+      </w:pPr>
+      <w:r>
+        <w:t>85.</w:t>
+      </w:r>
+      <w:r>
+        <w:tab/>
+      </w:r>
+      <w:r>
+        <w:t>*</w:t>
+      </w:r>
+      <w:bookmarkStart w:id="12" w:name="_GoBack"/>
       <w:bookmarkEnd w:id="12"/>
       <w:r>
-        <w:t>References</w:t>
-      </w:r>
-    </w:p>
-    <w:p>
-      <w:pPr>
-        <w:pStyle w:val="Endnote"/>
-      </w:pPr>
-      <w:r>
-        <w:fldChar w:fldCharType="begin"/>
-      </w:r>
-      <w:r>
-        <w:instrText xml:space="preserve"> ADDIN bibliography{bib_file:OMEGA.bib;bib_template:/Users/ackman/Library/Application Support/BibDesk/Templates/BDtW-BibliographyTemplate.doc;citep_template:/Users/ackman/Library/Application Support/BibDesk/Templates/BDtW-NumberedBracketedCite.txt;citet_template:/Users/ackman/Library/Application Support/BibDesk/Templates/BDtW-NumberedBracketedCite.txt;ref_order:Appearance}</w:instrText>
-      </w:r>
-      <w:r>
-        <w:fldChar w:fldCharType="separate"/>
-      </w:r>
-    </w:p>
-    <w:p>
-      <w:pPr>
-        <w:pStyle w:val="Endnote"/>
-      </w:pPr>
-      <w:r>
-        <w:t>1.</w:t>
-      </w:r>
-      <w:r>
-        <w:tab/>
-        <w:t>Hubel, D. H. &amp; Wiesel, T. N. (1977) Ferrier lecture. Functional architecture of macaque monkey visual cortex. Proc R Soc Lond B Biol Sci 198, 1-59.</w:t>
-      </w:r>
-    </w:p>
-    <w:p>
-      <w:pPr>
-        <w:pStyle w:val="Endnote"/>
-      </w:pPr>
-    </w:p>
-    <w:p>
-      <w:pPr>
-        <w:pStyle w:val="Endnote"/>
-      </w:pPr>
-      <w:r>
-        <w:t>2.</w:t>
-      </w:r>
-      <w:r>
-        <w:tab/>
-        <w:t>Kuhl, P. K. (2010) Brain mechanisms in early language acquisition. Neuron 67, 713-27.</w:t>
-      </w:r>
-    </w:p>
-    <w:p>
-      <w:pPr>
-        <w:pStyle w:val="Endnote"/>
-      </w:pPr>
-    </w:p>
-    <w:p>
-      <w:pPr>
-        <w:pStyle w:val="Endnote"/>
-      </w:pPr>
-      <w:r>
-        <w:t>3.</w:t>
-      </w:r>
-      <w:r>
-        <w:tab/>
-        <w:t>King, W. M. &amp; Zhou, W. (2000) New ideas about binocular coordination of eye movements: is there a chameleon in the primate family tree?. Anat Rec 261, 153-61.</w:t>
-      </w:r>
-    </w:p>
-    <w:p>
-      <w:pPr>
-        <w:pStyle w:val="Endnote"/>
-      </w:pPr>
-    </w:p>
-    <w:p>
-      <w:pPr>
-        <w:pStyle w:val="Endnote"/>
-      </w:pPr>
-      <w:r>
-        <w:t>4.</w:t>
-      </w:r>
-      <w:r>
-        <w:tab/>
-        <w:t>Huberman, A. D., Feller, M. B., &amp; Chapman, B. (2008) Mechanisms underlying development of visual maps and receptive fields. Annu Rev Neurosci 31, 479--509.</w:t>
-      </w:r>
-    </w:p>
-    <w:p>
-      <w:pPr>
-        <w:pStyle w:val="Endnote"/>
-      </w:pPr>
-    </w:p>
-    <w:p>
-      <w:pPr>
-        <w:pStyle w:val="Endnote"/>
-      </w:pPr>
-      <w:r>
-        <w:t>5.</w:t>
-      </w:r>
-      <w:r>
-        <w:tab/>
-        <w:t>Cang, J. &amp; Feldheim, D. A. (2013) Developmental Mechanisms of Topographic Map Formation and Alignment. Annu Rev Neurosci , .</w:t>
-      </w:r>
-    </w:p>
-    <w:p>
-      <w:pPr>
-        <w:pStyle w:val="Endnote"/>
-      </w:pPr>
-    </w:p>
-    <w:p>
-      <w:pPr>
-        <w:pStyle w:val="Endnote"/>
-      </w:pPr>
-      <w:r>
-        <w:t>6.</w:t>
-      </w:r>
-      <w:r>
-        <w:tab/>
-        <w:t>Blankenship, A. G. &amp; Feller, M. B. (2010) Mechanisms underlying spontaneous patterned activity in developing neural circuits. Nat Rev Neurosci 11, 18-29.</w:t>
-      </w:r>
-    </w:p>
-    <w:p>
-      <w:pPr>
-        <w:pStyle w:val="Endnote"/>
-      </w:pPr>
-    </w:p>
-    <w:p>
-      <w:pPr>
-        <w:pStyle w:val="Endnote"/>
-      </w:pPr>
-      <w:r>
-        <w:t>7.</w:t>
-      </w:r>
-      <w:r>
-        <w:tab/>
-        <w:t>Levelt, C. N. &amp; Hübener, M. (2012) Critical-period plasticity in the visual cortex. Annu Rev Neurosci 35, 309-30.</w:t>
-      </w:r>
-    </w:p>
-    <w:p>
-      <w:pPr>
-        <w:pStyle w:val="Endnote"/>
-      </w:pPr>
-    </w:p>
-    <w:p>
-      <w:pPr>
-        <w:pStyle w:val="Endnote"/>
-      </w:pPr>
-      <w:r>
-        <w:t>8.</w:t>
-      </w:r>
-      <w:r>
-        <w:tab/>
-        <w:t>Espinosa, J. S. &amp; Stryker, M. P. (2012) Development and plasticity of the primary visual cortex. Neuron 75, 230-49.</w:t>
-      </w:r>
-    </w:p>
-    <w:p>
-      <w:pPr>
-        <w:pStyle w:val="Endnote"/>
-      </w:pPr>
-    </w:p>
-    <w:p>
-      <w:pPr>
-        <w:pStyle w:val="Endnote"/>
-      </w:pPr>
-      <w:r>
-        <w:t>9.</w:t>
-      </w:r>
-      <w:r>
-        <w:tab/>
-        <w:t>Mazzoni, A., Broccard, F. D., Garcia-Perez, E., Bonifazi, P., Ruaro, M. E., &amp; Torre, V. (2007) On the dynamics of the spontaneous activity in neuronal networks. PLoS ONE 2, e439.</w:t>
-      </w:r>
-    </w:p>
-    <w:p>
-      <w:pPr>
-        <w:pStyle w:val="Endnote"/>
-      </w:pPr>
-    </w:p>
-    <w:p>
-      <w:pPr>
-        <w:pStyle w:val="Endnote"/>
-      </w:pPr>
-      <w:r>
-        <w:t>10.</w:t>
-      </w:r>
-      <w:r>
-        <w:tab/>
-        <w:t>Marder, E. &amp; Rehm, K. J. (2005) Development of central pattern generating circuits. Curr Opin Neurobiol 15, 86-93.</w:t>
-      </w:r>
-    </w:p>
-    <w:p>
-      <w:pPr>
-        <w:pStyle w:val="Endnote"/>
-      </w:pPr>
-    </w:p>
-    <w:p>
-      <w:pPr>
-        <w:pStyle w:val="Endnote"/>
-      </w:pPr>
-      <w:r>
-        <w:t>11.</w:t>
-      </w:r>
-      <w:r>
-        <w:tab/>
-        <w:t>Maffei, L. &amp; Galli-Resta, L. (1990) Correlation in the discharges of neighboring rat retinal ganglion cells during prenatal life. Proc Natl Acad Sci U S A 87, 2861-2864.</w:t>
-      </w:r>
-    </w:p>
-    <w:p>
-      <w:pPr>
-        <w:pStyle w:val="Endnote"/>
-      </w:pPr>
-    </w:p>
-    <w:p>
-      <w:pPr>
-        <w:pStyle w:val="Endnote"/>
-      </w:pPr>
-      <w:r>
-        <w:t>12.</w:t>
-      </w:r>
-      <w:r>
-        <w:tab/>
-        <w:t>Meister, M., Wong, R. O., Baylor, D. A., &amp; Shatz, C. J. (1991) Synchronous bursts of action potentials in ganglion cells of the developing mammalian retina. Science 252, 939-943.</w:t>
-      </w:r>
-    </w:p>
-    <w:p>
-      <w:pPr>
-        <w:pStyle w:val="Endnote"/>
-      </w:pPr>
-    </w:p>
-    <w:p>
-      <w:pPr>
-        <w:pStyle w:val="Endnote"/>
-      </w:pPr>
-      <w:r>
-        <w:t>13.</w:t>
-      </w:r>
-      <w:r>
-        <w:tab/>
-        <w:t>Leinekugel, X., Khazipov, R., Cannon, R., Hirase, H., Ben-Ari, Y., &amp; Buzsáki, G. (2002) Correlated bursts of activity in the neonatal hippocampus in vivo. Science 296, 2049-52.</w:t>
-      </w:r>
-    </w:p>
-    <w:p>
-      <w:pPr>
-        <w:pStyle w:val="Endnote"/>
-      </w:pPr>
-    </w:p>
-    <w:p>
-      <w:pPr>
-        <w:pStyle w:val="Endnote"/>
-      </w:pPr>
-      <w:r>
-        <w:t>14.</w:t>
-      </w:r>
-      <w:r>
-        <w:tab/>
-        <w:t>Khazipov, R. &amp; Luhmann, H. J. (2006) Early patterns of electrical activity in the developing cerebral cortex of humans and rodents. Trends Neurosci 29, 414-8.</w:t>
-      </w:r>
-    </w:p>
-    <w:p>
-      <w:pPr>
-        <w:pStyle w:val="Endnote"/>
-      </w:pPr>
-    </w:p>
-    <w:p>
-      <w:pPr>
-        <w:pStyle w:val="Endnote"/>
-      </w:pPr>
-      <w:r>
-        <w:t>15.</w:t>
-      </w:r>
-      <w:r>
-        <w:tab/>
-        <w:t>Benucci, A., Frazor, R. A., &amp; Carandini, M. (2007) Standing waves and traveling waves distinguish two circuits in visual cortex. Neuron 55, 103-17.</w:t>
-      </w:r>
-    </w:p>
-    <w:p>
-      <w:pPr>
-        <w:pStyle w:val="Endnote"/>
-      </w:pPr>
-    </w:p>
-    <w:p>
-      <w:pPr>
-        <w:pStyle w:val="Endnote"/>
-      </w:pPr>
-      <w:r>
-        <w:t>16.</w:t>
-      </w:r>
-      <w:r>
-        <w:tab/>
-        <w:t>Han, F., Caporale, N., &amp; Dan, Y. (2008) Reverberation of recent visual experience in spontaneous cortical waves. Neuron 60, 321--327.</w:t>
-      </w:r>
-    </w:p>
-    <w:p>
-      <w:pPr>
-        <w:pStyle w:val="Endnote"/>
-      </w:pPr>
-    </w:p>
-    <w:p>
-      <w:pPr>
-        <w:pStyle w:val="Endnote"/>
-      </w:pPr>
-      <w:r>
-        <w:t>17.</w:t>
-      </w:r>
-      <w:r>
-        <w:tab/>
-        <w:t>Lee, A. K. &amp; Wilson, M. A. (2002) Memory of sequential experience in the hippocampus during slow wave sleep. Neuron 36, 1183-94.</w:t>
-      </w:r>
-    </w:p>
-    <w:p>
-      <w:pPr>
-        <w:pStyle w:val="Endnote"/>
-      </w:pPr>
-    </w:p>
-    <w:p>
-      <w:pPr>
-        <w:pStyle w:val="Endnote"/>
-      </w:pPr>
-      <w:r>
-        <w:t>18.</w:t>
-      </w:r>
-      <w:r>
-        <w:tab/>
-        <w:t>Wong, R. O. (1999) Retinal waves and visual system development. Annu Rev Neurosci 22, 29-47.</w:t>
-      </w:r>
-    </w:p>
-    <w:p>
-      <w:pPr>
-        <w:pStyle w:val="Endnote"/>
-      </w:pPr>
-    </w:p>
-    <w:p>
-      <w:pPr>
-        <w:pStyle w:val="Endnote"/>
-      </w:pPr>
-      <w:r>
-        <w:t>19.</w:t>
-      </w:r>
-      <w:r>
-        <w:tab/>
-        <w:t>Demas, J. A., Payne, H., &amp; Cline, H. T. (2012) Vision drives correlated activity without patterned spontaneous activity in developing Xenopus retina. Dev Neurobiol 72, 537-46.</w:t>
-      </w:r>
-    </w:p>
-    <w:p>
-      <w:pPr>
-        <w:pStyle w:val="Endnote"/>
-      </w:pPr>
-    </w:p>
-    <w:p>
-      <w:pPr>
-        <w:pStyle w:val="Endnote"/>
-      </w:pPr>
-      <w:r>
-        <w:t>20.</w:t>
-      </w:r>
-      <w:r>
-        <w:tab/>
-        <w:t>Sernagor, E. &amp; Grzywacz, N. M. (1999) Spontaneous activity in developing turtle retinal ganglion cells: pharmacological studies. J Neurosci 19, 3874-87.</w:t>
-      </w:r>
-    </w:p>
-    <w:p>
-      <w:pPr>
-        <w:pStyle w:val="Endnote"/>
-      </w:pPr>
-    </w:p>
-    <w:p>
-      <w:pPr>
-        <w:pStyle w:val="Endnote"/>
-      </w:pPr>
-      <w:r>
-        <w:t>21.</w:t>
-      </w:r>
-      <w:r>
-        <w:tab/>
-        <w:t>Catsicas, M., Bonness, V., Becker, D., &amp; Mobbs, P. (1998) Spontaneous Ca2+ transients and their transmission in the developing chick retina. Curr Biol 8, 283-6.</w:t>
-      </w:r>
-    </w:p>
-    <w:p>
-      <w:pPr>
-        <w:pStyle w:val="Endnote"/>
-      </w:pPr>
-    </w:p>
-    <w:p>
-      <w:pPr>
-        <w:pStyle w:val="Endnote"/>
-      </w:pPr>
-      <w:r>
-        <w:t>22.</w:t>
-      </w:r>
-      <w:r>
-        <w:tab/>
-        <w:t>Wong, W. T., Sanes, J. R., &amp; Wong, R. O. (1998) Developmentally regulated spontaneous activity in the embryonic chick retina. J Neurosci 18, 8839-52.</w:t>
-      </w:r>
-    </w:p>
-    <w:p>
-      <w:pPr>
-        <w:pStyle w:val="Endnote"/>
-      </w:pPr>
-    </w:p>
-    <w:p>
-      <w:pPr>
-        <w:pStyle w:val="Endnote"/>
-      </w:pPr>
-      <w:r>
-        <w:t>23.</w:t>
-      </w:r>
-      <w:r>
-        <w:tab/>
-        <w:t>Zhou, Z. J. &amp; Zhao, D. (2000) Coordinated transitions in neurotransmitter systems for the initiation and propagation of spontaneous retinal waves. J Neurosci 20, 6570--6577.</w:t>
-      </w:r>
-    </w:p>
-    <w:p>
-      <w:pPr>
-        <w:pStyle w:val="Endnote"/>
-      </w:pPr>
-    </w:p>
-    <w:p>
-      <w:pPr>
-        <w:pStyle w:val="Endnote"/>
-      </w:pPr>
-      <w:r>
-        <w:t>24.</w:t>
-      </w:r>
-      <w:r>
-        <w:tab/>
-        <w:t>Syed, M. M., Lee, S., He, S., &amp; Zhou, Z. J. (2004) Spontaneous waves in the ventricular zone of developing mammalian retina. J Neurophysiol 91, 1999-2009.</w:t>
-      </w:r>
-    </w:p>
-    <w:p>
-      <w:pPr>
-        <w:pStyle w:val="Endnote"/>
-      </w:pPr>
-    </w:p>
-    <w:p>
-      <w:pPr>
-        <w:pStyle w:val="Endnote"/>
-      </w:pPr>
-      <w:r>
-        <w:t>25.</w:t>
-      </w:r>
-      <w:r>
-        <w:tab/>
-        <w:t xml:space="preserve">Bansal, A., Singer, J. H., Hwang, B. J., Xu, W., Beaudet, A., &amp; Feller, M. B. (2000) Mice lacking specific nicotinic acetylcholine receptor subunits exhibit dramatically altered spontaneous activity patterns and reveal a limited role for retinal waves in forming ON and OFF circuits in the inner </w:t>
+        <w:t>Soto, F., Ma, X., Cecil, J. L., Vo, B. Q., Culican, S. M., &amp; Kerschensteiner, D. (2012) Spontaneous activity promotes synapse formation in a cell-type-dependent manner in the developing retina. J Neurosci 32, 5426-39.</w:t>
+      </w:r>
+      <w:r>
+        <w:t xml:space="preserve"> </w:t>
+      </w:r>
+    </w:p>
+    <w:p>
+      <w:pPr>
+        <w:pStyle w:val="Endnote"/>
+      </w:pPr>
+      <w:r>
+        <w:tab/>
+      </w:r>
+      <w:r>
+        <w:tab/>
+      </w:r>
+      <w:r>
+        <w:t>Rhythmic hyperactivity of RGCs in Crx-/- mutant mice leads to enhanced synaptogenesis in some, but not all bipolar cell connections with RGCs. Central projections are unaffected. Suggests a cell-type specific modulation of synaptogenesis by spontaneous activity in the retina.</w:t>
+      </w:r>
+    </w:p>
+    <w:p>
+      <w:pPr>
+        <w:pStyle w:val="Endnote"/>
+      </w:pPr>
+    </w:p>
+    <w:p>
+      <w:pPr>
+        <w:pStyle w:val="Endnote"/>
+      </w:pPr>
+      <w:r>
+        <w:t>86.</w:t>
+      </w:r>
+      <w:r>
+        <w:tab/>
+      </w:r>
+      <w:r>
+        <w:t>**</w:t>
+      </w:r>
+      <w:r>
+        <w:t>Zhang, J., Ackman, J. B., Xu, H.-P., &amp; Crair, M. C. (2011) Visual map development depends on the temporal pattern of binocular activity in mice. Nat Neurosci 15, 298-307.</w:t>
+      </w:r>
+      <w:r>
+        <w:t xml:space="preserve"> </w:t>
+      </w:r>
+    </w:p>
+    <w:p>
+      <w:pPr>
+        <w:pStyle w:val="Endnote"/>
+      </w:pPr>
+      <w:r>
+        <w:tab/>
+      </w:r>
+      <w:r>
+        <w:tab/>
+      </w:r>
+      <w:r>
+        <w:t xml:space="preserve">Using chronic optogenetic techniques to stimulate retinal ganglion cells in mice before they are normally visually responsive, this paper demonstrates that the emergence of eye specific segregation in the lateral geniculate nucleus and superior colliculus of mice is sensitive to the relative timing of activity between the two eyes. </w:t>
+      </w:r>
+    </w:p>
+    <w:p>
+      <w:pPr>
+        <w:pStyle w:val="Endnote"/>
+      </w:pPr>
+    </w:p>
+    <w:p>
+      <w:pPr>
+        <w:pStyle w:val="Endnote"/>
+      </w:pPr>
+      <w:r>
+        <w:t>87.</w:t>
+      </w:r>
+      <w:r>
+        <w:tab/>
+        <w:t>Pfeiffenberger, C., Cutforth, T., Woods, G., Yamada, J., Rentería, R. C., Copenhagen, D. R., Flanagan, J. G., &amp; Feldheim, D. A. (2005) Ephrin-As and neural activity are required for eye-specific patterning during retinogeniculate mapping. Nat Neurosci 8, 1022-7.</w:t>
+      </w:r>
+    </w:p>
+    <w:p>
+      <w:pPr>
+        <w:pStyle w:val="Endnote"/>
+      </w:pPr>
+    </w:p>
+    <w:p>
+      <w:pPr>
+        <w:pStyle w:val="Endnote"/>
+      </w:pPr>
+      <w:r>
+        <w:t>88.</w:t>
+      </w:r>
+      <w:r>
+        <w:tab/>
+        <w:t>Huberman, A. D., Speer, C. M., &amp; Chapman, B. (2006) Spontaneous retinal activity mediates development of ocular dominance columns and binocular receptive fields in v1. Neuron 52, 247-254.</w:t>
+      </w:r>
+    </w:p>
+    <w:p>
+      <w:pPr>
+        <w:pStyle w:val="Endnote"/>
+      </w:pPr>
+    </w:p>
+    <w:p>
+      <w:pPr>
+        <w:pStyle w:val="Endnote"/>
+      </w:pPr>
+      <w:r>
+        <w:t>89.</w:t>
+      </w:r>
+      <w:r>
+        <w:tab/>
+        <w:t>Chapman, B. (2000) Necessity for afferent activity to maintain eye-specific segregation in ferret lateral geniculate nucleus. Science 287, 2479-82.</w:t>
+      </w:r>
+    </w:p>
+    <w:p>
+      <w:pPr>
+        <w:pStyle w:val="Endnote"/>
+      </w:pPr>
+    </w:p>
+    <w:p>
+      <w:pPr>
+        <w:pStyle w:val="Endnote"/>
+      </w:pPr>
+      <w:r>
+        <w:t>90.</w:t>
+      </w:r>
+      <w:r>
+        <w:tab/>
+        <w:t>Penn, A. A., Riquelme, P. A., Feller, M. B., &amp; Shatz, C. J. (1998) Competition in retinogeniculate patterning driven by spontaneous activity. Science 279, 2108-2112.</w:t>
+      </w:r>
+    </w:p>
+    <w:p>
+      <w:pPr>
+        <w:pStyle w:val="Endnote"/>
+      </w:pPr>
+    </w:p>
+    <w:p>
+      <w:pPr>
+        <w:pStyle w:val="Endnote"/>
+      </w:pPr>
+      <w:r>
+        <w:t>91.</w:t>
+      </w:r>
+      <w:r>
+        <w:tab/>
+        <w:t>Huberman, A. D., Wang, G.-Y., Liets, L. C., Collins, O. A., Chapman, B., &amp; Chalupa, L. M. (2003) Eye-specific retinogeniculate segregation independent of normal neuronal activity. Science 300, 994--998.</w:t>
+      </w:r>
+    </w:p>
+    <w:p>
+      <w:pPr>
+        <w:pStyle w:val="Endnote"/>
+      </w:pPr>
+    </w:p>
+    <w:p>
+      <w:pPr>
+        <w:pStyle w:val="Endnote"/>
+      </w:pPr>
+      <w:r>
+        <w:t>92.</w:t>
+      </w:r>
+      <w:r>
+        <w:tab/>
+        <w:t xml:space="preserve">Li, Y., Fitzpatrick, D., &amp; White, L. E. (2006) The development of direction selectivity in ferret </w:t>
       </w:r>
       <w:r>
         <w:lastRenderedPageBreak/>
-        <w:t>retina. J Neurosci 20, 7672-81.</w:t>
-      </w:r>
-    </w:p>
-    <w:p>
-      <w:pPr>
-        <w:pStyle w:val="Endnote"/>
-      </w:pPr>
-    </w:p>
-    <w:p>
-      <w:pPr>
-        <w:pStyle w:val="Endnote"/>
-      </w:pPr>
-      <w:r>
-        <w:t>26.</w:t>
-      </w:r>
-      <w:r>
-        <w:tab/>
-        <w:t>Ackman, J. B., Burbridge, T. J., &amp; Crair, M. C. (2012) Retinal waves coordinate patterned activity throughout the developing visual system. Nature 490, 219-25.</w:t>
-      </w:r>
-    </w:p>
-    <w:p>
-      <w:pPr>
-        <w:pStyle w:val="Endnote"/>
-      </w:pPr>
-    </w:p>
-    <w:p>
-      <w:pPr>
-        <w:pStyle w:val="Endnote"/>
-      </w:pPr>
-      <w:r>
-        <w:t>27.</w:t>
-      </w:r>
-      <w:r>
-        <w:tab/>
-        <w:t>Demas, J., Eglen, S. J., &amp; Wong, R. O. L. (2003) Developmental loss of synchronous spontaneous activity in the mouse retina is independent of visual experience. J Neurosci 23, 2851-60.</w:t>
-      </w:r>
-    </w:p>
-    <w:p>
-      <w:pPr>
-        <w:pStyle w:val="Endnote"/>
-      </w:pPr>
-    </w:p>
-    <w:p>
-      <w:pPr>
-        <w:pStyle w:val="Endnote"/>
-      </w:pPr>
-      <w:r>
-        <w:t>28.</w:t>
-      </w:r>
-      <w:r>
-        <w:tab/>
-        <w:t>McLaughlin, T., Torborg, C. L., Feller, M. B., &amp; O'Leary, D. D. M. (2003) Retinotopic map refinement requires spontaneous retinal waves during a brief critical period of development. Neuron 40, 1147-1160.</w:t>
-      </w:r>
-    </w:p>
-    <w:p>
-      <w:pPr>
-        <w:pStyle w:val="Endnote"/>
-      </w:pPr>
-    </w:p>
-    <w:p>
-      <w:pPr>
-        <w:pStyle w:val="Endnote"/>
-      </w:pPr>
-      <w:r>
-        <w:t>29.</w:t>
-      </w:r>
-      <w:r>
-        <w:tab/>
-        <w:t>Wong, R. O., Chernjavsky, A., Smith, S. J., &amp; Shatz, C. J. (1995) Early functional neural networks in the developing retina. Nature 374, 716-8.</w:t>
-      </w:r>
-    </w:p>
-    <w:p>
-      <w:pPr>
-        <w:pStyle w:val="Endnote"/>
-      </w:pPr>
-    </w:p>
-    <w:p>
-      <w:pPr>
-        <w:pStyle w:val="Endnote"/>
-      </w:pPr>
-      <w:r>
-        <w:t>30.</w:t>
-      </w:r>
-      <w:r>
-        <w:tab/>
-        <w:t>Feller, M. B., Wellis, D. P., Stellwagen, D., Werblin, F. S., &amp; Shatz, C. J. (1996) Requirement for cholinergic synaptic transmission in the propagation of spontaneous retinal waves. Science 272, 1182-7.</w:t>
-      </w:r>
-    </w:p>
-    <w:p>
-      <w:pPr>
-        <w:pStyle w:val="Endnote"/>
-      </w:pPr>
-    </w:p>
-    <w:p>
-      <w:pPr>
-        <w:pStyle w:val="Endnote"/>
-      </w:pPr>
-      <w:r>
-        <w:t>31.</w:t>
-      </w:r>
-      <w:r>
-        <w:tab/>
-        <w:t>Wong, R. O., Meister, M., &amp; Shatz, C. J. (1993) Transient period of correlated bursting activity during development of the mammalian retina. Neuron 11, 923-38.</w:t>
-      </w:r>
-    </w:p>
-    <w:p>
-      <w:pPr>
-        <w:pStyle w:val="Endnote"/>
-      </w:pPr>
-    </w:p>
-    <w:p>
-      <w:pPr>
-        <w:pStyle w:val="Endnote"/>
-      </w:pPr>
-      <w:r>
-        <w:t>32.</w:t>
-      </w:r>
-      <w:r>
-        <w:tab/>
-        <w:t>Warland, D. K., Huberman, A. D., &amp; Chalupa, L. M. (2006) Dynamics of spontaneous activity in the fetal macaque retina during development of retinogeniculate pathways. J Neurosci 26, 5190-7.</w:t>
-      </w:r>
-    </w:p>
-    <w:p>
-      <w:pPr>
-        <w:pStyle w:val="Endnote"/>
-      </w:pPr>
-    </w:p>
-    <w:p>
-      <w:pPr>
-        <w:pStyle w:val="Endnote"/>
-      </w:pPr>
-      <w:r>
-        <w:t>33.</w:t>
-      </w:r>
-      <w:r>
-        <w:tab/>
-        <w:t>Garaschuk, O., Linn, J., Eilers, J., &amp; Konnerth, A. (2000) Large-scale oscillatory calcium waves in the immature cortex. Nat Neurosci 3, 452-9.</w:t>
-      </w:r>
-    </w:p>
-    <w:p>
-      <w:pPr>
-        <w:pStyle w:val="Endnote"/>
-      </w:pPr>
-    </w:p>
-    <w:p>
-      <w:pPr>
-        <w:pStyle w:val="Endnote"/>
-      </w:pPr>
-      <w:r>
-        <w:t>34.</w:t>
-      </w:r>
-      <w:r>
-        <w:tab/>
-        <w:t>Peinado, A. (2000) Traveling slow waves of neural activity: a novel form of network activity in developing neocortex. J Neurosci 20, RC54.</w:t>
-      </w:r>
-    </w:p>
-    <w:p>
-      <w:pPr>
-        <w:pStyle w:val="Endnote"/>
-      </w:pPr>
-    </w:p>
-    <w:p>
-      <w:pPr>
-        <w:pStyle w:val="Endnote"/>
-      </w:pPr>
-      <w:r>
-        <w:t>35.</w:t>
-      </w:r>
-      <w:r>
-        <w:tab/>
-        <w:t>Corlew, R., Bosma, M. M., &amp; Moody, W. J. (2004) Spontaneous, synchronous electrical activity in neonatal mouse cortical neurones. J Physiol 560, 377-90.</w:t>
-      </w:r>
-    </w:p>
-    <w:p>
-      <w:pPr>
-        <w:pStyle w:val="Endnote"/>
-      </w:pPr>
-    </w:p>
-    <w:p>
-      <w:pPr>
-        <w:pStyle w:val="Endnote"/>
-      </w:pPr>
-      <w:r>
-        <w:t>36.</w:t>
-      </w:r>
-      <w:r>
-        <w:tab/>
-        <w:t>Namiki, S., Norimoto, H., Kobayashi, C., Nakatani, K., Matsuki, N., &amp; Ikegaya, Y. (2013) Layer III Neurons Control Synchronized Waves in the Immature Cerebral Cortex. J Neurosci 33, 987-1001.</w:t>
-      </w:r>
-    </w:p>
-    <w:p>
-      <w:pPr>
-        <w:pStyle w:val="Endnote"/>
-      </w:pPr>
-    </w:p>
-    <w:p>
-      <w:pPr>
-        <w:pStyle w:val="Endnote"/>
-      </w:pPr>
-      <w:r>
-        <w:t>37.</w:t>
-      </w:r>
-      <w:r>
-        <w:tab/>
-        <w:t>Cossart, R., Aronov, D., &amp; Yuste, R. (2003) Attractor dynamics of network UP states in the neocortex. Nature 423, 283-8.</w:t>
-      </w:r>
-    </w:p>
-    <w:p>
-      <w:pPr>
-        <w:pStyle w:val="Endnote"/>
-      </w:pPr>
-    </w:p>
-    <w:p>
-      <w:pPr>
-        <w:pStyle w:val="Endnote"/>
-      </w:pPr>
-      <w:r>
-        <w:t>38.</w:t>
-      </w:r>
-      <w:r>
-        <w:tab/>
-        <w:t>Kanold, P. O. &amp; Luhmann, H. J. (2010) The subplate and early cortical circuits. Annu Rev Neurosci 33, 23-48.</w:t>
-      </w:r>
-    </w:p>
-    <w:p>
-      <w:pPr>
-        <w:pStyle w:val="Endnote"/>
-      </w:pPr>
-    </w:p>
-    <w:p>
-      <w:pPr>
-        <w:pStyle w:val="Endnote"/>
-      </w:pPr>
-      <w:r>
-        <w:t>39.</w:t>
-      </w:r>
-      <w:r>
-        <w:tab/>
-        <w:t>Friauf, E. &amp; Shatz, C. J. (1991) Changing patterns of synaptic input to subplate and cortical plate during development of visual cortex. J Neurophysiol 66, 2059-71.</w:t>
-      </w:r>
-    </w:p>
-    <w:p>
-      <w:pPr>
-        <w:pStyle w:val="Endnote"/>
-      </w:pPr>
-    </w:p>
-    <w:p>
-      <w:pPr>
-        <w:pStyle w:val="Endnote"/>
-      </w:pPr>
-      <w:r>
-        <w:t>40.</w:t>
-      </w:r>
-      <w:r>
-        <w:tab/>
-        <w:t xml:space="preserve">Yang, J.-W., Hanganu-Opatz, I. L., Sun, J.-J., &amp; Luhmann, H. J. (2009) Three patterns of oscillatory activity differentially synchronize developing neocortical networks in vivo. J Neurosci </w:t>
-      </w:r>
-      <w:r>
-        <w:lastRenderedPageBreak/>
-        <w:t>29, 9011-25.</w:t>
-      </w:r>
-    </w:p>
-    <w:p>
-      <w:pPr>
-        <w:pStyle w:val="Endnote"/>
-      </w:pPr>
-    </w:p>
-    <w:p>
-      <w:pPr>
-        <w:pStyle w:val="Endnote"/>
-      </w:pPr>
-      <w:r>
-        <w:t>41.</w:t>
-      </w:r>
-      <w:r>
-        <w:tab/>
-        <w:t>Vanhatalo, S., Palva, J. M., Andersson, S., Rivera, C., Voipio, J., &amp; Kaila, K. (2005) Slow endogenous activity transients and developmental expression of K+-Cl- cotransporter 2 in the immature human cortex. Eur J Neurosci 22, 2799-804.</w:t>
-      </w:r>
-    </w:p>
-    <w:p>
-      <w:pPr>
-        <w:pStyle w:val="Endnote"/>
-      </w:pPr>
-    </w:p>
-    <w:p>
-      <w:pPr>
-        <w:pStyle w:val="Endnote"/>
-      </w:pPr>
-      <w:r>
-        <w:t>42.</w:t>
-      </w:r>
-      <w:r>
-        <w:tab/>
-        <w:t>Colonnese, M. T., Kaminska, A., Minlebaev, M., Milh, M., Bloem, B., Lescure, S., Moriette, G., Chiron, C., Ben-Ari, Y., &amp; Khazipov, R. (2010) A conserved switch in sensory processing prepares developing neocortex for vision. Neuron 67, 480-98.</w:t>
-      </w:r>
-    </w:p>
-    <w:p>
-      <w:pPr>
-        <w:pStyle w:val="Endnote"/>
-      </w:pPr>
-    </w:p>
-    <w:p>
-      <w:pPr>
-        <w:pStyle w:val="Endnote"/>
-      </w:pPr>
-      <w:r>
-        <w:t>43.</w:t>
-      </w:r>
-      <w:r>
-        <w:tab/>
-        <w:t>Colonnese, M. T. &amp; Khazipov, R. (2010) "Slow activity transients" in infant rat visual cortex: a spreading synchronous oscillation patterned by retinal waves. J Neurosci 30, 4325-37.</w:t>
-      </w:r>
-    </w:p>
-    <w:p>
-      <w:pPr>
-        <w:pStyle w:val="Endnote"/>
-      </w:pPr>
-    </w:p>
-    <w:p>
-      <w:pPr>
-        <w:pStyle w:val="Endnote"/>
-      </w:pPr>
-      <w:r>
-        <w:t>44.</w:t>
-      </w:r>
-      <w:r>
-        <w:tab/>
-        <w:t>Siegel, F., Heimel, J. A., Peters, J., &amp; Lohmann, C. (2012) Peripheral and central inputs shape network dynamics in the developing visual cortex in vivo. Curr Biol 22, 253-8.</w:t>
-      </w:r>
-    </w:p>
-    <w:p>
-      <w:pPr>
-        <w:pStyle w:val="Endnote"/>
-      </w:pPr>
-    </w:p>
-    <w:p>
-      <w:pPr>
-        <w:pStyle w:val="Endnote"/>
-      </w:pPr>
-      <w:r>
-        <w:t>45.</w:t>
-      </w:r>
-      <w:r>
-        <w:tab/>
-        <w:t>Hanganu, I. L., Ben-Ari, Y., &amp; Khazipov, R. (2006) Retinal waves trigger spindle bursts in the neonatal rat visual cortex. J Neurosci 26, 6728-36.</w:t>
-      </w:r>
-    </w:p>
-    <w:p>
-      <w:pPr>
-        <w:pStyle w:val="Endnote"/>
-      </w:pPr>
-    </w:p>
-    <w:p>
-      <w:pPr>
-        <w:pStyle w:val="Endnote"/>
-      </w:pPr>
-      <w:r>
-        <w:t>46.</w:t>
-      </w:r>
-      <w:r>
-        <w:tab/>
-        <w:t>Weliky, M. &amp; Katz, L. C. (1999) Correlational structure of spontaneous neuronal activity in the developing lateral geniculate nucleus in vivo. Science 285, 599-604.</w:t>
-      </w:r>
-    </w:p>
-    <w:p>
-      <w:pPr>
-        <w:pStyle w:val="Endnote"/>
-      </w:pPr>
-    </w:p>
-    <w:p>
-      <w:pPr>
-        <w:pStyle w:val="Endnote"/>
-      </w:pPr>
-      <w:r>
-        <w:t>47.</w:t>
-      </w:r>
-      <w:r>
-        <w:tab/>
-        <w:t>Chiu, C. &amp; Weliky, M. (2002) Relationship of correlated spontaneous activity to functional ocular dominance columns in the developing visual cortex. Neuron 35, 1123--1134.</w:t>
-      </w:r>
-    </w:p>
-    <w:p>
-      <w:pPr>
-        <w:pStyle w:val="Endnote"/>
-      </w:pPr>
-    </w:p>
-    <w:p>
-      <w:pPr>
-        <w:pStyle w:val="Endnote"/>
-      </w:pPr>
-      <w:r>
-        <w:t>48.</w:t>
-      </w:r>
-      <w:r>
-        <w:tab/>
-        <w:t>Chiu, C. &amp; Weliky, M. (2001) Spontaneous activity in developing ferret visual cortex in vivo. J Neurosci 21, 8906--8914.</w:t>
-      </w:r>
-    </w:p>
-    <w:p>
-      <w:pPr>
-        <w:pStyle w:val="Endnote"/>
-      </w:pPr>
-    </w:p>
-    <w:p>
-      <w:pPr>
-        <w:pStyle w:val="Endnote"/>
-      </w:pPr>
-      <w:r>
-        <w:t>49.</w:t>
-      </w:r>
-      <w:r>
-        <w:tab/>
-        <w:t>Tolonen, M., Palva, J. M., Andersson, S., &amp; Vanhatalo, S. (2007) Development of the spontaneous activity transients and ongoing cortical activity in human preterm babies. Neuroscience 145, 997-1006.</w:t>
-      </w:r>
-    </w:p>
-    <w:p>
-      <w:pPr>
-        <w:pStyle w:val="Endnote"/>
-      </w:pPr>
-    </w:p>
-    <w:p>
-      <w:pPr>
-        <w:pStyle w:val="Endnote"/>
-      </w:pPr>
-      <w:r>
-        <w:t>50.</w:t>
-      </w:r>
-      <w:r>
-        <w:tab/>
-        <w:t>Rakic, P. (1976) Prenatal genesis of connections subserving ocular dominance in the rhesus monkey. Nature 261, 467--471.</w:t>
-      </w:r>
-    </w:p>
-    <w:p>
-      <w:pPr>
-        <w:pStyle w:val="Endnote"/>
-      </w:pPr>
-    </w:p>
-    <w:p>
-      <w:pPr>
-        <w:pStyle w:val="Endnote"/>
-      </w:pPr>
-      <w:r>
-        <w:t>51.</w:t>
-      </w:r>
-      <w:r>
-        <w:tab/>
-        <w:t>Holt, C. E. &amp; Harris, W. A. (1983) Order in the initial retinotectal map in Xenopus: a new technique for labelling growing nerve fibres. Nature 301, 150--152.</w:t>
-      </w:r>
-    </w:p>
-    <w:p>
-      <w:pPr>
-        <w:pStyle w:val="Endnote"/>
-      </w:pPr>
-    </w:p>
-    <w:p>
-      <w:pPr>
-        <w:pStyle w:val="Endnote"/>
-      </w:pPr>
-      <w:r>
-        <w:t>52.</w:t>
-      </w:r>
-      <w:r>
-        <w:tab/>
-        <w:t>Crair, M. C., Gillespie, D. C., &amp; Stryker, M. P. (1998) The role of visual experience in the development of columns in cat visual cortex. Science 279, 566-70.</w:t>
-      </w:r>
-    </w:p>
-    <w:p>
-      <w:pPr>
-        <w:pStyle w:val="Endnote"/>
-      </w:pPr>
-    </w:p>
-    <w:p>
-      <w:pPr>
-        <w:pStyle w:val="Endnote"/>
-      </w:pPr>
-      <w:r>
-        <w:t>53.</w:t>
-      </w:r>
-      <w:r>
-        <w:tab/>
-        <w:t>Crowley, J. C. &amp; Katz, L. C. (2000) Early development of ocular dominance columns. Science 290, 1321--1324.</w:t>
-      </w:r>
-    </w:p>
-    <w:p>
-      <w:pPr>
-        <w:pStyle w:val="Endnote"/>
-      </w:pPr>
-    </w:p>
-    <w:p>
-      <w:pPr>
-        <w:pStyle w:val="Endnote"/>
-      </w:pPr>
-      <w:r>
-        <w:t>54.</w:t>
-      </w:r>
-      <w:r>
-        <w:tab/>
-        <w:t>Lemke, G. &amp; Reber, M. (2005) Retinotectal mapping: new insights from molecular genetics. Annu Rev Cell Dev Biol 21, 551--580.</w:t>
-      </w:r>
-    </w:p>
-    <w:p>
-      <w:pPr>
-        <w:pStyle w:val="Endnote"/>
-      </w:pPr>
-    </w:p>
-    <w:p>
-      <w:pPr>
-        <w:pStyle w:val="Endnote"/>
-      </w:pPr>
-      <w:r>
-        <w:t>55.</w:t>
-      </w:r>
-      <w:r>
-        <w:tab/>
-        <w:t xml:space="preserve">Hooks, B. M. &amp; Chen, C. (2006) Distinct roles for spontaneous and visual activity in remodeling of </w:t>
-      </w:r>
-      <w:r>
-        <w:lastRenderedPageBreak/>
-        <w:t>the retinogeniculate synapse. Neuron 52, 281-91.</w:t>
-      </w:r>
-    </w:p>
-    <w:p>
-      <w:pPr>
-        <w:pStyle w:val="Endnote"/>
-      </w:pPr>
-    </w:p>
-    <w:p>
-      <w:pPr>
-        <w:pStyle w:val="Endnote"/>
-      </w:pPr>
-      <w:r>
-        <w:t>56.</w:t>
-      </w:r>
-      <w:r>
-        <w:tab/>
-        <w:t>Stafford, B. K., Sher, A., Litke, A. M., &amp; Feldheim, D. A. (2009) Spatial-temporal patterns of retinal waves underlying activity-dependent refinement of retinofugal projections. Neuron 64, 200-12.</w:t>
-      </w:r>
-    </w:p>
-    <w:p>
-      <w:pPr>
-        <w:pStyle w:val="Endnote"/>
-      </w:pPr>
-    </w:p>
-    <w:p>
-      <w:pPr>
-        <w:pStyle w:val="Endnote"/>
-      </w:pPr>
-      <w:r>
-        <w:t>57.</w:t>
-      </w:r>
-      <w:r>
-        <w:tab/>
-        <w:t>Sun, C., Warland, D. K., Ballesteros, J. M., van der List, D., &amp; Chalupa, L. M. (2008) Retinal waves in mice lacking the beta2 subunit of the nicotinic acetylcholine receptor. Proc Natl Acad Sci U S A 105, 13638--13643.</w:t>
-      </w:r>
-    </w:p>
-    <w:p>
-      <w:pPr>
-        <w:pStyle w:val="Endnote"/>
-      </w:pPr>
-    </w:p>
-    <w:p>
-      <w:pPr>
-        <w:pStyle w:val="Endnote"/>
-      </w:pPr>
-      <w:r>
-        <w:t>58.</w:t>
-      </w:r>
-      <w:r>
-        <w:tab/>
-        <w:t>Shah, R. D. &amp; Crair, M. C. (2008) Retinocollicular synapse maturation and plasticity are regulated by correlated retinal waves. J Neurosci 28, 292-303.</w:t>
-      </w:r>
-    </w:p>
-    <w:p>
-      <w:pPr>
-        <w:pStyle w:val="Endnote"/>
-      </w:pPr>
-    </w:p>
-    <w:p>
-      <w:pPr>
-        <w:pStyle w:val="Endnote"/>
-      </w:pPr>
-      <w:r>
-        <w:t>59.</w:t>
-      </w:r>
-      <w:r>
-        <w:tab/>
-        <w:t>Turrigiano, G. (2011) Too many cooks? Intrinsic and synaptic homeostatic mechanisms in cortical circuit refinement. Annu Rev Neurosci 34, 89-103.</w:t>
-      </w:r>
-    </w:p>
-    <w:p>
-      <w:pPr>
-        <w:pStyle w:val="Endnote"/>
-      </w:pPr>
-    </w:p>
-    <w:p>
-      <w:pPr>
-        <w:pStyle w:val="Endnote"/>
-      </w:pPr>
-      <w:r>
-        <w:t>60.</w:t>
-      </w:r>
-      <w:r>
-        <w:tab/>
-        <w:t>Nataraj, K. &amp; Turrigiano, G. (2011) Regional and temporal specificity of intrinsic plasticity mechanisms in rodent primary visual cortex. J Neurosci 31, 17932-40.</w:t>
-      </w:r>
-    </w:p>
-    <w:p>
-      <w:pPr>
-        <w:pStyle w:val="Endnote"/>
-      </w:pPr>
-    </w:p>
-    <w:p>
-      <w:pPr>
-        <w:pStyle w:val="Endnote"/>
-      </w:pPr>
-      <w:r>
-        <w:t>61.</w:t>
-      </w:r>
-      <w:r>
-        <w:tab/>
-        <w:t>Chandrasekaran, A. R., Shah, R. D., &amp; Crair, M. C. (2007) Developmental homeostasis of mouse retinocollicular synapses. J Neurosci 27, 1746-55.</w:t>
-      </w:r>
-    </w:p>
-    <w:p>
-      <w:pPr>
-        <w:pStyle w:val="Endnote"/>
-      </w:pPr>
-    </w:p>
-    <w:p>
-      <w:pPr>
-        <w:pStyle w:val="Endnote"/>
-      </w:pPr>
-      <w:r>
-        <w:t>62.</w:t>
-      </w:r>
-      <w:r>
-        <w:tab/>
-        <w:t>Shatz, C. J. &amp; Stryker, M. P. (1988) Prenatal tetrodotoxin infusion blocks segregation of retinogeniculate afferents. Science 242, 87-9.</w:t>
-      </w:r>
-    </w:p>
-    <w:p>
-      <w:pPr>
-        <w:pStyle w:val="Endnote"/>
-      </w:pPr>
-    </w:p>
-    <w:p>
-      <w:pPr>
-        <w:pStyle w:val="Endnote"/>
-      </w:pPr>
-      <w:r>
-        <w:t>63.</w:t>
-      </w:r>
-      <w:r>
-        <w:tab/>
-        <w:t>Sretavan, D. W., Shatz, C. J., &amp; Stryker, M. P. (1988) Modification of retinal ganglion cell axon morphology by prenatal infusion of tetrodotoxin. Nature 336, 468-71.</w:t>
-      </w:r>
-    </w:p>
-    <w:p>
-      <w:pPr>
-        <w:pStyle w:val="Endnote"/>
-      </w:pPr>
-    </w:p>
-    <w:p>
-      <w:pPr>
-        <w:pStyle w:val="Endnote"/>
-      </w:pPr>
-      <w:r>
-        <w:t>64.</w:t>
-      </w:r>
-      <w:r>
-        <w:tab/>
-        <w:t>Stryker, M. P. &amp; Harris, W. A. (1986) Binocular impulse blockade prevents the formation of ocular dominance columns in cat visual cortex. J Neurosci 6, 2117--2133.</w:t>
-      </w:r>
-    </w:p>
-    <w:p>
-      <w:pPr>
-        <w:pStyle w:val="Endnote"/>
-      </w:pPr>
-    </w:p>
-    <w:p>
-      <w:pPr>
-        <w:pStyle w:val="Endnote"/>
-      </w:pPr>
-      <w:r>
-        <w:t>65.</w:t>
-      </w:r>
-      <w:r>
-        <w:tab/>
-        <w:t>Antonini, A. &amp; Stryker, M. P. (1993) Development of individual geniculocortical arbors in cat striate cortex and effects of binocular impulse blockade. J Neurosci 13, 3549-73.</w:t>
-      </w:r>
-    </w:p>
-    <w:p>
-      <w:pPr>
-        <w:pStyle w:val="Endnote"/>
-      </w:pPr>
-    </w:p>
-    <w:p>
-      <w:pPr>
-        <w:pStyle w:val="Endnote"/>
-      </w:pPr>
-      <w:r>
-        <w:t>66.</w:t>
-      </w:r>
-      <w:r>
-        <w:tab/>
-        <w:t>Crair, M. C., Horton, J. C., Antonini, A., &amp; Stryker, M. P. (2001) Emergence of ocular dominance columns in cat visual cortex by 2 weeks of age. J Comp Neurol 430, 235-49.</w:t>
-      </w:r>
-    </w:p>
-    <w:p>
-      <w:pPr>
-        <w:pStyle w:val="Endnote"/>
-      </w:pPr>
-    </w:p>
-    <w:p>
-      <w:pPr>
-        <w:pStyle w:val="Endnote"/>
-      </w:pPr>
-      <w:r>
-        <w:t>67.</w:t>
-      </w:r>
-      <w:r>
-        <w:tab/>
-        <w:t>Dhande, O. S., Hua, E. W., Guh, E., Yeh, J., Bhatt, S., Zhang, Y., Ruthazer, E. S., Feller, M. B., &amp; Crair, M. C. (2011) Development of Single Retinofugal Axon Arbors in Normal and {beta}2 Knock-Out Mice. J Neurosci 31, 3384-99.</w:t>
-      </w:r>
-    </w:p>
-    <w:p>
-      <w:pPr>
-        <w:pStyle w:val="Endnote"/>
-      </w:pPr>
-    </w:p>
-    <w:p>
-      <w:pPr>
-        <w:pStyle w:val="Endnote"/>
-      </w:pPr>
-      <w:r>
-        <w:t>68.</w:t>
-      </w:r>
-      <w:r>
-        <w:tab/>
-        <w:t>Furman, M. &amp; Crair, M. C. (2012) Synapse maturation is enhanced in the binocular region of the retinocollicular map prior to eye opening. J Neurophysiol 107, 3200-16.</w:t>
-      </w:r>
-    </w:p>
-    <w:p>
-      <w:pPr>
-        <w:pStyle w:val="Endnote"/>
-      </w:pPr>
-    </w:p>
-    <w:p>
-      <w:pPr>
-        <w:pStyle w:val="Endnote"/>
-      </w:pPr>
-      <w:r>
-        <w:t>69.</w:t>
-      </w:r>
-      <w:r>
-        <w:tab/>
-        <w:t>Furman, M., Xu, H.-P., &amp; Crair, M. C. (2013) Competition driven by retinal waves promotes the morphological and functional synaptic development of neurons in the superior colliculus. J Neurophysiol , .</w:t>
-      </w:r>
-    </w:p>
-    <w:p>
-      <w:pPr>
-        <w:pStyle w:val="Endnote"/>
-      </w:pPr>
-    </w:p>
-    <w:p>
-      <w:pPr>
-        <w:pStyle w:val="Endnote"/>
-      </w:pPr>
-      <w:r>
-        <w:lastRenderedPageBreak/>
-        <w:t>70.</w:t>
-      </w:r>
-      <w:r>
-        <w:tab/>
-        <w:t>Olavarria, J. F. &amp; Safaeian, P. (2006) Development of callosal topography in visual cortex of normal and enucleated rats. J Comp Neurol 496, 495-512.</w:t>
-      </w:r>
-    </w:p>
-    <w:p>
-      <w:pPr>
-        <w:pStyle w:val="Endnote"/>
-      </w:pPr>
-    </w:p>
-    <w:p>
-      <w:pPr>
-        <w:pStyle w:val="Endnote"/>
-      </w:pPr>
-      <w:r>
-        <w:t>71.</w:t>
-      </w:r>
-      <w:r>
-        <w:tab/>
-        <w:t>Bock, A. S., Kroenke, C. D., Taber, E. N., &amp; Olavarria, J. F. (2012) Retinal input influences the size and corticocortical connectivity of visual cortex during postnatal development in the ferret. J Comp Neurol 520, 914-32.</w:t>
-      </w:r>
-    </w:p>
-    <w:p>
-      <w:pPr>
-        <w:pStyle w:val="Endnote"/>
-      </w:pPr>
-    </w:p>
-    <w:p>
-      <w:pPr>
-        <w:pStyle w:val="Endnote"/>
-      </w:pPr>
-      <w:r>
-        <w:t>72.</w:t>
-      </w:r>
-      <w:r>
-        <w:tab/>
-        <w:t>Laing, R. J., Bock, A. S., Lasiene, J., &amp; Olavarria, J. F. (2012) Role of retinal input on the development of striate-extrastriate patterns of connections in the rat. J Comp Neurol 520, 3256-76.</w:t>
-      </w:r>
-    </w:p>
-    <w:p>
-      <w:pPr>
-        <w:pStyle w:val="Endnote"/>
-      </w:pPr>
-    </w:p>
-    <w:p>
-      <w:pPr>
-        <w:pStyle w:val="Endnote"/>
-      </w:pPr>
-      <w:r>
-        <w:t>73.</w:t>
-      </w:r>
-      <w:r>
-        <w:tab/>
-        <w:t>Butts, D. A., Kanold, P. O., &amp; Shatz, C. J. (2007) A burst-based "Hebbian" learning rule at retinogeniculate synapses links retinal waves to activity-dependent refinement. PLoS Biol 5, e61.</w:t>
-      </w:r>
-    </w:p>
-    <w:p>
-      <w:pPr>
-        <w:pStyle w:val="Endnote"/>
-      </w:pPr>
-    </w:p>
-    <w:p>
-      <w:pPr>
-        <w:pStyle w:val="Endnote"/>
-      </w:pPr>
-      <w:r>
-        <w:t>74.</w:t>
-      </w:r>
-      <w:r>
-        <w:tab/>
-        <w:t>Chandrasekaran, A. R., Plas, D. T., Gonzalez, E., &amp; Crair, M. C. (2005) Evidence for an instructive role of retinal activity in retinotopic map refinement in the superior colliculus of the mouse. J Neurosci 25, 6929-38.</w:t>
-      </w:r>
-    </w:p>
-    <w:p>
-      <w:pPr>
-        <w:pStyle w:val="Endnote"/>
-      </w:pPr>
-    </w:p>
-    <w:p>
-      <w:pPr>
-        <w:pStyle w:val="Endnote"/>
-      </w:pPr>
-      <w:r>
-        <w:t>75.</w:t>
-      </w:r>
-      <w:r>
-        <w:tab/>
-        <w:t>Stellwagen, D. &amp; Shatz, C. J. (2002) An instructive role for retinal waves in the development of retinogeniculate connectivity. Neuron 33, 357-367.</w:t>
-      </w:r>
-    </w:p>
-    <w:p>
-      <w:pPr>
-        <w:pStyle w:val="Endnote"/>
-      </w:pPr>
-    </w:p>
-    <w:p>
-      <w:pPr>
-        <w:pStyle w:val="Endnote"/>
-      </w:pPr>
-      <w:r>
-        <w:t>76.</w:t>
-      </w:r>
-      <w:r>
-        <w:tab/>
-        <w:t>Mrsic-Flogel, T. D., Hofer, S. B., Creutzfeldt, C., Cloez-Tayarani, I., Changeux, J.-P., Bonhoeffer, T., &amp; Hubener, M. (2005) Altered map of visual space in the superior colliculus of mice lacking early retinal waves. J Neurosci 25, 6921--6928.</w:t>
-      </w:r>
-    </w:p>
-    <w:p>
-      <w:pPr>
-        <w:pStyle w:val="Endnote"/>
-      </w:pPr>
-    </w:p>
-    <w:p>
-      <w:pPr>
-        <w:pStyle w:val="Endnote"/>
-      </w:pPr>
-      <w:r>
-        <w:t>77.</w:t>
-      </w:r>
-      <w:r>
-        <w:tab/>
-        <w:t>Grubb, M. S., Rossi, F. M., Changeux, J. P., &amp; Thompson, I. D. (2003) Abnormal functional organization in the dorsal lateral geniculate nucleus of mice lacking the beta 2 subunit of the nicotinic acetylcholine receptor. Neuron 40, 1161-72.</w:t>
-      </w:r>
-    </w:p>
-    <w:p>
-      <w:pPr>
-        <w:pStyle w:val="Endnote"/>
-      </w:pPr>
-    </w:p>
-    <w:p>
-      <w:pPr>
-        <w:pStyle w:val="Endnote"/>
-      </w:pPr>
-      <w:r>
-        <w:t>78.</w:t>
-      </w:r>
-      <w:r>
-        <w:tab/>
-        <w:t>Kerschensteiner, D. &amp; Wong, R. O. L. (2008) A precisely timed asynchronous pattern of ON and OFF retinal ganglion cell activity during propagation of retinal waves. Neuron 58, 851-8.</w:t>
-      </w:r>
-    </w:p>
-    <w:p>
-      <w:pPr>
-        <w:pStyle w:val="Endnote"/>
-      </w:pPr>
-    </w:p>
-    <w:p>
-      <w:pPr>
-        <w:pStyle w:val="Endnote"/>
-      </w:pPr>
-      <w:r>
-        <w:t>79.</w:t>
-      </w:r>
-      <w:r>
-        <w:tab/>
-        <w:t>Akrouh, A. &amp; Kerschensteiner, D. (2013) Intersecting Circuits Generate Precisely Patterned Retinal Waves. Neuron , .</w:t>
-      </w:r>
-    </w:p>
-    <w:p>
-      <w:pPr>
-        <w:pStyle w:val="Endnote"/>
-      </w:pPr>
-    </w:p>
-    <w:p>
-      <w:pPr>
-        <w:pStyle w:val="Endnote"/>
-      </w:pPr>
-      <w:r>
-        <w:t>80.</w:t>
-      </w:r>
-      <w:r>
-        <w:tab/>
-        <w:t>Cang, J., Rentería, R. C., Kaneko, M., Liu, X., Copenhagen, D. R., &amp; Stryker, M. P. (2005) Development of precise maps in visual cortex requires patterned spontaneous activity in the retina. Neuron 48, 797-809.</w:t>
-      </w:r>
-    </w:p>
-    <w:p>
-      <w:pPr>
-        <w:pStyle w:val="Endnote"/>
-      </w:pPr>
-    </w:p>
-    <w:p>
-      <w:pPr>
-        <w:pStyle w:val="Endnote"/>
-      </w:pPr>
-      <w:r>
-        <w:t>81.</w:t>
-      </w:r>
-      <w:r>
-        <w:tab/>
-        <w:t>Triplett, J. W., Owens, M. T., Yamada, J., Lemke, G., Cang, J., Stryker, M. P., &amp; Feldheim, D. A. (2009) Retinal input instructs alignment of visual topographic maps. Cell 139, 175-85.</w:t>
-      </w:r>
-    </w:p>
-    <w:p>
-      <w:pPr>
-        <w:pStyle w:val="Endnote"/>
-      </w:pPr>
-    </w:p>
-    <w:p>
-      <w:pPr>
-        <w:pStyle w:val="Endnote"/>
-      </w:pPr>
-      <w:r>
-        <w:t>82.</w:t>
-      </w:r>
-      <w:r>
-        <w:tab/>
-        <w:t>Wang, L., Rangarajan, K. V., Lawhn-Heath, C. A., Sarnaik, R., Wang, B.-S., Liu, X., &amp; Cang, J. (2009) Direction-specific disruption of subcortical visual behavior and receptive fields in mice lacking the beta2 subunit of nicotinic acetylcholine receptor. J Neurosci 29, 12909-18.</w:t>
-      </w:r>
-    </w:p>
-    <w:p>
-      <w:pPr>
-        <w:pStyle w:val="Endnote"/>
-      </w:pPr>
-    </w:p>
-    <w:p>
-      <w:pPr>
-        <w:pStyle w:val="Endnote"/>
-      </w:pPr>
-      <w:r>
-        <w:t>83.</w:t>
-      </w:r>
-      <w:r>
-        <w:tab/>
-        <w:t>Demas, J., Sagdullaev, B. T., Green, E., Jaubert-Miazza, L., McCall, M. A., Gregg, R. G., Wong, R. O. L., &amp; Guido, W. (2006) Failure to maintain eye-specific segregation in nob, a mutant with abnormally patterned retinal activity. Neuron 50, 247-59.</w:t>
-      </w:r>
-    </w:p>
-    <w:p>
-      <w:pPr>
-        <w:pStyle w:val="Endnote"/>
-      </w:pPr>
-    </w:p>
-    <w:p>
-      <w:pPr>
-        <w:pStyle w:val="Endnote"/>
-      </w:pPr>
-      <w:r>
-        <w:t>84.</w:t>
-      </w:r>
-      <w:r>
-        <w:tab/>
-        <w:t>Xu, H.-p., Furman, M., Mineur, Y. S., Chen, H., King, S. L., Zenisek, D., Zhou, Z. J., Butts, D. A., Tian, N., Picciotto, M. R., &amp; Crair, M. C. (2011) An instructive role for patterned spontaneous retinal activity in mouse visual map development. Neuron 70, 1115-27.</w:t>
-      </w:r>
-    </w:p>
-    <w:p>
-      <w:pPr>
-        <w:pStyle w:val="Endnote"/>
-      </w:pPr>
-    </w:p>
-    <w:p>
-      <w:pPr>
-        <w:pStyle w:val="Endnote"/>
-      </w:pPr>
-      <w:r>
-        <w:t>85.</w:t>
-      </w:r>
-      <w:r>
-        <w:tab/>
-        <w:t>Soto, F., Ma, X., Cecil, J. L., Vo, B. Q., Culican, S. M., &amp; Kerschensteiner, D. (2012) Spontaneous activity promotes synapse formation in a cell-type-dependent manner in the developing retina. J Neurosci 32, 5426-39.</w:t>
-      </w:r>
-    </w:p>
-    <w:p>
-      <w:pPr>
-        <w:pStyle w:val="Endnote"/>
-      </w:pPr>
-    </w:p>
-    <w:p>
-      <w:pPr>
-        <w:pStyle w:val="Endnote"/>
-      </w:pPr>
-      <w:r>
-        <w:t>86.</w:t>
-      </w:r>
-      <w:r>
-        <w:tab/>
-        <w:t>Zhang, J., Ackman, J. B., Xu, H.-P., &amp; Crair, M. C. (2011) Visual map development depends on the temporal pattern of binocular activity in mice. Nat Neurosci 15, 298-307.</w:t>
-      </w:r>
-    </w:p>
-    <w:p>
-      <w:pPr>
-        <w:pStyle w:val="Endnote"/>
-      </w:pPr>
-    </w:p>
-    <w:p>
-      <w:pPr>
-        <w:pStyle w:val="Endnote"/>
-      </w:pPr>
-      <w:r>
-        <w:t>87.</w:t>
-      </w:r>
-      <w:r>
-        <w:tab/>
-        <w:t>Pfeiffenberger, C., Cutforth, T., Woods, G., Yamada, J., Rentería, R. C., Copenhagen, D. R., Flanagan, J. G., &amp; Feldheim, D. A. (2005) Ephrin-As and neural activity are required for eye-specific patterning during retinogeniculate mapping. Nat Neurosci 8, 1022-7.</w:t>
-      </w:r>
-    </w:p>
-    <w:p>
-      <w:pPr>
-        <w:pStyle w:val="Endnote"/>
-      </w:pPr>
-    </w:p>
-    <w:p>
-      <w:pPr>
-        <w:pStyle w:val="Endnote"/>
-      </w:pPr>
-      <w:r>
-        <w:t>88.</w:t>
-      </w:r>
-      <w:r>
-        <w:tab/>
-        <w:t>Huberman, A. D., Speer, C. M., &amp; Chapman, B. (2006) Spontaneous retinal activity mediates development of ocular dominance columns and binocular receptive fields in v1. Neuron 52, 247-254.</w:t>
-      </w:r>
-    </w:p>
-    <w:p>
-      <w:pPr>
-        <w:pStyle w:val="Endnote"/>
-      </w:pPr>
-    </w:p>
-    <w:p>
-      <w:pPr>
-        <w:pStyle w:val="Endnote"/>
-      </w:pPr>
-      <w:r>
-        <w:t>89.</w:t>
-      </w:r>
-      <w:r>
-        <w:tab/>
-        <w:t>Chapman, B. (2000) Necessity for afferent activity to maintain eye-specific segregation in ferret lateral geniculate nucleus. Science 287, 2479-82.</w:t>
-      </w:r>
-    </w:p>
-    <w:p>
-      <w:pPr>
-        <w:pStyle w:val="Endnote"/>
-      </w:pPr>
-    </w:p>
-    <w:p>
-      <w:pPr>
-        <w:pStyle w:val="Endnote"/>
-      </w:pPr>
-      <w:r>
-        <w:t>90.</w:t>
-      </w:r>
-      <w:r>
-        <w:tab/>
-        <w:t>Penn, A. A., Riquelme, P. A., Feller, M. B., &amp; Shatz, C. J. (1998) Competition in retinogeniculate patterning driven by spontaneous activity. Science 279, 2108-2112.</w:t>
-      </w:r>
-    </w:p>
-    <w:p>
-      <w:pPr>
-        <w:pStyle w:val="Endnote"/>
-      </w:pPr>
-    </w:p>
-    <w:p>
-      <w:pPr>
-        <w:pStyle w:val="Endnote"/>
-      </w:pPr>
-      <w:r>
-        <w:t>91.</w:t>
-      </w:r>
-      <w:r>
-        <w:tab/>
-        <w:t>Huberman, A. D., Wang, G.-Y., Liets, L. C., Collins, O. A., Chapman, B., &amp; Chalupa, L. M. (2003) Eye-specific retinogeniculate segregation independent of normal neuronal activity. Science 300, 994--998.</w:t>
-      </w:r>
-    </w:p>
-    <w:p>
-      <w:pPr>
-        <w:pStyle w:val="Endnote"/>
-      </w:pPr>
-    </w:p>
-    <w:p>
-      <w:pPr>
-        <w:pStyle w:val="Endnote"/>
-      </w:pPr>
-      <w:r>
-        <w:t>92.</w:t>
-      </w:r>
-      <w:r>
-        <w:tab/>
-        <w:t>Li, Y., Fitzpatrick, D., &amp; White, L. E. (2006) The development of direction selectivity in ferret visual cortex requires early visual experience. Nat Neurosci 9, 676--681.</w:t>
+        <w:t>visual cortex requires early visual experience. Nat Neurosci 9, 676--681.</w:t>
       </w:r>
     </w:p>
     <w:p>
@@ -7099,7 +7266,35 @@
       </w:r>
       <w:r>
         <w:tab/>
-        <w:t>Sarnaik, R., Wang, B.-S., &amp; Cang, J. (2013) Experience-Dependent and Independent Binocular Correspondence of Receptive Field Subregions in Mouse Visual Cortex. Cereb Cortex , .</w:t>
+      </w:r>
+      <w:r>
+        <w:t>*</w:t>
+      </w:r>
+      <w:r>
+        <w:t>Sarnaik, R., Wang, B.-S., &amp; Cang, J. (2013) Experience-Dependent and Independent Binocular Correspondence of Receptive Field Subregions in Mous</w:t>
+      </w:r>
+      <w:r>
+        <w:t>e Visual Cortex. Cereb Cortex</w:t>
+      </w:r>
+      <w:r>
+        <w:t>.</w:t>
+      </w:r>
+      <w:r>
+        <w:t xml:space="preserve"> </w:t>
+      </w:r>
+    </w:p>
+    <w:p>
+      <w:pPr>
+        <w:pStyle w:val="Endnote"/>
+      </w:pPr>
+      <w:r>
+        <w:tab/>
+      </w:r>
+      <w:r>
+        <w:tab/>
+      </w:r>
+      <w:r>
+        <w:t>Vision is not necessary for the development of substantial overlap in binocular receptive fields and alignment of ON and OFF subregions in visual cortical neurons. However, visual experience enhances the degree of binocular receptive field correspondence.</w:t>
       </w:r>
     </w:p>
     <w:p>
@@ -7116,8 +7311,30 @@
       </w:r>
       <w:r>
         <w:tab/>
+      </w:r>
+      <w:r>
+        <w:t>*</w:t>
+      </w:r>
+      <w:r>
         <w:t>Van Hooser, S. D., Li, Y., Christensson, M., Smith, G. B., White, L. E., &amp; Fitzpatrick, D. (2012) Initial neighborhood biases and the quality of motion stimulation jointly influence the rapid emergence of direction preference in visual cortex. J Neurosci 32, 7258-66.</w:t>
       </w:r>
+      <w:r>
+        <w:t xml:space="preserve"> </w:t>
+      </w:r>
+    </w:p>
+    <w:p>
+      <w:pPr>
+        <w:pStyle w:val="Endnote"/>
+      </w:pPr>
+      <w:r>
+        <w:tab/>
+      </w:r>
+      <w:r>
+        <w:tab/>
+      </w:r>
+      <w:r>
+        <w:t>In ferret visual cortex, the emergence of robust maps for direction preference depends on visual experience. However, local neighborhood biases present before vision appear to nucleate the large scale organization of direction preference after vision.</w:t>
+      </w:r>
     </w:p>
     <w:p>
       <w:pPr>
@@ -7175,7 +7392,6 @@
         <w:pStyle w:val="Endnote"/>
       </w:pPr>
       <w:r>
-        <w:lastRenderedPageBreak/>
         <w:fldChar w:fldCharType="end"/>
       </w:r>
     </w:p>

</xml_diff>

<commit_message>
Edited the colonnese neuron annotation and added the jns annotation.
the jns colonnese paper likely has the first ephys signature of retinal
waves in visual cortex. the neuron paper is less about spontaneous
activity (though nicely has it in human) and more on intrinsic changes
in visual responsiveness before vision onset across species.
</commit_message>
<xml_diff>
--- a/currOpin_main.docx
+++ b/currOpin_main.docx
@@ -6318,10 +6318,76 @@
         <w:tab/>
       </w:r>
       <w:r>
+        <w:t>*</w:t>
+      </w:r>
+      <w:r>
+        <w:t>Colonnese, M. T., Kaminska, A., Minlebaev, M., Milh, M., Bloem, B., Lescure, S., Moriette, G., Chiron, C., Ben-Ari, Y., &amp; Khazipov, R. (2010) A conserved switch in sensory processing prepares developing neocortex for vision. Neuron 67, 480-98.</w:t>
+      </w:r>
+      <w:r>
+        <w:t xml:space="preserve"> </w:t>
+      </w:r>
+    </w:p>
+    <w:p>
+      <w:pPr>
+        <w:pStyle w:val="Endnote"/>
+      </w:pPr>
+      <w:r>
+        <w:tab/>
+      </w:r>
+      <w:r>
+        <w:tab/>
+      </w:r>
+      <w:r>
+        <w:t xml:space="preserve">Spontaneous </w:t>
+      </w:r>
+      <w:r>
+        <w:t xml:space="preserve">oscillatory </w:t>
+      </w:r>
+      <w:r>
+        <w:t xml:space="preserve">activity in the </w:t>
+      </w:r>
+      <w:r>
+        <w:t xml:space="preserve">occipital cortex of humans before birth. </w:t>
+      </w:r>
+      <w:r>
+        <w:t xml:space="preserve">Intrinsic Changes in visual cortex activity </w:t>
+      </w:r>
+      <w:r>
+        <w:t xml:space="preserve">patterns occur </w:t>
+      </w:r>
+      <w:r>
+        <w:t xml:space="preserve">before </w:t>
+      </w:r>
+      <w:r>
+        <w:t xml:space="preserve">the </w:t>
+      </w:r>
+      <w:r>
+        <w:t>onset of visual experience in both human and rat</w:t>
+      </w:r>
+      <w:r>
+        <w:t>, likely due to an evolutionarily conserved intrinsic developmental program.</w:t>
+      </w:r>
+    </w:p>
+    <w:p>
+      <w:pPr>
+        <w:pStyle w:val="Endnote"/>
+      </w:pPr>
+    </w:p>
+    <w:p>
+      <w:pPr>
+        <w:pStyle w:val="Endnote"/>
+      </w:pPr>
+      <w:r>
+        <w:t>43.</w:t>
+      </w:r>
+      <w:r>
+        <w:tab/>
+      </w:r>
+      <w:r>
         <w:t>**</w:t>
       </w:r>
       <w:r>
-        <w:t>Colonnese, M. T., Kaminska, A., Minlebaev, M., Milh, M., Bloem, B., Lescure, S., Moriette, G., Chiron, C., Ben-Ari, Y., &amp; Khazipov, R. (2010) A conserved switch in sensory processing prepares developing neocortex for vision. Neuron 67, 480-98.</w:t>
+        <w:t>Colonnese, M. T. &amp; Khazipov, R. (2010) "Slow activity transients" in infant rat visual cortex: a spreading synchronous oscillation patterned by retinal waves. J Neurosci 30, 4325-37.</w:t>
       </w:r>
       <w:r>
         <w:t xml:space="preserve"> </w:t>
@@ -6338,755 +6404,751 @@
         <w:tab/>
       </w:r>
       <w:r>
-        <w:t>Spontaneous activity in the developing cortex of humans and rats before visual experience is modulated by retinal input.</w:t>
-      </w:r>
-    </w:p>
-    <w:p>
-      <w:pPr>
-        <w:pStyle w:val="Endnote"/>
-      </w:pPr>
-    </w:p>
-    <w:p>
-      <w:pPr>
-        <w:pStyle w:val="Endnote"/>
-      </w:pPr>
-    </w:p>
-    <w:p>
-      <w:pPr>
-        <w:pStyle w:val="Endnote"/>
-      </w:pPr>
-      <w:r>
-        <w:t>43.</w:t>
-      </w:r>
-      <w:r>
-        <w:tab/>
-        <w:t>Colonnese, M. T. &amp; Khazipov, R. (2010) "Slow activity transients" in infant rat visual cortex: a spreading synchronous oscillation patterned by retinal waves. J Neurosci 30, 4325-37.</w:t>
-      </w:r>
-    </w:p>
-    <w:p>
-      <w:pPr>
-        <w:pStyle w:val="Endnote"/>
-      </w:pPr>
-    </w:p>
-    <w:p>
-      <w:pPr>
-        <w:pStyle w:val="Endnote"/>
-      </w:pPr>
-      <w:r>
-        <w:t>44.</w:t>
-      </w:r>
-      <w:r>
-        <w:tab/>
-        <w:t>Siegel, F., Heimel, J. A., Peters, J., &amp; Lohmann, C. (2012) Peripheral and central inputs shape network dynamics in the developing visual cortex in vivo. Curr Biol 22, 253-8.</w:t>
-      </w:r>
-    </w:p>
-    <w:p>
-      <w:pPr>
-        <w:pStyle w:val="Endnote"/>
-      </w:pPr>
-    </w:p>
-    <w:p>
-      <w:pPr>
-        <w:pStyle w:val="Endnote"/>
-      </w:pPr>
-      <w:r>
-        <w:t>45.</w:t>
-      </w:r>
-      <w:r>
-        <w:tab/>
-        <w:t>Hanganu, I. L., Ben-Ari, Y., &amp; Khazipov, R. (2006) Retinal waves trigger spindle bursts in the neonatal rat visual cortex. J Neurosci 26, 6728-36.</w:t>
-      </w:r>
-    </w:p>
-    <w:p>
-      <w:pPr>
-        <w:pStyle w:val="Endnote"/>
-      </w:pPr>
-    </w:p>
-    <w:p>
-      <w:pPr>
-        <w:pStyle w:val="Endnote"/>
-      </w:pPr>
-      <w:r>
-        <w:t>46.</w:t>
-      </w:r>
-      <w:r>
-        <w:tab/>
-        <w:t>Weliky, M. &amp; Katz, L. C. (1999) Correlational structure of spontaneous neuronal activity in the developing lateral geniculate nucleus in vivo. Science 285, 599-604.</w:t>
-      </w:r>
-    </w:p>
-    <w:p>
-      <w:pPr>
-        <w:pStyle w:val="Endnote"/>
-      </w:pPr>
-    </w:p>
-    <w:p>
-      <w:pPr>
-        <w:pStyle w:val="Endnote"/>
-      </w:pPr>
-      <w:r>
-        <w:t>47.</w:t>
-      </w:r>
-      <w:r>
-        <w:tab/>
-        <w:t>Chiu, C. &amp; Weliky, M. (2002) Relationship of correlated spontaneous activity to functional ocular dominance columns in the developing visual cortex. Neuron 35, 1123--1134.</w:t>
-      </w:r>
-    </w:p>
-    <w:p>
-      <w:pPr>
-        <w:pStyle w:val="Endnote"/>
-      </w:pPr>
-    </w:p>
-    <w:p>
-      <w:pPr>
-        <w:pStyle w:val="Endnote"/>
-      </w:pPr>
-      <w:r>
-        <w:t>48.</w:t>
-      </w:r>
-      <w:r>
-        <w:tab/>
-        <w:t>Chiu, C. &amp; Weliky, M. (2001) Spontaneous activity in developing ferret visual cortex in vivo. J Neurosci 21, 8906--8914.</w:t>
-      </w:r>
-    </w:p>
-    <w:p>
-      <w:pPr>
-        <w:pStyle w:val="Endnote"/>
-      </w:pPr>
-    </w:p>
-    <w:p>
-      <w:pPr>
-        <w:pStyle w:val="Endnote"/>
-      </w:pPr>
-      <w:r>
-        <w:t>49.</w:t>
-      </w:r>
-      <w:r>
-        <w:tab/>
-        <w:t>Tolonen, M., Palva, J. M., Andersson, S., &amp; Vanhatalo, S. (2007) Development of the spontaneous activity transients and ongoing cortical activity in human preterm babies. Neuroscience 145, 997-1006.</w:t>
-      </w:r>
-    </w:p>
-    <w:p>
-      <w:pPr>
-        <w:pStyle w:val="Endnote"/>
-      </w:pPr>
-    </w:p>
-    <w:p>
-      <w:pPr>
-        <w:pStyle w:val="Endnote"/>
-      </w:pPr>
-      <w:r>
-        <w:t>50.</w:t>
-      </w:r>
-      <w:r>
-        <w:tab/>
-        <w:t>Rakic, P. (1976) Prenatal genesis of connections subserving ocular dominance in the rhesus monkey. Nature 261, 467--471.</w:t>
-      </w:r>
-    </w:p>
-    <w:p>
-      <w:pPr>
-        <w:pStyle w:val="Endnote"/>
-      </w:pPr>
-    </w:p>
-    <w:p>
-      <w:pPr>
-        <w:pStyle w:val="Endnote"/>
-      </w:pPr>
-      <w:r>
-        <w:t>51.</w:t>
-      </w:r>
-      <w:r>
-        <w:tab/>
-        <w:t>Holt, C. E. &amp; Harris, W. A. (1983) Order in the initial retinotectal map in Xenopus: a new technique for labelling growing nerve fibres. Nature 301, 150--152.</w:t>
-      </w:r>
-    </w:p>
-    <w:p>
-      <w:pPr>
-        <w:pStyle w:val="Endnote"/>
-      </w:pPr>
-    </w:p>
-    <w:p>
-      <w:pPr>
-        <w:pStyle w:val="Endnote"/>
-      </w:pPr>
-      <w:r>
-        <w:lastRenderedPageBreak/>
-        <w:t>52.</w:t>
-      </w:r>
-      <w:r>
-        <w:tab/>
-        <w:t>Crair, M. C., Gillespie, D. C., &amp; Stryker, M. P. (1998) The role of visual experience in the development of columns in cat visual cortex. Science 279, 566-70.</w:t>
-      </w:r>
-    </w:p>
-    <w:p>
-      <w:pPr>
-        <w:pStyle w:val="Endnote"/>
-      </w:pPr>
-    </w:p>
-    <w:p>
-      <w:pPr>
-        <w:pStyle w:val="Endnote"/>
-      </w:pPr>
-      <w:r>
-        <w:t>53.</w:t>
-      </w:r>
-      <w:r>
-        <w:tab/>
-        <w:t>Crowley, J. C. &amp; Katz, L. C. (2000) Early development of ocular dominance columns. Science 290, 1321--1324.</w:t>
-      </w:r>
-    </w:p>
-    <w:p>
-      <w:pPr>
-        <w:pStyle w:val="Endnote"/>
-      </w:pPr>
-    </w:p>
-    <w:p>
-      <w:pPr>
-        <w:pStyle w:val="Endnote"/>
-      </w:pPr>
-      <w:r>
-        <w:t>54.</w:t>
-      </w:r>
-      <w:r>
-        <w:tab/>
-        <w:t>Lemke, G. &amp; Reber, M. (2005) Retinotectal mapping: new insights from molecular genetics. Annu Rev Cell Dev Biol 21, 551--580.</w:t>
-      </w:r>
-    </w:p>
-    <w:p>
-      <w:pPr>
-        <w:pStyle w:val="Endnote"/>
-      </w:pPr>
-    </w:p>
-    <w:p>
-      <w:pPr>
-        <w:pStyle w:val="Endnote"/>
-      </w:pPr>
-      <w:r>
-        <w:t>55.</w:t>
-      </w:r>
-      <w:r>
-        <w:tab/>
-        <w:t>Hooks, B. M. &amp; Chen, C. (2006) Distinct roles for spontaneous and visual activity in remodeling of the retinogeniculate synapse. Neuron 52, 281-91.</w:t>
-      </w:r>
-    </w:p>
-    <w:p>
-      <w:pPr>
-        <w:pStyle w:val="Endnote"/>
-      </w:pPr>
-    </w:p>
-    <w:p>
-      <w:pPr>
-        <w:pStyle w:val="Endnote"/>
-      </w:pPr>
-      <w:r>
-        <w:t>56.</w:t>
-      </w:r>
-      <w:r>
-        <w:tab/>
-        <w:t>Stafford, B. K., Sher, A., Litke, A. M., &amp; Feldheim, D. A. (2009) Spatial-temporal patterns of retinal waves underlying activity-dependent refinement of retinofugal projections. Neuron 64, 200-12.</w:t>
-      </w:r>
-    </w:p>
-    <w:p>
-      <w:pPr>
-        <w:pStyle w:val="Endnote"/>
-      </w:pPr>
-    </w:p>
-    <w:p>
-      <w:pPr>
-        <w:pStyle w:val="Endnote"/>
-      </w:pPr>
-      <w:r>
-        <w:t>57.</w:t>
-      </w:r>
-      <w:r>
-        <w:tab/>
-        <w:t>Sun, C., Warland, D. K., Ballesteros, J. M., van der List, D., &amp; Chalupa, L. M. (2008) Retinal waves in mice lacking the beta2 subunit of the nicotinic acetylcholine receptor. Proc Natl Acad Sci U S A 105, 13638--13643.</w:t>
-      </w:r>
-    </w:p>
-    <w:p>
-      <w:pPr>
-        <w:pStyle w:val="Endnote"/>
-      </w:pPr>
-    </w:p>
-    <w:p>
-      <w:pPr>
-        <w:pStyle w:val="Endnote"/>
-      </w:pPr>
-      <w:r>
-        <w:t>58.</w:t>
-      </w:r>
-      <w:r>
-        <w:tab/>
-        <w:t>Shah, R. D. &amp; Crair, M. C. (2008) Retinocollicular synapse maturation and plasticity are regulated by correlated retinal waves. J Neurosci 28, 292-303.</w:t>
-      </w:r>
-    </w:p>
-    <w:p>
-      <w:pPr>
-        <w:pStyle w:val="Endnote"/>
-      </w:pPr>
-    </w:p>
-    <w:p>
-      <w:pPr>
-        <w:pStyle w:val="Endnote"/>
-      </w:pPr>
-      <w:r>
-        <w:t>59.</w:t>
-      </w:r>
-      <w:r>
-        <w:tab/>
-        <w:t>Turrigiano, G. (2011) Too many cooks? Intrinsic and synaptic homeostatic mechanisms in cortical circuit refinement. Annu Rev Neurosci 34, 89-103.</w:t>
-      </w:r>
-    </w:p>
-    <w:p>
-      <w:pPr>
-        <w:pStyle w:val="Endnote"/>
-      </w:pPr>
-    </w:p>
-    <w:p>
-      <w:pPr>
-        <w:pStyle w:val="Endnote"/>
-      </w:pPr>
-      <w:r>
-        <w:t>60.</w:t>
-      </w:r>
-      <w:r>
-        <w:tab/>
-        <w:t>Nataraj, K. &amp; Turrigiano, G. (2011) Regional and temporal specificity of intrinsic plasticity mechanisms in rodent primary visual cortex. J Neurosci 31, 17932-40.</w:t>
-      </w:r>
-    </w:p>
-    <w:p>
-      <w:pPr>
-        <w:pStyle w:val="Endnote"/>
-      </w:pPr>
-    </w:p>
-    <w:p>
-      <w:pPr>
-        <w:pStyle w:val="Endnote"/>
-      </w:pPr>
-      <w:r>
-        <w:t>61.</w:t>
-      </w:r>
-      <w:r>
-        <w:tab/>
-        <w:t>Chandrasekaran, A. R., Shah, R. D., &amp; Crair, M. C. (2007) Developmental homeostasis of mouse retinocollicular synapses. J Neurosci 27, 1746-55.</w:t>
-      </w:r>
-    </w:p>
-    <w:p>
-      <w:pPr>
-        <w:pStyle w:val="Endnote"/>
-      </w:pPr>
-    </w:p>
-    <w:p>
-      <w:pPr>
-        <w:pStyle w:val="Endnote"/>
-      </w:pPr>
-      <w:r>
-        <w:t>62.</w:t>
-      </w:r>
-      <w:r>
-        <w:tab/>
-        <w:t>Shatz, C. J. &amp; Stryker, M. P. (1988) Prenatal tetrodotoxin infusion blocks segregation of retinogeniculate afferents. Science 242, 87-9.</w:t>
-      </w:r>
-    </w:p>
-    <w:p>
-      <w:pPr>
-        <w:pStyle w:val="Endnote"/>
-      </w:pPr>
-    </w:p>
-    <w:p>
-      <w:pPr>
-        <w:pStyle w:val="Endnote"/>
-      </w:pPr>
-      <w:r>
-        <w:t>63.</w:t>
-      </w:r>
-      <w:r>
-        <w:tab/>
-        <w:t>Sretavan, D. W., Shatz, C. J., &amp; Stryker, M. P. (1988) Modification of retinal ganglion cell axon morphology by prenatal infusion of tetrodotoxin. Nature 336, 468-71.</w:t>
-      </w:r>
-    </w:p>
-    <w:p>
-      <w:pPr>
-        <w:pStyle w:val="Endnote"/>
-      </w:pPr>
-    </w:p>
-    <w:p>
-      <w:pPr>
-        <w:pStyle w:val="Endnote"/>
-      </w:pPr>
-      <w:r>
-        <w:t>64.</w:t>
-      </w:r>
-      <w:r>
-        <w:tab/>
-        <w:t>Stryker, M. P. &amp; Harris, W. A. (1986) Binocular impulse blockade prevents the formation of ocular dominance columns in cat visual cortex. J Neurosci 6, 2117--2133.</w:t>
-      </w:r>
-    </w:p>
-    <w:p>
-      <w:pPr>
-        <w:pStyle w:val="Endnote"/>
-      </w:pPr>
-    </w:p>
-    <w:p>
-      <w:pPr>
-        <w:pStyle w:val="Endnote"/>
-      </w:pPr>
-      <w:r>
-        <w:t>65.</w:t>
-      </w:r>
-      <w:r>
-        <w:tab/>
-        <w:t>Antonini, A. &amp; Stryker, M. P. (1993) Development of individual geniculocortical arbors in cat striate cortex and effects of binocular impulse blockade. J Neurosci 13, 3549-73.</w:t>
-      </w:r>
-    </w:p>
-    <w:p>
-      <w:pPr>
-        <w:pStyle w:val="Endnote"/>
-      </w:pPr>
-    </w:p>
-    <w:p>
-      <w:pPr>
-        <w:pStyle w:val="Endnote"/>
-      </w:pPr>
-      <w:r>
-        <w:t>66.</w:t>
-      </w:r>
-      <w:r>
-        <w:tab/>
-        <w:t>Crair, M. C., Horton, J. C., Antonini, A., &amp; Stryker, M. P. (2001) Emergence of ocular dominance columns in cat visual cortex by 2 weeks of age. J Comp Neurol 430, 235-49.</w:t>
-      </w:r>
-    </w:p>
-    <w:p>
-      <w:pPr>
-        <w:pStyle w:val="Endnote"/>
-      </w:pPr>
-    </w:p>
-    <w:p>
-      <w:pPr>
-        <w:pStyle w:val="Endnote"/>
-      </w:pPr>
-      <w:r>
-        <w:t>67.</w:t>
-      </w:r>
-      <w:r>
-        <w:tab/>
-        <w:t xml:space="preserve">Dhande, O. S., Hua, E. W., Guh, E., Yeh, J., Bhatt, S., Zhang, Y., Ruthazer, E. S., Feller, M. B., &amp; </w:t>
-      </w:r>
-      <w:r>
-        <w:lastRenderedPageBreak/>
-        <w:t>Crair, M. C. (2011) Development of Single Retinofugal Axon Arbors in Normal and {beta}2 Knock-Out Mice. J Neurosci 31, 3384-99.</w:t>
-      </w:r>
-    </w:p>
-    <w:p>
-      <w:pPr>
-        <w:pStyle w:val="Endnote"/>
-      </w:pPr>
-    </w:p>
-    <w:p>
-      <w:pPr>
-        <w:pStyle w:val="Endnote"/>
-      </w:pPr>
-      <w:r>
-        <w:t>68.</w:t>
-      </w:r>
-      <w:r>
-        <w:tab/>
-        <w:t>Furman, M. &amp; Crair, M. C. (2012) Synapse maturation is enhanced in the binocular region of the retinocollicular map prior to eye opening. J Neurophysiol 107, 3200-16.</w:t>
-      </w:r>
-    </w:p>
-    <w:p>
-      <w:pPr>
-        <w:pStyle w:val="Endnote"/>
-      </w:pPr>
-    </w:p>
-    <w:p>
-      <w:pPr>
-        <w:pStyle w:val="Endnote"/>
-      </w:pPr>
-      <w:r>
-        <w:t>69.</w:t>
-      </w:r>
-      <w:r>
-        <w:tab/>
-        <w:t>Furman, M., Xu, H.-P., &amp; Crair, M. C. (2013) Competition driven by retinal waves promotes the morphological and functional synaptic development of neurons in the superior colliculus. J Neurophysiol , .</w:t>
-      </w:r>
-    </w:p>
-    <w:p>
-      <w:pPr>
-        <w:pStyle w:val="Endnote"/>
-      </w:pPr>
-    </w:p>
-    <w:p>
-      <w:pPr>
-        <w:pStyle w:val="Endnote"/>
-      </w:pPr>
-      <w:r>
-        <w:t>70.</w:t>
-      </w:r>
-      <w:r>
-        <w:tab/>
-        <w:t>Olavarria, J. F. &amp; Safaeian, P. (2006) Development of callosal topography in visual cortex of normal and enucleated rats. J Comp Neurol 496, 495-512.</w:t>
-      </w:r>
-    </w:p>
-    <w:p>
-      <w:pPr>
-        <w:pStyle w:val="Endnote"/>
-      </w:pPr>
-    </w:p>
-    <w:p>
-      <w:pPr>
-        <w:pStyle w:val="Endnote"/>
-      </w:pPr>
-      <w:r>
-        <w:t>71.</w:t>
-      </w:r>
-      <w:r>
-        <w:tab/>
-        <w:t>Bock, A. S., Kroenke, C. D., Taber, E. N., &amp; Olavarria, J. F. (2012) Retinal input influences the size and corticocortical connectivity of visual cortex during postnatal development in the ferret. J Comp Neurol 520, 914-32.</w:t>
-      </w:r>
-    </w:p>
-    <w:p>
-      <w:pPr>
-        <w:pStyle w:val="Endnote"/>
-      </w:pPr>
-    </w:p>
-    <w:p>
-      <w:pPr>
-        <w:pStyle w:val="Endnote"/>
-      </w:pPr>
-      <w:r>
-        <w:t>72.</w:t>
-      </w:r>
-      <w:r>
-        <w:tab/>
-        <w:t>Laing, R. J., Bock, A. S., Lasiene, J., &amp; Olavarria, J. F. (2012) Role of retinal input on the development of striate-extrastriate patterns of connections in the rat. J Comp Neurol 520, 3256-76.</w:t>
-      </w:r>
-    </w:p>
-    <w:p>
-      <w:pPr>
-        <w:pStyle w:val="Endnote"/>
-      </w:pPr>
-    </w:p>
-    <w:p>
-      <w:pPr>
-        <w:pStyle w:val="Endnote"/>
-      </w:pPr>
-      <w:r>
-        <w:t>73.</w:t>
-      </w:r>
-      <w:r>
-        <w:tab/>
-        <w:t>Butts, D. A., Kanold, P. O., &amp; Shatz, C. J. (2007) A burst-based "Hebbian" learning rule at retinogeniculate synapses links retinal waves to activity-dependent refinement. PLoS Biol 5, e61.</w:t>
-      </w:r>
-    </w:p>
-    <w:p>
-      <w:pPr>
-        <w:pStyle w:val="Endnote"/>
-      </w:pPr>
-    </w:p>
-    <w:p>
-      <w:pPr>
-        <w:pStyle w:val="Endnote"/>
-      </w:pPr>
-      <w:r>
-        <w:t>74.</w:t>
-      </w:r>
-      <w:r>
-        <w:tab/>
-        <w:t>Chandrasekaran, A. R., Plas, D. T., Gonzalez, E., &amp; Crair, M. C. (2005) Evidence for an instructive role of retinal activity in retinotopic map refinement in the superior colliculus of the mouse. J Neurosci 25, 6929-38.</w:t>
-      </w:r>
-    </w:p>
-    <w:p>
-      <w:pPr>
-        <w:pStyle w:val="Endnote"/>
-      </w:pPr>
-    </w:p>
-    <w:p>
-      <w:pPr>
-        <w:pStyle w:val="Endnote"/>
-      </w:pPr>
-      <w:r>
-        <w:t>75.</w:t>
-      </w:r>
-      <w:r>
-        <w:tab/>
-        <w:t>Stellwagen, D. &amp; Shatz, C. J. (2002) An instructive role for retinal waves in the development of retinogeniculate connectivity. Neuron 33, 357-367.</w:t>
-      </w:r>
-    </w:p>
-    <w:p>
-      <w:pPr>
-        <w:pStyle w:val="Endnote"/>
-      </w:pPr>
-    </w:p>
-    <w:p>
-      <w:pPr>
-        <w:pStyle w:val="Endnote"/>
-      </w:pPr>
-      <w:r>
-        <w:t>76.</w:t>
-      </w:r>
-      <w:r>
-        <w:tab/>
-        <w:t>Mrsic-Flogel, T. D., Hofer, S. B., Creutzfeldt, C., Cloez-Tayarani, I., Changeux, J.-P., Bonhoeffer, T., &amp; Hubener, M. (2005) Altered map of visual space in the superior colliculus of mice lacking early retinal waves. J Neurosci 25, 6921--6928.</w:t>
-      </w:r>
-    </w:p>
-    <w:p>
-      <w:pPr>
-        <w:pStyle w:val="Endnote"/>
-      </w:pPr>
-    </w:p>
-    <w:p>
-      <w:pPr>
-        <w:pStyle w:val="Endnote"/>
-      </w:pPr>
-      <w:r>
-        <w:t>77.</w:t>
-      </w:r>
-      <w:r>
-        <w:tab/>
-        <w:t>Grubb, M. S., Rossi, F. M., Changeux, J. P., &amp; Thompson, I. D. (2003) Abnormal functional organization in the dorsal lateral geniculate nucleus of mice lacking the beta 2 subunit of the nicotinic acetylcholine receptor. Neuron 40, 1161-72.</w:t>
-      </w:r>
-    </w:p>
-    <w:p>
-      <w:pPr>
-        <w:pStyle w:val="Endnote"/>
-      </w:pPr>
-    </w:p>
-    <w:p>
-      <w:pPr>
-        <w:pStyle w:val="Endnote"/>
-      </w:pPr>
-      <w:r>
-        <w:t>78.</w:t>
-      </w:r>
-      <w:r>
-        <w:tab/>
-        <w:t>Kerschensteiner, D. &amp; Wong, R. O. L. (2008) A precisely timed asynchronous pattern of ON and OFF retinal ganglion cell activity during propagation of retinal waves. Neuron 58, 851-8.</w:t>
-      </w:r>
-    </w:p>
-    <w:p>
-      <w:pPr>
-        <w:pStyle w:val="Endnote"/>
-      </w:pPr>
-    </w:p>
-    <w:p>
-      <w:pPr>
-        <w:pStyle w:val="Endnote"/>
-      </w:pPr>
-      <w:r>
-        <w:t>79.</w:t>
-      </w:r>
-      <w:r>
-        <w:tab/>
-        <w:t>Akrouh, A. &amp; Kerschensteiner, D. (2013) Intersecting Circuits Generate Precisely Patterned Retinal Waves. Neuron , .</w:t>
-      </w:r>
-    </w:p>
-    <w:p>
-      <w:pPr>
-        <w:pStyle w:val="Endnote"/>
-      </w:pPr>
-    </w:p>
-    <w:p>
-      <w:pPr>
-        <w:pStyle w:val="Endnote"/>
-      </w:pPr>
-      <w:r>
-        <w:t>80.</w:t>
-      </w:r>
-      <w:r>
-        <w:tab/>
-        <w:t>Cang, J., Rentería, R. C., Kaneko, M., Liu, X., Copenhagen, D. R., &amp; Stryker, M. P. (2005) Development of precise maps in visual cortex requires patterned spontaneous activity in the retina. Neuron 48, 797-809.</w:t>
-      </w:r>
-    </w:p>
-    <w:p>
-      <w:pPr>
-        <w:pStyle w:val="Endnote"/>
-      </w:pPr>
-    </w:p>
-    <w:p>
-      <w:pPr>
-        <w:pStyle w:val="Endnote"/>
-      </w:pPr>
-      <w:r>
-        <w:lastRenderedPageBreak/>
-        <w:t>81.</w:t>
-      </w:r>
-      <w:r>
-        <w:tab/>
-        <w:t>Triplett, J. W., Owens, M. T., Yamada, J., Lemke, G., Cang, J., Stryker, M. P., &amp; Feldheim, D. A. (2009) Retinal input instructs alignment of visual topographic maps. Cell 139, 175-85.</w:t>
-      </w:r>
-    </w:p>
-    <w:p>
-      <w:pPr>
-        <w:pStyle w:val="Endnote"/>
-      </w:pPr>
-    </w:p>
-    <w:p>
-      <w:pPr>
-        <w:pStyle w:val="Endnote"/>
-      </w:pPr>
-      <w:r>
-        <w:t>82.</w:t>
-      </w:r>
-      <w:r>
-        <w:tab/>
-        <w:t>Wang, L., Rangarajan, K. V., Lawhn-Heath, C. A., Sarnaik, R., Wang, B.-S., Liu, X., &amp; Cang, J. (2009) Direction-specific disruption of subcortical visual behavior and receptive fields in mice lacking the beta2 subunit of nicotinic acetylcholine receptor. J Neurosci 29, 12909-18.</w:t>
-      </w:r>
-    </w:p>
-    <w:p>
-      <w:pPr>
-        <w:pStyle w:val="Endnote"/>
-      </w:pPr>
-    </w:p>
-    <w:p>
-      <w:pPr>
-        <w:pStyle w:val="Endnote"/>
-      </w:pPr>
-      <w:r>
-        <w:t>83.</w:t>
-      </w:r>
-      <w:r>
-        <w:tab/>
-        <w:t>Demas, J., Sagdullaev, B. T., Green, E., Jaubert-Miazza, L., McCall, M. A., Gregg, R. G., Wong, R. O. L., &amp; Guido, W. (2006) Failure to maintain eye-specific segregation in nob, a mutant with abnormally patterned retinal activity. Neuron 50, 247-59.</w:t>
-      </w:r>
-    </w:p>
-    <w:p>
-      <w:pPr>
-        <w:pStyle w:val="Endnote"/>
-      </w:pPr>
-    </w:p>
-    <w:p>
-      <w:pPr>
-        <w:pStyle w:val="Endnote"/>
-      </w:pPr>
-      <w:r>
-        <w:t>84.</w:t>
-      </w:r>
-      <w:r>
-        <w:tab/>
-        <w:t>Xu, H.-p., Furman, M., Mineur, Y. S., Chen, H., King, S. L., Zenisek, D., Zhou, Z. J., Butts, D. A., Tian, N., Picciotto, M. R., &amp; Crair, M. C. (2011) An instructive role for patterned spontaneous retinal activity in mouse visual map development. Neuron 70, 1115-27.</w:t>
-      </w:r>
-    </w:p>
-    <w:p>
-      <w:pPr>
-        <w:pStyle w:val="Endnote"/>
-      </w:pPr>
-    </w:p>
-    <w:p>
-      <w:pPr>
-        <w:pStyle w:val="Endnote"/>
-      </w:pPr>
-      <w:r>
-        <w:t>85.</w:t>
-      </w:r>
-      <w:r>
-        <w:tab/>
-      </w:r>
-      <w:r>
-        <w:t>*</w:t>
+        <w:t>Slow activity transients</w:t>
+      </w:r>
+      <w:r>
+        <w:t xml:space="preserve"> are the predominant spontaneous EEG signals in the developing visual cortex, </w:t>
+      </w:r>
+      <w:r>
+        <w:t xml:space="preserve">synchronizing all cortical layers and requiring </w:t>
+      </w:r>
+      <w:r>
+        <w:t>retinal input.</w:t>
+      </w:r>
+      <w:r>
+        <w:t xml:space="preserve"> Slow activity transients are likely the electrophysiological signature of retinal waves </w:t>
       </w:r>
       <w:bookmarkStart w:id="12" w:name="_GoBack"/>
       <w:bookmarkEnd w:id="12"/>
       <w:r>
+        <w:t>transmitted to visual cortex.</w:t>
+      </w:r>
+    </w:p>
+    <w:p>
+      <w:pPr>
+        <w:pStyle w:val="Endnote"/>
+      </w:pPr>
+    </w:p>
+    <w:p>
+      <w:pPr>
+        <w:pStyle w:val="Endnote"/>
+      </w:pPr>
+      <w:r>
+        <w:t>44.</w:t>
+      </w:r>
+      <w:r>
+        <w:tab/>
+        <w:t>Siegel, F., Heimel, J. A., Peters, J., &amp; Lohmann, C. (2012) Peripheral and central inputs shape network dynamics in the developing visual cortex in vivo. Curr Biol 22, 253-8.</w:t>
+      </w:r>
+    </w:p>
+    <w:p>
+      <w:pPr>
+        <w:pStyle w:val="Endnote"/>
+      </w:pPr>
+    </w:p>
+    <w:p>
+      <w:pPr>
+        <w:pStyle w:val="Endnote"/>
+      </w:pPr>
+      <w:r>
+        <w:t>45.</w:t>
+      </w:r>
+      <w:r>
+        <w:tab/>
+        <w:t>Hanganu, I. L., Ben-Ari, Y., &amp; Khazipov, R. (2006) Retinal waves trigger spindle bursts in the neonatal rat visual cortex. J Neurosci 26, 6728-36.</w:t>
+      </w:r>
+    </w:p>
+    <w:p>
+      <w:pPr>
+        <w:pStyle w:val="Endnote"/>
+      </w:pPr>
+    </w:p>
+    <w:p>
+      <w:pPr>
+        <w:pStyle w:val="Endnote"/>
+      </w:pPr>
+      <w:r>
+        <w:t>46.</w:t>
+      </w:r>
+      <w:r>
+        <w:tab/>
+        <w:t>Weliky, M. &amp; Katz, L. C. (1999) Correlational structure of spontaneous neuronal activity in the developing lateral geniculate nucleus in vivo. Science 285, 599-604.</w:t>
+      </w:r>
+    </w:p>
+    <w:p>
+      <w:pPr>
+        <w:pStyle w:val="Endnote"/>
+      </w:pPr>
+    </w:p>
+    <w:p>
+      <w:pPr>
+        <w:pStyle w:val="Endnote"/>
+      </w:pPr>
+      <w:r>
+        <w:t>47.</w:t>
+      </w:r>
+      <w:r>
+        <w:tab/>
+        <w:t>Chiu, C. &amp; Weliky, M. (2002) Relationship of correlated spontaneous activity to functional ocular dominance columns in the developing visual cortex. Neuron 35, 1123--1134.</w:t>
+      </w:r>
+    </w:p>
+    <w:p>
+      <w:pPr>
+        <w:pStyle w:val="Endnote"/>
+      </w:pPr>
+    </w:p>
+    <w:p>
+      <w:pPr>
+        <w:pStyle w:val="Endnote"/>
+      </w:pPr>
+      <w:r>
+        <w:t>48.</w:t>
+      </w:r>
+      <w:r>
+        <w:tab/>
+        <w:t>Chiu, C. &amp; Weliky, M. (2001) Spontaneous activity in developing ferret visual cortex in vivo. J Neurosci 21, 8906--8914.</w:t>
+      </w:r>
+    </w:p>
+    <w:p>
+      <w:pPr>
+        <w:pStyle w:val="Endnote"/>
+      </w:pPr>
+    </w:p>
+    <w:p>
+      <w:pPr>
+        <w:pStyle w:val="Endnote"/>
+      </w:pPr>
+      <w:r>
+        <w:t>49.</w:t>
+      </w:r>
+      <w:r>
+        <w:tab/>
+        <w:t>Tolonen, M., Palva, J. M., Andersson, S., &amp; Vanhatalo, S. (2007) Development of the spontaneous activity transients and ongoing cortical activity in human preterm babies. Neuroscience 145, 997-1006.</w:t>
+      </w:r>
+    </w:p>
+    <w:p>
+      <w:pPr>
+        <w:pStyle w:val="Endnote"/>
+      </w:pPr>
+    </w:p>
+    <w:p>
+      <w:pPr>
+        <w:pStyle w:val="Endnote"/>
+      </w:pPr>
+      <w:r>
+        <w:t>50.</w:t>
+      </w:r>
+      <w:r>
+        <w:tab/>
+        <w:t>Rakic, P. (1976) Prenatal genesis of connections subserving ocular dominance in the rhesus monkey. Nature 261, 467--471.</w:t>
+      </w:r>
+    </w:p>
+    <w:p>
+      <w:pPr>
+        <w:pStyle w:val="Endnote"/>
+      </w:pPr>
+    </w:p>
+    <w:p>
+      <w:pPr>
+        <w:pStyle w:val="Endnote"/>
+      </w:pPr>
+      <w:r>
+        <w:lastRenderedPageBreak/>
+        <w:t>51.</w:t>
+      </w:r>
+      <w:r>
+        <w:tab/>
+        <w:t>Holt, C. E. &amp; Harris, W. A. (1983) Order in the initial retinotectal map in Xenopus: a new technique for labelling growing nerve fibres. Nature 301, 150--152.</w:t>
+      </w:r>
+    </w:p>
+    <w:p>
+      <w:pPr>
+        <w:pStyle w:val="Endnote"/>
+      </w:pPr>
+    </w:p>
+    <w:p>
+      <w:pPr>
+        <w:pStyle w:val="Endnote"/>
+      </w:pPr>
+      <w:r>
+        <w:t>52.</w:t>
+      </w:r>
+      <w:r>
+        <w:tab/>
+        <w:t>Crair, M. C., Gillespie, D. C., &amp; Stryker, M. P. (1998) The role of visual experience in the development of columns in cat visual cortex. Science 279, 566-70.</w:t>
+      </w:r>
+    </w:p>
+    <w:p>
+      <w:pPr>
+        <w:pStyle w:val="Endnote"/>
+      </w:pPr>
+    </w:p>
+    <w:p>
+      <w:pPr>
+        <w:pStyle w:val="Endnote"/>
+      </w:pPr>
+      <w:r>
+        <w:t>53.</w:t>
+      </w:r>
+      <w:r>
+        <w:tab/>
+        <w:t>Crowley, J. C. &amp; Katz, L. C. (2000) Early development of ocular dominance columns. Science 290, 1321--1324.</w:t>
+      </w:r>
+    </w:p>
+    <w:p>
+      <w:pPr>
+        <w:pStyle w:val="Endnote"/>
+      </w:pPr>
+    </w:p>
+    <w:p>
+      <w:pPr>
+        <w:pStyle w:val="Endnote"/>
+      </w:pPr>
+      <w:r>
+        <w:t>54.</w:t>
+      </w:r>
+      <w:r>
+        <w:tab/>
+        <w:t>Lemke, G. &amp; Reber, M. (2005) Retinotectal mapping: new insights from molecular genetics. Annu Rev Cell Dev Biol 21, 551--580.</w:t>
+      </w:r>
+    </w:p>
+    <w:p>
+      <w:pPr>
+        <w:pStyle w:val="Endnote"/>
+      </w:pPr>
+    </w:p>
+    <w:p>
+      <w:pPr>
+        <w:pStyle w:val="Endnote"/>
+      </w:pPr>
+      <w:r>
+        <w:t>55.</w:t>
+      </w:r>
+      <w:r>
+        <w:tab/>
+        <w:t>Hooks, B. M. &amp; Chen, C. (2006) Distinct roles for spontaneous and visual activity in remodeling of the retinogeniculate synapse. Neuron 52, 281-91.</w:t>
+      </w:r>
+    </w:p>
+    <w:p>
+      <w:pPr>
+        <w:pStyle w:val="Endnote"/>
+      </w:pPr>
+    </w:p>
+    <w:p>
+      <w:pPr>
+        <w:pStyle w:val="Endnote"/>
+      </w:pPr>
+      <w:r>
+        <w:t>56.</w:t>
+      </w:r>
+      <w:r>
+        <w:tab/>
+        <w:t>Stafford, B. K., Sher, A., Litke, A. M., &amp; Feldheim, D. A. (2009) Spatial-temporal patterns of retinal waves underlying activity-dependent refinement of retinofugal projections. Neuron 64, 200-12.</w:t>
+      </w:r>
+    </w:p>
+    <w:p>
+      <w:pPr>
+        <w:pStyle w:val="Endnote"/>
+      </w:pPr>
+    </w:p>
+    <w:p>
+      <w:pPr>
+        <w:pStyle w:val="Endnote"/>
+      </w:pPr>
+      <w:r>
+        <w:t>57.</w:t>
+      </w:r>
+      <w:r>
+        <w:tab/>
+        <w:t>Sun, C., Warland, D. K., Ballesteros, J. M., van der List, D., &amp; Chalupa, L. M. (2008) Retinal waves in mice lacking the beta2 subunit of the nicotinic acetylcholine receptor. Proc Natl Acad Sci U S A 105, 13638--13643.</w:t>
+      </w:r>
+    </w:p>
+    <w:p>
+      <w:pPr>
+        <w:pStyle w:val="Endnote"/>
+      </w:pPr>
+    </w:p>
+    <w:p>
+      <w:pPr>
+        <w:pStyle w:val="Endnote"/>
+      </w:pPr>
+      <w:r>
+        <w:t>58.</w:t>
+      </w:r>
+      <w:r>
+        <w:tab/>
+        <w:t>Shah, R. D. &amp; Crair, M. C. (2008) Retinocollicular synapse maturation and plasticity are regulated by correlated retinal waves. J Neurosci 28, 292-303.</w:t>
+      </w:r>
+    </w:p>
+    <w:p>
+      <w:pPr>
+        <w:pStyle w:val="Endnote"/>
+      </w:pPr>
+    </w:p>
+    <w:p>
+      <w:pPr>
+        <w:pStyle w:val="Endnote"/>
+      </w:pPr>
+      <w:r>
+        <w:t>59.</w:t>
+      </w:r>
+      <w:r>
+        <w:tab/>
+        <w:t>Turrigiano, G. (2011) Too many cooks? Intrinsic and synaptic homeostatic mechanisms in cortical circuit refinement. Annu Rev Neurosci 34, 89-103.</w:t>
+      </w:r>
+    </w:p>
+    <w:p>
+      <w:pPr>
+        <w:pStyle w:val="Endnote"/>
+      </w:pPr>
+    </w:p>
+    <w:p>
+      <w:pPr>
+        <w:pStyle w:val="Endnote"/>
+      </w:pPr>
+      <w:r>
+        <w:t>60.</w:t>
+      </w:r>
+      <w:r>
+        <w:tab/>
+        <w:t>Nataraj, K. &amp; Turrigiano, G. (2011) Regional and temporal specificity of intrinsic plasticity mechanisms in rodent primary visual cortex. J Neurosci 31, 17932-40.</w:t>
+      </w:r>
+    </w:p>
+    <w:p>
+      <w:pPr>
+        <w:pStyle w:val="Endnote"/>
+      </w:pPr>
+    </w:p>
+    <w:p>
+      <w:pPr>
+        <w:pStyle w:val="Endnote"/>
+      </w:pPr>
+      <w:r>
+        <w:t>61.</w:t>
+      </w:r>
+      <w:r>
+        <w:tab/>
+        <w:t>Chandrasekaran, A. R., Shah, R. D., &amp; Crair, M. C. (2007) Developmental homeostasis of mouse retinocollicular synapses. J Neurosci 27, 1746-55.</w:t>
+      </w:r>
+    </w:p>
+    <w:p>
+      <w:pPr>
+        <w:pStyle w:val="Endnote"/>
+      </w:pPr>
+    </w:p>
+    <w:p>
+      <w:pPr>
+        <w:pStyle w:val="Endnote"/>
+      </w:pPr>
+      <w:r>
+        <w:t>62.</w:t>
+      </w:r>
+      <w:r>
+        <w:tab/>
+        <w:t>Shatz, C. J. &amp; Stryker, M. P. (1988) Prenatal tetrodotoxin infusion blocks segregation of retinogeniculate afferents. Science 242, 87-9.</w:t>
+      </w:r>
+    </w:p>
+    <w:p>
+      <w:pPr>
+        <w:pStyle w:val="Endnote"/>
+      </w:pPr>
+    </w:p>
+    <w:p>
+      <w:pPr>
+        <w:pStyle w:val="Endnote"/>
+      </w:pPr>
+      <w:r>
+        <w:t>63.</w:t>
+      </w:r>
+      <w:r>
+        <w:tab/>
+        <w:t>Sretavan, D. W., Shatz, C. J., &amp; Stryker, M. P. (1988) Modification of retinal ganglion cell axon morphology by prenatal infusion of tetrodotoxin. Nature 336, 468-71.</w:t>
+      </w:r>
+    </w:p>
+    <w:p>
+      <w:pPr>
+        <w:pStyle w:val="Endnote"/>
+      </w:pPr>
+    </w:p>
+    <w:p>
+      <w:pPr>
+        <w:pStyle w:val="Endnote"/>
+      </w:pPr>
+      <w:r>
+        <w:t>64.</w:t>
+      </w:r>
+      <w:r>
+        <w:tab/>
+        <w:t>Stryker, M. P. &amp; Harris, W. A. (1986) Binocular impulse blockade prevents the formation of ocular dominance columns in cat visual cortex. J Neurosci 6, 2117--2133.</w:t>
+      </w:r>
+    </w:p>
+    <w:p>
+      <w:pPr>
+        <w:pStyle w:val="Endnote"/>
+      </w:pPr>
+    </w:p>
+    <w:p>
+      <w:pPr>
+        <w:pStyle w:val="Endnote"/>
+      </w:pPr>
+      <w:r>
+        <w:t>65.</w:t>
+      </w:r>
+      <w:r>
+        <w:tab/>
+        <w:t>Antonini, A. &amp; Stryker, M. P. (1993) Development of individual geniculocortical arbors in cat striate cortex and effects of binocular impulse blockade. J Neurosci 13, 3549-73.</w:t>
+      </w:r>
+    </w:p>
+    <w:p>
+      <w:pPr>
+        <w:pStyle w:val="Endnote"/>
+      </w:pPr>
+    </w:p>
+    <w:p>
+      <w:pPr>
+        <w:pStyle w:val="Endnote"/>
+      </w:pPr>
+      <w:r>
+        <w:t>66.</w:t>
+      </w:r>
+      <w:r>
+        <w:tab/>
+        <w:t xml:space="preserve">Crair, M. C., Horton, J. C., Antonini, A., &amp; Stryker, M. P. (2001) Emergence of ocular dominance </w:t>
+      </w:r>
+      <w:r>
+        <w:lastRenderedPageBreak/>
+        <w:t>columns in cat visual cortex by 2 weeks of age. J Comp Neurol 430, 235-49.</w:t>
+      </w:r>
+    </w:p>
+    <w:p>
+      <w:pPr>
+        <w:pStyle w:val="Endnote"/>
+      </w:pPr>
+    </w:p>
+    <w:p>
+      <w:pPr>
+        <w:pStyle w:val="Endnote"/>
+      </w:pPr>
+      <w:r>
+        <w:t>67.</w:t>
+      </w:r>
+      <w:r>
+        <w:tab/>
+        <w:t>Dhande, O. S., Hua, E. W., Guh, E., Yeh, J., Bhatt, S., Zhang, Y., Ruthazer, E. S., Feller, M. B., &amp; Crair, M. C. (2011) Development of Single Retinofugal Axon Arbors in Normal and {beta}2 Knock-Out Mice. J Neurosci 31, 3384-99.</w:t>
+      </w:r>
+    </w:p>
+    <w:p>
+      <w:pPr>
+        <w:pStyle w:val="Endnote"/>
+      </w:pPr>
+    </w:p>
+    <w:p>
+      <w:pPr>
+        <w:pStyle w:val="Endnote"/>
+      </w:pPr>
+      <w:r>
+        <w:t>68.</w:t>
+      </w:r>
+      <w:r>
+        <w:tab/>
+        <w:t>Furman, M. &amp; Crair, M. C. (2012) Synapse maturation is enhanced in the binocular region of the retinocollicular map prior to eye opening. J Neurophysiol 107, 3200-16.</w:t>
+      </w:r>
+    </w:p>
+    <w:p>
+      <w:pPr>
+        <w:pStyle w:val="Endnote"/>
+      </w:pPr>
+    </w:p>
+    <w:p>
+      <w:pPr>
+        <w:pStyle w:val="Endnote"/>
+      </w:pPr>
+      <w:r>
+        <w:t>69.</w:t>
+      </w:r>
+      <w:r>
+        <w:tab/>
+        <w:t>Furman, M., Xu, H.-P., &amp; Crair, M. C. (2013) Competition driven by retinal waves promotes the morphological and functional synaptic development of neurons in the superior colliculus. J Neurophysiol , .</w:t>
+      </w:r>
+    </w:p>
+    <w:p>
+      <w:pPr>
+        <w:pStyle w:val="Endnote"/>
+      </w:pPr>
+    </w:p>
+    <w:p>
+      <w:pPr>
+        <w:pStyle w:val="Endnote"/>
+      </w:pPr>
+      <w:r>
+        <w:t>70.</w:t>
+      </w:r>
+      <w:r>
+        <w:tab/>
+        <w:t>Olavarria, J. F. &amp; Safaeian, P. (2006) Development of callosal topography in visual cortex of normal and enucleated rats. J Comp Neurol 496, 495-512.</w:t>
+      </w:r>
+    </w:p>
+    <w:p>
+      <w:pPr>
+        <w:pStyle w:val="Endnote"/>
+      </w:pPr>
+    </w:p>
+    <w:p>
+      <w:pPr>
+        <w:pStyle w:val="Endnote"/>
+      </w:pPr>
+      <w:r>
+        <w:t>71.</w:t>
+      </w:r>
+      <w:r>
+        <w:tab/>
+        <w:t>Bock, A. S., Kroenke, C. D., Taber, E. N., &amp; Olavarria, J. F. (2012) Retinal input influences the size and corticocortical connectivity of visual cortex during postnatal development in the ferret. J Comp Neurol 520, 914-32.</w:t>
+      </w:r>
+    </w:p>
+    <w:p>
+      <w:pPr>
+        <w:pStyle w:val="Endnote"/>
+      </w:pPr>
+    </w:p>
+    <w:p>
+      <w:pPr>
+        <w:pStyle w:val="Endnote"/>
+      </w:pPr>
+      <w:r>
+        <w:t>72.</w:t>
+      </w:r>
+      <w:r>
+        <w:tab/>
+        <w:t>Laing, R. J., Bock, A. S., Lasiene, J., &amp; Olavarria, J. F. (2012) Role of retinal input on the development of striate-extrastriate patterns of connections in the rat. J Comp Neurol 520, 3256-76.</w:t>
+      </w:r>
+    </w:p>
+    <w:p>
+      <w:pPr>
+        <w:pStyle w:val="Endnote"/>
+      </w:pPr>
+    </w:p>
+    <w:p>
+      <w:pPr>
+        <w:pStyle w:val="Endnote"/>
+      </w:pPr>
+      <w:r>
+        <w:t>73.</w:t>
+      </w:r>
+      <w:r>
+        <w:tab/>
+        <w:t>Butts, D. A., Kanold, P. O., &amp; Shatz, C. J. (2007) A burst-based "Hebbian" learning rule at retinogeniculate synapses links retinal waves to activity-dependent refinement. PLoS Biol 5, e61.</w:t>
+      </w:r>
+    </w:p>
+    <w:p>
+      <w:pPr>
+        <w:pStyle w:val="Endnote"/>
+      </w:pPr>
+    </w:p>
+    <w:p>
+      <w:pPr>
+        <w:pStyle w:val="Endnote"/>
+      </w:pPr>
+      <w:r>
+        <w:t>74.</w:t>
+      </w:r>
+      <w:r>
+        <w:tab/>
+        <w:t>Chandrasekaran, A. R., Plas, D. T., Gonzalez, E., &amp; Crair, M. C. (2005) Evidence for an instructive role of retinal activity in retinotopic map refinement in the superior colliculus of the mouse. J Neurosci 25, 6929-38.</w:t>
+      </w:r>
+    </w:p>
+    <w:p>
+      <w:pPr>
+        <w:pStyle w:val="Endnote"/>
+      </w:pPr>
+    </w:p>
+    <w:p>
+      <w:pPr>
+        <w:pStyle w:val="Endnote"/>
+      </w:pPr>
+      <w:r>
+        <w:t>75.</w:t>
+      </w:r>
+      <w:r>
+        <w:tab/>
+        <w:t>Stellwagen, D. &amp; Shatz, C. J. (2002) An instructive role for retinal waves in the development of retinogeniculate connectivity. Neuron 33, 357-367.</w:t>
+      </w:r>
+    </w:p>
+    <w:p>
+      <w:pPr>
+        <w:pStyle w:val="Endnote"/>
+      </w:pPr>
+    </w:p>
+    <w:p>
+      <w:pPr>
+        <w:pStyle w:val="Endnote"/>
+      </w:pPr>
+      <w:r>
+        <w:t>76.</w:t>
+      </w:r>
+      <w:r>
+        <w:tab/>
+        <w:t>Mrsic-Flogel, T. D., Hofer, S. B., Creutzfeldt, C., Cloez-Tayarani, I., Changeux, J.-P., Bonhoeffer, T., &amp; Hubener, M. (2005) Altered map of visual space in the superior colliculus of mice lacking early retinal waves. J Neurosci 25, 6921--6928.</w:t>
+      </w:r>
+    </w:p>
+    <w:p>
+      <w:pPr>
+        <w:pStyle w:val="Endnote"/>
+      </w:pPr>
+    </w:p>
+    <w:p>
+      <w:pPr>
+        <w:pStyle w:val="Endnote"/>
+      </w:pPr>
+      <w:r>
+        <w:t>77.</w:t>
+      </w:r>
+      <w:r>
+        <w:tab/>
+        <w:t>Grubb, M. S., Rossi, F. M., Changeux, J. P., &amp; Thompson, I. D. (2003) Abnormal functional organization in the dorsal lateral geniculate nucleus of mice lacking the beta 2 subunit of the nicotinic acetylcholine receptor. Neuron 40, 1161-72.</w:t>
+      </w:r>
+    </w:p>
+    <w:p>
+      <w:pPr>
+        <w:pStyle w:val="Endnote"/>
+      </w:pPr>
+    </w:p>
+    <w:p>
+      <w:pPr>
+        <w:pStyle w:val="Endnote"/>
+      </w:pPr>
+      <w:r>
+        <w:t>78.</w:t>
+      </w:r>
+      <w:r>
+        <w:tab/>
+        <w:t>Kerschensteiner, D. &amp; Wong, R. O. L. (2008) A precisely timed asynchronous pattern of ON and OFF retinal ganglion cell activity during propagation of retinal waves. Neuron 58, 851-8.</w:t>
+      </w:r>
+    </w:p>
+    <w:p>
+      <w:pPr>
+        <w:pStyle w:val="Endnote"/>
+      </w:pPr>
+    </w:p>
+    <w:p>
+      <w:pPr>
+        <w:pStyle w:val="Endnote"/>
+      </w:pPr>
+      <w:r>
+        <w:t>79.</w:t>
+      </w:r>
+      <w:r>
+        <w:tab/>
+        <w:t>Akrouh, A. &amp; Kerschensteiner, D. (2013) Intersecting Circuits Generate Precisely Patterned Retinal Waves. Neuron , .</w:t>
+      </w:r>
+    </w:p>
+    <w:p>
+      <w:pPr>
+        <w:pStyle w:val="Endnote"/>
+      </w:pPr>
+    </w:p>
+    <w:p>
+      <w:pPr>
+        <w:pStyle w:val="Endnote"/>
+      </w:pPr>
+      <w:r>
+        <w:t>80.</w:t>
+      </w:r>
+      <w:r>
+        <w:tab/>
+        <w:t xml:space="preserve">Cang, J., Rentería, R. C., Kaneko, M., Liu, X., Copenhagen, D. R., &amp; Stryker, M. P. (2005) </w:t>
+      </w:r>
+      <w:r>
+        <w:lastRenderedPageBreak/>
+        <w:t>Development of precise maps in visual cortex requires patterned spontaneous activity in the retina. Neuron 48, 797-809.</w:t>
+      </w:r>
+    </w:p>
+    <w:p>
+      <w:pPr>
+        <w:pStyle w:val="Endnote"/>
+      </w:pPr>
+    </w:p>
+    <w:p>
+      <w:pPr>
+        <w:pStyle w:val="Endnote"/>
+      </w:pPr>
+      <w:r>
+        <w:t>81.</w:t>
+      </w:r>
+      <w:r>
+        <w:tab/>
+        <w:t>Triplett, J. W., Owens, M. T., Yamada, J., Lemke, G., Cang, J., Stryker, M. P., &amp; Feldheim, D. A. (2009) Retinal input instructs alignment of visual topographic maps. Cell 139, 175-85.</w:t>
+      </w:r>
+    </w:p>
+    <w:p>
+      <w:pPr>
+        <w:pStyle w:val="Endnote"/>
+      </w:pPr>
+    </w:p>
+    <w:p>
+      <w:pPr>
+        <w:pStyle w:val="Endnote"/>
+      </w:pPr>
+      <w:r>
+        <w:t>82.</w:t>
+      </w:r>
+      <w:r>
+        <w:tab/>
+        <w:t>Wang, L., Rangarajan, K. V., Lawhn-Heath, C. A., Sarnaik, R., Wang, B.-S., Liu, X., &amp; Cang, J. (2009) Direction-specific disruption of subcortical visual behavior and receptive fields in mice lacking the beta2 subunit of nicotinic acetylcholine receptor. J Neurosci 29, 12909-18.</w:t>
+      </w:r>
+    </w:p>
+    <w:p>
+      <w:pPr>
+        <w:pStyle w:val="Endnote"/>
+      </w:pPr>
+    </w:p>
+    <w:p>
+      <w:pPr>
+        <w:pStyle w:val="Endnote"/>
+      </w:pPr>
+      <w:r>
+        <w:t>83.</w:t>
+      </w:r>
+      <w:r>
+        <w:tab/>
+        <w:t>Demas, J., Sagdullaev, B. T., Green, E., Jaubert-Miazza, L., McCall, M. A., Gregg, R. G., Wong, R. O. L., &amp; Guido, W. (2006) Failure to maintain eye-specific segregation in nob, a mutant with abnormally patterned retinal activity. Neuron 50, 247-59.</w:t>
+      </w:r>
+    </w:p>
+    <w:p>
+      <w:pPr>
+        <w:pStyle w:val="Endnote"/>
+      </w:pPr>
+    </w:p>
+    <w:p>
+      <w:pPr>
+        <w:pStyle w:val="Endnote"/>
+      </w:pPr>
+      <w:r>
+        <w:t>84.</w:t>
+      </w:r>
+      <w:r>
+        <w:tab/>
+        <w:t>Xu, H.-p., Furman, M., Mineur, Y. S., Chen, H., King, S. L., Zenisek, D., Zhou, Z. J., Butts, D. A., Tian, N., Picciotto, M. R., &amp; Crair, M. C. (2011) An instructive role for patterned spontaneous retinal activity in mouse visual map development. Neuron 70, 1115-27.</w:t>
+      </w:r>
+    </w:p>
+    <w:p>
+      <w:pPr>
+        <w:pStyle w:val="Endnote"/>
+      </w:pPr>
+    </w:p>
+    <w:p>
+      <w:pPr>
+        <w:pStyle w:val="Endnote"/>
+      </w:pPr>
+      <w:r>
+        <w:t>85.</w:t>
+      </w:r>
+      <w:r>
+        <w:tab/>
+      </w:r>
+      <w:r>
+        <w:t>*</w:t>
+      </w:r>
+      <w:r>
         <w:t>Soto, F., Ma, X., Cecil, J. L., Vo, B. Q., Culican, S. M., &amp; Kerschensteiner, D. (2012) Spontaneous activity promotes synapse formation in a cell-type-dependent manner in the developing retina. J Neurosci 32, 5426-39.</w:t>
       </w:r>
       <w:r>
@@ -7228,7 +7290,11 @@
       </w:r>
       <w:r>
         <w:tab/>
-        <w:t>Huberman, A. D., Wang, G.-Y., Liets, L. C., Collins, O. A., Chapman, B., &amp; Chalupa, L. M. (2003) Eye-specific retinogeniculate segregation independent of normal neuronal activity. Science 300, 994--998.</w:t>
+        <w:t xml:space="preserve">Huberman, A. D., Wang, G.-Y., Liets, L. C., Collins, O. A., Chapman, B., &amp; Chalupa, L. M. (2003) Eye-specific retinogeniculate segregation independent of normal neuronal activity. Science 300, </w:t>
+      </w:r>
+      <w:r>
+        <w:lastRenderedPageBreak/>
+        <w:t>994--998.</w:t>
       </w:r>
     </w:p>
     <w:p>
@@ -7245,11 +7311,7 @@
       </w:r>
       <w:r>
         <w:tab/>
-        <w:t xml:space="preserve">Li, Y., Fitzpatrick, D., &amp; White, L. E. (2006) The development of direction selectivity in ferret </w:t>
-      </w:r>
-      <w:r>
-        <w:lastRenderedPageBreak/>
-        <w:t>visual cortex requires early visual experience. Nat Neurosci 9, 676--681.</w:t>
+        <w:t>Li, Y., Fitzpatrick, D., &amp; White, L. E. (2006) The development of direction selectivity in ferret visual cortex requires early visual experience. Nat Neurosci 9, 676--681.</w:t>
       </w:r>
     </w:p>
     <w:p>

</xml_diff>

<commit_message>
Many little text changes
lots of little changes…looks great!

Biggest question: What is 'infra-slow LFP' in the text? I think this
must be a type….
</commit_message>
<xml_diff>
--- a/currOpin_main.docx
+++ b/currOpin_main.docx
@@ -32,11 +32,46 @@
     </w:p>
     <w:p>
       <w:r>
-        <w:t>James B. Ackman1¹ and Michael C. Crair¹</w:t>
-      </w:r>
+        <w:t>James B. Ackman1¹ and Michael C. Crair</w:t>
+      </w:r>
+      <w:r>
+        <w:t>¹</w:t>
+      </w:r>
+      <w:proofErr w:type="gramStart"/>
+      <w:r>
+        <w:rPr>
+          <w:vertAlign w:val="superscript"/>
+        </w:rPr>
+        <w:t>,2,3</w:t>
+      </w:r>
+      <w:proofErr w:type="gramEnd"/>
       <w:r>
         <w:br/>
-        <w:t xml:space="preserve">¹Department of Neurobiology, Yale University School of Medicine, New Haven CT, 06510 </w:t>
+        <w:t xml:space="preserve">¹Department of Neurobiology, </w:t>
+      </w:r>
+      <w:r>
+        <w:rPr>
+          <w:vertAlign w:val="superscript"/>
+        </w:rPr>
+        <w:t>2</w:t>
+      </w:r>
+      <w:r>
+        <w:t xml:space="preserve">Department of Ophthalmology and Visual Science, </w:t>
+      </w:r>
+      <w:r>
+        <w:rPr>
+          <w:vertAlign w:val="superscript"/>
+        </w:rPr>
+        <w:t>3</w:t>
+      </w:r>
+      <w:r>
+        <w:t xml:space="preserve">Kavli Institute for Neuroscience, </w:t>
+      </w:r>
+      <w:r>
+        <w:t>Yale</w:t>
+      </w:r>
+      <w:r>
+        <w:t xml:space="preserve"> University School of Medicine, New Haven CT, 06510 </w:t>
       </w:r>
     </w:p>
     <w:p>
@@ -53,9 +88,11 @@
       <w:pPr>
         <w:pStyle w:val="PreformattedText"/>
       </w:pPr>
+      <w:proofErr w:type="gramStart"/>
       <w:r>
         <w:t>michael.crair@yale.edu</w:t>
       </w:r>
+      <w:proofErr w:type="gramEnd"/>
       <w:r>
         <w:br/>
         <w:t>+1-203-785-5768</w:t>
@@ -92,7 +129,45 @@
     </w:p>
     <w:p>
       <w:r>
-        <w:t>The structural and functional development of visual circuits in reptiles, birds, and mammals happens largely independent of sensory experience. Innate genetic programs code for gradients of molecules which provide gross positional information for developing nerve cells, yet much of the cytoarchitectural complexity and synaptogenesis of neurons depends on calcium influx, neurotransmitter release, and neural activity before the start of vision. In fact, specific spatiotemporal patterns of neural activity, or ‘retinal waves’, emerge amidst the development of the earliest connections made between excitable cells in the developing eye. These patterns of spontaneous activity, which have been observed in all amniote retinae examined to date, may be an evolved adaptation for species with long gestational periods before the onset of functional vision, imparting an informational robustness and redundancy to guide development of visual maps across the nervous system. Recent experiments indicate that retinal waves play a crucial role in the development of interconnections between different parts of the visual system, suggesting that these spontaneous patterns serve as a template-matching mechanism to prepare higher-order visually-associative circuits for the onset of visuomotor learning and behavior. Key questions for future studies include determining the exact sources and nature of spontaneous activity during development, characterizing the interactions between neural activity and transcriptional gene regulation, and understanding the extent of circuit connectivity governed by retinal waves within and between sensory-motor systems.</w:t>
+        <w:t xml:space="preserve">The structural and functional development of visual circuits in reptiles, birds, and mammals happens largely independent of sensory experience. Innate genetic programs code for gradients of molecules </w:t>
+      </w:r>
+      <w:r>
+        <w:t>that</w:t>
+      </w:r>
+      <w:r>
+        <w:t xml:space="preserve"> provide gross positional information for developing nerve cells, yet much of the </w:t>
+      </w:r>
+      <w:proofErr w:type="spellStart"/>
+      <w:r>
+        <w:t>cytoarchitectural</w:t>
+      </w:r>
+      <w:proofErr w:type="spellEnd"/>
+      <w:r>
+        <w:t xml:space="preserve"> complexity and synaptogenesis of neurons depends on calcium influx, neurotransmitter release, and neural activity before the start of vision. In fact, specific spatiotemporal patterns of neural activity, or ‘retinal waves’, emerge amidst the development of the earliest connections made between excitable cells in the developing eye. These patterns of spontaneous activity, which have been observed in all </w:t>
+      </w:r>
+      <w:proofErr w:type="spellStart"/>
+      <w:r>
+        <w:t>amniote</w:t>
+      </w:r>
+      <w:proofErr w:type="spellEnd"/>
+      <w:r>
+        <w:t xml:space="preserve"> retinae examined to date, may be an evolved adaptation for species with long gestational periods before the onset of functional vision, imparting an informational robustness and redundancy to guide development of visual maps across the nervous system. Recent experiments indicate that retinal waves play a crucial role in the development of interconnections between different parts of the visual system, suggesting that these spontaneous patterns serve as a template-matching mechanism to prepare higher-order </w:t>
+      </w:r>
+      <w:proofErr w:type="gramStart"/>
+      <w:r>
+        <w:t>visually-associative</w:t>
+      </w:r>
+      <w:proofErr w:type="gramEnd"/>
+      <w:r>
+        <w:t xml:space="preserve"> circuits for the onset of </w:t>
+      </w:r>
+      <w:proofErr w:type="spellStart"/>
+      <w:r>
+        <w:t>visuomotor</w:t>
+      </w:r>
+      <w:proofErr w:type="spellEnd"/>
+      <w:r>
+        <w:t xml:space="preserve"> learning and behavior. Key questions for future studies include determining the exact sources and nature of spontaneous activity during development, characterizing the interactions between neural activity and transcriptional gene regulation, and understanding the extent of circuit connectivity governed by retinal waves within and between sensory-motor systems.</w:t>
       </w:r>
     </w:p>
     <w:p>
@@ -125,7 +200,11 @@
         <w:fldChar w:fldCharType="end"/>
       </w:r>
       <w:r>
-        <w:t xml:space="preserve">, and is experienced by each of us as we learn our native language as infants but struggle to learn a second language as adults </w:t>
+        <w:t xml:space="preserve">, and is experienced by each of us as we learn our native language as infants but struggle to learn a second </w:t>
+      </w:r>
+      <w:r>
+        <w:lastRenderedPageBreak/>
+        <w:t xml:space="preserve">language as adults </w:t>
       </w:r>
       <w:r>
         <w:fldChar w:fldCharType="begin"/>
@@ -148,8 +227,15 @@
     </w:p>
     <w:p>
       <w:r>
-        <w:lastRenderedPageBreak/>
-        <w:t xml:space="preserve">Given the many pieces of information that must be parsed from the photic signals in the eye to deconstruct and reconstruct the visual scene, one might think that visual experience is absolutely required to establish the neural circuits that produce complex visual representations in the brain. The debate between Herring and von Helmholz in the 19th century over whether the binocular coordination of eye movements </w:t>
+        <w:t xml:space="preserve">Given the many pieces of information that must be parsed from the photic signals in the eye to deconstruct and reconstruct the visual scene, one might think that visual experience is absolutely required to establish the neural circuits that produce complex visual representations in the brain. The debate between Herring and von </w:t>
+      </w:r>
+      <w:proofErr w:type="spellStart"/>
+      <w:r>
+        <w:t>Helmholz</w:t>
+      </w:r>
+      <w:proofErr w:type="spellEnd"/>
+      <w:r>
+        <w:t xml:space="preserve"> in the 19th century over whether the binocular coordination of eye movements </w:t>
       </w:r>
       <w:r>
         <w:fldChar w:fldCharType="begin"/>
@@ -198,7 +284,15 @@
     </w:p>
     <w:p>
       <w:r>
-        <w:t xml:space="preserve">Indeed both their studies and subsequent work by others has demonstrated that a number of complex visual circuits are formed by the time of birth or eyelid opening, including cortical maps for retinotopy, orientation selectivity, and ocular dominance. Thus, with so many circuits established before birth, it might seem that by knowing the genetic code and its patterns of expression we would understand all the instructions underlying visual map formation. However, the genetic code does not work in isolation– the information required for organism development stems from the myriad interactions that occur within and between a cell and its environment throughout the course of gestation. A factor particularly relevant to the development and function of the nervous system is the spontaneous electrical activity and neurotransmitter release that emerges among excitable cells in the developing nervous system, even in isolated cultures of immature neurons. Intriguingly, a number of studies have provided experimental evidence that specific </w:t>
+        <w:t xml:space="preserve">Indeed both their studies and subsequent work by others has demonstrated that a number of complex visual circuits are formed by the time of birth or eyelid opening, including cortical maps for </w:t>
+      </w:r>
+      <w:proofErr w:type="spellStart"/>
+      <w:r>
+        <w:t>retinotopy</w:t>
+      </w:r>
+      <w:proofErr w:type="spellEnd"/>
+      <w:r>
+        <w:t xml:space="preserve">, orientation selectivity, and ocular dominance. Thus, with so many circuits established before birth, it might seem that by knowing the genetic code and its patterns of expression we would understand all the instructions underlying visual map formation. However, the genetic code does not work in isolation– the information required for organism development stems from the myriad interactions that occur within and between a cell and its environment throughout the course of gestation. A factor particularly relevant to the development and function of the nervous system is the spontaneous electrical activity and neurotransmitter release that emerges among excitable cells in the developing nervous system, even in isolated cultures of immature neurons. Intriguingly, a number of studies have provided experimental evidence that specific </w:t>
       </w:r>
       <w:r>
         <w:rPr>
@@ -208,12 +302,42 @@
         <w:t>patterns</w:t>
       </w:r>
       <w:r>
-        <w:t xml:space="preserve"> of neural activity are required for proper visual map formation in rodent, ferret, and cat, indicating that spontaneous activity in the immature nervous system has a distinct function in circuit development. These spontaneous patterns of activity increase the informational complexity that the genome can carry by serving to sculpt neural architecture and synaptic connections so that the nervous system can begin performing computations relevant for visual behavior, learning, and memory at the start of vision. As any mother who has felt their baby kick inside the womb can attest, the developing brain is not quiescent. And pediatric neurologists would direct our attention to the fetal brain malformations which occur when chemicals that interfere with neurotransmission are taken during pregnancy.</w:t>
-      </w:r>
-    </w:p>
-    <w:p>
-      <w:r>
-        <w:t xml:space="preserve">In this review we discuss recent work that highlights the function of spontaneous activity in visual system development. We will focus on studies that have examined the nature of spontaneous activity in the developing brain as well as studies that have provided direct experimental evidence for the function of retinal waves in visual map development. For more information about the early role of genes or the later role of experience in visual development, we refer the reader to recent reviews on molecular signaling gradients, such as Eph/Ephrins for visual circuit development </w:t>
+        <w:t xml:space="preserve"> of neural activity are required for proper visual map formation in rodent, ferret, and cat, indicating that spontaneous activity in the immature nervous system has a distinct function in circuit development. These spontaneous patterns of activity increase the informational complexity that the genome can carry by serving to sculpt neural architecture and synaptic connections so that the nervous system can begin performing computations relevant for visual behavior, learning, and memory at the start of vision. As any mother who has felt their baby kick inside the womb can attest, the developing brain is not </w:t>
+      </w:r>
+      <w:proofErr w:type="gramStart"/>
+      <w:r>
+        <w:t>quiescent.</w:t>
+      </w:r>
+      <w:proofErr w:type="gramEnd"/>
+      <w:r>
+        <w:t xml:space="preserve"> And pediatric neurologists would direct our attention to the fetal brain </w:t>
+      </w:r>
+      <w:r>
+        <w:t>malformations that</w:t>
+      </w:r>
+      <w:r>
+        <w:t xml:space="preserve"> occur when chemicals that interfere with neurotransmission are taken during pregnancy.</w:t>
+      </w:r>
+    </w:p>
+    <w:p>
+      <w:r>
+        <w:t xml:space="preserve">In this review we discuss recent work that highlights the function of spontaneous activity in visual system development. We will focus on studies that have examined the nature of spontaneous activity in the developing brain as well as studies that have provided direct experimental evidence for the function of retinal waves in visual map development. For more information about the early role of genes or the later role of experience in visual development, we refer the reader to recent reviews on molecular signaling gradients, such as </w:t>
+      </w:r>
+      <w:proofErr w:type="spellStart"/>
+      <w:r>
+        <w:t>Eph</w:t>
+      </w:r>
+      <w:proofErr w:type="spellEnd"/>
+      <w:r>
+        <w:t>/</w:t>
+      </w:r>
+      <w:proofErr w:type="spellStart"/>
+      <w:r>
+        <w:t>Ephrins</w:t>
+      </w:r>
+      <w:proofErr w:type="spellEnd"/>
+      <w:r>
+        <w:t xml:space="preserve"> for visual circuit development </w:t>
       </w:r>
       <w:r>
         <w:fldChar w:fldCharType="begin"/>
@@ -277,16 +401,13 @@
       <w:bookmarkStart w:id="5" w:name="spontaneousactivityinthevisualsystem:wha"/>
       <w:bookmarkEnd w:id="5"/>
       <w:r>
+        <w:lastRenderedPageBreak/>
         <w:t>Spontaneous activity in the visual system: What, When, and Where?</w:t>
       </w:r>
     </w:p>
     <w:p>
       <w:r>
-        <w:t xml:space="preserve">In developing networks, it is unknown precisely how spontaneous oscillations of electrical activity </w:t>
-      </w:r>
-      <w:r>
-        <w:lastRenderedPageBreak/>
-        <w:t xml:space="preserve">arise, but there are numerous examples demonstrating that they do– such as the spontaneous activity found in cultures of isolated neurons </w:t>
+        <w:t xml:space="preserve">In developing networks, it is unknown precisely how spontaneous oscillations of electrical activity arise, but there are numerous examples demonstrating that they do– such as the spontaneous activity found in cultures of isolated neurons </w:t>
       </w:r>
       <w:r>
         <w:fldChar w:fldCharType="begin"/>
@@ -304,7 +425,10 @@
         <w:fldChar w:fldCharType="end"/>
       </w:r>
       <w:r>
-        <w:t xml:space="preserve">, as well as immmature spinal cord </w:t>
+        <w:t>, as well as im</w:t>
+      </w:r>
+      <w:r>
+        <w:t xml:space="preserve">mature spinal cord </w:t>
       </w:r>
       <w:r>
         <w:fldChar w:fldCharType="begin"/>
@@ -399,7 +523,21 @@
         <w:fldChar w:fldCharType="end"/>
       </w:r>
       <w:r>
-        <w:t xml:space="preserve">. Coordinated waves of spontaneous activity also occurs in the visual system before the onset of visual experience in all amniote species that have been examined </w:t>
+        <w:t xml:space="preserve">. Coordinated waves of </w:t>
+      </w:r>
+      <w:r>
+        <w:t>spontaneous activity also occur</w:t>
+      </w:r>
+      <w:r>
+        <w:t xml:space="preserve"> in the visual system before the onset of visual experience in all </w:t>
+      </w:r>
+      <w:proofErr w:type="spellStart"/>
+      <w:r>
+        <w:t>amniote</w:t>
+      </w:r>
+      <w:proofErr w:type="spellEnd"/>
+      <w:r>
+        <w:t xml:space="preserve"> species that have been examined </w:t>
       </w:r>
       <w:r>
         <w:fldChar w:fldCharType="begin"/>
@@ -417,7 +555,67 @@
         <w:fldChar w:fldCharType="end"/>
       </w:r>
       <w:r>
-        <w:t xml:space="preserve">. These travelling ‘retinal waves’ of spiking activity sweep across the retina before hatching or birth in a wide variety of species including chicken, turtle, rabbit, monkey, rodent and cat (Table 1). In some species that are particularly immature at birth, such as rodent, rabbit, cat and ferret, retinal waves continue postnatally before eye lid opening. Amniote vertebrates have a long gestational timecourse that provides the opportunity, and potentially the necessity, for these patterns of spontaneous activity to develop. In non-amniote vertebrates, there is only a brief gestational period before the beginning of locomotor and visuomotor behavior, so the roles subserved by spontaneous patterned activity in these species is likely mediated primarily by sensory experience, and indeed spontaneous waves have not been found in non-amniotes </w:t>
+        <w:t xml:space="preserve">. These travelling ‘retinal waves’ of spiking activity sweep across the retina before hatching or birth in a wide variety of species including chicken, turtle, rabbit, monkey, rodent and cat (Table 1). In some species that are particularly immature at birth, such as rodent, rabbit, cat and ferret, retinal waves continue </w:t>
+      </w:r>
+      <w:proofErr w:type="spellStart"/>
+      <w:r>
+        <w:t>postnatally</w:t>
+      </w:r>
+      <w:proofErr w:type="spellEnd"/>
+      <w:r>
+        <w:t xml:space="preserve"> before </w:t>
+      </w:r>
+      <w:r>
+        <w:t>eyelid</w:t>
+      </w:r>
+      <w:r>
+        <w:t xml:space="preserve"> opening. </w:t>
+      </w:r>
+      <w:proofErr w:type="spellStart"/>
+      <w:r>
+        <w:t>Amniote</w:t>
+      </w:r>
+      <w:proofErr w:type="spellEnd"/>
+      <w:r>
+        <w:t xml:space="preserve"> vertebrates have a long gestational time</w:t>
+      </w:r>
+      <w:r>
+        <w:t xml:space="preserve"> </w:t>
+      </w:r>
+      <w:r>
+        <w:t>course that provides the opportunity, and potentially the necessity, for these patterns of spontaneous activity to develop. In non-</w:t>
+      </w:r>
+      <w:proofErr w:type="spellStart"/>
+      <w:r>
+        <w:t>amniote</w:t>
+      </w:r>
+      <w:proofErr w:type="spellEnd"/>
+      <w:r>
+        <w:t xml:space="preserve"> vertebrates, there is only a brief gestational period before the beginning of </w:t>
+      </w:r>
+      <w:proofErr w:type="spellStart"/>
+      <w:r>
+        <w:t>locomotor</w:t>
+      </w:r>
+      <w:proofErr w:type="spellEnd"/>
+      <w:r>
+        <w:t xml:space="preserve"> and </w:t>
+      </w:r>
+      <w:proofErr w:type="spellStart"/>
+      <w:r>
+        <w:t>visuomotor</w:t>
+      </w:r>
+      <w:proofErr w:type="spellEnd"/>
+      <w:r>
+        <w:t xml:space="preserve"> behavior, so the roles </w:t>
+      </w:r>
+      <w:proofErr w:type="spellStart"/>
+      <w:r>
+        <w:t>subserved</w:t>
+      </w:r>
+      <w:proofErr w:type="spellEnd"/>
+      <w:r>
+        <w:t xml:space="preserve"> by spontaneous patterned activity in these species is likely mediated primarily by sensory experience, and indeed spontaneous waves have not been found in non-amniotes </w:t>
       </w:r>
       <w:r>
         <w:fldChar w:fldCharType="begin"/>
@@ -617,9 +815,11 @@
             <w:pPr>
               <w:pStyle w:val="TableContents"/>
             </w:pPr>
+            <w:proofErr w:type="gramStart"/>
             <w:r>
               <w:t>fish</w:t>
             </w:r>
+            <w:proofErr w:type="gramEnd"/>
           </w:p>
         </w:tc>
         <w:tc>
@@ -638,7 +838,15 @@
               <w:pStyle w:val="TableContents"/>
             </w:pPr>
             <w:r>
-              <w:t>3 (zebrafish, oviparous); 21 (guppies, ovoviviparous)</w:t>
+              <w:t>3 (</w:t>
+            </w:r>
+            <w:proofErr w:type="spellStart"/>
+            <w:r>
+              <w:t>zebrafish</w:t>
+            </w:r>
+            <w:proofErr w:type="spellEnd"/>
+            <w:r>
+              <w:t>, oviparous); 21 (guppies, ovoviviparous)</w:t>
             </w:r>
           </w:p>
         </w:tc>
@@ -657,8 +865,13 @@
             <w:pPr>
               <w:pStyle w:val="TableContents"/>
             </w:pPr>
-            <w:r>
-              <w:t>no; ?</w:t>
+            <w:proofErr w:type="gramStart"/>
+            <w:r>
+              <w:t>no</w:t>
+            </w:r>
+            <w:proofErr w:type="gramEnd"/>
+            <w:r>
+              <w:t>; ?</w:t>
             </w:r>
           </w:p>
         </w:tc>
@@ -730,9 +943,13 @@
             <w:pPr>
               <w:pStyle w:val="TableContents"/>
             </w:pPr>
+            <w:proofErr w:type="spellStart"/>
+            <w:proofErr w:type="gramStart"/>
             <w:r>
               <w:t>xenopus</w:t>
             </w:r>
+            <w:proofErr w:type="spellEnd"/>
+            <w:proofErr w:type="gramEnd"/>
           </w:p>
         </w:tc>
         <w:tc>
@@ -770,9 +987,11 @@
             <w:pPr>
               <w:pStyle w:val="TableContents"/>
             </w:pPr>
+            <w:proofErr w:type="gramStart"/>
             <w:r>
               <w:t>no</w:t>
             </w:r>
+            <w:proofErr w:type="gramEnd"/>
           </w:p>
         </w:tc>
         <w:tc>
@@ -845,8 +1064,13 @@
             <w:pPr>
               <w:pStyle w:val="TableContents"/>
             </w:pPr>
-            <w:r>
-              <w:t>in vitro</w:t>
+            <w:proofErr w:type="gramStart"/>
+            <w:r>
+              <w:t>in</w:t>
+            </w:r>
+            <w:proofErr w:type="gramEnd"/>
+            <w:r>
+              <w:t xml:space="preserve"> vitro</w:t>
             </w:r>
           </w:p>
         </w:tc>
@@ -867,9 +1091,11 @@
             <w:pPr>
               <w:pStyle w:val="TableContents"/>
             </w:pPr>
+            <w:proofErr w:type="gramStart"/>
             <w:r>
               <w:t>turtle</w:t>
             </w:r>
+            <w:proofErr w:type="gramEnd"/>
           </w:p>
         </w:tc>
         <w:tc>
@@ -907,9 +1133,11 @@
             <w:pPr>
               <w:pStyle w:val="TableContents"/>
             </w:pPr>
+            <w:proofErr w:type="gramStart"/>
             <w:r>
               <w:t>yes</w:t>
             </w:r>
+            <w:proofErr w:type="gramEnd"/>
           </w:p>
         </w:tc>
         <w:tc>
@@ -982,8 +1210,13 @@
             <w:pPr>
               <w:pStyle w:val="TableContents"/>
             </w:pPr>
-            <w:r>
-              <w:t>in vitro</w:t>
+            <w:proofErr w:type="gramStart"/>
+            <w:r>
+              <w:t>in</w:t>
+            </w:r>
+            <w:proofErr w:type="gramEnd"/>
+            <w:r>
+              <w:t xml:space="preserve"> vitro</w:t>
             </w:r>
           </w:p>
         </w:tc>
@@ -1004,9 +1237,11 @@
             <w:pPr>
               <w:pStyle w:val="TableContents"/>
             </w:pPr>
+            <w:proofErr w:type="gramStart"/>
             <w:r>
               <w:t>chick</w:t>
             </w:r>
+            <w:proofErr w:type="gramEnd"/>
           </w:p>
         </w:tc>
         <w:tc>
@@ -1044,9 +1279,11 @@
             <w:pPr>
               <w:pStyle w:val="TableContents"/>
             </w:pPr>
+            <w:proofErr w:type="gramStart"/>
             <w:r>
               <w:t>yes</w:t>
             </w:r>
+            <w:proofErr w:type="gramEnd"/>
           </w:p>
         </w:tc>
         <w:tc>
@@ -1152,8 +1389,13 @@
             <w:pPr>
               <w:pStyle w:val="TableContents"/>
             </w:pPr>
-            <w:r>
-              <w:t>in vitro</w:t>
+            <w:proofErr w:type="gramStart"/>
+            <w:r>
+              <w:t>in</w:t>
+            </w:r>
+            <w:proofErr w:type="gramEnd"/>
+            <w:r>
+              <w:t xml:space="preserve"> vitro</w:t>
             </w:r>
           </w:p>
         </w:tc>
@@ -1174,9 +1416,11 @@
             <w:pPr>
               <w:pStyle w:val="TableContents"/>
             </w:pPr>
+            <w:proofErr w:type="gramStart"/>
             <w:r>
               <w:t>rabbit</w:t>
             </w:r>
+            <w:proofErr w:type="gramEnd"/>
           </w:p>
         </w:tc>
         <w:tc>
@@ -1214,9 +1458,11 @@
             <w:pPr>
               <w:pStyle w:val="TableContents"/>
             </w:pPr>
+            <w:proofErr w:type="gramStart"/>
             <w:r>
               <w:t>yes</w:t>
             </w:r>
+            <w:proofErr w:type="gramEnd"/>
           </w:p>
         </w:tc>
         <w:tc>
@@ -1340,8 +1586,13 @@
             <w:pPr>
               <w:pStyle w:val="TableContents"/>
             </w:pPr>
-            <w:r>
-              <w:t>in vitro</w:t>
+            <w:proofErr w:type="gramStart"/>
+            <w:r>
+              <w:t>in</w:t>
+            </w:r>
+            <w:proofErr w:type="gramEnd"/>
+            <w:r>
+              <w:t xml:space="preserve"> vitro</w:t>
             </w:r>
           </w:p>
         </w:tc>
@@ -1362,8 +1613,13 @@
             <w:pPr>
               <w:pStyle w:val="TableContents"/>
             </w:pPr>
-            <w:r>
-              <w:t>mouse, rat</w:t>
+            <w:proofErr w:type="gramStart"/>
+            <w:r>
+              <w:t>mouse</w:t>
+            </w:r>
+            <w:proofErr w:type="gramEnd"/>
+            <w:r>
+              <w:t>, rat</w:t>
             </w:r>
           </w:p>
         </w:tc>
@@ -1383,7 +1639,15 @@
               <w:pStyle w:val="TableContents"/>
             </w:pPr>
             <w:r>
-              <w:t>34,36 (E21,E23+P13)</w:t>
+              <w:t>34,36 (E21</w:t>
+            </w:r>
+            <w:proofErr w:type="gramStart"/>
+            <w:r>
+              <w:t>,E23</w:t>
+            </w:r>
+            <w:proofErr w:type="gramEnd"/>
+            <w:r>
+              <w:t>+P13)</w:t>
             </w:r>
           </w:p>
         </w:tc>
@@ -1402,9 +1666,11 @@
             <w:pPr>
               <w:pStyle w:val="TableContents"/>
             </w:pPr>
+            <w:proofErr w:type="gramStart"/>
             <w:r>
               <w:t>yes</w:t>
             </w:r>
+            <w:proofErr w:type="gramEnd"/>
           </w:p>
         </w:tc>
         <w:tc>
@@ -1600,8 +1866,13 @@
             <w:pPr>
               <w:pStyle w:val="TableContents"/>
             </w:pPr>
-            <w:r>
-              <w:t xml:space="preserve">in vitro </w:t>
+            <w:proofErr w:type="gramStart"/>
+            <w:r>
+              <w:t>in</w:t>
+            </w:r>
+            <w:proofErr w:type="gramEnd"/>
+            <w:r>
+              <w:t xml:space="preserve"> vitro </w:t>
             </w:r>
             <w:r>
               <w:fldChar w:fldCharType="begin"/>
@@ -1655,9 +1926,11 @@
             <w:pPr>
               <w:pStyle w:val="TableContents"/>
             </w:pPr>
+            <w:proofErr w:type="gramStart"/>
             <w:r>
               <w:t>ferret</w:t>
             </w:r>
+            <w:proofErr w:type="gramEnd"/>
           </w:p>
         </w:tc>
         <w:tc>
@@ -1695,9 +1968,11 @@
             <w:pPr>
               <w:pStyle w:val="TableContents"/>
             </w:pPr>
+            <w:proofErr w:type="gramStart"/>
             <w:r>
               <w:t>yes</w:t>
             </w:r>
+            <w:proofErr w:type="gramEnd"/>
           </w:p>
         </w:tc>
         <w:tc>
@@ -1857,8 +2132,13 @@
             <w:pPr>
               <w:pStyle w:val="TableContents"/>
             </w:pPr>
-            <w:r>
-              <w:t>in vitro</w:t>
+            <w:proofErr w:type="gramStart"/>
+            <w:r>
+              <w:t>in</w:t>
+            </w:r>
+            <w:proofErr w:type="gramEnd"/>
+            <w:r>
+              <w:t xml:space="preserve"> vitro</w:t>
             </w:r>
           </w:p>
         </w:tc>
@@ -1879,9 +2159,11 @@
             <w:pPr>
               <w:pStyle w:val="TableContents"/>
             </w:pPr>
+            <w:proofErr w:type="gramStart"/>
             <w:r>
               <w:t>cat</w:t>
             </w:r>
+            <w:proofErr w:type="gramEnd"/>
           </w:p>
         </w:tc>
         <w:tc>
@@ -1919,9 +2201,11 @@
             <w:pPr>
               <w:pStyle w:val="TableContents"/>
             </w:pPr>
+            <w:proofErr w:type="gramStart"/>
             <w:r>
               <w:t>yes</w:t>
             </w:r>
+            <w:proofErr w:type="gramEnd"/>
           </w:p>
         </w:tc>
         <w:tc>
@@ -1994,8 +2278,13 @@
             <w:pPr>
               <w:pStyle w:val="TableContents"/>
             </w:pPr>
-            <w:r>
-              <w:t>in vitro</w:t>
+            <w:proofErr w:type="gramStart"/>
+            <w:r>
+              <w:t>in</w:t>
+            </w:r>
+            <w:proofErr w:type="gramEnd"/>
+            <w:r>
+              <w:t xml:space="preserve"> vitro</w:t>
             </w:r>
           </w:p>
         </w:tc>
@@ -2016,9 +2305,11 @@
             <w:pPr>
               <w:pStyle w:val="TableContents"/>
             </w:pPr>
+            <w:proofErr w:type="gramStart"/>
             <w:r>
               <w:t>monkey</w:t>
             </w:r>
+            <w:proofErr w:type="gramEnd"/>
           </w:p>
         </w:tc>
         <w:tc>
@@ -2056,9 +2347,11 @@
             <w:pPr>
               <w:pStyle w:val="TableContents"/>
             </w:pPr>
+            <w:proofErr w:type="gramStart"/>
             <w:r>
               <w:t>yes</w:t>
             </w:r>
+            <w:proofErr w:type="gramEnd"/>
           </w:p>
         </w:tc>
         <w:tc>
@@ -2131,8 +2424,13 @@
             <w:pPr>
               <w:pStyle w:val="TableContents"/>
             </w:pPr>
-            <w:r>
-              <w:t>in vitro</w:t>
+            <w:proofErr w:type="gramStart"/>
+            <w:r>
+              <w:t>in</w:t>
+            </w:r>
+            <w:proofErr w:type="gramEnd"/>
+            <w:r>
+              <w:t xml:space="preserve"> vitro</w:t>
             </w:r>
           </w:p>
         </w:tc>
@@ -2155,7 +2453,15 @@
               <w:pStyle w:val="TableContents"/>
             </w:pPr>
             <w:r>
-              <w:t>Notes: Ages reported as total days of embryonic + postnatal development. Age of vision onset refers to age of birth, eye opening, hatching, or retinal function. Abbreviations: MCI, multicellular calcium imaging; MEA, multielectrode array; SU, paired single-units</w:t>
+              <w:t xml:space="preserve">Notes: Ages reported as total days of embryonic + postnatal development. Age of vision onset refers to age of birth, eye opening, hatching, or retinal function. Abbreviations: MCI, multicellular calcium imaging; MEA, </w:t>
+            </w:r>
+            <w:proofErr w:type="spellStart"/>
+            <w:r>
+              <w:t>multielectrode</w:t>
+            </w:r>
+            <w:proofErr w:type="spellEnd"/>
+            <w:r>
+              <w:t xml:space="preserve"> array; SU, paired single-units</w:t>
             </w:r>
           </w:p>
         </w:tc>
@@ -2164,7 +2470,24 @@
     <w:p/>
     <w:p>
       <w:r>
-        <w:t xml:space="preserve">What kind of activity is in the visual system outside the retina during development? Spontaneous calcium waves have been observed in vitro in several areas of rodent lateral and medial entorhinal cortex, temporal cortex, and fronto-parietal cortex </w:t>
+        <w:lastRenderedPageBreak/>
+        <w:t xml:space="preserve">What kind of activity is in the visual system outside the retina during development? Spontaneous calcium waves have been observed in vitro in several areas of rodent lateral and medial </w:t>
+      </w:r>
+      <w:proofErr w:type="spellStart"/>
+      <w:r>
+        <w:t>entorhinal</w:t>
+      </w:r>
+      <w:proofErr w:type="spellEnd"/>
+      <w:r>
+        <w:t xml:space="preserve"> cortex, temporal cortex, and </w:t>
+      </w:r>
+      <w:proofErr w:type="spellStart"/>
+      <w:r>
+        <w:t>fronto</w:t>
+      </w:r>
+      <w:proofErr w:type="spellEnd"/>
+      <w:r>
+        <w:t xml:space="preserve">-parietal cortex </w:t>
       </w:r>
       <w:r>
         <w:fldChar w:fldCharType="begin"/>
@@ -2182,11 +2505,7 @@
         <w:fldChar w:fldCharType="end"/>
       </w:r>
       <w:r>
-        <w:t xml:space="preserve">, but have not been directly observed </w:t>
-      </w:r>
-      <w:r>
-        <w:lastRenderedPageBreak/>
-        <w:t xml:space="preserve">in vitro within primary visual cortex. Spontaneous UP-DOWN states have been recorded after eye opening between P14-P21 in mouse visual cortex using calcium imaging and patch recordings in vitro </w:t>
+        <w:t xml:space="preserve">, but have not been directly observed in vitro within primary visual cortex. Spontaneous UP-DOWN states have been recorded after eye opening between P14-P21 in mouse visual cortex using calcium imaging and patch recordings in vitro </w:t>
       </w:r>
       <w:r>
         <w:fldChar w:fldCharType="begin"/>
@@ -2209,7 +2528,29 @@
     </w:p>
     <w:p>
       <w:r>
-        <w:t xml:space="preserve">In the white matter and cortical layer 6, a transient population of pioneer cells called subplate neurons are thought to play a key role in cortical development. Subplate neurons may relay input activity patterns to immature cortical neurons that have yet to form functional synapses with thalamic axons </w:t>
+        <w:t xml:space="preserve">In the white matter and cortical layer 6, </w:t>
+      </w:r>
+      <w:r>
+        <w:t xml:space="preserve">transient populations of pioneer cells called </w:t>
+      </w:r>
+      <w:proofErr w:type="spellStart"/>
+      <w:r>
+        <w:t>subplate</w:t>
+      </w:r>
+      <w:proofErr w:type="spellEnd"/>
+      <w:r>
+        <w:t xml:space="preserve"> neurons are</w:t>
+      </w:r>
+      <w:r>
+        <w:t xml:space="preserve"> thought to play a key role in cortical development. </w:t>
+      </w:r>
+      <w:proofErr w:type="spellStart"/>
+      <w:r>
+        <w:t>Subplate</w:t>
+      </w:r>
+      <w:proofErr w:type="spellEnd"/>
+      <w:r>
+        <w:t xml:space="preserve"> neurons may relay input activity patterns to immature cortical neurons that have yet to form functional synapses with thalamic axons </w:t>
       </w:r>
       <w:r>
         <w:fldChar w:fldCharType="begin"/>
@@ -2227,7 +2568,15 @@
         <w:fldChar w:fldCharType="end"/>
       </w:r>
       <w:r>
-        <w:t xml:space="preserve">. Several experiments using pharmacology and targeted ablation of subplate neurons indicate that this cell population is important for excitatory and inhibitory synapse maturation as well as the formation of functional visual maps for orientation selectivity and ocular dominance </w:t>
+        <w:t xml:space="preserve">. Several experiments using pharmacology and targeted ablation of </w:t>
+      </w:r>
+      <w:proofErr w:type="spellStart"/>
+      <w:r>
+        <w:t>subplate</w:t>
+      </w:r>
+      <w:proofErr w:type="spellEnd"/>
+      <w:r>
+        <w:t xml:space="preserve"> neurons indicate that this cell population is important for excitatory and inhibitory synapse maturation as well as the formation of functional visual maps for orientation selectivity and ocular dominance </w:t>
       </w:r>
       <w:r>
         <w:fldChar w:fldCharType="begin"/>
@@ -2245,7 +2594,23 @@
         <w:fldChar w:fldCharType="end"/>
       </w:r>
       <w:r>
-        <w:t xml:space="preserve">. Evidence that subplate neurons form a disynaptic relay between thalamocortical inputs and developing cortical neurons comes from in vitro recordings in kitten visual cortex </w:t>
+        <w:t xml:space="preserve">. Evidence that </w:t>
+      </w:r>
+      <w:proofErr w:type="spellStart"/>
+      <w:r>
+        <w:t>subplate</w:t>
+      </w:r>
+      <w:proofErr w:type="spellEnd"/>
+      <w:r>
+        <w:t xml:space="preserve"> neurons form a </w:t>
+      </w:r>
+      <w:proofErr w:type="spellStart"/>
+      <w:r>
+        <w:t>disynaptic</w:t>
+      </w:r>
+      <w:proofErr w:type="spellEnd"/>
+      <w:r>
+        <w:t xml:space="preserve"> relay between thalamocortical inputs and developing cortical neurons comes from in vitro recordings in kitten visual cortex </w:t>
       </w:r>
       <w:r>
         <w:fldChar w:fldCharType="begin"/>
@@ -2281,7 +2646,15 @@
         <w:fldChar w:fldCharType="end"/>
       </w:r>
       <w:r>
-        <w:t xml:space="preserve">. Bursting activity in the subplate layer is known to precede spindle burst oscillations in neonatal rat somatosensory cortex in vivo </w:t>
+        <w:t xml:space="preserve">. Bursting activity in the </w:t>
+      </w:r>
+      <w:proofErr w:type="spellStart"/>
+      <w:r>
+        <w:t>subplate</w:t>
+      </w:r>
+      <w:proofErr w:type="spellEnd"/>
+      <w:r>
+        <w:t xml:space="preserve"> layer is known to precede spindle burst oscillations in neonatal rat somatosensory cortex in vivo </w:t>
       </w:r>
       <w:r>
         <w:fldChar w:fldCharType="begin"/>
@@ -2299,17 +2672,40 @@
         <w:fldChar w:fldCharType="end"/>
       </w:r>
       <w:r>
-        <w:t>, but the ability for subplate neurons to generate or relay activity in the visual system in vivo is unknown.</w:t>
-      </w:r>
-    </w:p>
-    <w:p>
-      <w:r>
-        <w:t>Though in vitro experiments are very powerful at dissecting local circuits, ultimately an understanding of the nature and function of neural activity in a complex and extended neural circuit must be achieved in the intact system. To this end, increasingly refined in vivo analyses of activity patterns during early development have been recorded in the visual system of ferrets and rodents (Table 2).</w:t>
-      </w:r>
-    </w:p>
-    <w:p>
-      <w:r>
-        <w:t xml:space="preserve">Indeed, in EEG recordings from occipital cortex in preterm human infants, infra-slow LFP waves with nested fast oscillations have been demonstrated </w:t>
+        <w:t xml:space="preserve">, but the ability for </w:t>
+      </w:r>
+      <w:proofErr w:type="spellStart"/>
+      <w:r>
+        <w:t>subplate</w:t>
+      </w:r>
+      <w:proofErr w:type="spellEnd"/>
+      <w:r>
+        <w:t xml:space="preserve"> neurons to generate or relay activity in the visual system in vivo is unknown.</w:t>
+      </w:r>
+    </w:p>
+    <w:p>
+      <w:r>
+        <w:t>Though in vitro experiments are very powerful at dissecting local circuits, ultimately an understanding of the nature and function of neural activity in a complex and extended neural circuit must be achieved in the intact system. To this end, increasingly refined in vivo analyses of activity patterns during early development have been recorded in the visual system o</w:t>
+      </w:r>
+      <w:r>
+        <w:t xml:space="preserve">f ferrets and rodents (Table 2). </w:t>
+      </w:r>
+      <w:r>
+        <w:t xml:space="preserve">Indeed, in EEG recordings from occipital cortex in preterm human infants, </w:t>
+      </w:r>
+      <w:commentRangeStart w:id="6"/>
+      <w:r>
+        <w:t xml:space="preserve">infra-slow LFP waves </w:t>
+      </w:r>
+      <w:commentRangeEnd w:id="6"/>
+      <w:r>
+        <w:rPr>
+          <w:rStyle w:val="CommentReference"/>
+        </w:rPr>
+        <w:commentReference w:id="6"/>
+      </w:r>
+      <w:r>
+        <w:t>with nested fast oscillations</w:t>
       </w:r>
       <w:r>
         <w:fldChar w:fldCharType="begin"/>
@@ -2327,7 +2723,7 @@
         <w:fldChar w:fldCharType="end"/>
       </w:r>
       <w:r>
-        <w:t xml:space="preserve"> and are thought to be homologous to the ‘slow activity transients’ (SATs) shown to exist in rat visual cortex before eye opening </w:t>
+        <w:t xml:space="preserve"> are thought to be homologous to the ‘slow activity transients’ (SATs) in rat visual cortex before eye opening </w:t>
       </w:r>
       <w:r>
         <w:fldChar w:fldCharType="begin"/>
@@ -2345,7 +2741,13 @@
         <w:fldChar w:fldCharType="end"/>
       </w:r>
       <w:r>
-        <w:t xml:space="preserve">. During early development to before eye opening, 87% of spiking activity in L4 occurs within the field potential oscillations of SATs, which are sensitive to the presence of retinal input </w:t>
+        <w:t xml:space="preserve">. During early development to before eye opening, </w:t>
+      </w:r>
+      <w:r>
+        <w:t>most</w:t>
+      </w:r>
+      <w:r>
+        <w:t xml:space="preserve"> spiking activity in L4 occurs within the field potential oscillations of SATs, which are sensitive to the presence of retinal input </w:t>
       </w:r>
       <w:r>
         <w:fldChar w:fldCharType="begin"/>
@@ -2363,7 +2765,16 @@
         <w:fldChar w:fldCharType="end"/>
       </w:r>
       <w:r>
-        <w:t xml:space="preserve">, suggesting that they are likely triggered by the spiking activity that occurs between local RGCs </w:t>
+        <w:t xml:space="preserve">, suggesting that they are likely triggered by the spiking activity that occurs between local </w:t>
+      </w:r>
+      <w:r>
+        <w:t>retinal ganglion cell</w:t>
+      </w:r>
+      <w:r>
+        <w:t xml:space="preserve">s </w:t>
+      </w:r>
+      <w:r>
+        <w:t xml:space="preserve">(RGCs) </w:t>
       </w:r>
       <w:r>
         <w:fldChar w:fldCharType="begin"/>
@@ -2436,7 +2847,7 @@
                                 </pic:cNvPicPr>
                               </pic:nvPicPr>
                               <pic:blipFill>
-                                <a:blip r:link="rId8"/>
+                                <a:blip r:link="rId9"/>
                                 <a:srcRect/>
                                 <a:stretch>
                                   <a:fillRect/>
@@ -2477,7 +2888,15 @@
                     <w:t>Figure 1.</w:t>
                   </w:r>
                   <w:r>
-                    <w:t xml:space="preserve"> Retinal waves drive patterned activity in the developing visual system. Image shows summed population activity after ablation of retinal input from the left eye in P6 mouse. Calcium signals are color coded by time of retinal wave front propagation in the SC-L. Notice the lack of activity in SC-R and V1-R. Data are based on unpublished results from \cite{Ackman:2012}, and consist of merged fields of view from two subsequent recordings (80 s total; SC-L+SC-R with V1-L or V1-R), overlaid on an Allen Developing Mouse Brain Atlas P4 reference illustration.</w:t>
+                    <w:t xml:space="preserve"> Retinal waves drive patterned activity in the developing visual system. Image shows summed population activity after ablation of retinal input from the left eye in P6 mouse. Calcium signals are color coded by time of retinal wave front propagation in the SC-L. Notice the lack of activity in SC-R and V1-R. Data are based on unpublished results from \</w:t>
+                  </w:r>
+                  <w:proofErr w:type="gramStart"/>
+                  <w:r>
+                    <w:t>cite{</w:t>
+                  </w:r>
+                  <w:proofErr w:type="gramEnd"/>
+                  <w:r>
+                    <w:t>Ackman:2012}, and consist of merged fields of view from two subsequent recordings (80 s total; SC-L+SC-R with V1-L or V1-R), overlaid on an Allen Developing Mouse Brain Atlas P4 reference illustration.</w:t>
                   </w:r>
                 </w:p>
               </w:txbxContent>
@@ -2489,17 +2908,39 @@
       <w:r>
         <w:t xml:space="preserve"> </w:t>
       </w:r>
-      <w:bookmarkStart w:id="6" w:name="title"/>
-      <w:bookmarkEnd w:id="6"/>
-    </w:p>
-    <w:p>
-      <w:r>
-        <w:t>Recent calcium imaging studies have proved invaluable for revealing the spatial patterns of spontaneous activity in the visual system. The first in vivo recordings of retinal waves was recently accomplished by recording pre-synaptic calcium signals from RGC terminals in the superior colliculus in mice. Together with post-synaptic recordings from populations of collicular and cortical neurons, these experiments reveal that retinal waves are the primary source of patterned neural activity throughout the developing visual system before vision</w:t>
-      </w:r>
+      <w:bookmarkStart w:id="7" w:name="title"/>
+      <w:bookmarkEnd w:id="7"/>
+    </w:p>
+    <w:p>
+      <w:r>
+        <w:t xml:space="preserve">Recent calcium imaging studies have proved invaluable for revealing the spatial patterns of spontaneous activity in the visual system. The first in vivo recordings of retinal waves was recently accomplished by recording pre-synaptic calcium signals from RGC terminals in the superior </w:t>
+      </w:r>
+      <w:proofErr w:type="spellStart"/>
+      <w:r>
+        <w:t>colliculus</w:t>
+      </w:r>
+      <w:proofErr w:type="spellEnd"/>
       <w:r>
         <w:t xml:space="preserve"> </w:t>
       </w:r>
       <w:r>
+        <w:t xml:space="preserve">(SC) </w:t>
+      </w:r>
+      <w:r>
+        <w:t xml:space="preserve">in mice. Together with post-synaptic recordings from populations of </w:t>
+      </w:r>
+      <w:proofErr w:type="spellStart"/>
+      <w:r>
+        <w:t>collicular</w:t>
+      </w:r>
+      <w:proofErr w:type="spellEnd"/>
+      <w:r>
+        <w:t xml:space="preserve"> and cortical neurons, these experiments reveal that retinal waves are the primary source of patterned neural activity throughout the developing visual system before vision</w:t>
+      </w:r>
+      <w:r>
+        <w:t xml:space="preserve"> </w:t>
+      </w:r>
+      <w:r>
         <w:fldChar w:fldCharType="begin"/>
       </w:r>
       <w:r>
@@ -2515,7 +2956,23 @@
         <w:fldChar w:fldCharType="end"/>
       </w:r>
       <w:r>
-        <w:t xml:space="preserve"> (Figure 1), providing spatially consistent information about retinotopic and eye specific organization to multiple hierarchial circuits. These experiments also highlight the importance of examining spontaneous activity in the intact animal, as several fundamental features of retinal waves, such as wave size and direction, are quite different from that observed in reduced (in vitro) preparations. Multicellular two-photon calcium imaging from local clusters of visual cortical neurons also shows that retinal input modulates synchronous calcium signals in cortical neurons </w:t>
+        <w:t xml:space="preserve"> (Figure 1), providing spatially consistent information about </w:t>
+      </w:r>
+      <w:proofErr w:type="spellStart"/>
+      <w:r>
+        <w:t>retinotopic</w:t>
+      </w:r>
+      <w:proofErr w:type="spellEnd"/>
+      <w:r>
+        <w:t xml:space="preserve"> and eye specific organization to multiple </w:t>
+      </w:r>
+      <w:proofErr w:type="spellStart"/>
+      <w:r>
+        <w:t>hierarchial</w:t>
+      </w:r>
+      <w:proofErr w:type="spellEnd"/>
+      <w:r>
+        <w:t xml:space="preserve"> circuits. These experiments also highlight the importance of examining spontaneous activity in the intact animal, as several fundamental features of retinal waves, such as wave size and direction, are quite different from that observed in reduced (in vitro) preparations. Multicellular two-photon calcium imaging from local clusters of visual cortical neurons also shows that retinal input modulates synchronous calcium signals in cortical neurons </w:t>
       </w:r>
       <w:r>
         <w:fldChar w:fldCharType="begin"/>
@@ -2569,7 +3026,24 @@
         <w:fldChar w:fldCharType="end"/>
       </w:r>
       <w:r>
-        <w:t xml:space="preserve">, It is uncertain whether non-retinally driven calcium events might reflect spindle burst oscillations </w:t>
+        <w:t>.</w:t>
+      </w:r>
+      <w:r>
+        <w:t xml:space="preserve"> It is </w:t>
+      </w:r>
+      <w:r>
+        <w:t xml:space="preserve">also </w:t>
+      </w:r>
+      <w:r>
+        <w:t>uncertain whether non-</w:t>
+      </w:r>
+      <w:proofErr w:type="spellStart"/>
+      <w:r>
+        <w:t>retinally</w:t>
+      </w:r>
+      <w:proofErr w:type="spellEnd"/>
+      <w:r>
+        <w:t xml:space="preserve"> driven calcium events might reflect spindle burst oscillations </w:t>
       </w:r>
       <w:r>
         <w:fldChar w:fldCharType="begin"/>
@@ -2605,7 +3079,7 @@
         <w:fldChar w:fldCharType="end"/>
       </w:r>
       <w:r>
-        <w:t xml:space="preserve">. In fact, spindle burst oscillations may be the the LFP representation of synchronous, short duration calcium activations recorded in V2 and along the V1/V2 border </w:t>
+        <w:t xml:space="preserve">. In fact, spindle burst oscillations may be the LFP representation of synchronous, short duration calcium activations recorded in V2 and along the V1/V2 border </w:t>
       </w:r>
       <w:r>
         <w:fldChar w:fldCharType="begin"/>
@@ -2627,7 +3101,13 @@
       </w:r>
       <w:r>
         <w:lastRenderedPageBreak/>
-        <w:t xml:space="preserve">to combine targeted extracellular electrophysiological recordings with wide-field and two-photon calcium imaging to establish a coherent understanding of the different activity patterns described with the different LFP and imaging approaches. This will help resolve whether the various population activity patterns that have been described in different studies are truly different or just due to differences in experimental methodologies and recording techniques. Some or all of the spindle burst oscillations and continuous cortical activity described in visual cortex </w:t>
+        <w:t xml:space="preserve">to combine targeted extracellular electrophysiological recordings with wide-field and two-photon calcium imaging to establish a coherent understanding of the </w:t>
+      </w:r>
+      <w:r>
+        <w:t>variety of</w:t>
+      </w:r>
+      <w:r>
+        <w:t xml:space="preserve"> activity patterns described with the different LFP and imaging approaches. This will help resolve whether the various population activity patterns that have been described in different studies are truly different or just due to differences in experimental methodologies and recording techniques. Some or all of the spindle burst oscillations and continuous cortical activity described in visual cortex </w:t>
       </w:r>
       <w:r>
         <w:fldChar w:fldCharType="begin"/>
@@ -2645,12 +3125,54 @@
         <w:fldChar w:fldCharType="end"/>
       </w:r>
       <w:r>
-        <w:t xml:space="preserve"> may occur independent of retinal waves, and may predominate in secondary visual cortical areas, representing feedback from other sensory areas such as somatosensory cortex where spindle burst oscillations predominate during tactile-motor behavior in neonatal rat.</w:t>
-      </w:r>
-    </w:p>
-    <w:p>
-      <w:r>
-        <w:t xml:space="preserve">Just before and around eye opening, several lines of evidence suggest that the pattern of activity that predominates in the visual system is markedly different than earlier in development. In vivo recordings in ferrets show that correlated bursting acivity among LGN and V1 neurons is modulated, but not exclusively driven by retinal input </w:t>
+        <w:t xml:space="preserve"> may occur independent of retinal waves, and may predominate in secondary visual cortical areas, representing feedback from other sensory areas such as somatosensory cortex where spindle burst oscillations predominate during tactile-motor behavior in </w:t>
+      </w:r>
+      <w:r>
+        <w:t xml:space="preserve">the </w:t>
+      </w:r>
+      <w:r>
+        <w:t>neonatal rat.</w:t>
+      </w:r>
+    </w:p>
+    <w:p>
+      <w:r>
+        <w:t xml:space="preserve">Just before and around eye opening, several lines of evidence suggest that the pattern of activity that predominates in the visual system is markedly different than earlier in development. In vivo recordings in </w:t>
+      </w:r>
+      <w:r>
+        <w:t>ferret</w:t>
+      </w:r>
+      <w:r>
+        <w:t xml:space="preserve"> show that correlated bursting ac</w:t>
+      </w:r>
+      <w:r>
+        <w:t>t</w:t>
+      </w:r>
+      <w:r>
+        <w:t xml:space="preserve">ivity among </w:t>
+      </w:r>
+      <w:r>
+        <w:t>lateral geniculate nucleus (</w:t>
+      </w:r>
+      <w:r>
+        <w:t>LGN</w:t>
+      </w:r>
+      <w:r>
+        <w:t>)</w:t>
+      </w:r>
+      <w:r>
+        <w:t xml:space="preserve"> and </w:t>
+      </w:r>
+      <w:r>
+        <w:t>primary visual cortex (</w:t>
+      </w:r>
+      <w:r>
+        <w:t>V1</w:t>
+      </w:r>
+      <w:r>
+        <w:t>)</w:t>
+      </w:r>
+      <w:r>
+        <w:t xml:space="preserve"> neurons is modulated, but not exclusively driven by retinal input </w:t>
       </w:r>
       <w:r>
         <w:fldChar w:fldCharType="begin"/>
@@ -2686,7 +3208,21 @@
         <w:fldChar w:fldCharType="end"/>
       </w:r>
       <w:r>
-        <w:t xml:space="preserve">. Just before eye opening SATs become less common and are no longer the predominate pattern, with continuous cortical activity and slow wave sleep becoming dominant </w:t>
+        <w:t>. Just before eye opening</w:t>
+      </w:r>
+      <w:r>
+        <w:t>,</w:t>
+      </w:r>
+      <w:r>
+        <w:t xml:space="preserve"> SATs become less common and are no longer the predominate </w:t>
+      </w:r>
+      <w:proofErr w:type="gramStart"/>
+      <w:r>
+        <w:t>pattern,</w:t>
+      </w:r>
+      <w:proofErr w:type="gramEnd"/>
+      <w:r>
+        <w:t xml:space="preserve"> with continuous cortical activity and slow wave sleep becoming dominant </w:t>
       </w:r>
       <w:r>
         <w:fldChar w:fldCharType="begin"/>
@@ -2960,9 +3496,11 @@
             <w:pPr>
               <w:pStyle w:val="TableContents"/>
             </w:pPr>
+            <w:proofErr w:type="gramStart"/>
             <w:r>
               <w:t>mouse</w:t>
             </w:r>
+            <w:proofErr w:type="gramEnd"/>
           </w:p>
         </w:tc>
         <w:tc>
@@ -3000,9 +3538,19 @@
             <w:pPr>
               <w:pStyle w:val="TableContents"/>
             </w:pPr>
-            <w:r>
-              <w:t>wave front retinotopy</w:t>
-            </w:r>
+            <w:proofErr w:type="gramStart"/>
+            <w:r>
+              <w:t>wave</w:t>
+            </w:r>
+            <w:proofErr w:type="gramEnd"/>
+            <w:r>
+              <w:t xml:space="preserve"> front </w:t>
+            </w:r>
+            <w:proofErr w:type="spellStart"/>
+            <w:r>
+              <w:t>retinotopy</w:t>
+            </w:r>
+            <w:proofErr w:type="spellEnd"/>
           </w:p>
         </w:tc>
         <w:tc>
@@ -3080,9 +3628,11 @@
             <w:pPr>
               <w:pStyle w:val="TableContents"/>
             </w:pPr>
+            <w:proofErr w:type="gramStart"/>
             <w:r>
               <w:t>no</w:t>
             </w:r>
+            <w:proofErr w:type="gramEnd"/>
           </w:p>
         </w:tc>
       </w:tr>
@@ -3134,9 +3684,11 @@
             <w:pPr>
               <w:pStyle w:val="TableContents"/>
             </w:pPr>
+            <w:proofErr w:type="gramStart"/>
             <w:r>
               <w:t>mouse</w:t>
             </w:r>
+            <w:proofErr w:type="gramEnd"/>
           </w:p>
         </w:tc>
         <w:tc>
@@ -3251,9 +3803,11 @@
             <w:pPr>
               <w:pStyle w:val="TableContents"/>
             </w:pPr>
+            <w:proofErr w:type="gramStart"/>
             <w:r>
               <w:t>yes</w:t>
             </w:r>
+            <w:proofErr w:type="gramEnd"/>
           </w:p>
         </w:tc>
       </w:tr>
@@ -3305,9 +3859,11 @@
             <w:pPr>
               <w:pStyle w:val="TableContents"/>
             </w:pPr>
+            <w:proofErr w:type="gramStart"/>
             <w:r>
               <w:t>rat</w:t>
             </w:r>
+            <w:proofErr w:type="gramEnd"/>
           </w:p>
         </w:tc>
         <w:tc>
@@ -3325,9 +3881,11 @@
             <w:pPr>
               <w:pStyle w:val="TableContents"/>
             </w:pPr>
+            <w:proofErr w:type="gramStart"/>
             <w:r>
               <w:t>retina</w:t>
             </w:r>
+            <w:proofErr w:type="gramEnd"/>
           </w:p>
         </w:tc>
         <w:tc>
@@ -3422,9 +3980,11 @@
             <w:pPr>
               <w:pStyle w:val="TableContents"/>
             </w:pPr>
+            <w:proofErr w:type="gramStart"/>
             <w:r>
               <w:t>yes</w:t>
             </w:r>
+            <w:proofErr w:type="gramEnd"/>
           </w:p>
         </w:tc>
       </w:tr>
@@ -3476,9 +4036,11 @@
             <w:pPr>
               <w:pStyle w:val="TableContents"/>
             </w:pPr>
+            <w:proofErr w:type="gramStart"/>
             <w:r>
               <w:t>rat</w:t>
             </w:r>
+            <w:proofErr w:type="gramEnd"/>
           </w:p>
         </w:tc>
         <w:tc>
@@ -3496,8 +4058,13 @@
             <w:pPr>
               <w:pStyle w:val="TableContents"/>
             </w:pPr>
-            <w:r>
-              <w:t>retina, V1</w:t>
+            <w:proofErr w:type="gramStart"/>
+            <w:r>
+              <w:t>retina</w:t>
+            </w:r>
+            <w:proofErr w:type="gramEnd"/>
+            <w:r>
+              <w:t>, V1</w:t>
             </w:r>
           </w:p>
         </w:tc>
@@ -3516,8 +4083,13 @@
             <w:pPr>
               <w:pStyle w:val="TableContents"/>
             </w:pPr>
-            <w:r>
-              <w:t>optic nerve stimulation</w:t>
+            <w:proofErr w:type="gramStart"/>
+            <w:r>
+              <w:t>optic</w:t>
+            </w:r>
+            <w:proofErr w:type="gramEnd"/>
+            <w:r>
+              <w:t xml:space="preserve"> nerve stimulation</w:t>
             </w:r>
           </w:p>
         </w:tc>
@@ -3596,9 +4168,11 @@
             <w:pPr>
               <w:pStyle w:val="TableContents"/>
             </w:pPr>
+            <w:proofErr w:type="gramStart"/>
             <w:r>
               <w:t>no</w:t>
             </w:r>
+            <w:proofErr w:type="gramEnd"/>
           </w:p>
         </w:tc>
       </w:tr>
@@ -3650,9 +4224,11 @@
             <w:pPr>
               <w:pStyle w:val="TableContents"/>
             </w:pPr>
+            <w:proofErr w:type="gramStart"/>
             <w:r>
               <w:t>rat</w:t>
             </w:r>
+            <w:proofErr w:type="gramEnd"/>
           </w:p>
         </w:tc>
         <w:tc>
@@ -3770,9 +4346,11 @@
             <w:pPr>
               <w:pStyle w:val="TableContents"/>
             </w:pPr>
+            <w:proofErr w:type="gramStart"/>
             <w:r>
               <w:t>no</w:t>
             </w:r>
+            <w:proofErr w:type="gramEnd"/>
           </w:p>
         </w:tc>
       </w:tr>
@@ -3824,9 +4402,11 @@
             <w:pPr>
               <w:pStyle w:val="TableContents"/>
             </w:pPr>
+            <w:proofErr w:type="gramStart"/>
             <w:r>
               <w:t>ferret</w:t>
             </w:r>
+            <w:proofErr w:type="gramEnd"/>
           </w:p>
         </w:tc>
         <w:tc>
@@ -3944,9 +4524,11 @@
             <w:pPr>
               <w:pStyle w:val="TableContents"/>
             </w:pPr>
+            <w:proofErr w:type="gramStart"/>
             <w:r>
               <w:t>no</w:t>
             </w:r>
+            <w:proofErr w:type="gramEnd"/>
           </w:p>
         </w:tc>
       </w:tr>
@@ -3998,9 +4580,11 @@
             <w:pPr>
               <w:pStyle w:val="TableContents"/>
             </w:pPr>
+            <w:proofErr w:type="gramStart"/>
             <w:r>
               <w:t>ferret</w:t>
             </w:r>
+            <w:proofErr w:type="gramEnd"/>
           </w:p>
         </w:tc>
         <w:tc>
@@ -4038,9 +4622,11 @@
             <w:pPr>
               <w:pStyle w:val="TableContents"/>
             </w:pPr>
+            <w:proofErr w:type="gramStart"/>
             <w:r>
               <w:t>stereotaxic</w:t>
             </w:r>
+            <w:proofErr w:type="gramEnd"/>
           </w:p>
         </w:tc>
         <w:tc>
@@ -4059,7 +4645,15 @@
               <w:pStyle w:val="TableContents"/>
             </w:pPr>
             <w:r>
-              <w:t>Long duration correlated ‘macroburst’ activity modulated by retinal input; short duration high synchrony activity independent of retina</w:t>
+              <w:t>Long duration correlated ‘</w:t>
+            </w:r>
+            <w:proofErr w:type="spellStart"/>
+            <w:r>
+              <w:t>macroburst</w:t>
+            </w:r>
+            <w:proofErr w:type="spellEnd"/>
+            <w:r>
+              <w:t>’ activity modulated by retinal input; short duration high synchrony activity independent of retina</w:t>
             </w:r>
           </w:p>
         </w:tc>
@@ -4118,9 +4712,11 @@
             <w:pPr>
               <w:pStyle w:val="TableContents"/>
             </w:pPr>
+            <w:proofErr w:type="gramStart"/>
             <w:r>
               <w:t>no</w:t>
             </w:r>
+            <w:proofErr w:type="gramEnd"/>
           </w:p>
         </w:tc>
       </w:tr>
@@ -4172,8 +4768,13 @@
             <w:pPr>
               <w:pStyle w:val="TableContents"/>
             </w:pPr>
-            <w:r>
-              <w:t>preterm human infant</w:t>
+            <w:proofErr w:type="gramStart"/>
+            <w:r>
+              <w:t>preterm</w:t>
+            </w:r>
+            <w:proofErr w:type="gramEnd"/>
+            <w:r>
+              <w:t xml:space="preserve"> human infant</w:t>
             </w:r>
           </w:p>
         </w:tc>
@@ -4192,9 +4793,11 @@
             <w:pPr>
               <w:pStyle w:val="TableContents"/>
             </w:pPr>
+            <w:proofErr w:type="gramStart"/>
             <w:r>
               <w:t>occipital</w:t>
             </w:r>
+            <w:proofErr w:type="gramEnd"/>
           </w:p>
         </w:tc>
         <w:tc>
@@ -4212,9 +4815,11 @@
             <w:pPr>
               <w:pStyle w:val="TableContents"/>
             </w:pPr>
+            <w:proofErr w:type="gramStart"/>
             <w:r>
               <w:t>stereotaxic</w:t>
             </w:r>
+            <w:proofErr w:type="gramEnd"/>
           </w:p>
         </w:tc>
         <w:tc>
@@ -4292,9 +4897,11 @@
             <w:pPr>
               <w:pStyle w:val="TableContents"/>
             </w:pPr>
+            <w:proofErr w:type="gramStart"/>
             <w:r>
               <w:t>no</w:t>
             </w:r>
+            <w:proofErr w:type="gramEnd"/>
           </w:p>
         </w:tc>
       </w:tr>
@@ -4316,7 +4923,15 @@
               <w:pStyle w:val="TableContents"/>
             </w:pPr>
             <w:r>
-              <w:t>Notes: Ages reported as total days of embryonic + postnatal development. Abbreviations: WF- and 2P-MCI, wide-field and two-photon multicellular calcium imaging; EEG, electroencephalography; MEA, multielectrode array; LFP, local field potential; MUA, multiple unit activity; PC, patch-clamp; SU, paired single-units</w:t>
+              <w:t xml:space="preserve">Notes: Ages reported as total days of embryonic + postnatal development. Abbreviations: WF- and 2P-MCI, wide-field and two-photon multicellular calcium imaging; EEG, electroencephalography; MEA, </w:t>
+            </w:r>
+            <w:proofErr w:type="spellStart"/>
+            <w:r>
+              <w:t>multielectrode</w:t>
+            </w:r>
+            <w:proofErr w:type="spellEnd"/>
+            <w:r>
+              <w:t xml:space="preserve"> array; LFP, local field potential; MUA, multiple unit activity; PC, patch-clamp; SU, paired single-units</w:t>
             </w:r>
           </w:p>
         </w:tc>
@@ -4326,8 +4941,8 @@
       <w:pPr>
         <w:pStyle w:val="Heading1"/>
       </w:pPr>
-      <w:bookmarkStart w:id="7" w:name="regulationofcellularanatomyandphysiology"/>
-      <w:bookmarkEnd w:id="7"/>
+      <w:bookmarkStart w:id="8" w:name="regulationofcellularanatomyandphysiology"/>
+      <w:bookmarkEnd w:id="8"/>
       <w:r>
         <w:lastRenderedPageBreak/>
         <w:t>Regulation of cellular anatomy and physiology by spontaneous activity</w:t>
@@ -4353,7 +4968,13 @@
         <w:fldChar w:fldCharType="end"/>
       </w:r>
       <w:r>
-        <w:t xml:space="preserve">, much of the topography of neural circuits and the elaboration of cellular morphology is established early in development, before viable sensory-driven activity </w:t>
+        <w:t xml:space="preserve">, much of the topography of neural circuits and the elaboration of cellular morphology </w:t>
+      </w:r>
+      <w:r>
+        <w:t>are</w:t>
+      </w:r>
+      <w:r>
+        <w:t xml:space="preserve"> established early in development, before viable sensory-driven activity </w:t>
       </w:r>
       <w:r>
         <w:fldChar w:fldCharType="begin"/>
@@ -4371,7 +4992,29 @@
         <w:fldChar w:fldCharType="end"/>
       </w:r>
       <w:r>
-        <w:t xml:space="preserve">. Molecular factors, like the signaling gradients provided by Eph receptor tyrosine kinases and their ephrin ligands, mediate much of this elaboration in the developing visual system </w:t>
+        <w:t xml:space="preserve">. Molecular factors, like the signaling gradients provided by </w:t>
+      </w:r>
+      <w:proofErr w:type="spellStart"/>
+      <w:r>
+        <w:t>Eph</w:t>
+      </w:r>
+      <w:proofErr w:type="spellEnd"/>
+      <w:r>
+        <w:t xml:space="preserve"> recep</w:t>
+      </w:r>
+      <w:r>
+        <w:t xml:space="preserve">tor tyrosine kinases and their </w:t>
+      </w:r>
+      <w:proofErr w:type="spellStart"/>
+      <w:r>
+        <w:t>E</w:t>
+      </w:r>
+      <w:r>
+        <w:t>phrin</w:t>
+      </w:r>
+      <w:proofErr w:type="spellEnd"/>
+      <w:r>
+        <w:t xml:space="preserve"> ligands, mediate much of this elaboration in the developing visual system </w:t>
       </w:r>
       <w:r>
         <w:fldChar w:fldCharType="begin"/>
@@ -4389,7 +5032,23 @@
         <w:fldChar w:fldCharType="end"/>
       </w:r>
       <w:r>
-        <w:t xml:space="preserve">. The initial connectivity between axons and their target cells that occurs before vision produces functional neuronal networks that give rise to central features of visual circuitry and processing, such as retinotopy, ocular dominance, and orientation selectivity. However, key aspects of the cellular morphologic and functional synapse maturation that occurs before vision relies on spontaneous neuronal activity. At the retinogeniculate synapse, blockade of spontaneous activity by TTX application to the eye around and before the time of eye opening prevents the normal developmental increase in synapse strength and arrests synaptic pruning </w:t>
+        <w:t xml:space="preserve">. The initial connectivity between axons and their target cells that occurs before vision produces functional neuronal networks that give rise to central features of visual circuitry and processing, such as </w:t>
+      </w:r>
+      <w:proofErr w:type="spellStart"/>
+      <w:r>
+        <w:t>retinotopy</w:t>
+      </w:r>
+      <w:proofErr w:type="spellEnd"/>
+      <w:r>
+        <w:t xml:space="preserve">, ocular dominance, and orientation selectivity. However, key aspects of the cellular morphologic and functional synapse maturation that occurs before vision relies on spontaneous neuronal activity. At the </w:t>
+      </w:r>
+      <w:proofErr w:type="spellStart"/>
+      <w:r>
+        <w:t>retinogeniculate</w:t>
+      </w:r>
+      <w:proofErr w:type="spellEnd"/>
+      <w:r>
+        <w:t xml:space="preserve"> synapse, blockade of spontaneous activity by TTX application to the eye around and before the time of eye opening prevents the normal developmental increase in synapse strength and arrests synaptic pruning </w:t>
       </w:r>
       <w:r>
         <w:fldChar w:fldCharType="begin"/>
@@ -4417,7 +5076,24 @@
         <w:t>Chrnb2</w:t>
       </w:r>
       <w:r>
-        <w:t xml:space="preserve"> mutant (β2-/-) mouse, which lacks a subunit of the nicotinic acetylycholine receptor and is thought to have disrupted retinal waves </w:t>
+        <w:t xml:space="preserve"> mutant (β2</w:t>
+      </w:r>
+      <w:r>
+        <w:rPr>
+          <w:vertAlign w:val="superscript"/>
+        </w:rPr>
+        <w:t>-/-</w:t>
+      </w:r>
+      <w:r>
+        <w:t xml:space="preserve">) mouse, which lacks a subunit of the nicotinic </w:t>
+      </w:r>
+      <w:proofErr w:type="spellStart"/>
+      <w:r>
+        <w:t>acetylycholine</w:t>
+      </w:r>
+      <w:proofErr w:type="spellEnd"/>
+      <w:r>
+        <w:t xml:space="preserve"> receptor and is thought to have disrupted retinal waves </w:t>
       </w:r>
       <w:r>
         <w:fldChar w:fldCharType="begin"/>
@@ -4453,7 +5129,24 @@
         <w:fldChar w:fldCharType="end"/>
       </w:r>
       <w:r>
-        <w:t xml:space="preserve">. Functional maturation at the retinocollicular synapse is impaired in β2-/- mice during the first week after birth </w:t>
+        <w:t xml:space="preserve">. Functional maturation at the </w:t>
+      </w:r>
+      <w:proofErr w:type="spellStart"/>
+      <w:r>
+        <w:t>retinocollicular</w:t>
+      </w:r>
+      <w:proofErr w:type="spellEnd"/>
+      <w:r>
+        <w:t xml:space="preserve"> synapse is impaired in β2</w:t>
+      </w:r>
+      <w:r>
+        <w:rPr>
+          <w:vertAlign w:val="superscript"/>
+        </w:rPr>
+        <w:t>-/-</w:t>
+      </w:r>
+      <w:r>
+        <w:t xml:space="preserve"> mice during the first week after birth </w:t>
       </w:r>
       <w:r>
         <w:fldChar w:fldCharType="begin"/>
@@ -4471,7 +5164,23 @@
         <w:fldChar w:fldCharType="end"/>
       </w:r>
       <w:r>
-        <w:t xml:space="preserve">, similar to the effect of TTX application to the eye on retinogeniculate synapses, again suggesting that spontaneous retinal activity promotes the maturation of retinogufal synapses before normal vision. </w:t>
+        <w:t xml:space="preserve">, similar to the effect of TTX application to the eye on </w:t>
+      </w:r>
+      <w:proofErr w:type="spellStart"/>
+      <w:r>
+        <w:t>retinogeniculate</w:t>
+      </w:r>
+      <w:proofErr w:type="spellEnd"/>
+      <w:r>
+        <w:t xml:space="preserve"> synapses, again suggesting that spontaneous retinal activity promotes the maturation of </w:t>
+      </w:r>
+      <w:proofErr w:type="spellStart"/>
+      <w:r>
+        <w:t>retinogufal</w:t>
+      </w:r>
+      <w:proofErr w:type="spellEnd"/>
+      <w:r>
+        <w:t xml:space="preserve"> synapses before normal vision. </w:t>
       </w:r>
     </w:p>
     <w:p>
@@ -4530,7 +5239,30 @@
         <w:fldChar w:fldCharType="end"/>
       </w:r>
       <w:r>
-        <w:t xml:space="preserve">. Remarkably, interfering with spontaneous retinal activity, as is thought to occur in β2-/- mice, disrupts retinocollicular synapse number and strength, but the overall visual drive of neurons in the superior colliculus remains unaltered </w:t>
+        <w:t>. Remarkably, interfering with spontaneous retinal activity, as is thought to occur in β2</w:t>
+      </w:r>
+      <w:r>
+        <w:rPr>
+          <w:vertAlign w:val="superscript"/>
+        </w:rPr>
+        <w:t>-/-</w:t>
+      </w:r>
+      <w:r>
+        <w:t xml:space="preserve"> mice, disrupts </w:t>
+      </w:r>
+      <w:proofErr w:type="spellStart"/>
+      <w:r>
+        <w:t>retinocollicular</w:t>
+      </w:r>
+      <w:proofErr w:type="spellEnd"/>
+      <w:r>
+        <w:t xml:space="preserve"> synapse number and strength, but the overall visual drive of neurons in the </w:t>
+      </w:r>
+      <w:r>
+        <w:t>SC</w:t>
+      </w:r>
+      <w:r>
+        <w:t xml:space="preserve"> remains unaltered </w:t>
       </w:r>
       <w:r>
         <w:fldChar w:fldCharType="begin"/>
@@ -4553,7 +5285,15 @@
     </w:p>
     <w:p>
       <w:r>
-        <w:t xml:space="preserve">The morphological development of neuronal dendrites and axon arbors in the developing visual system is also sensitive to activity before vision. Classic experiments demonstrated that the abolition of spiking activity in the developing cat brain with fetal infusions of TTX prevents eye-specific segregation in the dLGN and results in RGC axon arbors that are abnormally large and diffuse </w:t>
+        <w:t xml:space="preserve">The morphological development of neuronal dendrites and axon arbors in the developing visual system is also sensitive to activity before vision. Classic experiments demonstrated that the abolition of spiking activity in the developing cat brain with fetal infusions of TTX prevents eye-specific segregation in the </w:t>
+      </w:r>
+      <w:proofErr w:type="spellStart"/>
+      <w:r>
+        <w:t>dLGN</w:t>
+      </w:r>
+      <w:proofErr w:type="spellEnd"/>
+      <w:r>
+        <w:t xml:space="preserve"> and results in RGC axon arbors that are abnormally large and diffuse </w:t>
       </w:r>
       <w:r>
         <w:fldChar w:fldCharType="begin"/>
@@ -4571,7 +5311,15 @@
         <w:fldChar w:fldCharType="end"/>
       </w:r>
       <w:r>
-        <w:t xml:space="preserve">. Equivalent experiments examining the sensitivity of genicolocortical afferents to retinal activity blockade reveals similar results </w:t>
+        <w:t xml:space="preserve">. Equivalent experiments examining the sensitivity of </w:t>
+      </w:r>
+      <w:proofErr w:type="spellStart"/>
+      <w:r>
+        <w:t>genicolocortical</w:t>
+      </w:r>
+      <w:proofErr w:type="spellEnd"/>
+      <w:r>
+        <w:t xml:space="preserve"> afferents to retinal activity blockade reveals similar results </w:t>
       </w:r>
       <w:r>
         <w:fldChar w:fldCharType="begin"/>
@@ -4607,7 +5355,28 @@
         <w:fldChar w:fldCharType="end"/>
       </w:r>
       <w:r>
-        <w:t xml:space="preserve">. RGC axon arbors in the SC, and to a lesser extent the dLGN, are also disrupted in β2-/- mice </w:t>
+        <w:t xml:space="preserve">. RGC axon arbors in the </w:t>
+      </w:r>
+      <w:r>
+        <w:t>SC</w:t>
+      </w:r>
+      <w:r>
+        <w:t xml:space="preserve">, and to a lesser extent the </w:t>
+      </w:r>
+      <w:r>
+        <w:t>lateral geniculate nucleus</w:t>
+      </w:r>
+      <w:r>
+        <w:t>, are also disrupted in β2</w:t>
+      </w:r>
+      <w:r>
+        <w:rPr>
+          <w:vertAlign w:val="superscript"/>
+        </w:rPr>
+        <w:t>-/-</w:t>
+      </w:r>
+      <w:r>
+        <w:t xml:space="preserve"> mice </w:t>
       </w:r>
       <w:r>
         <w:fldChar w:fldCharType="begin"/>
@@ -4625,7 +5394,29 @@
         <w:fldChar w:fldCharType="end"/>
       </w:r>
       <w:r>
-        <w:t xml:space="preserve">, and display abnormally diffuse and widespread arborizations. The morphological development of retinorecepient neurons in the superior colliculus is shaped by activity </w:t>
+        <w:t xml:space="preserve">, and display abnormally diffuse and widespread </w:t>
+      </w:r>
+      <w:proofErr w:type="spellStart"/>
+      <w:r>
+        <w:t>arborizations</w:t>
+      </w:r>
+      <w:proofErr w:type="spellEnd"/>
+      <w:r>
+        <w:t xml:space="preserve">. The morphological development of </w:t>
+      </w:r>
+      <w:proofErr w:type="spellStart"/>
+      <w:r>
+        <w:t>retinorecepient</w:t>
+      </w:r>
+      <w:proofErr w:type="spellEnd"/>
+      <w:r>
+        <w:t xml:space="preserve"> neurons in the </w:t>
+      </w:r>
+      <w:r>
+        <w:t>SC</w:t>
+      </w:r>
+      <w:r>
+        <w:t xml:space="preserve"> is shaped by activity </w:t>
       </w:r>
       <w:r>
         <w:fldChar w:fldCharType="begin"/>
@@ -4688,7 +5479,23 @@
       </w:r>
       <w:r>
         <w:lastRenderedPageBreak/>
-        <w:t xml:space="preserve">During the developmental window that retinocollicular and retinogeniculate synapse maturation is sensitive to ongoing spontaneous activity, these synapses also exhibit long-term potentiation and depression (LTP/LTD) </w:t>
+        <w:t xml:space="preserve">During the developmental window that </w:t>
+      </w:r>
+      <w:proofErr w:type="spellStart"/>
+      <w:r>
+        <w:t>retinocollicular</w:t>
+      </w:r>
+      <w:proofErr w:type="spellEnd"/>
+      <w:r>
+        <w:t xml:space="preserve"> and </w:t>
+      </w:r>
+      <w:proofErr w:type="spellStart"/>
+      <w:r>
+        <w:t>retinogeniculate</w:t>
+      </w:r>
+      <w:proofErr w:type="spellEnd"/>
+      <w:r>
+        <w:t xml:space="preserve"> synapse maturation is sensitive to ongoing spontaneous activity, these synapses also exhibit long-term potentiation and depression (LTP/LTD) </w:t>
       </w:r>
       <w:r>
         <w:fldChar w:fldCharType="begin"/>
@@ -4706,7 +5513,15 @@
         <w:fldChar w:fldCharType="end"/>
       </w:r>
       <w:r>
-        <w:t>. Activity-dependent synaptic plasticity in the developing visual system through a Hebb-type process provides a plausible mechanistic link between spontaneous activity and the functional and structural maturation of synapses.</w:t>
+        <w:t xml:space="preserve">. Activity-dependent synaptic plasticity in the developing visual system through a </w:t>
+      </w:r>
+      <w:proofErr w:type="spellStart"/>
+      <w:r>
+        <w:t>Hebb</w:t>
+      </w:r>
+      <w:proofErr w:type="spellEnd"/>
+      <w:r>
+        <w:t>-type process provides a plausible mechanistic link between spontaneous activity and the functional and structural maturation of synapses.</w:t>
       </w:r>
     </w:p>
     <w:p>
@@ -4742,7 +5557,7 @@
                                 </pic:cNvPicPr>
                               </pic:nvPicPr>
                               <pic:blipFill>
-                                <a:blip r:link="rId9"/>
+                                <a:blip r:link="rId10"/>
                                 <a:srcRect/>
                                 <a:stretch>
                                   <a:fillRect/>
@@ -4783,9 +5598,17 @@
                     <w:t>Figure 2.</w:t>
                   </w:r>
                   <w:r>
-                    <w:t xml:space="preserve"> Efferent connectivity from mouse visual cortex. Reference image (top left) adapted from </w:t>
+                    <w:t xml:space="preserve"> </w:t>
                   </w:r>
-                  <w:hyperlink r:id="rId10">
+                  <w:proofErr w:type="gramStart"/>
+                  <w:r>
+                    <w:t>Efferent connectivity from mouse visual cortex.</w:t>
+                  </w:r>
+                  <w:proofErr w:type="gramEnd"/>
+                  <w:r>
+                    <w:t xml:space="preserve"> Reference image (top left) adapted from </w:t>
+                  </w:r>
+                  <w:hyperlink r:id="rId11">
                     <w:r>
                       <w:rPr>
                         <w:rStyle w:val="InternetLink"/>
@@ -4796,7 +5619,7 @@
                   <w:r>
                     <w:t xml:space="preserve">. Axonal projections (right and bottom panels) are color coded by target structure and were rendered using two primary visual cortex injection datasets (black dots indicate injection location) available from the </w:t>
                   </w:r>
-                  <w:hyperlink r:id="rId11">
+                  <w:hyperlink r:id="rId12">
                     <w:r>
                       <w:rPr>
                         <w:rStyle w:val="InternetLink"/>
@@ -4822,15 +5645,39 @@
       <w:pPr>
         <w:pStyle w:val="Heading1"/>
       </w:pPr>
-      <w:bookmarkStart w:id="8" w:name="regulationofvisualmapstructureandfunctio"/>
-      <w:bookmarkEnd w:id="8"/>
+      <w:bookmarkStart w:id="9" w:name="regulationofvisualmapstructureandfunctio"/>
+      <w:bookmarkEnd w:id="9"/>
       <w:r>
         <w:t>Regulation of visual map structure and function by spontaneous activity</w:t>
       </w:r>
     </w:p>
     <w:p>
       <w:r>
-        <w:t xml:space="preserve">In addition to the maturation of individual neuron synapses, dendrites and axon arbors, the development of large-scale neural circuits or ‘maps’ for visual stimulus features, such as retinotopy, ocular dominance and orientation, are also sensitive to the presence of ongoing spontaneous activity before eye opening. Disrupting retinal waves pharmacologically or genetically interferes with the development of both retinotopy and eye specific segregation in the dLGN and SC of mice </w:t>
+        <w:t xml:space="preserve">In addition to the maturation of individual neuron synapses, dendrites and axon arbors, the development of large-scale neural circuits or ‘maps’ for visual stimulus features, such as </w:t>
+      </w:r>
+      <w:proofErr w:type="spellStart"/>
+      <w:r>
+        <w:t>retinotopy</w:t>
+      </w:r>
+      <w:proofErr w:type="spellEnd"/>
+      <w:r>
+        <w:t xml:space="preserve">, ocular dominance and orientation, are also sensitive to the presence of ongoing spontaneous activity before eye opening. Disrupting retinal waves pharmacologically or genetically interferes with the development of both </w:t>
+      </w:r>
+      <w:proofErr w:type="spellStart"/>
+      <w:r>
+        <w:t>retinotopy</w:t>
+      </w:r>
+      <w:proofErr w:type="spellEnd"/>
+      <w:r>
+        <w:t xml:space="preserve"> and eye specific segregation in the </w:t>
+      </w:r>
+      <w:proofErr w:type="spellStart"/>
+      <w:r>
+        <w:t>dLGN</w:t>
+      </w:r>
+      <w:proofErr w:type="spellEnd"/>
+      <w:r>
+        <w:t xml:space="preserve"> and SC of mice </w:t>
       </w:r>
       <w:r>
         <w:fldChar w:fldCharType="begin"/>
@@ -4848,7 +5695,24 @@
         <w:fldChar w:fldCharType="end"/>
       </w:r>
       <w:r>
-        <w:t xml:space="preserve">. In the SC, retinocollicular target zones and individual axon arbors are enlarged in β2-/- mice, and preferentially elongated along the nasal-temporal axis of the retina, corresponding to the visual field azimuth </w:t>
+        <w:t xml:space="preserve">. In the SC, </w:t>
+      </w:r>
+      <w:proofErr w:type="spellStart"/>
+      <w:r>
+        <w:t>retinocollicular</w:t>
+      </w:r>
+      <w:proofErr w:type="spellEnd"/>
+      <w:r>
+        <w:t xml:space="preserve"> target zones and individual axon arbors are enlarged in β2</w:t>
+      </w:r>
+      <w:r>
+        <w:rPr>
+          <w:vertAlign w:val="superscript"/>
+        </w:rPr>
+        <w:t>-/-</w:t>
+      </w:r>
+      <w:r>
+        <w:t xml:space="preserve"> mice, and preferentially elongated along the nasal-temporal axis of the retina, corresponding to the visual field azimuth </w:t>
       </w:r>
       <w:r>
         <w:fldChar w:fldCharType="begin"/>
@@ -4902,11 +5766,28 @@
         <w:fldChar w:fldCharType="end"/>
       </w:r>
       <w:r>
-        <w:t xml:space="preserve">. In the dLGN </w:t>
+        <w:t xml:space="preserve">. In the </w:t>
+      </w:r>
+      <w:proofErr w:type="spellStart"/>
+      <w:r>
+        <w:t>dLGN</w:t>
+      </w:r>
+      <w:proofErr w:type="spellEnd"/>
+      <w:r>
+        <w:t xml:space="preserve"> </w:t>
       </w:r>
       <w:r>
         <w:lastRenderedPageBreak/>
-        <w:t xml:space="preserve">of in β2-/- mice, retinal ganglion cell axon arbors are also modestly enlarged </w:t>
+        <w:t>of in β2</w:t>
+      </w:r>
+      <w:r>
+        <w:rPr>
+          <w:vertAlign w:val="superscript"/>
+        </w:rPr>
+        <w:t>-/-</w:t>
+      </w:r>
+      <w:r>
+        <w:t xml:space="preserve"> mice, retinal ganglion cell axon arbors are also modestly enlarged </w:t>
       </w:r>
       <w:r>
         <w:fldChar w:fldCharType="begin"/>
@@ -4924,7 +5805,40 @@
         <w:fldChar w:fldCharType="end"/>
       </w:r>
       <w:r>
-        <w:t xml:space="preserve">, but rather than producing expanded receptive fields in individual dLGN neurons, the overall retinotopic map in the dLGN of β2-/- mice is disrupted due to the scatter of receptive field locations, particularly along the visual field azimuth </w:t>
+        <w:t xml:space="preserve">, but rather than producing expanded receptive fields in individual </w:t>
+      </w:r>
+      <w:proofErr w:type="spellStart"/>
+      <w:r>
+        <w:t>dLGN</w:t>
+      </w:r>
+      <w:proofErr w:type="spellEnd"/>
+      <w:r>
+        <w:t xml:space="preserve"> neurons, the overall </w:t>
+      </w:r>
+      <w:proofErr w:type="spellStart"/>
+      <w:r>
+        <w:t>retinotopic</w:t>
+      </w:r>
+      <w:proofErr w:type="spellEnd"/>
+      <w:r>
+        <w:t xml:space="preserve"> map in the </w:t>
+      </w:r>
+      <w:proofErr w:type="spellStart"/>
+      <w:r>
+        <w:t>dLGN</w:t>
+      </w:r>
+      <w:proofErr w:type="spellEnd"/>
+      <w:r>
+        <w:t xml:space="preserve"> of β2</w:t>
+      </w:r>
+      <w:r>
+        <w:rPr>
+          <w:vertAlign w:val="superscript"/>
+        </w:rPr>
+        <w:t>-/-</w:t>
+      </w:r>
+      <w:r>
+        <w:t xml:space="preserve"> mice is disrupted due to the scatter of receptive field locations, particularly along the visual field azimuth </w:t>
       </w:r>
       <w:r>
         <w:fldChar w:fldCharType="begin"/>
@@ -4942,7 +5856,24 @@
         <w:fldChar w:fldCharType="end"/>
       </w:r>
       <w:r>
-        <w:t xml:space="preserve">. The biased effect in β2-/- mice on retinotopic maps along the visual field azimuth may stem from the strong bias in retinal wave propagation along this axis </w:t>
+        <w:t>. The biased effect in β2</w:t>
+      </w:r>
+      <w:r>
+        <w:rPr>
+          <w:vertAlign w:val="superscript"/>
+        </w:rPr>
+        <w:t>-/-</w:t>
+      </w:r>
+      <w:r>
+        <w:t xml:space="preserve"> mice on </w:t>
+      </w:r>
+      <w:proofErr w:type="spellStart"/>
+      <w:r>
+        <w:t>retinotopic</w:t>
+      </w:r>
+      <w:proofErr w:type="spellEnd"/>
+      <w:r>
+        <w:t xml:space="preserve"> maps along the visual field azimuth may stem from the strong bias in retinal wave propagation along this axis </w:t>
       </w:r>
       <w:r>
         <w:fldChar w:fldCharType="begin"/>
@@ -4960,7 +5891,15 @@
         <w:fldChar w:fldCharType="end"/>
       </w:r>
       <w:r>
-        <w:t xml:space="preserve"> and/or differences in the effectiveness of molecular processes in mapping these circuits along the two visual axes. Remarkably, in both the dLGN </w:t>
+        <w:t xml:space="preserve"> and/or differences in the effectiveness of molecular processes in mapping these circuits along the two visual axes. Remarkably, in both the </w:t>
+      </w:r>
+      <w:proofErr w:type="spellStart"/>
+      <w:r>
+        <w:t>dLGN</w:t>
+      </w:r>
+      <w:proofErr w:type="spellEnd"/>
+      <w:r>
+        <w:t xml:space="preserve"> </w:t>
       </w:r>
       <w:r>
         <w:fldChar w:fldCharType="begin"/>
@@ -4996,7 +5935,47 @@
         <w:fldChar w:fldCharType="end"/>
       </w:r>
       <w:r>
-        <w:t xml:space="preserve"> of β2-/- mice, the organization of response properties associated with ON- or OFF-selectivity, which is not normally observed in mice, emerge de novo. In the dLGN, ON- and OFF-center cells are spatially segregated </w:t>
+        <w:t xml:space="preserve"> of β2</w:t>
+      </w:r>
+      <w:r>
+        <w:rPr>
+          <w:vertAlign w:val="superscript"/>
+        </w:rPr>
+        <w:t>-/-</w:t>
+      </w:r>
+      <w:r>
+        <w:t xml:space="preserve"> mice, the organization of response properties associated with ON- or OFF-selectivity, which is not normally observed in mice, emerge de novo. In the </w:t>
+      </w:r>
+      <w:proofErr w:type="spellStart"/>
+      <w:r>
+        <w:t>dLGN</w:t>
+      </w:r>
+      <w:proofErr w:type="spellEnd"/>
+      <w:r>
+        <w:t xml:space="preserve"> </w:t>
+      </w:r>
+      <w:r>
+        <w:t>of β2</w:t>
+      </w:r>
+      <w:r>
+        <w:rPr>
+          <w:vertAlign w:val="superscript"/>
+        </w:rPr>
+        <w:t>-/-</w:t>
+      </w:r>
+      <w:r>
+        <w:t xml:space="preserve"> mice</w:t>
+      </w:r>
+      <w:r>
+        <w:t xml:space="preserve">, ON- and </w:t>
+      </w:r>
+      <w:proofErr w:type="spellStart"/>
+      <w:r>
+        <w:t>OFF-center</w:t>
+      </w:r>
+      <w:proofErr w:type="spellEnd"/>
+      <w:r>
+        <w:t xml:space="preserve"> cells are spatially segregated </w:t>
       </w:r>
       <w:r>
         <w:fldChar w:fldCharType="begin"/>
@@ -5032,7 +6011,32 @@
         <w:fldChar w:fldCharType="end"/>
       </w:r>
       <w:r>
-        <w:t xml:space="preserve">. Thus, it appears that circuit organization around new response features emerge in the dLGN and SC of β2-/- mice, possibly because of the delayed functional development of retinofugal synapses </w:t>
+        <w:t xml:space="preserve">. Thus, it appears that circuit organization around new response features emerge in the </w:t>
+      </w:r>
+      <w:proofErr w:type="spellStart"/>
+      <w:r>
+        <w:t>dLGN</w:t>
+      </w:r>
+      <w:proofErr w:type="spellEnd"/>
+      <w:r>
+        <w:t xml:space="preserve"> and SC of β2</w:t>
+      </w:r>
+      <w:r>
+        <w:rPr>
+          <w:vertAlign w:val="superscript"/>
+        </w:rPr>
+        <w:t>-/-</w:t>
+      </w:r>
+      <w:r>
+        <w:t xml:space="preserve"> mice, possibly because of the delayed functional development of </w:t>
+      </w:r>
+      <w:proofErr w:type="spellStart"/>
+      <w:r>
+        <w:t>retinofugal</w:t>
+      </w:r>
+      <w:proofErr w:type="spellEnd"/>
+      <w:r>
+        <w:t xml:space="preserve"> synapses </w:t>
       </w:r>
       <w:r>
         <w:fldChar w:fldCharType="begin"/>
@@ -5050,7 +6054,16 @@
         <w:fldChar w:fldCharType="end"/>
       </w:r>
       <w:r>
-        <w:t xml:space="preserve"> and the precocious appearance of glutamate receptor mediated waves in β2-/- mice </w:t>
+        <w:t xml:space="preserve"> and the precocious appearance of glutamate receptor mediated waves in β2</w:t>
+      </w:r>
+      <w:r>
+        <w:rPr>
+          <w:vertAlign w:val="superscript"/>
+        </w:rPr>
+        <w:t>-/-</w:t>
+      </w:r>
+      <w:r>
+        <w:t xml:space="preserve"> mice </w:t>
       </w:r>
       <w:r>
         <w:fldChar w:fldCharType="begin"/>
@@ -5091,7 +6104,32 @@
     </w:p>
     <w:p>
       <w:r>
-        <w:t xml:space="preserve">Disruptions in neural circuit development in β2-/- mice are not confined to first order, retinofugal connections. Anatomical and functional response properties in higher order visual circuits, including geniculo-cortical connections </w:t>
+        <w:t>Disruptions in neural circuit development in β2</w:t>
+      </w:r>
+      <w:r>
+        <w:rPr>
+          <w:vertAlign w:val="superscript"/>
+        </w:rPr>
+        <w:t>-/-</w:t>
+      </w:r>
+      <w:r>
+        <w:t xml:space="preserve"> mice are not confined to first order, </w:t>
+      </w:r>
+      <w:proofErr w:type="spellStart"/>
+      <w:r>
+        <w:t>retinofugal</w:t>
+      </w:r>
+      <w:proofErr w:type="spellEnd"/>
+      <w:r>
+        <w:t xml:space="preserve"> connections. Anatomical and functional response properties in higher order visual circuits, including </w:t>
+      </w:r>
+      <w:proofErr w:type="spellStart"/>
+      <w:r>
+        <w:t>geniculo</w:t>
+      </w:r>
+      <w:proofErr w:type="spellEnd"/>
+      <w:r>
+        <w:t xml:space="preserve">-cortical connections </w:t>
       </w:r>
       <w:r>
         <w:fldChar w:fldCharType="begin"/>
@@ -5109,7 +6147,15 @@
         <w:fldChar w:fldCharType="end"/>
       </w:r>
       <w:r>
-        <w:t xml:space="preserve"> and cortico-collicular connections </w:t>
+        <w:t xml:space="preserve"> and </w:t>
+      </w:r>
+      <w:proofErr w:type="spellStart"/>
+      <w:r>
+        <w:t>cortico-collicular</w:t>
+      </w:r>
+      <w:proofErr w:type="spellEnd"/>
+      <w:r>
+        <w:t xml:space="preserve"> connections </w:t>
       </w:r>
       <w:r>
         <w:fldChar w:fldCharType="begin"/>
@@ -5127,7 +6173,16 @@
         <w:fldChar w:fldCharType="end"/>
       </w:r>
       <w:r>
-        <w:t xml:space="preserve"> are also perturbed. Moreover, the anatomical and functional receptive field anomalies in in β2-/- mice are accompanied by behavioral deficits in visual function </w:t>
+        <w:t xml:space="preserve"> are also perturbed. Moreover, the anatomical and functional receptive field anomalies in in β2</w:t>
+      </w:r>
+      <w:r>
+        <w:rPr>
+          <w:vertAlign w:val="superscript"/>
+        </w:rPr>
+        <w:t>-/-</w:t>
+      </w:r>
+      <w:r>
+        <w:t xml:space="preserve"> mice are accompanied by behavioral deficits in visual function </w:t>
       </w:r>
       <w:r>
         <w:fldChar w:fldCharType="begin"/>
@@ -5181,7 +6236,15 @@
         <w:fldChar w:fldCharType="end"/>
       </w:r>
       <w:r>
-        <w:t xml:space="preserve">. The results of pharmacological manipulations of retinal activity in the dLGN and SC of mice </w:t>
+        <w:t xml:space="preserve">. The results of pharmacological manipulations of retinal activity in the </w:t>
+      </w:r>
+      <w:proofErr w:type="spellStart"/>
+      <w:r>
+        <w:t>dLGN</w:t>
+      </w:r>
+      <w:proofErr w:type="spellEnd"/>
+      <w:r>
+        <w:t xml:space="preserve"> and SC of mice </w:t>
       </w:r>
       <w:r>
         <w:fldChar w:fldCharType="begin"/>
@@ -5199,7 +6262,15 @@
         <w:fldChar w:fldCharType="end"/>
       </w:r>
       <w:r>
-        <w:t xml:space="preserve"> and the dLGN and visual cortex of ferrets </w:t>
+        <w:t xml:space="preserve"> and the </w:t>
+      </w:r>
+      <w:proofErr w:type="spellStart"/>
+      <w:r>
+        <w:t>dLGN</w:t>
+      </w:r>
+      <w:proofErr w:type="spellEnd"/>
+      <w:r>
+        <w:t xml:space="preserve"> and visual cortex of ferrets </w:t>
       </w:r>
       <w:r>
         <w:fldChar w:fldCharType="begin"/>
@@ -5289,7 +6360,15 @@
         <w:fldChar w:fldCharType="end"/>
       </w:r>
       <w:r>
-        <w:t xml:space="preserve">. Optogenetic manipulation of retinal activity before vision suggests that some features of neural circuit development, like retinotopy, are more sensitive to the levels of spontaneous activity, while other features, like eye specific segregation, are sensitive to the timing of activity in the two eyes </w:t>
+        <w:t xml:space="preserve">. Optogenetic manipulation of retinal activity before vision suggests that some features of neural circuit development, like </w:t>
+      </w:r>
+      <w:proofErr w:type="spellStart"/>
+      <w:r>
+        <w:t>retinotopy</w:t>
+      </w:r>
+      <w:proofErr w:type="spellEnd"/>
+      <w:r>
+        <w:t xml:space="preserve">, are more sensitive to the levels of spontaneous activity, while other features, like eye specific segregation, are sensitive to the timing of activity in the two eyes </w:t>
       </w:r>
       <w:r>
         <w:fldChar w:fldCharType="begin"/>
@@ -5307,12 +6386,28 @@
         <w:fldChar w:fldCharType="end"/>
       </w:r>
       <w:r>
-        <w:t xml:space="preserve">. Resolution of lingering uncertainties about the precise role of different spatiotemporal features of spontaneous retinal activity in the emergence of visual circuits will require a careful analysis of spontaneous activity in vivo in the various genetic and pharmacological models, and a parametric analysis of the role of activity in the development of the diverse features of visual circuitry, including retinotopy and eye segregation. </w:t>
-      </w:r>
-    </w:p>
-    <w:p>
-      <w:r>
-        <w:t xml:space="preserve">In addition to maps for retinotopy and ocular dominance, visual circuits for orientation emerge without vision </w:t>
+        <w:t xml:space="preserve">. Resolution of lingering uncertainties about the precise role of different spatiotemporal features of spontaneous retinal activity in the emergence of visual circuits will require a careful analysis of spontaneous activity in vivo in the various genetic and pharmacological models, and a parametric analysis of the role of activity in the development of the diverse features of visual circuitry, including </w:t>
+      </w:r>
+      <w:proofErr w:type="spellStart"/>
+      <w:r>
+        <w:t>retinotopy</w:t>
+      </w:r>
+      <w:proofErr w:type="spellEnd"/>
+      <w:r>
+        <w:t xml:space="preserve"> and eye segregation. </w:t>
+      </w:r>
+    </w:p>
+    <w:p>
+      <w:r>
+        <w:t xml:space="preserve">In addition to maps for </w:t>
+      </w:r>
+      <w:proofErr w:type="spellStart"/>
+      <w:r>
+        <w:t>retinotopy</w:t>
+      </w:r>
+      <w:proofErr w:type="spellEnd"/>
+      <w:r>
+        <w:t xml:space="preserve"> and ocular dominance, visual circuits for orientation emerge without vision </w:t>
       </w:r>
       <w:r>
         <w:fldChar w:fldCharType="begin"/>
@@ -5348,6 +6443,9 @@
         <w:fldChar w:fldCharType="end"/>
       </w:r>
       <w:r>
+        <w:t>,</w:t>
+      </w:r>
+      <w:r>
         <w:t xml:space="preserve"> though in mice orientation matching is degraded without vision </w:t>
       </w:r>
       <w:r>
@@ -5463,8 +6561,8 @@
       <w:pPr>
         <w:pStyle w:val="Heading1"/>
       </w:pPr>
-      <w:bookmarkStart w:id="9" w:name="conclusion"/>
-      <w:bookmarkEnd w:id="9"/>
+      <w:bookmarkStart w:id="10" w:name="conclusion"/>
+      <w:bookmarkEnd w:id="10"/>
       <w:r>
         <w:lastRenderedPageBreak/>
         <w:t>Conclusion</w:t>
@@ -5472,15 +6570,34 @@
     </w:p>
     <w:p>
       <w:r>
-        <w:t xml:space="preserve">It seems increasingly apparent that many, if not all developing neural circuits display spontaneous activity before they become functionally efficacious. In animals with extended gestation, fundamental neural circuit features emerge without sensory experience, particularly in the visual system. Patterned spontaneous neural activity appears capable of substituting for peripheral sensation in shaping the development of neural circuits. Major open questions in the field concern the degree to which spontaneous activity instructs developing neural circuits, and how activity interacts with gene expression to regulate synapse, neuron and neural circuit development. Hebbian synaptic plasticity mechanisms (‘fire-together, wire-together’) are well suited to link activity-dependent synapse and neural circuit development, but distinct activity-dependent mechanisms that are sensitive to levels or timing of activity but not correlations in activity likely also play important roles in sculpting developing neural circuits. The increasing availability of modern optical approaches to examine and manipulate activity in developing neural circuits in vivo suggests that a fundamental understanding of the rules that regulate synapse and neural circuit development in the complex mammalian brain is at hand. </w:t>
+        <w:t>It s</w:t>
+      </w:r>
+      <w:bookmarkStart w:id="11" w:name="_GoBack"/>
+      <w:bookmarkEnd w:id="11"/>
+      <w:r>
+        <w:t>eems increasingly apparent that many, if not all</w:t>
+      </w:r>
+      <w:r>
+        <w:t>,</w:t>
+      </w:r>
+      <w:r>
+        <w:t xml:space="preserve"> developing neural circuits display spontaneous activity before they become functionally efficacious. In animals with extended gestation, fundamental neural circuit features emerge without sensory experience, particularly in the visual system. Patterned spontaneous neural activity appears capable of substituting for peripheral sensation in shaping the development of neural circuits. Major open questions in the field concern the degree to which spontaneous activity instructs developing neural circuits, and how activity interacts with gene expression to regulate synapse, neuron and neural circuit development. </w:t>
+      </w:r>
+      <w:proofErr w:type="spellStart"/>
+      <w:r>
+        <w:t>Hebbian</w:t>
+      </w:r>
+      <w:proofErr w:type="spellEnd"/>
+      <w:r>
+        <w:t xml:space="preserve"> synaptic plasticity mechanisms (‘fire-together, wire-together’) are well suited to link activity-dependent synapse and neural circuit development, but distinct activity-dependent mechanisms that are sensitive to levels or timing of activity but not correlations in activity likely also play important roles in sculpting developing neural circuits. The increasing availability of modern optical approaches to examine and manipulate activity in developing neural circuits in vivo suggests that a fundamental understanding of the rules that regulate synapse and neural circuit development in the complex mammalian brain is at hand. </w:t>
       </w:r>
     </w:p>
     <w:p>
       <w:pPr>
         <w:pStyle w:val="Heading1"/>
       </w:pPr>
-      <w:bookmarkStart w:id="10" w:name="acknowledgements"/>
-      <w:bookmarkEnd w:id="10"/>
+      <w:bookmarkStart w:id="12" w:name="acknowledgements"/>
+      <w:bookmarkEnd w:id="12"/>
       <w:r>
         <w:t>Acknowledgements</w:t>
       </w:r>
@@ -5494,8 +6611,8 @@
       <w:pPr>
         <w:pStyle w:val="Heading1"/>
       </w:pPr>
-      <w:bookmarkStart w:id="11" w:name="references"/>
-      <w:bookmarkEnd w:id="11"/>
+      <w:bookmarkStart w:id="13" w:name="references"/>
+      <w:bookmarkEnd w:id="13"/>
       <w:r>
         <w:t>References</w:t>
       </w:r>
@@ -6416,12 +7533,7 @@
         <w:t>retinal input.</w:t>
       </w:r>
       <w:r>
-        <w:t xml:space="preserve"> Slow activity transients are likely the electrophysiological signature of retinal waves </w:t>
-      </w:r>
-      <w:bookmarkStart w:id="12" w:name="_GoBack"/>
-      <w:bookmarkEnd w:id="12"/>
-      <w:r>
-        <w:t>transmitted to visual cortex.</w:t>
+        <w:t xml:space="preserve"> Slow activity transients are likely the electrophysiological signature of retinal waves transmitted to visual cortex.</w:t>
       </w:r>
     </w:p>
     <w:p>
@@ -7465,6 +8577,40 @@
     </w:sectPr>
   </w:body>
 </w:document>
+</file>
+
+<file path=word/comments.xml><?xml version="1.0" encoding="utf-8"?>
+<w:comments xmlns:wpc="http://schemas.microsoft.com/office/word/2010/wordprocessingCanvas" xmlns:mo="http://schemas.microsoft.com/office/mac/office/2008/main" xmlns:mc="http://schemas.openxmlformats.org/markup-compatibility/2006" xmlns:mv="urn:schemas-microsoft-com:mac:vml" xmlns:o="urn:schemas-microsoft-com:office:office" xmlns:r="http://schemas.openxmlformats.org/officeDocument/2006/relationships" xmlns:m="http://schemas.openxmlformats.org/officeDocument/2006/math" xmlns:v="urn:schemas-microsoft-com:vml" xmlns:wp14="http://schemas.microsoft.com/office/word/2010/wordprocessingDrawing" xmlns:wp="http://schemas.openxmlformats.org/drawingml/2006/wordprocessingDrawing" xmlns:w10="urn:schemas-microsoft-com:office:word" xmlns:w="http://schemas.openxmlformats.org/wordprocessingml/2006/main" xmlns:w14="http://schemas.microsoft.com/office/word/2010/wordml" xmlns:wpg="http://schemas.microsoft.com/office/word/2010/wordprocessingGroup" xmlns:wpi="http://schemas.microsoft.com/office/word/2010/wordprocessingInk" xmlns:wne="http://schemas.microsoft.com/office/word/2006/wordml" xmlns:wps="http://schemas.microsoft.com/office/word/2010/wordprocessingShape" mc:Ignorable="w14 wp14 mv">
+  <w:comment w:id="6" w:author="Michael Crair" w:date="2013-08-30T10:10:00Z" w:initials="MC">
+    <w:p>
+      <w:pPr>
+        <w:pStyle w:val="CommentText"/>
+      </w:pPr>
+      <w:r>
+        <w:rPr>
+          <w:rStyle w:val="CommentReference"/>
+        </w:rPr>
+        <w:annotationRef/>
+      </w:r>
+      <w:r>
+        <w:t>What is this? “Infra-slow”.</w:t>
+      </w:r>
+    </w:p>
+    <w:p>
+      <w:pPr>
+        <w:pStyle w:val="CommentText"/>
+      </w:pPr>
+    </w:p>
+    <w:p>
+      <w:pPr>
+        <w:pStyle w:val="CommentText"/>
+      </w:pPr>
+      <w:r>
+        <w:t>Should also define LFP here.</w:t>
+      </w:r>
+    </w:p>
+  </w:comment>
+</w:comments>
 </file>
 
 <file path=word/endnotes.xml><?xml version="1.0" encoding="utf-8"?>
@@ -7865,6 +9011,7 @@
   <w:style w:type="character" w:default="1" w:styleId="DefaultParagraphFont">
     <w:name w:val="Default Paragraph Font"/>
     <w:uiPriority w:val="1"/>
+    <w:semiHidden/>
     <w:unhideWhenUsed/>
   </w:style>
   <w:style w:type="table" w:default="1" w:styleId="TableNormal">
@@ -8146,6 +9293,109 @@
     <w:rsid w:val="00D54C4B"/>
     <w:rPr>
       <w:rFonts w:ascii="Times" w:eastAsia="SimSun" w:hAnsi="Times" w:cs="Lucida Sans"/>
+      <w:lang w:eastAsia="zh-CN" w:bidi="hi-IN"/>
+    </w:rPr>
+  </w:style>
+  <w:style w:type="character" w:styleId="CommentReference">
+    <w:name w:val="annotation reference"/>
+    <w:basedOn w:val="DefaultParagraphFont"/>
+    <w:uiPriority w:val="99"/>
+    <w:semiHidden/>
+    <w:unhideWhenUsed/>
+    <w:rsid w:val="006B1D46"/>
+    <w:rPr>
+      <w:sz w:val="18"/>
+      <w:szCs w:val="18"/>
+    </w:rPr>
+  </w:style>
+  <w:style w:type="paragraph" w:styleId="CommentText">
+    <w:name w:val="annotation text"/>
+    <w:basedOn w:val="Normal"/>
+    <w:link w:val="CommentTextChar"/>
+    <w:uiPriority w:val="99"/>
+    <w:semiHidden/>
+    <w:unhideWhenUsed/>
+    <w:rsid w:val="006B1D46"/>
+  </w:style>
+  <w:style w:type="character" w:customStyle="1" w:styleId="CommentTextChar">
+    <w:name w:val="Comment Text Char"/>
+    <w:basedOn w:val="DefaultParagraphFont"/>
+    <w:link w:val="CommentText"/>
+    <w:uiPriority w:val="99"/>
+    <w:semiHidden/>
+    <w:rsid w:val="006B1D46"/>
+    <w:rPr>
+      <w:rFonts w:ascii="Times" w:eastAsia="SimSun" w:hAnsi="Times" w:cs="Lucida Sans"/>
+      <w:lang w:eastAsia="zh-CN" w:bidi="hi-IN"/>
+    </w:rPr>
+  </w:style>
+  <w:style w:type="paragraph" w:styleId="CommentSubject">
+    <w:name w:val="annotation subject"/>
+    <w:basedOn w:val="CommentText"/>
+    <w:next w:val="CommentText"/>
+    <w:link w:val="CommentSubjectChar"/>
+    <w:uiPriority w:val="99"/>
+    <w:semiHidden/>
+    <w:unhideWhenUsed/>
+    <w:rsid w:val="006B1D46"/>
+    <w:rPr>
+      <w:b/>
+      <w:bCs/>
+      <w:sz w:val="20"/>
+      <w:szCs w:val="20"/>
+    </w:rPr>
+  </w:style>
+  <w:style w:type="character" w:customStyle="1" w:styleId="CommentSubjectChar">
+    <w:name w:val="Comment Subject Char"/>
+    <w:basedOn w:val="CommentTextChar"/>
+    <w:link w:val="CommentSubject"/>
+    <w:uiPriority w:val="99"/>
+    <w:semiHidden/>
+    <w:rsid w:val="006B1D46"/>
+    <w:rPr>
+      <w:rFonts w:ascii="Times" w:eastAsia="SimSun" w:hAnsi="Times" w:cs="Lucida Sans"/>
+      <w:b/>
+      <w:bCs/>
+      <w:sz w:val="20"/>
+      <w:szCs w:val="20"/>
+      <w:lang w:eastAsia="zh-CN" w:bidi="hi-IN"/>
+    </w:rPr>
+  </w:style>
+  <w:style w:type="paragraph" w:styleId="Revision">
+    <w:name w:val="Revision"/>
+    <w:hidden/>
+    <w:uiPriority w:val="99"/>
+    <w:semiHidden/>
+    <w:rsid w:val="006B1D46"/>
+    <w:rPr>
+      <w:rFonts w:ascii="Times" w:eastAsia="SimSun" w:hAnsi="Times" w:cs="Lucida Sans"/>
+      <w:lang w:eastAsia="zh-CN" w:bidi="hi-IN"/>
+    </w:rPr>
+  </w:style>
+  <w:style w:type="paragraph" w:styleId="DocumentMap">
+    <w:name w:val="Document Map"/>
+    <w:basedOn w:val="Normal"/>
+    <w:link w:val="DocumentMapChar"/>
+    <w:uiPriority w:val="99"/>
+    <w:semiHidden/>
+    <w:unhideWhenUsed/>
+    <w:rsid w:val="00A60D0C"/>
+    <w:pPr>
+      <w:spacing w:after="0"/>
+    </w:pPr>
+    <w:rPr>
+      <w:rFonts w:ascii="Lucida Grande" w:hAnsi="Lucida Grande" w:cs="Lucida Grande"/>
+    </w:rPr>
+  </w:style>
+  <w:style w:type="character" w:customStyle="1" w:styleId="DocumentMapChar">
+    <w:name w:val="Document Map Char"/>
+    <w:basedOn w:val="DefaultParagraphFont"/>
+    <w:link w:val="DocumentMap"/>
+    <w:uiPriority w:val="99"/>
+    <w:semiHidden/>
+    <w:rsid w:val="00A60D0C"/>
+    <w:rPr>
+      <w:rFonts w:ascii="Lucida Grande" w:eastAsia="SimSun" w:hAnsi="Lucida Grande" w:cs="Lucida Grande"/>
       <w:lang w:eastAsia="zh-CN" w:bidi="hi-IN"/>
     </w:rPr>
   </w:style>

</xml_diff>

<commit_message>
Ready for submission. Accepted changes and comments, added 'highlights.docx'
* @mcrair Edited the infra-slow LFP wave line to read 'slow wave'.
(infra- was the terminology from that author's paper).
* added bullet point highlights.docx file (required by the journal)
* just a couple minor spelling/citation corrections.
</commit_message>
<xml_diff>
--- a/currOpin_main.docx
+++ b/currOpin_main.docx
@@ -37,14 +37,12 @@
       <w:r>
         <w:t>¹</w:t>
       </w:r>
-      <w:proofErr w:type="gramStart"/>
       <w:r>
         <w:rPr>
           <w:vertAlign w:val="superscript"/>
         </w:rPr>
         <w:t>,2,3</w:t>
       </w:r>
-      <w:proofErr w:type="gramEnd"/>
       <w:r>
         <w:br/>
         <w:t xml:space="preserve">¹Department of Neurobiology, </w:t>
@@ -88,11 +86,9 @@
       <w:pPr>
         <w:pStyle w:val="PreformattedText"/>
       </w:pPr>
-      <w:proofErr w:type="gramStart"/>
       <w:r>
         <w:t>michael.crair@yale.edu</w:t>
       </w:r>
-      <w:proofErr w:type="gramEnd"/>
       <w:r>
         <w:br/>
         <w:t>+1-203-785-5768</w:t>
@@ -135,39 +131,7 @@
         <w:t>that</w:t>
       </w:r>
       <w:r>
-        <w:t xml:space="preserve"> provide gross positional information for developing nerve cells, yet much of the </w:t>
-      </w:r>
-      <w:proofErr w:type="spellStart"/>
-      <w:r>
-        <w:t>cytoarchitectural</w:t>
-      </w:r>
-      <w:proofErr w:type="spellEnd"/>
-      <w:r>
-        <w:t xml:space="preserve"> complexity and synaptogenesis of neurons depends on calcium influx, neurotransmitter release, and neural activity before the start of vision. In fact, specific spatiotemporal patterns of neural activity, or ‘retinal waves’, emerge amidst the development of the earliest connections made between excitable cells in the developing eye. These patterns of spontaneous activity, which have been observed in all </w:t>
-      </w:r>
-      <w:proofErr w:type="spellStart"/>
-      <w:r>
-        <w:t>amniote</w:t>
-      </w:r>
-      <w:proofErr w:type="spellEnd"/>
-      <w:r>
-        <w:t xml:space="preserve"> retinae examined to date, may be an evolved adaptation for species with long gestational periods before the onset of functional vision, imparting an informational robustness and redundancy to guide development of visual maps across the nervous system. Recent experiments indicate that retinal waves play a crucial role in the development of interconnections between different parts of the visual system, suggesting that these spontaneous patterns serve as a template-matching mechanism to prepare higher-order </w:t>
-      </w:r>
-      <w:proofErr w:type="gramStart"/>
-      <w:r>
-        <w:t>visually-associative</w:t>
-      </w:r>
-      <w:proofErr w:type="gramEnd"/>
-      <w:r>
-        <w:t xml:space="preserve"> circuits for the onset of </w:t>
-      </w:r>
-      <w:proofErr w:type="spellStart"/>
-      <w:r>
-        <w:t>visuomotor</w:t>
-      </w:r>
-      <w:proofErr w:type="spellEnd"/>
-      <w:r>
-        <w:t xml:space="preserve"> learning and behavior. Key questions for future studies include determining the exact sources and nature of spontaneous activity during development, characterizing the interactions between neural activity and transcriptional gene regulation, and understanding the extent of circuit connectivity governed by retinal waves within and between sensory-motor systems.</w:t>
+        <w:t xml:space="preserve"> provide gross positional information for developing nerve cells, yet much of the cytoarchitectural complexity and synaptogenesis of neurons depends on calcium influx, neurotransmitter release, and neural activity before the start of vision. In fact, specific spatiotemporal patterns of neural activity, or ‘retinal waves’, emerge amidst the development of the earliest connections made between excitable cells in the developing eye. These patterns of spontaneous activity, which have been observed in all amniote retinae examined to date, may be an evolved adaptation for species with long gestational periods before the onset of functional vision, imparting an informational robustness and redundancy to guide development of visual maps across the nervous system. Recent experiments indicate that retinal waves play a crucial role in the development of interconnections between different parts of the visual system, suggesting that these spontaneous patterns serve as a template-matching mechanism to prepare higher-order visually-associative circuits for the onset of visuomotor learning and behavior. Key questions for future studies include determining the exact sources and nature of spontaneous activity during development, characterizing the interactions between neural activity and transcriptional gene regulation, and understanding the extent of circuit connectivity governed by retinal waves within and between sensory-motor systems.</w:t>
       </w:r>
     </w:p>
     <w:p>
@@ -227,15 +191,7 @@
     </w:p>
     <w:p>
       <w:r>
-        <w:t xml:space="preserve">Given the many pieces of information that must be parsed from the photic signals in the eye to deconstruct and reconstruct the visual scene, one might think that visual experience is absolutely required to establish the neural circuits that produce complex visual representations in the brain. The debate between Herring and von </w:t>
-      </w:r>
-      <w:proofErr w:type="spellStart"/>
-      <w:r>
-        <w:t>Helmholz</w:t>
-      </w:r>
-      <w:proofErr w:type="spellEnd"/>
-      <w:r>
-        <w:t xml:space="preserve"> in the 19th century over whether the binocular coordination of eye movements </w:t>
+        <w:t xml:space="preserve">Given the many pieces of information that must be parsed from the photic signals in the eye to deconstruct and reconstruct the visual scene, one might think that visual experience is absolutely required to establish the neural circuits that produce complex visual representations in the brain. The debate between Herring and von Helmholz in the 19th century over whether the binocular coordination of eye movements </w:t>
       </w:r>
       <w:r>
         <w:fldChar w:fldCharType="begin"/>
@@ -284,15 +240,7 @@
     </w:p>
     <w:p>
       <w:r>
-        <w:t xml:space="preserve">Indeed both their studies and subsequent work by others has demonstrated that a number of complex visual circuits are formed by the time of birth or eyelid opening, including cortical maps for </w:t>
-      </w:r>
-      <w:proofErr w:type="spellStart"/>
-      <w:r>
-        <w:t>retinotopy</w:t>
-      </w:r>
-      <w:proofErr w:type="spellEnd"/>
-      <w:r>
-        <w:t xml:space="preserve">, orientation selectivity, and ocular dominance. Thus, with so many circuits established before birth, it might seem that by knowing the genetic code and its patterns of expression we would understand all the instructions underlying visual map formation. However, the genetic code does not work in isolation– the information required for organism development stems from the myriad interactions that occur within and between a cell and its environment throughout the course of gestation. A factor particularly relevant to the development and function of the nervous system is the spontaneous electrical activity and neurotransmitter release that emerges among excitable cells in the developing nervous system, even in isolated cultures of immature neurons. Intriguingly, a number of studies have provided experimental evidence that specific </w:t>
+        <w:t xml:space="preserve">Indeed both their studies and subsequent work by others has demonstrated that a number of complex visual circuits are formed by the time of birth or eyelid opening, including cortical maps for retinotopy, orientation selectivity, and ocular dominance. Thus, with so many circuits established before birth, it might seem that by knowing the genetic code and its patterns of expression we would understand all the instructions underlying visual map formation. However, the genetic code does not work in isolation– the information required for organism development stems from the myriad interactions that occur within and between a cell and its environment throughout the course of gestation. A factor particularly relevant to the development and function of the nervous system is the spontaneous electrical activity and neurotransmitter release that emerges among excitable cells in the developing nervous system, even in isolated cultures of immature neurons. Intriguingly, a number of studies have provided experimental evidence that specific </w:t>
       </w:r>
       <w:r>
         <w:rPr>
@@ -302,15 +250,7 @@
         <w:t>patterns</w:t>
       </w:r>
       <w:r>
-        <w:t xml:space="preserve"> of neural activity are required for proper visual map formation in rodent, ferret, and cat, indicating that spontaneous activity in the immature nervous system has a distinct function in circuit development. These spontaneous patterns of activity increase the informational complexity that the genome can carry by serving to sculpt neural architecture and synaptic connections so that the nervous system can begin performing computations relevant for visual behavior, learning, and memory at the start of vision. As any mother who has felt their baby kick inside the womb can attest, the developing brain is not </w:t>
-      </w:r>
-      <w:proofErr w:type="gramStart"/>
-      <w:r>
-        <w:t>quiescent.</w:t>
-      </w:r>
-      <w:proofErr w:type="gramEnd"/>
-      <w:r>
-        <w:t xml:space="preserve"> And pediatric neurologists would direct our attention to the fetal brain </w:t>
+        <w:t xml:space="preserve"> of neural activity are required for proper visual map formation in rodent, ferret, and cat, indicating that spontaneous activity in the immature nervous system has a distinct function in circuit development. These spontaneous patterns of activity increase the informational complexity that the genome can carry by serving to sculpt neural architecture and synaptic connections so that the nervous system can begin performing computations relevant for visual behavior, learning, and memory at the start of vision. As any mother who has felt their baby kick inside the womb can attest, the developing brain is not quiescent. And pediatric neurologists would direct our attention to the fetal brain </w:t>
       </w:r>
       <w:r>
         <w:t>malformations that</w:t>
@@ -321,23 +261,7 @@
     </w:p>
     <w:p>
       <w:r>
-        <w:t xml:space="preserve">In this review we discuss recent work that highlights the function of spontaneous activity in visual system development. We will focus on studies that have examined the nature of spontaneous activity in the developing brain as well as studies that have provided direct experimental evidence for the function of retinal waves in visual map development. For more information about the early role of genes or the later role of experience in visual development, we refer the reader to recent reviews on molecular signaling gradients, such as </w:t>
-      </w:r>
-      <w:proofErr w:type="spellStart"/>
-      <w:r>
-        <w:t>Eph</w:t>
-      </w:r>
-      <w:proofErr w:type="spellEnd"/>
-      <w:r>
-        <w:t>/</w:t>
-      </w:r>
-      <w:proofErr w:type="spellStart"/>
-      <w:r>
-        <w:t>Ephrins</w:t>
-      </w:r>
-      <w:proofErr w:type="spellEnd"/>
-      <w:r>
-        <w:t xml:space="preserve"> for visual circuit development </w:t>
+        <w:t xml:space="preserve">In this review we discuss recent work that highlights the function of spontaneous activity in visual system development. We will focus on studies that have examined the nature of spontaneous activity in the developing brain as well as studies that have provided direct experimental evidence for the function of retinal waves in visual map development. For more information about the early role of genes or the later role of experience in visual development, we refer the reader to recent reviews on molecular signaling gradients, such as Eph/Ephrins for visual circuit development </w:t>
       </w:r>
       <w:r>
         <w:fldChar w:fldCharType="begin"/>
@@ -529,15 +453,7 @@
         <w:t>spontaneous activity also occur</w:t>
       </w:r>
       <w:r>
-        <w:t xml:space="preserve"> in the visual system before the onset of visual experience in all </w:t>
-      </w:r>
-      <w:proofErr w:type="spellStart"/>
-      <w:r>
-        <w:t>amniote</w:t>
-      </w:r>
-      <w:proofErr w:type="spellEnd"/>
-      <w:r>
-        <w:t xml:space="preserve"> species that have been examined </w:t>
+        <w:t xml:space="preserve"> in the visual system before the onset of visual experience in all amniote species that have been examined </w:t>
       </w:r>
       <w:r>
         <w:fldChar w:fldCharType="begin"/>
@@ -555,67 +471,19 @@
         <w:fldChar w:fldCharType="end"/>
       </w:r>
       <w:r>
-        <w:t xml:space="preserve">. These travelling ‘retinal waves’ of spiking activity sweep across the retina before hatching or birth in a wide variety of species including chicken, turtle, rabbit, monkey, rodent and cat (Table 1). In some species that are particularly immature at birth, such as rodent, rabbit, cat and ferret, retinal waves continue </w:t>
-      </w:r>
-      <w:proofErr w:type="spellStart"/>
-      <w:r>
-        <w:t>postnatally</w:t>
-      </w:r>
-      <w:proofErr w:type="spellEnd"/>
-      <w:r>
-        <w:t xml:space="preserve"> before </w:t>
+        <w:t xml:space="preserve">. These travelling ‘retinal waves’ of spiking activity sweep across the retina before hatching or birth in a wide variety of species including chicken, turtle, rabbit, monkey, rodent and cat (Table 1). In some species that are particularly immature at birth, such as rodent, rabbit, cat and ferret, retinal waves continue postnatally before </w:t>
       </w:r>
       <w:r>
         <w:t>eyelid</w:t>
       </w:r>
       <w:r>
-        <w:t xml:space="preserve"> opening. </w:t>
-      </w:r>
-      <w:proofErr w:type="spellStart"/>
-      <w:r>
-        <w:t>Amniote</w:t>
-      </w:r>
-      <w:proofErr w:type="spellEnd"/>
-      <w:r>
-        <w:t xml:space="preserve"> vertebrates have a long gestational time</w:t>
+        <w:t xml:space="preserve"> opening. Amniote vertebrates have a long gestational time</w:t>
       </w:r>
       <w:r>
         <w:t xml:space="preserve"> </w:t>
       </w:r>
       <w:r>
-        <w:t>course that provides the opportunity, and potentially the necessity, for these patterns of spontaneous activity to develop. In non-</w:t>
-      </w:r>
-      <w:proofErr w:type="spellStart"/>
-      <w:r>
-        <w:t>amniote</w:t>
-      </w:r>
-      <w:proofErr w:type="spellEnd"/>
-      <w:r>
-        <w:t xml:space="preserve"> vertebrates, there is only a brief gestational period before the beginning of </w:t>
-      </w:r>
-      <w:proofErr w:type="spellStart"/>
-      <w:r>
-        <w:t>locomotor</w:t>
-      </w:r>
-      <w:proofErr w:type="spellEnd"/>
-      <w:r>
-        <w:t xml:space="preserve"> and </w:t>
-      </w:r>
-      <w:proofErr w:type="spellStart"/>
-      <w:r>
-        <w:t>visuomotor</w:t>
-      </w:r>
-      <w:proofErr w:type="spellEnd"/>
-      <w:r>
-        <w:t xml:space="preserve"> behavior, so the roles </w:t>
-      </w:r>
-      <w:proofErr w:type="spellStart"/>
-      <w:r>
-        <w:t>subserved</w:t>
-      </w:r>
-      <w:proofErr w:type="spellEnd"/>
-      <w:r>
-        <w:t xml:space="preserve"> by spontaneous patterned activity in these species is likely mediated primarily by sensory experience, and indeed spontaneous waves have not been found in non-amniotes </w:t>
+        <w:t xml:space="preserve">course that provides the opportunity, and potentially the necessity, for these patterns of spontaneous activity to develop. In non-amniote vertebrates, there is only a brief gestational period before the beginning of locomotor and visuomotor behavior, so the roles subserved by spontaneous patterned activity in these species is likely mediated primarily by sensory experience, and indeed spontaneous waves have not been found in non-amniotes </w:t>
       </w:r>
       <w:r>
         <w:fldChar w:fldCharType="begin"/>
@@ -815,11 +683,9 @@
             <w:pPr>
               <w:pStyle w:val="TableContents"/>
             </w:pPr>
-            <w:proofErr w:type="gramStart"/>
             <w:r>
               <w:t>fish</w:t>
             </w:r>
-            <w:proofErr w:type="gramEnd"/>
           </w:p>
         </w:tc>
         <w:tc>
@@ -838,15 +704,7 @@
               <w:pStyle w:val="TableContents"/>
             </w:pPr>
             <w:r>
-              <w:t>3 (</w:t>
-            </w:r>
-            <w:proofErr w:type="spellStart"/>
-            <w:r>
-              <w:t>zebrafish</w:t>
-            </w:r>
-            <w:proofErr w:type="spellEnd"/>
-            <w:r>
-              <w:t>, oviparous); 21 (guppies, ovoviviparous)</w:t>
+              <w:t>3 (zebrafish, oviparous); 21 (guppies, ovoviviparous)</w:t>
             </w:r>
           </w:p>
         </w:tc>
@@ -865,13 +723,8 @@
             <w:pPr>
               <w:pStyle w:val="TableContents"/>
             </w:pPr>
-            <w:proofErr w:type="gramStart"/>
-            <w:r>
-              <w:t>no</w:t>
-            </w:r>
-            <w:proofErr w:type="gramEnd"/>
-            <w:r>
-              <w:t>; ?</w:t>
+            <w:r>
+              <w:t>no; ?</w:t>
             </w:r>
           </w:p>
         </w:tc>
@@ -943,13 +796,9 @@
             <w:pPr>
               <w:pStyle w:val="TableContents"/>
             </w:pPr>
-            <w:proofErr w:type="spellStart"/>
-            <w:proofErr w:type="gramStart"/>
             <w:r>
               <w:t>xenopus</w:t>
             </w:r>
-            <w:proofErr w:type="spellEnd"/>
-            <w:proofErr w:type="gramEnd"/>
           </w:p>
         </w:tc>
         <w:tc>
@@ -987,11 +836,9 @@
             <w:pPr>
               <w:pStyle w:val="TableContents"/>
             </w:pPr>
-            <w:proofErr w:type="gramStart"/>
             <w:r>
               <w:t>no</w:t>
             </w:r>
-            <w:proofErr w:type="gramEnd"/>
           </w:p>
         </w:tc>
         <w:tc>
@@ -1064,13 +911,8 @@
             <w:pPr>
               <w:pStyle w:val="TableContents"/>
             </w:pPr>
-            <w:proofErr w:type="gramStart"/>
-            <w:r>
-              <w:t>in</w:t>
-            </w:r>
-            <w:proofErr w:type="gramEnd"/>
-            <w:r>
-              <w:t xml:space="preserve"> vitro</w:t>
+            <w:r>
+              <w:t>in vitro</w:t>
             </w:r>
           </w:p>
         </w:tc>
@@ -1091,11 +933,9 @@
             <w:pPr>
               <w:pStyle w:val="TableContents"/>
             </w:pPr>
-            <w:proofErr w:type="gramStart"/>
             <w:r>
               <w:t>turtle</w:t>
             </w:r>
-            <w:proofErr w:type="gramEnd"/>
           </w:p>
         </w:tc>
         <w:tc>
@@ -1133,11 +973,9 @@
             <w:pPr>
               <w:pStyle w:val="TableContents"/>
             </w:pPr>
-            <w:proofErr w:type="gramStart"/>
             <w:r>
               <w:t>yes</w:t>
             </w:r>
-            <w:proofErr w:type="gramEnd"/>
           </w:p>
         </w:tc>
         <w:tc>
@@ -1210,13 +1048,8 @@
             <w:pPr>
               <w:pStyle w:val="TableContents"/>
             </w:pPr>
-            <w:proofErr w:type="gramStart"/>
-            <w:r>
-              <w:t>in</w:t>
-            </w:r>
-            <w:proofErr w:type="gramEnd"/>
-            <w:r>
-              <w:t xml:space="preserve"> vitro</w:t>
+            <w:r>
+              <w:t>in vitro</w:t>
             </w:r>
           </w:p>
         </w:tc>
@@ -1237,11 +1070,9 @@
             <w:pPr>
               <w:pStyle w:val="TableContents"/>
             </w:pPr>
-            <w:proofErr w:type="gramStart"/>
             <w:r>
               <w:t>chick</w:t>
             </w:r>
-            <w:proofErr w:type="gramEnd"/>
           </w:p>
         </w:tc>
         <w:tc>
@@ -1279,11 +1110,9 @@
             <w:pPr>
               <w:pStyle w:val="TableContents"/>
             </w:pPr>
-            <w:proofErr w:type="gramStart"/>
             <w:r>
               <w:t>yes</w:t>
             </w:r>
-            <w:proofErr w:type="gramEnd"/>
           </w:p>
         </w:tc>
         <w:tc>
@@ -1389,13 +1218,8 @@
             <w:pPr>
               <w:pStyle w:val="TableContents"/>
             </w:pPr>
-            <w:proofErr w:type="gramStart"/>
-            <w:r>
-              <w:t>in</w:t>
-            </w:r>
-            <w:proofErr w:type="gramEnd"/>
-            <w:r>
-              <w:t xml:space="preserve"> vitro</w:t>
+            <w:r>
+              <w:t>in vitro</w:t>
             </w:r>
           </w:p>
         </w:tc>
@@ -1416,11 +1240,9 @@
             <w:pPr>
               <w:pStyle w:val="TableContents"/>
             </w:pPr>
-            <w:proofErr w:type="gramStart"/>
             <w:r>
               <w:t>rabbit</w:t>
             </w:r>
-            <w:proofErr w:type="gramEnd"/>
           </w:p>
         </w:tc>
         <w:tc>
@@ -1458,11 +1280,9 @@
             <w:pPr>
               <w:pStyle w:val="TableContents"/>
             </w:pPr>
-            <w:proofErr w:type="gramStart"/>
             <w:r>
               <w:t>yes</w:t>
             </w:r>
-            <w:proofErr w:type="gramEnd"/>
           </w:p>
         </w:tc>
         <w:tc>
@@ -1586,13 +1406,8 @@
             <w:pPr>
               <w:pStyle w:val="TableContents"/>
             </w:pPr>
-            <w:proofErr w:type="gramStart"/>
-            <w:r>
-              <w:t>in</w:t>
-            </w:r>
-            <w:proofErr w:type="gramEnd"/>
-            <w:r>
-              <w:t xml:space="preserve"> vitro</w:t>
+            <w:r>
+              <w:t>in vitro</w:t>
             </w:r>
           </w:p>
         </w:tc>
@@ -1613,13 +1428,8 @@
             <w:pPr>
               <w:pStyle w:val="TableContents"/>
             </w:pPr>
-            <w:proofErr w:type="gramStart"/>
-            <w:r>
-              <w:t>mouse</w:t>
-            </w:r>
-            <w:proofErr w:type="gramEnd"/>
-            <w:r>
-              <w:t>, rat</w:t>
+            <w:r>
+              <w:t>mouse, rat</w:t>
             </w:r>
           </w:p>
         </w:tc>
@@ -1639,15 +1449,7 @@
               <w:pStyle w:val="TableContents"/>
             </w:pPr>
             <w:r>
-              <w:t>34,36 (E21</w:t>
-            </w:r>
-            <w:proofErr w:type="gramStart"/>
-            <w:r>
-              <w:t>,E23</w:t>
-            </w:r>
-            <w:proofErr w:type="gramEnd"/>
-            <w:r>
-              <w:t>+P13)</w:t>
+              <w:t>34,36 (E21,E23+P13)</w:t>
             </w:r>
           </w:p>
         </w:tc>
@@ -1666,11 +1468,9 @@
             <w:pPr>
               <w:pStyle w:val="TableContents"/>
             </w:pPr>
-            <w:proofErr w:type="gramStart"/>
             <w:r>
               <w:t>yes</w:t>
             </w:r>
-            <w:proofErr w:type="gramEnd"/>
           </w:p>
         </w:tc>
         <w:tc>
@@ -1866,13 +1666,8 @@
             <w:pPr>
               <w:pStyle w:val="TableContents"/>
             </w:pPr>
-            <w:proofErr w:type="gramStart"/>
-            <w:r>
-              <w:t>in</w:t>
-            </w:r>
-            <w:proofErr w:type="gramEnd"/>
-            <w:r>
-              <w:t xml:space="preserve"> vitro </w:t>
+            <w:r>
+              <w:t xml:space="preserve">in vitro </w:t>
             </w:r>
             <w:r>
               <w:fldChar w:fldCharType="begin"/>
@@ -1926,11 +1721,9 @@
             <w:pPr>
               <w:pStyle w:val="TableContents"/>
             </w:pPr>
-            <w:proofErr w:type="gramStart"/>
             <w:r>
               <w:t>ferret</w:t>
             </w:r>
-            <w:proofErr w:type="gramEnd"/>
           </w:p>
         </w:tc>
         <w:tc>
@@ -1968,11 +1761,9 @@
             <w:pPr>
               <w:pStyle w:val="TableContents"/>
             </w:pPr>
-            <w:proofErr w:type="gramStart"/>
             <w:r>
               <w:t>yes</w:t>
             </w:r>
-            <w:proofErr w:type="gramEnd"/>
           </w:p>
         </w:tc>
         <w:tc>
@@ -2132,13 +1923,8 @@
             <w:pPr>
               <w:pStyle w:val="TableContents"/>
             </w:pPr>
-            <w:proofErr w:type="gramStart"/>
-            <w:r>
-              <w:t>in</w:t>
-            </w:r>
-            <w:proofErr w:type="gramEnd"/>
-            <w:r>
-              <w:t xml:space="preserve"> vitro</w:t>
+            <w:r>
+              <w:t>in vitro</w:t>
             </w:r>
           </w:p>
         </w:tc>
@@ -2159,11 +1945,9 @@
             <w:pPr>
               <w:pStyle w:val="TableContents"/>
             </w:pPr>
-            <w:proofErr w:type="gramStart"/>
             <w:r>
               <w:t>cat</w:t>
             </w:r>
-            <w:proofErr w:type="gramEnd"/>
           </w:p>
         </w:tc>
         <w:tc>
@@ -2201,11 +1985,9 @@
             <w:pPr>
               <w:pStyle w:val="TableContents"/>
             </w:pPr>
-            <w:proofErr w:type="gramStart"/>
             <w:r>
               <w:t>yes</w:t>
             </w:r>
-            <w:proofErr w:type="gramEnd"/>
           </w:p>
         </w:tc>
         <w:tc>
@@ -2278,13 +2060,8 @@
             <w:pPr>
               <w:pStyle w:val="TableContents"/>
             </w:pPr>
-            <w:proofErr w:type="gramStart"/>
-            <w:r>
-              <w:t>in</w:t>
-            </w:r>
-            <w:proofErr w:type="gramEnd"/>
-            <w:r>
-              <w:t xml:space="preserve"> vitro</w:t>
+            <w:r>
+              <w:t>in vitro</w:t>
             </w:r>
           </w:p>
         </w:tc>
@@ -2305,11 +2082,9 @@
             <w:pPr>
               <w:pStyle w:val="TableContents"/>
             </w:pPr>
-            <w:proofErr w:type="gramStart"/>
             <w:r>
               <w:t>monkey</w:t>
             </w:r>
-            <w:proofErr w:type="gramEnd"/>
           </w:p>
         </w:tc>
         <w:tc>
@@ -2347,11 +2122,9 @@
             <w:pPr>
               <w:pStyle w:val="TableContents"/>
             </w:pPr>
-            <w:proofErr w:type="gramStart"/>
             <w:r>
               <w:t>yes</w:t>
             </w:r>
-            <w:proofErr w:type="gramEnd"/>
           </w:p>
         </w:tc>
         <w:tc>
@@ -2424,13 +2197,8 @@
             <w:pPr>
               <w:pStyle w:val="TableContents"/>
             </w:pPr>
-            <w:proofErr w:type="gramStart"/>
-            <w:r>
-              <w:t>in</w:t>
-            </w:r>
-            <w:proofErr w:type="gramEnd"/>
-            <w:r>
-              <w:t xml:space="preserve"> vitro</w:t>
+            <w:r>
+              <w:t>in vitro</w:t>
             </w:r>
           </w:p>
         </w:tc>
@@ -2453,15 +2221,7 @@
               <w:pStyle w:val="TableContents"/>
             </w:pPr>
             <w:r>
-              <w:t xml:space="preserve">Notes: Ages reported as total days of embryonic + postnatal development. Age of vision onset refers to age of birth, eye opening, hatching, or retinal function. Abbreviations: MCI, multicellular calcium imaging; MEA, </w:t>
-            </w:r>
-            <w:proofErr w:type="spellStart"/>
-            <w:r>
-              <w:t>multielectrode</w:t>
-            </w:r>
-            <w:proofErr w:type="spellEnd"/>
-            <w:r>
-              <w:t xml:space="preserve"> array; SU, paired single-units</w:t>
+              <w:t>Notes: Ages reported as total days of embryonic + postnatal development. Age of vision onset refers to age of birth, eye opening, hatching, or retinal function. Abbreviations: MCI, multicellular calcium imaging; MEA, multielectrode array; SU, paired single-units</w:t>
             </w:r>
           </w:p>
         </w:tc>
@@ -2471,23 +2231,7 @@
     <w:p>
       <w:r>
         <w:lastRenderedPageBreak/>
-        <w:t xml:space="preserve">What kind of activity is in the visual system outside the retina during development? Spontaneous calcium waves have been observed in vitro in several areas of rodent lateral and medial </w:t>
-      </w:r>
-      <w:proofErr w:type="spellStart"/>
-      <w:r>
-        <w:t>entorhinal</w:t>
-      </w:r>
-      <w:proofErr w:type="spellEnd"/>
-      <w:r>
-        <w:t xml:space="preserve"> cortex, temporal cortex, and </w:t>
-      </w:r>
-      <w:proofErr w:type="spellStart"/>
-      <w:r>
-        <w:t>fronto</w:t>
-      </w:r>
-      <w:proofErr w:type="spellEnd"/>
-      <w:r>
-        <w:t xml:space="preserve">-parietal cortex </w:t>
+        <w:t xml:space="preserve">What kind of activity is in the visual system outside the retina during development? Spontaneous calcium waves have been observed in vitro in several areas of rodent lateral and medial entorhinal cortex, temporal cortex, and fronto-parietal cortex </w:t>
       </w:r>
       <w:r>
         <w:fldChar w:fldCharType="begin"/>
@@ -2531,26 +2275,10 @@
         <w:t xml:space="preserve">In the white matter and cortical layer 6, </w:t>
       </w:r>
       <w:r>
-        <w:t xml:space="preserve">transient populations of pioneer cells called </w:t>
-      </w:r>
-      <w:proofErr w:type="spellStart"/>
-      <w:r>
-        <w:t>subplate</w:t>
-      </w:r>
-      <w:proofErr w:type="spellEnd"/>
-      <w:r>
-        <w:t xml:space="preserve"> neurons are</w:t>
-      </w:r>
-      <w:r>
-        <w:t xml:space="preserve"> thought to play a key role in cortical development. </w:t>
-      </w:r>
-      <w:proofErr w:type="spellStart"/>
-      <w:r>
-        <w:t>Subplate</w:t>
-      </w:r>
-      <w:proofErr w:type="spellEnd"/>
-      <w:r>
-        <w:t xml:space="preserve"> neurons may relay input activity patterns to immature cortical neurons that have yet to form functional synapses with thalamic axons </w:t>
+        <w:t>transient populations of pioneer cells called subplate neurons are</w:t>
+      </w:r>
+      <w:r>
+        <w:t xml:space="preserve"> thought to play a key role in cortical development. Subplate neurons may relay input activity patterns to immature cortical neurons that have yet to form functional synapses with thalamic axons </w:t>
       </w:r>
       <w:r>
         <w:fldChar w:fldCharType="begin"/>
@@ -2568,15 +2296,7 @@
         <w:fldChar w:fldCharType="end"/>
       </w:r>
       <w:r>
-        <w:t xml:space="preserve">. Several experiments using pharmacology and targeted ablation of </w:t>
-      </w:r>
-      <w:proofErr w:type="spellStart"/>
-      <w:r>
-        <w:t>subplate</w:t>
-      </w:r>
-      <w:proofErr w:type="spellEnd"/>
-      <w:r>
-        <w:t xml:space="preserve"> neurons indicate that this cell population is important for excitatory and inhibitory synapse maturation as well as the formation of functional visual maps for orientation selectivity and ocular dominance </w:t>
+        <w:t xml:space="preserve">. Several experiments using pharmacology and targeted ablation of subplate neurons indicate that this cell population is important for excitatory and inhibitory synapse maturation as well as the formation of functional visual maps for orientation selectivity and ocular dominance </w:t>
       </w:r>
       <w:r>
         <w:fldChar w:fldCharType="begin"/>
@@ -2594,23 +2314,7 @@
         <w:fldChar w:fldCharType="end"/>
       </w:r>
       <w:r>
-        <w:t xml:space="preserve">. Evidence that </w:t>
-      </w:r>
-      <w:proofErr w:type="spellStart"/>
-      <w:r>
-        <w:t>subplate</w:t>
-      </w:r>
-      <w:proofErr w:type="spellEnd"/>
-      <w:r>
-        <w:t xml:space="preserve"> neurons form a </w:t>
-      </w:r>
-      <w:proofErr w:type="spellStart"/>
-      <w:r>
-        <w:t>disynaptic</w:t>
-      </w:r>
-      <w:proofErr w:type="spellEnd"/>
-      <w:r>
-        <w:t xml:space="preserve"> relay between thalamocortical inputs and developing cortical neurons comes from in vitro recordings in kitten visual cortex </w:t>
+        <w:t xml:space="preserve">. Evidence that subplate neurons form a disynaptic relay between thalamocortical inputs and developing cortical neurons comes from in vitro recordings in kitten visual cortex </w:t>
       </w:r>
       <w:r>
         <w:fldChar w:fldCharType="begin"/>
@@ -2646,15 +2350,7 @@
         <w:fldChar w:fldCharType="end"/>
       </w:r>
       <w:r>
-        <w:t xml:space="preserve">. Bursting activity in the </w:t>
-      </w:r>
-      <w:proofErr w:type="spellStart"/>
-      <w:r>
-        <w:t>subplate</w:t>
-      </w:r>
-      <w:proofErr w:type="spellEnd"/>
-      <w:r>
-        <w:t xml:space="preserve"> layer is known to precede spindle burst oscillations in neonatal rat somatosensory cortex in vivo </w:t>
+        <w:t xml:space="preserve">. Bursting activity in the subplate layer is known to precede spindle burst oscillations in neonatal rat somatosensory cortex in vivo </w:t>
       </w:r>
       <w:r>
         <w:fldChar w:fldCharType="begin"/>
@@ -2672,15 +2368,7 @@
         <w:fldChar w:fldCharType="end"/>
       </w:r>
       <w:r>
-        <w:t xml:space="preserve">, but the ability for </w:t>
-      </w:r>
-      <w:proofErr w:type="spellStart"/>
-      <w:r>
-        <w:t>subplate</w:t>
-      </w:r>
-      <w:proofErr w:type="spellEnd"/>
-      <w:r>
-        <w:t xml:space="preserve"> neurons to generate or relay activity in the visual system in vivo is unknown.</w:t>
+        <w:t>, but the ability for subplate neurons to generate or relay activity in the visual system in vivo is unknown.</w:t>
       </w:r>
     </w:p>
     <w:p>
@@ -2693,19 +2381,14 @@
       <w:r>
         <w:t xml:space="preserve">Indeed, in EEG recordings from occipital cortex in preterm human infants, </w:t>
       </w:r>
-      <w:commentRangeStart w:id="6"/>
-      <w:r>
-        <w:t xml:space="preserve">infra-slow LFP waves </w:t>
-      </w:r>
-      <w:commentRangeEnd w:id="6"/>
-      <w:r>
-        <w:rPr>
-          <w:rStyle w:val="CommentReference"/>
-        </w:rPr>
-        <w:commentReference w:id="6"/>
-      </w:r>
-      <w:r>
-        <w:t>with nested fast oscillations</w:t>
+      <w:r>
+        <w:t>slow</w:t>
+      </w:r>
+      <w:r>
+        <w:t xml:space="preserve"> waves with nested fast oscillations</w:t>
+      </w:r>
+      <w:r>
+        <w:t xml:space="preserve"> </w:t>
       </w:r>
       <w:r>
         <w:fldChar w:fldCharType="begin"/>
@@ -2888,15 +2571,15 @@
                     <w:t>Figure 1.</w:t>
                   </w:r>
                   <w:r>
-                    <w:t xml:space="preserve"> Retinal waves drive patterned activity in the developing visual system. Image shows summed population activity after ablation of retinal input from the left eye in P6 mouse. Calcium signals are color coded by time of retinal wave front propagation in the SC-L. Notice the lack of activity in SC-R and V1-R. Data are based on unpublished results from \</w:t>
+                    <w:t xml:space="preserve"> Retinal waves drive patterned activity in the developing visual system. Image shows summed population activity after ablation of retinal input from the left eye in P6 mouse. Calcium signals are color coded by time of retinal wave front propagation in the SC-L. Notice the lack of activity in SC-R and V1-R. Data are based on unpublished results from </w:t>
                   </w:r>
-                  <w:proofErr w:type="gramStart"/>
                   <w:r>
-                    <w:t>cite{</w:t>
+                    <w:t>[26]</w:t>
                   </w:r>
-                  <w:proofErr w:type="gramEnd"/>
+                  <w:bookmarkStart w:id="6" w:name="_GoBack"/>
+                  <w:bookmarkEnd w:id="6"/>
                   <w:r>
-                    <w:t>Ackman:2012}, and consist of merged fields of view from two subsequent recordings (80 s total; SC-L+SC-R with V1-L or V1-R), overlaid on an Allen Developing Mouse Brain Atlas P4 reference illustration.</w:t>
+                    <w:t>, and consist of merged fields of view from two subsequent recordings (80 s total; SC-L+SC-R with V1-L or V1-R), overlaid on an Allen Developing Mouse Brain Atlas P4 reference illustration.</w:t>
                   </w:r>
                 </w:p>
               </w:txbxContent>
@@ -2913,34 +2596,18 @@
     </w:p>
     <w:p>
       <w:r>
-        <w:t xml:space="preserve">Recent calcium imaging studies have proved invaluable for revealing the spatial patterns of spontaneous activity in the visual system. The first in vivo recordings of retinal waves was recently accomplished by recording pre-synaptic calcium signals from RGC terminals in the superior </w:t>
-      </w:r>
-      <w:proofErr w:type="spellStart"/>
-      <w:r>
-        <w:t>colliculus</w:t>
-      </w:r>
-      <w:proofErr w:type="spellEnd"/>
+        <w:t xml:space="preserve">Recent calcium imaging studies have proved invaluable for revealing the spatial patterns of spontaneous activity in the visual system. The first in vivo recordings of retinal waves was recently accomplished by recording pre-synaptic calcium signals from RGC terminals in the superior colliculus </w:t>
+      </w:r>
+      <w:r>
+        <w:t xml:space="preserve">(SC) </w:t>
+      </w:r>
+      <w:r>
+        <w:t>in mice. Together with post-synaptic recordings from populations of collicular and cortical neurons, these experiments reveal that retinal waves are the primary source of patterned neural activity throughout the developing visual system before vision</w:t>
+      </w:r>
       <w:r>
         <w:t xml:space="preserve"> </w:t>
       </w:r>
       <w:r>
-        <w:t xml:space="preserve">(SC) </w:t>
-      </w:r>
-      <w:r>
-        <w:t xml:space="preserve">in mice. Together with post-synaptic recordings from populations of </w:t>
-      </w:r>
-      <w:proofErr w:type="spellStart"/>
-      <w:r>
-        <w:t>collicular</w:t>
-      </w:r>
-      <w:proofErr w:type="spellEnd"/>
-      <w:r>
-        <w:t xml:space="preserve"> and cortical neurons, these experiments reveal that retinal waves are the primary source of patterned neural activity throughout the developing visual system before vision</w:t>
-      </w:r>
-      <w:r>
-        <w:t xml:space="preserve"> </w:t>
-      </w:r>
-      <w:r>
         <w:fldChar w:fldCharType="begin"/>
       </w:r>
       <w:r>
@@ -2956,23 +2623,7 @@
         <w:fldChar w:fldCharType="end"/>
       </w:r>
       <w:r>
-        <w:t xml:space="preserve"> (Figure 1), providing spatially consistent information about </w:t>
-      </w:r>
-      <w:proofErr w:type="spellStart"/>
-      <w:r>
-        <w:t>retinotopic</w:t>
-      </w:r>
-      <w:proofErr w:type="spellEnd"/>
-      <w:r>
-        <w:t xml:space="preserve"> and eye specific organization to multiple </w:t>
-      </w:r>
-      <w:proofErr w:type="spellStart"/>
-      <w:r>
-        <w:t>hierarchial</w:t>
-      </w:r>
-      <w:proofErr w:type="spellEnd"/>
-      <w:r>
-        <w:t xml:space="preserve"> circuits. These experiments also highlight the importance of examining spontaneous activity in the intact animal, as several fundamental features of retinal waves, such as wave size and direction, are quite different from that observed in reduced (in vitro) preparations. Multicellular two-photon calcium imaging from local clusters of visual cortical neurons also shows that retinal input modulates synchronous calcium signals in cortical neurons </w:t>
+        <w:t xml:space="preserve"> (Figure 1), providing spatially consistent information about retinotopic and eye specific organization to multiple hierarchial circuits. These experiments also highlight the importance of examining spontaneous activity in the intact animal, as several fundamental features of retinal waves, such as wave size and direction, are quite different from that observed in reduced (in vitro) preparations. Multicellular two-photon calcium imaging from local clusters of visual cortical neurons also shows that retinal input modulates synchronous calcium signals in cortical neurons </w:t>
       </w:r>
       <w:r>
         <w:fldChar w:fldCharType="begin"/>
@@ -3035,15 +2686,7 @@
         <w:t xml:space="preserve">also </w:t>
       </w:r>
       <w:r>
-        <w:t>uncertain whether non-</w:t>
-      </w:r>
-      <w:proofErr w:type="spellStart"/>
-      <w:r>
-        <w:t>retinally</w:t>
-      </w:r>
-      <w:proofErr w:type="spellEnd"/>
-      <w:r>
-        <w:t xml:space="preserve"> driven calcium events might reflect spindle burst oscillations </w:t>
+        <w:t xml:space="preserve">uncertain whether non-retinally driven calcium events might reflect spindle burst oscillations </w:t>
       </w:r>
       <w:r>
         <w:fldChar w:fldCharType="begin"/>
@@ -3097,11 +2740,11 @@
         <w:fldChar w:fldCharType="end"/>
       </w:r>
       <w:r>
-        <w:t xml:space="preserve">. In the future, it will be important </w:t>
+        <w:t xml:space="preserve">. In the future, it will be important to </w:t>
       </w:r>
       <w:r>
         <w:lastRenderedPageBreak/>
-        <w:t xml:space="preserve">to combine targeted extracellular electrophysiological recordings with wide-field and two-photon calcium imaging to establish a coherent understanding of the </w:t>
+        <w:t xml:space="preserve">combine targeted extracellular electrophysiological recordings with wide-field and two-photon calcium imaging to establish a coherent understanding of the </w:t>
       </w:r>
       <w:r>
         <w:t>variety of</w:t>
@@ -3214,15 +2857,7 @@
         <w:t>,</w:t>
       </w:r>
       <w:r>
-        <w:t xml:space="preserve"> SATs become less common and are no longer the predominate </w:t>
-      </w:r>
-      <w:proofErr w:type="gramStart"/>
-      <w:r>
-        <w:t>pattern,</w:t>
-      </w:r>
-      <w:proofErr w:type="gramEnd"/>
-      <w:r>
-        <w:t xml:space="preserve"> with continuous cortical activity and slow wave sleep becoming dominant </w:t>
+        <w:t xml:space="preserve"> SATs become less common and are no longer the predominate pattern, with continuous cortical activity and slow wave sleep becoming dominant </w:t>
       </w:r>
       <w:r>
         <w:fldChar w:fldCharType="begin"/>
@@ -3496,11 +3131,9 @@
             <w:pPr>
               <w:pStyle w:val="TableContents"/>
             </w:pPr>
-            <w:proofErr w:type="gramStart"/>
             <w:r>
               <w:t>mouse</w:t>
             </w:r>
-            <w:proofErr w:type="gramEnd"/>
           </w:p>
         </w:tc>
         <w:tc>
@@ -3538,19 +3171,9 @@
             <w:pPr>
               <w:pStyle w:val="TableContents"/>
             </w:pPr>
-            <w:proofErr w:type="gramStart"/>
-            <w:r>
-              <w:t>wave</w:t>
-            </w:r>
-            <w:proofErr w:type="gramEnd"/>
-            <w:r>
-              <w:t xml:space="preserve"> front </w:t>
-            </w:r>
-            <w:proofErr w:type="spellStart"/>
-            <w:r>
-              <w:t>retinotopy</w:t>
-            </w:r>
-            <w:proofErr w:type="spellEnd"/>
+            <w:r>
+              <w:t>wave front retinotopy</w:t>
+            </w:r>
           </w:p>
         </w:tc>
         <w:tc>
@@ -3628,11 +3251,9 @@
             <w:pPr>
               <w:pStyle w:val="TableContents"/>
             </w:pPr>
-            <w:proofErr w:type="gramStart"/>
             <w:r>
               <w:t>no</w:t>
             </w:r>
-            <w:proofErr w:type="gramEnd"/>
           </w:p>
         </w:tc>
       </w:tr>
@@ -3684,11 +3305,9 @@
             <w:pPr>
               <w:pStyle w:val="TableContents"/>
             </w:pPr>
-            <w:proofErr w:type="gramStart"/>
             <w:r>
               <w:t>mouse</w:t>
             </w:r>
-            <w:proofErr w:type="gramEnd"/>
           </w:p>
         </w:tc>
         <w:tc>
@@ -3803,11 +3422,9 @@
             <w:pPr>
               <w:pStyle w:val="TableContents"/>
             </w:pPr>
-            <w:proofErr w:type="gramStart"/>
             <w:r>
               <w:t>yes</w:t>
             </w:r>
-            <w:proofErr w:type="gramEnd"/>
           </w:p>
         </w:tc>
       </w:tr>
@@ -3859,11 +3476,9 @@
             <w:pPr>
               <w:pStyle w:val="TableContents"/>
             </w:pPr>
-            <w:proofErr w:type="gramStart"/>
             <w:r>
               <w:t>rat</w:t>
             </w:r>
-            <w:proofErr w:type="gramEnd"/>
           </w:p>
         </w:tc>
         <w:tc>
@@ -3881,11 +3496,9 @@
             <w:pPr>
               <w:pStyle w:val="TableContents"/>
             </w:pPr>
-            <w:proofErr w:type="gramStart"/>
             <w:r>
               <w:t>retina</w:t>
             </w:r>
-            <w:proofErr w:type="gramEnd"/>
           </w:p>
         </w:tc>
         <w:tc>
@@ -3980,11 +3593,9 @@
             <w:pPr>
               <w:pStyle w:val="TableContents"/>
             </w:pPr>
-            <w:proofErr w:type="gramStart"/>
             <w:r>
               <w:t>yes</w:t>
             </w:r>
-            <w:proofErr w:type="gramEnd"/>
           </w:p>
         </w:tc>
       </w:tr>
@@ -4036,11 +3647,9 @@
             <w:pPr>
               <w:pStyle w:val="TableContents"/>
             </w:pPr>
-            <w:proofErr w:type="gramStart"/>
             <w:r>
               <w:t>rat</w:t>
             </w:r>
-            <w:proofErr w:type="gramEnd"/>
           </w:p>
         </w:tc>
         <w:tc>
@@ -4058,13 +3667,8 @@
             <w:pPr>
               <w:pStyle w:val="TableContents"/>
             </w:pPr>
-            <w:proofErr w:type="gramStart"/>
-            <w:r>
-              <w:t>retina</w:t>
-            </w:r>
-            <w:proofErr w:type="gramEnd"/>
-            <w:r>
-              <w:t>, V1</w:t>
+            <w:r>
+              <w:t>retina, V1</w:t>
             </w:r>
           </w:p>
         </w:tc>
@@ -4083,13 +3687,8 @@
             <w:pPr>
               <w:pStyle w:val="TableContents"/>
             </w:pPr>
-            <w:proofErr w:type="gramStart"/>
-            <w:r>
-              <w:t>optic</w:t>
-            </w:r>
-            <w:proofErr w:type="gramEnd"/>
-            <w:r>
-              <w:t xml:space="preserve"> nerve stimulation</w:t>
+            <w:r>
+              <w:t>optic nerve stimulation</w:t>
             </w:r>
           </w:p>
         </w:tc>
@@ -4168,11 +3767,9 @@
             <w:pPr>
               <w:pStyle w:val="TableContents"/>
             </w:pPr>
-            <w:proofErr w:type="gramStart"/>
             <w:r>
               <w:t>no</w:t>
             </w:r>
-            <w:proofErr w:type="gramEnd"/>
           </w:p>
         </w:tc>
       </w:tr>
@@ -4224,11 +3821,9 @@
             <w:pPr>
               <w:pStyle w:val="TableContents"/>
             </w:pPr>
-            <w:proofErr w:type="gramStart"/>
             <w:r>
               <w:t>rat</w:t>
             </w:r>
-            <w:proofErr w:type="gramEnd"/>
           </w:p>
         </w:tc>
         <w:tc>
@@ -4346,11 +3941,9 @@
             <w:pPr>
               <w:pStyle w:val="TableContents"/>
             </w:pPr>
-            <w:proofErr w:type="gramStart"/>
             <w:r>
               <w:t>no</w:t>
             </w:r>
-            <w:proofErr w:type="gramEnd"/>
           </w:p>
         </w:tc>
       </w:tr>
@@ -4402,11 +3995,9 @@
             <w:pPr>
               <w:pStyle w:val="TableContents"/>
             </w:pPr>
-            <w:proofErr w:type="gramStart"/>
             <w:r>
               <w:t>ferret</w:t>
             </w:r>
-            <w:proofErr w:type="gramEnd"/>
           </w:p>
         </w:tc>
         <w:tc>
@@ -4524,11 +4115,9 @@
             <w:pPr>
               <w:pStyle w:val="TableContents"/>
             </w:pPr>
-            <w:proofErr w:type="gramStart"/>
             <w:r>
               <w:t>no</w:t>
             </w:r>
-            <w:proofErr w:type="gramEnd"/>
           </w:p>
         </w:tc>
       </w:tr>
@@ -4580,11 +4169,9 @@
             <w:pPr>
               <w:pStyle w:val="TableContents"/>
             </w:pPr>
-            <w:proofErr w:type="gramStart"/>
             <w:r>
               <w:t>ferret</w:t>
             </w:r>
-            <w:proofErr w:type="gramEnd"/>
           </w:p>
         </w:tc>
         <w:tc>
@@ -4622,11 +4209,9 @@
             <w:pPr>
               <w:pStyle w:val="TableContents"/>
             </w:pPr>
-            <w:proofErr w:type="gramStart"/>
             <w:r>
               <w:t>stereotaxic</w:t>
             </w:r>
-            <w:proofErr w:type="gramEnd"/>
           </w:p>
         </w:tc>
         <w:tc>
@@ -4645,15 +4230,7 @@
               <w:pStyle w:val="TableContents"/>
             </w:pPr>
             <w:r>
-              <w:t>Long duration correlated ‘</w:t>
-            </w:r>
-            <w:proofErr w:type="spellStart"/>
-            <w:r>
-              <w:t>macroburst</w:t>
-            </w:r>
-            <w:proofErr w:type="spellEnd"/>
-            <w:r>
-              <w:t>’ activity modulated by retinal input; short duration high synchrony activity independent of retina</w:t>
+              <w:t>Long duration correlated ‘macroburst’ activity modulated by retinal input; short duration high synchrony activity independent of retina</w:t>
             </w:r>
           </w:p>
         </w:tc>
@@ -4712,11 +4289,9 @@
             <w:pPr>
               <w:pStyle w:val="TableContents"/>
             </w:pPr>
-            <w:proofErr w:type="gramStart"/>
             <w:r>
               <w:t>no</w:t>
             </w:r>
-            <w:proofErr w:type="gramEnd"/>
           </w:p>
         </w:tc>
       </w:tr>
@@ -4768,13 +4343,8 @@
             <w:pPr>
               <w:pStyle w:val="TableContents"/>
             </w:pPr>
-            <w:proofErr w:type="gramStart"/>
-            <w:r>
-              <w:t>preterm</w:t>
-            </w:r>
-            <w:proofErr w:type="gramEnd"/>
-            <w:r>
-              <w:t xml:space="preserve"> human infant</w:t>
+            <w:r>
+              <w:t>preterm human infant</w:t>
             </w:r>
           </w:p>
         </w:tc>
@@ -4793,11 +4363,9 @@
             <w:pPr>
               <w:pStyle w:val="TableContents"/>
             </w:pPr>
-            <w:proofErr w:type="gramStart"/>
             <w:r>
               <w:t>occipital</w:t>
             </w:r>
-            <w:proofErr w:type="gramEnd"/>
           </w:p>
         </w:tc>
         <w:tc>
@@ -4815,11 +4383,9 @@
             <w:pPr>
               <w:pStyle w:val="TableContents"/>
             </w:pPr>
-            <w:proofErr w:type="gramStart"/>
             <w:r>
               <w:t>stereotaxic</w:t>
             </w:r>
-            <w:proofErr w:type="gramEnd"/>
           </w:p>
         </w:tc>
         <w:tc>
@@ -4897,11 +4463,9 @@
             <w:pPr>
               <w:pStyle w:val="TableContents"/>
             </w:pPr>
-            <w:proofErr w:type="gramStart"/>
             <w:r>
               <w:t>no</w:t>
             </w:r>
-            <w:proofErr w:type="gramEnd"/>
           </w:p>
         </w:tc>
       </w:tr>
@@ -4923,15 +4487,7 @@
               <w:pStyle w:val="TableContents"/>
             </w:pPr>
             <w:r>
-              <w:t xml:space="preserve">Notes: Ages reported as total days of embryonic + postnatal development. Abbreviations: WF- and 2P-MCI, wide-field and two-photon multicellular calcium imaging; EEG, electroencephalography; MEA, </w:t>
-            </w:r>
-            <w:proofErr w:type="spellStart"/>
-            <w:r>
-              <w:t>multielectrode</w:t>
-            </w:r>
-            <w:proofErr w:type="spellEnd"/>
-            <w:r>
-              <w:t xml:space="preserve"> array; LFP, local field potential; MUA, multiple unit activity; PC, patch-clamp; SU, paired single-units</w:t>
+              <w:t>Notes: Ages reported as total days of embryonic + postnatal development. Abbreviations: WF- and 2P-MCI, wide-field and two-photon multicellular calcium imaging; EEG, electroencephalography; MEA, multielectrode array; LFP, local field potential; MUA, multiple unit activity; PC, patch-clamp; SU, paired single-units</w:t>
             </w:r>
           </w:p>
         </w:tc>
@@ -4992,29 +4548,13 @@
         <w:fldChar w:fldCharType="end"/>
       </w:r>
       <w:r>
-        <w:t xml:space="preserve">. Molecular factors, like the signaling gradients provided by </w:t>
-      </w:r>
-      <w:proofErr w:type="spellStart"/>
-      <w:r>
-        <w:t>Eph</w:t>
-      </w:r>
-      <w:proofErr w:type="spellEnd"/>
-      <w:r>
-        <w:t xml:space="preserve"> recep</w:t>
-      </w:r>
-      <w:r>
-        <w:t xml:space="preserve">tor tyrosine kinases and their </w:t>
-      </w:r>
-      <w:proofErr w:type="spellStart"/>
-      <w:r>
-        <w:t>E</w:t>
-      </w:r>
-      <w:r>
-        <w:t>phrin</w:t>
-      </w:r>
-      <w:proofErr w:type="spellEnd"/>
-      <w:r>
-        <w:t xml:space="preserve"> ligands, mediate much of this elaboration in the developing visual system </w:t>
+        <w:t>. Molecular factors, like the signaling gradients provided by Eph recep</w:t>
+      </w:r>
+      <w:r>
+        <w:t>tor tyrosine kinases and their E</w:t>
+      </w:r>
+      <w:r>
+        <w:t xml:space="preserve">phrin ligands, mediate much of this elaboration in the developing visual system </w:t>
       </w:r>
       <w:r>
         <w:fldChar w:fldCharType="begin"/>
@@ -5032,23 +4572,7 @@
         <w:fldChar w:fldCharType="end"/>
       </w:r>
       <w:r>
-        <w:t xml:space="preserve">. The initial connectivity between axons and their target cells that occurs before vision produces functional neuronal networks that give rise to central features of visual circuitry and processing, such as </w:t>
-      </w:r>
-      <w:proofErr w:type="spellStart"/>
-      <w:r>
-        <w:t>retinotopy</w:t>
-      </w:r>
-      <w:proofErr w:type="spellEnd"/>
-      <w:r>
-        <w:t xml:space="preserve">, ocular dominance, and orientation selectivity. However, key aspects of the cellular morphologic and functional synapse maturation that occurs before vision relies on spontaneous neuronal activity. At the </w:t>
-      </w:r>
-      <w:proofErr w:type="spellStart"/>
-      <w:r>
-        <w:t>retinogeniculate</w:t>
-      </w:r>
-      <w:proofErr w:type="spellEnd"/>
-      <w:r>
-        <w:t xml:space="preserve"> synapse, blockade of spontaneous activity by TTX application to the eye around and before the time of eye opening prevents the normal developmental increase in synapse strength and arrests synaptic pruning </w:t>
+        <w:t xml:space="preserve">. The initial connectivity between axons and their target cells that occurs before vision produces functional neuronal networks that give rise to central features of visual circuitry and processing, such as retinotopy, ocular dominance, and orientation selectivity. However, key aspects of the cellular morphologic and functional synapse maturation that occurs before vision relies on spontaneous neuronal activity. At the retinogeniculate synapse, blockade of spontaneous activity by TTX application to the eye around and before the time of eye opening prevents the normal developmental increase in synapse strength and arrests synaptic pruning </w:t>
       </w:r>
       <w:r>
         <w:fldChar w:fldCharType="begin"/>
@@ -5085,15 +4609,7 @@
         <w:t>-/-</w:t>
       </w:r>
       <w:r>
-        <w:t xml:space="preserve">) mouse, which lacks a subunit of the nicotinic </w:t>
-      </w:r>
-      <w:proofErr w:type="spellStart"/>
-      <w:r>
-        <w:t>acetylycholine</w:t>
-      </w:r>
-      <w:proofErr w:type="spellEnd"/>
-      <w:r>
-        <w:t xml:space="preserve"> receptor and is thought to have disrupted retinal waves </w:t>
+        <w:t xml:space="preserve">) mouse, which lacks a subunit of the nicotinic acetylycholine receptor and is thought to have disrupted retinal waves </w:t>
       </w:r>
       <w:r>
         <w:fldChar w:fldCharType="begin"/>
@@ -5129,15 +4645,7 @@
         <w:fldChar w:fldCharType="end"/>
       </w:r>
       <w:r>
-        <w:t xml:space="preserve">. Functional maturation at the </w:t>
-      </w:r>
-      <w:proofErr w:type="spellStart"/>
-      <w:r>
-        <w:t>retinocollicular</w:t>
-      </w:r>
-      <w:proofErr w:type="spellEnd"/>
-      <w:r>
-        <w:t xml:space="preserve"> synapse is impaired in β2</w:t>
+        <w:t>. Functional maturation at the retinocollicular synapse is impaired in β2</w:t>
       </w:r>
       <w:r>
         <w:rPr>
@@ -5164,23 +4672,7 @@
         <w:fldChar w:fldCharType="end"/>
       </w:r>
       <w:r>
-        <w:t xml:space="preserve">, similar to the effect of TTX application to the eye on </w:t>
-      </w:r>
-      <w:proofErr w:type="spellStart"/>
-      <w:r>
-        <w:t>retinogeniculate</w:t>
-      </w:r>
-      <w:proofErr w:type="spellEnd"/>
-      <w:r>
-        <w:t xml:space="preserve"> synapses, again suggesting that spontaneous retinal activity promotes the maturation of </w:t>
-      </w:r>
-      <w:proofErr w:type="spellStart"/>
-      <w:r>
-        <w:t>retinogufal</w:t>
-      </w:r>
-      <w:proofErr w:type="spellEnd"/>
-      <w:r>
-        <w:t xml:space="preserve"> synapses before normal vision. </w:t>
+        <w:t xml:space="preserve">, similar to the effect of TTX application to the eye on retinogeniculate synapses, again suggesting that spontaneous retinal activity promotes the maturation of retinogufal synapses before normal vision. </w:t>
       </w:r>
     </w:p>
     <w:p>
@@ -5248,15 +4740,7 @@
         <w:t>-/-</w:t>
       </w:r>
       <w:r>
-        <w:t xml:space="preserve"> mice, disrupts </w:t>
-      </w:r>
-      <w:proofErr w:type="spellStart"/>
-      <w:r>
-        <w:t>retinocollicular</w:t>
-      </w:r>
-      <w:proofErr w:type="spellEnd"/>
-      <w:r>
-        <w:t xml:space="preserve"> synapse number and strength, but the overall visual drive of neurons in the </w:t>
+        <w:t xml:space="preserve"> mice, disrupts retinocollicular synapse number and strength, but the overall visual drive of neurons in the </w:t>
       </w:r>
       <w:r>
         <w:t>SC</w:t>
@@ -5285,15 +4769,7 @@
     </w:p>
     <w:p>
       <w:r>
-        <w:t xml:space="preserve">The morphological development of neuronal dendrites and axon arbors in the developing visual system is also sensitive to activity before vision. Classic experiments demonstrated that the abolition of spiking activity in the developing cat brain with fetal infusions of TTX prevents eye-specific segregation in the </w:t>
-      </w:r>
-      <w:proofErr w:type="spellStart"/>
-      <w:r>
-        <w:t>dLGN</w:t>
-      </w:r>
-      <w:proofErr w:type="spellEnd"/>
-      <w:r>
-        <w:t xml:space="preserve"> and results in RGC axon arbors that are abnormally large and diffuse </w:t>
+        <w:t xml:space="preserve">The morphological development of neuronal dendrites and axon arbors in the developing visual system is also sensitive to activity before vision. Classic experiments demonstrated that the abolition of spiking activity in the developing cat brain with fetal infusions of TTX prevents eye-specific segregation in the dLGN and results in RGC axon arbors that are abnormally large and diffuse </w:t>
       </w:r>
       <w:r>
         <w:fldChar w:fldCharType="begin"/>
@@ -5311,15 +4787,7 @@
         <w:fldChar w:fldCharType="end"/>
       </w:r>
       <w:r>
-        <w:t xml:space="preserve">. Equivalent experiments examining the sensitivity of </w:t>
-      </w:r>
-      <w:proofErr w:type="spellStart"/>
-      <w:r>
-        <w:t>genicolocortical</w:t>
-      </w:r>
-      <w:proofErr w:type="spellEnd"/>
-      <w:r>
-        <w:t xml:space="preserve"> afferents to retinal activity blockade reveals similar results </w:t>
+        <w:t xml:space="preserve">. Equivalent experiments examining the sensitivity of genicolocortical afferents to retinal activity blockade reveals similar results </w:t>
       </w:r>
       <w:r>
         <w:fldChar w:fldCharType="begin"/>
@@ -5394,23 +4862,7 @@
         <w:fldChar w:fldCharType="end"/>
       </w:r>
       <w:r>
-        <w:t xml:space="preserve">, and display abnormally diffuse and widespread </w:t>
-      </w:r>
-      <w:proofErr w:type="spellStart"/>
-      <w:r>
-        <w:t>arborizations</w:t>
-      </w:r>
-      <w:proofErr w:type="spellEnd"/>
-      <w:r>
-        <w:t xml:space="preserve">. The morphological development of </w:t>
-      </w:r>
-      <w:proofErr w:type="spellStart"/>
-      <w:r>
-        <w:t>retinorecepient</w:t>
-      </w:r>
-      <w:proofErr w:type="spellEnd"/>
-      <w:r>
-        <w:t xml:space="preserve"> neurons in the </w:t>
+        <w:t xml:space="preserve">, and display abnormally diffuse and widespread arborizations. The morphological development of retinorecepient neurons in the </w:t>
       </w:r>
       <w:r>
         <w:t>SC</w:t>
@@ -5479,23 +4931,7 @@
       </w:r>
       <w:r>
         <w:lastRenderedPageBreak/>
-        <w:t xml:space="preserve">During the developmental window that </w:t>
-      </w:r>
-      <w:proofErr w:type="spellStart"/>
-      <w:r>
-        <w:t>retinocollicular</w:t>
-      </w:r>
-      <w:proofErr w:type="spellEnd"/>
-      <w:r>
-        <w:t xml:space="preserve"> and </w:t>
-      </w:r>
-      <w:proofErr w:type="spellStart"/>
-      <w:r>
-        <w:t>retinogeniculate</w:t>
-      </w:r>
-      <w:proofErr w:type="spellEnd"/>
-      <w:r>
-        <w:t xml:space="preserve"> synapse maturation is sensitive to ongoing spontaneous activity, these synapses also exhibit long-term potentiation and depression (LTP/LTD) </w:t>
+        <w:t xml:space="preserve">During the developmental window that retinocollicular and retinogeniculate synapse maturation is sensitive to ongoing spontaneous activity, these synapses also exhibit long-term potentiation and depression (LTP/LTD) </w:t>
       </w:r>
       <w:r>
         <w:fldChar w:fldCharType="begin"/>
@@ -5513,15 +4949,7 @@
         <w:fldChar w:fldCharType="end"/>
       </w:r>
       <w:r>
-        <w:t xml:space="preserve">. Activity-dependent synaptic plasticity in the developing visual system through a </w:t>
-      </w:r>
-      <w:proofErr w:type="spellStart"/>
-      <w:r>
-        <w:t>Hebb</w:t>
-      </w:r>
-      <w:proofErr w:type="spellEnd"/>
-      <w:r>
-        <w:t>-type process provides a plausible mechanistic link between spontaneous activity and the functional and structural maturation of synapses.</w:t>
+        <w:t>. Activity-dependent synaptic plasticity in the developing visual system through a Hebb-type process provides a plausible mechanistic link between spontaneous activity and the functional and structural maturation of synapses.</w:t>
       </w:r>
     </w:p>
     <w:p>
@@ -5598,15 +5026,7 @@
                     <w:t>Figure 2.</w:t>
                   </w:r>
                   <w:r>
-                    <w:t xml:space="preserve"> </w:t>
-                  </w:r>
-                  <w:proofErr w:type="gramStart"/>
-                  <w:r>
-                    <w:t>Efferent connectivity from mouse visual cortex.</w:t>
-                  </w:r>
-                  <w:proofErr w:type="gramEnd"/>
-                  <w:r>
-                    <w:t xml:space="preserve"> Reference image (top left) adapted from </w:t>
+                    <w:t xml:space="preserve"> Efferent connectivity from mouse visual cortex. Reference image (top left) adapted from </w:t>
                   </w:r>
                   <w:hyperlink r:id="rId11">
                     <w:r>
@@ -5653,31 +5073,7 @@
     </w:p>
     <w:p>
       <w:r>
-        <w:t xml:space="preserve">In addition to the maturation of individual neuron synapses, dendrites and axon arbors, the development of large-scale neural circuits or ‘maps’ for visual stimulus features, such as </w:t>
-      </w:r>
-      <w:proofErr w:type="spellStart"/>
-      <w:r>
-        <w:t>retinotopy</w:t>
-      </w:r>
-      <w:proofErr w:type="spellEnd"/>
-      <w:r>
-        <w:t xml:space="preserve">, ocular dominance and orientation, are also sensitive to the presence of ongoing spontaneous activity before eye opening. Disrupting retinal waves pharmacologically or genetically interferes with the development of both </w:t>
-      </w:r>
-      <w:proofErr w:type="spellStart"/>
-      <w:r>
-        <w:t>retinotopy</w:t>
-      </w:r>
-      <w:proofErr w:type="spellEnd"/>
-      <w:r>
-        <w:t xml:space="preserve"> and eye specific segregation in the </w:t>
-      </w:r>
-      <w:proofErr w:type="spellStart"/>
-      <w:r>
-        <w:t>dLGN</w:t>
-      </w:r>
-      <w:proofErr w:type="spellEnd"/>
-      <w:r>
-        <w:t xml:space="preserve"> and SC of mice </w:t>
+        <w:t xml:space="preserve">In addition to the maturation of individual neuron synapses, dendrites and axon arbors, the development of large-scale neural circuits or ‘maps’ for visual stimulus features, such as retinotopy, ocular dominance and orientation, are also sensitive to the presence of ongoing spontaneous activity before eye opening. Disrupting retinal waves pharmacologically or genetically interferes with the development of both retinotopy and eye specific segregation in the dLGN and SC of mice </w:t>
       </w:r>
       <w:r>
         <w:fldChar w:fldCharType="begin"/>
@@ -5695,15 +5091,7 @@
         <w:fldChar w:fldCharType="end"/>
       </w:r>
       <w:r>
-        <w:t xml:space="preserve">. In the SC, </w:t>
-      </w:r>
-      <w:proofErr w:type="spellStart"/>
-      <w:r>
-        <w:t>retinocollicular</w:t>
-      </w:r>
-      <w:proofErr w:type="spellEnd"/>
-      <w:r>
-        <w:t xml:space="preserve"> target zones and individual axon arbors are enlarged in β2</w:t>
+        <w:t>. In the SC, retinocollicular target zones and individual axon arbors are enlarged in β2</w:t>
       </w:r>
       <w:r>
         <w:rPr>
@@ -5766,15 +5154,7 @@
         <w:fldChar w:fldCharType="end"/>
       </w:r>
       <w:r>
-        <w:t xml:space="preserve">. In the </w:t>
-      </w:r>
-      <w:proofErr w:type="spellStart"/>
-      <w:r>
-        <w:t>dLGN</w:t>
-      </w:r>
-      <w:proofErr w:type="spellEnd"/>
-      <w:r>
-        <w:t xml:space="preserve"> </w:t>
+        <w:t xml:space="preserve">. In the dLGN </w:t>
       </w:r>
       <w:r>
         <w:lastRenderedPageBreak/>
@@ -5805,31 +5185,7 @@
         <w:fldChar w:fldCharType="end"/>
       </w:r>
       <w:r>
-        <w:t xml:space="preserve">, but rather than producing expanded receptive fields in individual </w:t>
-      </w:r>
-      <w:proofErr w:type="spellStart"/>
-      <w:r>
-        <w:t>dLGN</w:t>
-      </w:r>
-      <w:proofErr w:type="spellEnd"/>
-      <w:r>
-        <w:t xml:space="preserve"> neurons, the overall </w:t>
-      </w:r>
-      <w:proofErr w:type="spellStart"/>
-      <w:r>
-        <w:t>retinotopic</w:t>
-      </w:r>
-      <w:proofErr w:type="spellEnd"/>
-      <w:r>
-        <w:t xml:space="preserve"> map in the </w:t>
-      </w:r>
-      <w:proofErr w:type="spellStart"/>
-      <w:r>
-        <w:t>dLGN</w:t>
-      </w:r>
-      <w:proofErr w:type="spellEnd"/>
-      <w:r>
-        <w:t xml:space="preserve"> of β2</w:t>
+        <w:t>, but rather than producing expanded receptive fields in individual dLGN neurons, the overall retinotopic map in the dLGN of β2</w:t>
       </w:r>
       <w:r>
         <w:rPr>
@@ -5865,15 +5221,7 @@
         <w:t>-/-</w:t>
       </w:r>
       <w:r>
-        <w:t xml:space="preserve"> mice on </w:t>
-      </w:r>
-      <w:proofErr w:type="spellStart"/>
-      <w:r>
-        <w:t>retinotopic</w:t>
-      </w:r>
-      <w:proofErr w:type="spellEnd"/>
-      <w:r>
-        <w:t xml:space="preserve"> maps along the visual field azimuth may stem from the strong bias in retinal wave propagation along this axis </w:t>
+        <w:t xml:space="preserve"> mice on retinotopic maps along the visual field azimuth may stem from the strong bias in retinal wave propagation along this axis </w:t>
       </w:r>
       <w:r>
         <w:fldChar w:fldCharType="begin"/>
@@ -5891,15 +5239,7 @@
         <w:fldChar w:fldCharType="end"/>
       </w:r>
       <w:r>
-        <w:t xml:space="preserve"> and/or differences in the effectiveness of molecular processes in mapping these circuits along the two visual axes. Remarkably, in both the </w:t>
-      </w:r>
-      <w:proofErr w:type="spellStart"/>
-      <w:r>
-        <w:t>dLGN</w:t>
-      </w:r>
-      <w:proofErr w:type="spellEnd"/>
-      <w:r>
-        <w:t xml:space="preserve"> </w:t>
+        <w:t xml:space="preserve"> and/or differences in the effectiveness of molecular processes in mapping these circuits along the two visual axes. Remarkably, in both the dLGN </w:t>
       </w:r>
       <w:r>
         <w:fldChar w:fldCharType="begin"/>
@@ -5944,18 +5284,10 @@
         <w:t>-/-</w:t>
       </w:r>
       <w:r>
-        <w:t xml:space="preserve"> mice, the organization of response properties associated with ON- or OFF-selectivity, which is not normally observed in mice, emerge de novo. In the </w:t>
-      </w:r>
-      <w:proofErr w:type="spellStart"/>
-      <w:r>
-        <w:t>dLGN</w:t>
-      </w:r>
-      <w:proofErr w:type="spellEnd"/>
-      <w:r>
-        <w:t xml:space="preserve"> </w:t>
-      </w:r>
-      <w:r>
-        <w:t>of β2</w:t>
+        <w:t xml:space="preserve"> mice, the organization of response properties associated with ON- or OFF-selectivity, which is not normally observed in mice, emerge de novo. In the dLGN</w:t>
+      </w:r>
+      <w:r>
+        <w:t xml:space="preserve"> of β2</w:t>
       </w:r>
       <w:r>
         <w:rPr>
@@ -5967,15 +5299,7 @@
         <w:t xml:space="preserve"> mice</w:t>
       </w:r>
       <w:r>
-        <w:t xml:space="preserve">, ON- and </w:t>
-      </w:r>
-      <w:proofErr w:type="spellStart"/>
-      <w:r>
-        <w:t>OFF-center</w:t>
-      </w:r>
-      <w:proofErr w:type="spellEnd"/>
-      <w:r>
-        <w:t xml:space="preserve"> cells are spatially segregated </w:t>
+        <w:t xml:space="preserve">, ON- and OFF-center cells are spatially segregated </w:t>
       </w:r>
       <w:r>
         <w:fldChar w:fldCharType="begin"/>
@@ -6011,15 +5335,7 @@
         <w:fldChar w:fldCharType="end"/>
       </w:r>
       <w:r>
-        <w:t xml:space="preserve">. Thus, it appears that circuit organization around new response features emerge in the </w:t>
-      </w:r>
-      <w:proofErr w:type="spellStart"/>
-      <w:r>
-        <w:t>dLGN</w:t>
-      </w:r>
-      <w:proofErr w:type="spellEnd"/>
-      <w:r>
-        <w:t xml:space="preserve"> and SC of β2</w:t>
+        <w:t>. Thus, it appears that circuit organization around new response features emerge in the dLGN and SC of β2</w:t>
       </w:r>
       <w:r>
         <w:rPr>
@@ -6028,15 +5344,7 @@
         <w:t>-/-</w:t>
       </w:r>
       <w:r>
-        <w:t xml:space="preserve"> mice, possibly because of the delayed functional development of </w:t>
-      </w:r>
-      <w:proofErr w:type="spellStart"/>
-      <w:r>
-        <w:t>retinofugal</w:t>
-      </w:r>
-      <w:proofErr w:type="spellEnd"/>
-      <w:r>
-        <w:t xml:space="preserve"> synapses </w:t>
+        <w:t xml:space="preserve"> mice, possibly because of the delayed functional development of retinofugal synapses </w:t>
       </w:r>
       <w:r>
         <w:fldChar w:fldCharType="begin"/>
@@ -6113,23 +5421,7 @@
         <w:t>-/-</w:t>
       </w:r>
       <w:r>
-        <w:t xml:space="preserve"> mice are not confined to first order, </w:t>
-      </w:r>
-      <w:proofErr w:type="spellStart"/>
-      <w:r>
-        <w:t>retinofugal</w:t>
-      </w:r>
-      <w:proofErr w:type="spellEnd"/>
-      <w:r>
-        <w:t xml:space="preserve"> connections. Anatomical and functional response properties in higher order visual circuits, including </w:t>
-      </w:r>
-      <w:proofErr w:type="spellStart"/>
-      <w:r>
-        <w:t>geniculo</w:t>
-      </w:r>
-      <w:proofErr w:type="spellEnd"/>
-      <w:r>
-        <w:t xml:space="preserve">-cortical connections </w:t>
+        <w:t xml:space="preserve"> mice are not confined to first order, retinofugal connections. Anatomical and functional response properties in higher order visual circuits, including geniculo-cortical connections </w:t>
       </w:r>
       <w:r>
         <w:fldChar w:fldCharType="begin"/>
@@ -6147,15 +5439,7 @@
         <w:fldChar w:fldCharType="end"/>
       </w:r>
       <w:r>
-        <w:t xml:space="preserve"> and </w:t>
-      </w:r>
-      <w:proofErr w:type="spellStart"/>
-      <w:r>
-        <w:t>cortico-collicular</w:t>
-      </w:r>
-      <w:proofErr w:type="spellEnd"/>
-      <w:r>
-        <w:t xml:space="preserve"> connections </w:t>
+        <w:t xml:space="preserve"> and cortico-collicular connections </w:t>
       </w:r>
       <w:r>
         <w:fldChar w:fldCharType="begin"/>
@@ -6236,15 +5520,7 @@
         <w:fldChar w:fldCharType="end"/>
       </w:r>
       <w:r>
-        <w:t xml:space="preserve">. The results of pharmacological manipulations of retinal activity in the </w:t>
-      </w:r>
-      <w:proofErr w:type="spellStart"/>
-      <w:r>
-        <w:t>dLGN</w:t>
-      </w:r>
-      <w:proofErr w:type="spellEnd"/>
-      <w:r>
-        <w:t xml:space="preserve"> and SC of mice </w:t>
+        <w:t xml:space="preserve">. The results of pharmacological manipulations of retinal activity in the dLGN and SC of mice </w:t>
       </w:r>
       <w:r>
         <w:fldChar w:fldCharType="begin"/>
@@ -6262,15 +5538,7 @@
         <w:fldChar w:fldCharType="end"/>
       </w:r>
       <w:r>
-        <w:t xml:space="preserve"> and the </w:t>
-      </w:r>
-      <w:proofErr w:type="spellStart"/>
-      <w:r>
-        <w:t>dLGN</w:t>
-      </w:r>
-      <w:proofErr w:type="spellEnd"/>
-      <w:r>
-        <w:t xml:space="preserve"> and visual cortex of ferrets </w:t>
+        <w:t xml:space="preserve"> and the dLGN and visual cortex of ferrets </w:t>
       </w:r>
       <w:r>
         <w:fldChar w:fldCharType="begin"/>
@@ -6360,15 +5628,7 @@
         <w:fldChar w:fldCharType="end"/>
       </w:r>
       <w:r>
-        <w:t xml:space="preserve">. Optogenetic manipulation of retinal activity before vision suggests that some features of neural circuit development, like </w:t>
-      </w:r>
-      <w:proofErr w:type="spellStart"/>
-      <w:r>
-        <w:t>retinotopy</w:t>
-      </w:r>
-      <w:proofErr w:type="spellEnd"/>
-      <w:r>
-        <w:t xml:space="preserve">, are more sensitive to the levels of spontaneous activity, while other features, like eye specific segregation, are sensitive to the timing of activity in the two eyes </w:t>
+        <w:t xml:space="preserve">. Optogenetic manipulation of retinal activity before vision suggests that some features of neural circuit development, like retinotopy, are more sensitive to the levels of spontaneous activity, while other features, like eye specific segregation, are sensitive to the timing of activity in the two eyes </w:t>
       </w:r>
       <w:r>
         <w:fldChar w:fldCharType="begin"/>
@@ -6386,28 +5646,12 @@
         <w:fldChar w:fldCharType="end"/>
       </w:r>
       <w:r>
-        <w:t xml:space="preserve">. Resolution of lingering uncertainties about the precise role of different spatiotemporal features of spontaneous retinal activity in the emergence of visual circuits will require a careful analysis of spontaneous activity in vivo in the various genetic and pharmacological models, and a parametric analysis of the role of activity in the development of the diverse features of visual circuitry, including </w:t>
-      </w:r>
-      <w:proofErr w:type="spellStart"/>
-      <w:r>
-        <w:t>retinotopy</w:t>
-      </w:r>
-      <w:proofErr w:type="spellEnd"/>
-      <w:r>
-        <w:t xml:space="preserve"> and eye segregation. </w:t>
-      </w:r>
-    </w:p>
-    <w:p>
-      <w:r>
-        <w:t xml:space="preserve">In addition to maps for </w:t>
-      </w:r>
-      <w:proofErr w:type="spellStart"/>
-      <w:r>
-        <w:t>retinotopy</w:t>
-      </w:r>
-      <w:proofErr w:type="spellEnd"/>
-      <w:r>
-        <w:t xml:space="preserve"> and ocular dominance, visual circuits for orientation emerge without vision </w:t>
+        <w:t xml:space="preserve">. Resolution of lingering uncertainties about the precise role of different spatiotemporal features of spontaneous retinal activity in the emergence of visual circuits will require a careful analysis of spontaneous activity in vivo in the various genetic and pharmacological models, and a parametric analysis of the role of activity in the development of the diverse features of visual circuitry, including retinotopy and eye segregation. </w:t>
+      </w:r>
+    </w:p>
+    <w:p>
+      <w:r>
+        <w:t xml:space="preserve">In addition to maps for retinotopy and ocular dominance, visual circuits for orientation emerge without vision </w:t>
       </w:r>
       <w:r>
         <w:fldChar w:fldCharType="begin"/>
@@ -6570,49 +5814,36 @@
     </w:p>
     <w:p>
       <w:r>
-        <w:t>It s</w:t>
-      </w:r>
-      <w:bookmarkStart w:id="11" w:name="_GoBack"/>
+        <w:t>It seems increasingly apparent that many, if not all</w:t>
+      </w:r>
+      <w:r>
+        <w:t>,</w:t>
+      </w:r>
+      <w:r>
+        <w:t xml:space="preserve"> developing neural circuits display spontaneous activity before they become functionally efficacious. In animals with extended gestation, fundamental neural circuit features emerge without sensory experience, particularly in the visual system. Patterned spontaneous neural activity appears capable of substituting for peripheral sensation in shaping the development of neural circuits. Major open questions in the field concern the degree to which spontaneous activity instructs developing neural circuits, and how activity interacts with gene expression to regulate synapse, neuron and neural circuit development. Hebbian synaptic plasticity mechanisms (‘fire-together, wire-together’) are well suited to link activity-dependent synapse and neural circuit development, but distinct activity-dependent mechanisms that are sensitive to levels or timing of activity but not correlations in activity likely also play important roles in sculpting developing neural circuits. The increasing availability of modern optical approaches to examine and manipulate activity in developing neural circuits in vivo suggests that a fundamental understanding of the rules that regulate synapse and neural circuit development in the complex mammalian brain is at hand. </w:t>
+      </w:r>
+    </w:p>
+    <w:p>
+      <w:pPr>
+        <w:pStyle w:val="Heading1"/>
+      </w:pPr>
+      <w:bookmarkStart w:id="11" w:name="acknowledgements"/>
       <w:bookmarkEnd w:id="11"/>
       <w:r>
-        <w:t>eems increasingly apparent that many, if not all</w:t>
-      </w:r>
-      <w:r>
-        <w:t>,</w:t>
-      </w:r>
-      <w:r>
-        <w:t xml:space="preserve"> developing neural circuits display spontaneous activity before they become functionally efficacious. In animals with extended gestation, fundamental neural circuit features emerge without sensory experience, particularly in the visual system. Patterned spontaneous neural activity appears capable of substituting for peripheral sensation in shaping the development of neural circuits. Major open questions in the field concern the degree to which spontaneous activity instructs developing neural circuits, and how activity interacts with gene expression to regulate synapse, neuron and neural circuit development. </w:t>
-      </w:r>
-      <w:proofErr w:type="spellStart"/>
-      <w:r>
-        <w:t>Hebbian</w:t>
-      </w:r>
-      <w:proofErr w:type="spellEnd"/>
-      <w:r>
-        <w:t xml:space="preserve"> synaptic plasticity mechanisms (‘fire-together, wire-together’) are well suited to link activity-dependent synapse and neural circuit development, but distinct activity-dependent mechanisms that are sensitive to levels or timing of activity but not correlations in activity likely also play important roles in sculpting developing neural circuits. The increasing availability of modern optical approaches to examine and manipulate activity in developing neural circuits in vivo suggests that a fundamental understanding of the rules that regulate synapse and neural circuit development in the complex mammalian brain is at hand. </w:t>
+        <w:t>Acknowledgements</w:t>
+      </w:r>
+    </w:p>
+    <w:p>
+      <w:r>
+        <w:t>This work was supported by NIH grants P30 EY000785 and R01 EY015788 to M.C.C.</w:t>
       </w:r>
     </w:p>
     <w:p>
       <w:pPr>
         <w:pStyle w:val="Heading1"/>
       </w:pPr>
-      <w:bookmarkStart w:id="12" w:name="acknowledgements"/>
+      <w:bookmarkStart w:id="12" w:name="references"/>
       <w:bookmarkEnd w:id="12"/>
-      <w:r>
-        <w:t>Acknowledgements</w:t>
-      </w:r>
-    </w:p>
-    <w:p>
-      <w:r>
-        <w:t>This work was supported by NIH grants P30 EY000785 and R01 EY015788 to M.C.C.</w:t>
-      </w:r>
-    </w:p>
-    <w:p>
-      <w:pPr>
-        <w:pStyle w:val="Heading1"/>
-      </w:pPr>
-      <w:bookmarkStart w:id="13" w:name="references"/>
-      <w:bookmarkEnd w:id="13"/>
       <w:r>
         <w:t>References</w:t>
       </w:r>
@@ -7467,7 +6698,13 @@
         <w:t xml:space="preserve">occipital cortex of humans before birth. </w:t>
       </w:r>
       <w:r>
-        <w:t xml:space="preserve">Intrinsic Changes in visual cortex activity </w:t>
+        <w:t xml:space="preserve">Intrinsic </w:t>
+      </w:r>
+      <w:r>
+        <w:t>c</w:t>
+      </w:r>
+      <w:r>
+        <w:t xml:space="preserve">hanges in visual cortex activity </w:t>
       </w:r>
       <w:r>
         <w:t xml:space="preserve">patterns occur </w:t>
@@ -7482,7 +6719,13 @@
         <w:t>onset of visual experience in both human and rat</w:t>
       </w:r>
       <w:r>
-        <w:t>, likely due to an evolutionarily conserved intrinsic developmental program.</w:t>
+        <w:t xml:space="preserve">, likely due to an evolutionarily conserved </w:t>
+      </w:r>
+      <w:r>
+        <w:t xml:space="preserve">innate </w:t>
+      </w:r>
+      <w:r>
+        <w:t>developmental program.</w:t>
       </w:r>
     </w:p>
     <w:p>
@@ -8577,40 +7820,6 @@
     </w:sectPr>
   </w:body>
 </w:document>
-</file>
-
-<file path=word/comments.xml><?xml version="1.0" encoding="utf-8"?>
-<w:comments xmlns:wpc="http://schemas.microsoft.com/office/word/2010/wordprocessingCanvas" xmlns:mo="http://schemas.microsoft.com/office/mac/office/2008/main" xmlns:mc="http://schemas.openxmlformats.org/markup-compatibility/2006" xmlns:mv="urn:schemas-microsoft-com:mac:vml" xmlns:o="urn:schemas-microsoft-com:office:office" xmlns:r="http://schemas.openxmlformats.org/officeDocument/2006/relationships" xmlns:m="http://schemas.openxmlformats.org/officeDocument/2006/math" xmlns:v="urn:schemas-microsoft-com:vml" xmlns:wp14="http://schemas.microsoft.com/office/word/2010/wordprocessingDrawing" xmlns:wp="http://schemas.openxmlformats.org/drawingml/2006/wordprocessingDrawing" xmlns:w10="urn:schemas-microsoft-com:office:word" xmlns:w="http://schemas.openxmlformats.org/wordprocessingml/2006/main" xmlns:w14="http://schemas.microsoft.com/office/word/2010/wordml" xmlns:wpg="http://schemas.microsoft.com/office/word/2010/wordprocessingGroup" xmlns:wpi="http://schemas.microsoft.com/office/word/2010/wordprocessingInk" xmlns:wne="http://schemas.microsoft.com/office/word/2006/wordml" xmlns:wps="http://schemas.microsoft.com/office/word/2010/wordprocessingShape" mc:Ignorable="w14 wp14 mv">
-  <w:comment w:id="6" w:author="Michael Crair" w:date="2013-08-30T10:10:00Z" w:initials="MC">
-    <w:p>
-      <w:pPr>
-        <w:pStyle w:val="CommentText"/>
-      </w:pPr>
-      <w:r>
-        <w:rPr>
-          <w:rStyle w:val="CommentReference"/>
-        </w:rPr>
-        <w:annotationRef/>
-      </w:r>
-      <w:r>
-        <w:t>What is this? “Infra-slow”.</w:t>
-      </w:r>
-    </w:p>
-    <w:p>
-      <w:pPr>
-        <w:pStyle w:val="CommentText"/>
-      </w:pPr>
-    </w:p>
-    <w:p>
-      <w:pPr>
-        <w:pStyle w:val="CommentText"/>
-      </w:pPr>
-      <w:r>
-        <w:t>Should also define LFP here.</w:t>
-      </w:r>
-    </w:p>
-  </w:comment>
-</w:comments>
 </file>
 
 <file path=word/endnotes.xml><?xml version="1.0" encoding="utf-8"?>
@@ -9906,4 +9115,16 @@
   </a:objectDefaults>
   <a:extraClrSchemeLst/>
 </a:theme>
+</file>
+
+<file path=customXml/item1.xml><?xml version="1.0" encoding="utf-8"?>
+<b:Sources xmlns:b="http://schemas.openxmlformats.org/officeDocument/2006/bibliography" xmlns="http://schemas.openxmlformats.org/officeDocument/2006/bibliography" SelectedStyle="/APA.XSL" StyleName="APA"/>
+</file>
+
+<file path=customXml/itemProps1.xml><?xml version="1.0" encoding="utf-8"?>
+<ds:datastoreItem xmlns:ds="http://schemas.openxmlformats.org/officeDocument/2006/customXml" ds:itemID="{784C25A3-CE0E-9741-AAA7-66818125F2CA}">
+  <ds:schemaRefs>
+    <ds:schemaRef ds:uri="http://schemas.openxmlformats.org/officeDocument/2006/bibliography"/>
+  </ds:schemaRefs>
+</ds:datastoreItem>
 </file>
</xml_diff>

<commit_message>
Referee response and first sentence in abstract changed
</commit_message>
<xml_diff>
--- a/currOpin_main.docx
+++ b/currOpin_main.docx
@@ -37,14 +37,12 @@
       <w:r>
         <w:t>¹</w:t>
       </w:r>
-      <w:proofErr w:type="gramStart"/>
       <w:r>
         <w:rPr>
           <w:vertAlign w:val="superscript"/>
         </w:rPr>
         <w:t>,2,3</w:t>
       </w:r>
-      <w:proofErr w:type="gramEnd"/>
       <w:r>
         <w:br/>
         <w:t xml:space="preserve">¹Department of Neurobiology, </w:t>
@@ -88,11 +86,9 @@
       <w:pPr>
         <w:pStyle w:val="PreformattedText"/>
       </w:pPr>
-      <w:proofErr w:type="gramStart"/>
       <w:r>
         <w:t>michael.crair@yale.edu</w:t>
       </w:r>
-      <w:proofErr w:type="gramEnd"/>
       <w:r>
         <w:br/>
         <w:t>+1-203-785-5768</w:t>
@@ -128,54 +124,85 @@
       </w:r>
     </w:p>
     <w:p>
-      <w:r>
-        <w:t xml:space="preserve">The structural and functional development of visual circuits in reptiles, birds, and mammals happens largely independent of sensory experience. Innate genetic programs code for gradients of molecules </w:t>
+      <w:del w:id="4" w:author="James Ackman" w:date="2013-11-06T12:49:00Z">
+        <w:r>
+          <w:delText xml:space="preserve">The </w:delText>
+        </w:r>
+      </w:del>
+      <w:ins w:id="5" w:author="James Ackman" w:date="2013-11-06T12:49:00Z">
+        <w:r>
+          <w:t xml:space="preserve">A considerable amount of </w:t>
+        </w:r>
+      </w:ins>
+      <w:ins w:id="6" w:author="James Ackman" w:date="2013-11-06T12:56:00Z">
+        <w:r>
+          <w:t>visual circuit</w:t>
+        </w:r>
+      </w:ins>
+      <w:ins w:id="7" w:author="James Ackman" w:date="2013-11-06T12:49:00Z">
+        <w:r>
+          <w:t xml:space="preserve"> </w:t>
+        </w:r>
+      </w:ins>
+      <w:r>
+        <w:t>structural and functional development</w:t>
+      </w:r>
+      <w:ins w:id="8" w:author="James Ackman" w:date="2013-11-06T12:58:00Z">
+        <w:r>
+          <w:t xml:space="preserve"> in reptiles, birds, and mammals</w:t>
+        </w:r>
+      </w:ins>
+      <w:r>
+        <w:t xml:space="preserve"> </w:t>
+      </w:r>
+      <w:ins w:id="9" w:author="James Ackman" w:date="2013-11-06T12:57:00Z">
+        <w:r>
+          <w:t>happens independent of sensory experience</w:t>
+        </w:r>
+      </w:ins>
+      <w:ins w:id="10" w:author="James Ackman" w:date="2013-11-06T12:59:00Z">
+        <w:r>
+          <w:t>.</w:t>
+        </w:r>
+      </w:ins>
+      <w:bookmarkStart w:id="11" w:name="_GoBack"/>
+      <w:bookmarkEnd w:id="11"/>
+      <w:del w:id="12" w:author="James Ackman" w:date="2013-11-06T12:56:00Z">
+        <w:r>
+          <w:delText xml:space="preserve">of visual circuits in </w:delText>
+        </w:r>
+      </w:del>
+      <w:del w:id="13" w:author="James Ackman" w:date="2013-11-06T12:59:00Z">
+        <w:r>
+          <w:delText xml:space="preserve">reptiles, birds, and mammals happens </w:delText>
+        </w:r>
+      </w:del>
+      <w:del w:id="14" w:author="James Ackman" w:date="2013-11-06T12:50:00Z">
+        <w:r>
+          <w:delText xml:space="preserve">largely </w:delText>
+        </w:r>
+      </w:del>
+      <w:del w:id="15" w:author="James Ackman" w:date="2013-11-06T12:59:00Z">
+        <w:r>
+          <w:delText>independent of sensory experience.</w:delText>
+        </w:r>
+      </w:del>
+      <w:r>
+        <w:t xml:space="preserve"> Innate genetic programs code for gradients of molecules </w:t>
       </w:r>
       <w:r>
         <w:t>that</w:t>
       </w:r>
       <w:r>
-        <w:t xml:space="preserve"> provide gross positional information for developing nerve cells, yet much of the </w:t>
-      </w:r>
-      <w:proofErr w:type="spellStart"/>
-      <w:r>
-        <w:t>cytoarchitectural</w:t>
-      </w:r>
-      <w:proofErr w:type="spellEnd"/>
-      <w:r>
-        <w:t xml:space="preserve"> complexity and synaptogenesis of neurons depends on calcium influx, neurotransmitter release, and neural activity before the start of vision. In fact, specific spatiotemporal patterns of neural activity, or ‘retinal waves’, emerge amidst the development of the earliest connections made between excitable cells in the developing eye. These patterns of spontaneous activity, which have been observed in all </w:t>
-      </w:r>
-      <w:proofErr w:type="spellStart"/>
-      <w:r>
-        <w:t>amniote</w:t>
-      </w:r>
-      <w:proofErr w:type="spellEnd"/>
-      <w:r>
-        <w:t xml:space="preserve"> retinae examined to date, may be an evolved adaptation for species with long gestational periods before the onset of functional vision, imparting an informational robustness and redundancy to guide development of visual maps across the nervous system. Recent experiments indicate that retinal waves play a crucial role in the development of interconnections between different parts of the visual system, suggesting that these spontaneous patterns serve as a template-matching mechanism to prepare higher-order </w:t>
-      </w:r>
-      <w:proofErr w:type="gramStart"/>
-      <w:r>
-        <w:t>visually-associative</w:t>
-      </w:r>
-      <w:proofErr w:type="gramEnd"/>
-      <w:r>
-        <w:t xml:space="preserve"> circuits for the onset of </w:t>
-      </w:r>
-      <w:proofErr w:type="spellStart"/>
-      <w:r>
-        <w:t>visuomotor</w:t>
-      </w:r>
-      <w:proofErr w:type="spellEnd"/>
-      <w:r>
-        <w:t xml:space="preserve"> learning and behavior. Key questions for future studies include determining the exact sources and nature of spontaneous activity during development, characterizing the interactions between neural activity and transcriptional gene regulation, and understanding the extent of circuit connectivity governed by retinal waves within and between sensory-motor systems.</w:t>
+        <w:t xml:space="preserve"> provide gross positional information for developing nerve cells, yet much of the cytoarchitectural complexity and synaptogenesis of neurons depends on calcium influx, neurotransmitter release, and neural activity before the start of vision. In fact, specific spatiotemporal patterns of neural activity, or ‘retinal waves’, emerge amidst the development of the earliest connections made between excitable cells in the developing eye. These patterns of spontaneous activity, which have been observed in all amniote retinae examined to date, may be an evolved adaptation for species with long gestational periods before the onset of functional vision, imparting an informational robustness and redundancy to guide development of visual maps across the nervous system. Recent experiments indicate that retinal waves play a crucial role in the development of interconnections between different parts of the visual system, suggesting that these spontaneous patterns serve as a template-matching mechanism to prepare higher-order visually-associative circuits for the onset of visuomotor learning and behavior. Key questions for future studies include determining the exact sources and nature of spontaneous activity during development, characterizing the interactions between neural activity and transcriptional gene regulation, and understanding the extent of circuit connectivity governed by retinal waves within and between sensory-motor systems.</w:t>
       </w:r>
     </w:p>
     <w:p>
       <w:pPr>
         <w:pStyle w:val="Heading1"/>
       </w:pPr>
-      <w:bookmarkStart w:id="4" w:name="introduction"/>
-      <w:bookmarkEnd w:id="4"/>
+      <w:bookmarkStart w:id="16" w:name="introduction"/>
+      <w:bookmarkEnd w:id="16"/>
       <w:r>
         <w:t>Introduction</w:t>
       </w:r>
@@ -200,15 +227,7 @@
         <w:fldChar w:fldCharType="end"/>
       </w:r>
       <w:r>
-        <w:t xml:space="preserve">, and is </w:t>
-      </w:r>
-      <w:proofErr w:type="gramStart"/>
-      <w:r>
-        <w:t>experienced</w:t>
-      </w:r>
-      <w:proofErr w:type="gramEnd"/>
-      <w:r>
-        <w:t xml:space="preserve"> by each of us as we learn our native language as infants but struggle to learn a second </w:t>
+        <w:t xml:space="preserve">, and is experienced by each of us as we learn our native language as infants but struggle to learn a second </w:t>
       </w:r>
       <w:r>
         <w:lastRenderedPageBreak/>
@@ -235,15 +254,7 @@
     </w:p>
     <w:p>
       <w:r>
-        <w:t xml:space="preserve">Given the many pieces of information that must be parsed from the photic signals in the eye to deconstruct and reconstruct the visual scene, one might think that visual experience is absolutely required to establish the neural circuits that produce complex visual representations in the brain. The debate between Herring and von </w:t>
-      </w:r>
-      <w:proofErr w:type="spellStart"/>
-      <w:r>
-        <w:t>Helmholz</w:t>
-      </w:r>
-      <w:proofErr w:type="spellEnd"/>
-      <w:r>
-        <w:t xml:space="preserve"> in the 19th century over whether the binocular coordination of eye movements </w:t>
+        <w:t xml:space="preserve">Given the many pieces of information that must be parsed from the photic signals in the eye to deconstruct and reconstruct the visual scene, one might think that visual experience is absolutely required to establish the neural circuits that produce complex visual representations in the brain. The debate between Herring and von Helmholz in the 19th century over whether the binocular coordination of eye movements </w:t>
       </w:r>
       <w:r>
         <w:fldChar w:fldCharType="begin"/>
@@ -292,15 +303,7 @@
     </w:p>
     <w:p>
       <w:r>
-        <w:t xml:space="preserve">Indeed both their studies and subsequent work by others has demonstrated that a number of complex visual circuits are formed by the time of birth or eyelid opening, including cortical maps for </w:t>
-      </w:r>
-      <w:proofErr w:type="spellStart"/>
-      <w:r>
-        <w:t>retinotopy</w:t>
-      </w:r>
-      <w:proofErr w:type="spellEnd"/>
-      <w:r>
-        <w:t xml:space="preserve">, orientation selectivity, and ocular dominance. Thus, with so many circuits established before birth, it might seem that by knowing the genetic code and its patterns of expression we would understand all the instructions underlying visual map formation. However, the genetic code does not work in isolation– the information required for organism development stems from the myriad interactions that occur within and between a cell and its environment throughout the course of gestation. A factor particularly relevant to the development and function of the nervous system is the spontaneous electrical activity and neurotransmitter release that emerges among excitable cells in the developing nervous system, even in isolated cultures of immature neurons. Intriguingly, a number of studies have provided experimental evidence that specific </w:t>
+        <w:t xml:space="preserve">Indeed both their studies and subsequent work by others has demonstrated that a number of complex visual circuits are formed by the time of birth or eyelid opening, including cortical maps for retinotopy, orientation selectivity, and ocular dominance. Thus, with so many circuits established before birth, it might seem that by knowing the genetic code and its patterns of expression we would understand all the instructions underlying visual map formation. However, the genetic code does not work in isolation– the information required for organism development stems from the myriad interactions that occur within and between a cell and its environment throughout the course of gestation. A factor particularly relevant to the development and function of the nervous system is the spontaneous electrical activity and neurotransmitter release that emerges among excitable cells in the developing nervous system, even in isolated cultures of immature neurons. Intriguingly, a number of studies have provided experimental evidence that specific </w:t>
       </w:r>
       <w:r>
         <w:rPr>
@@ -310,15 +313,7 @@
         <w:t>patterns</w:t>
       </w:r>
       <w:r>
-        <w:t xml:space="preserve"> of neural activity are required for proper visual map formation in rodent, ferret, and cat, indicating that spontaneous activity in the immature nervous system has a distinct function in circuit development. These spontaneous patterns of activity increase the informational complexity that the genome can carry by serving to sculpt neural architecture and synaptic connections so that the nervous system can begin performing computations relevant for visual behavior, learning, and memory at the start of vision. As any mother who has felt their baby kick inside the womb can attest, the developing brain is not </w:t>
-      </w:r>
-      <w:proofErr w:type="gramStart"/>
-      <w:r>
-        <w:t>quiescent.</w:t>
-      </w:r>
-      <w:proofErr w:type="gramEnd"/>
-      <w:r>
-        <w:t xml:space="preserve"> And pediatric neurologists would direct our attention to the fetal brain </w:t>
+        <w:t xml:space="preserve"> of neural activity are required for proper visual map formation in rodent, ferret, and cat, indicating that spontaneous activity in the immature nervous system has a distinct function in circuit development. These spontaneous patterns of activity increase the informational complexity that the genome can carry by serving to sculpt neural architecture and synaptic connections so that the nervous system can begin performing computations relevant for visual behavior, learning, and memory at the start of vision. As any mother who has felt their baby kick inside the womb can attest, the developing brain is not quiescent. And pediatric neurologists would direct our attention to the fetal brain </w:t>
       </w:r>
       <w:r>
         <w:t>malformations that</w:t>
@@ -329,23 +324,7 @@
     </w:p>
     <w:p>
       <w:r>
-        <w:t xml:space="preserve">In this review we discuss recent work that highlights the function of spontaneous activity in visual system development. We will focus on studies that have examined the nature of spontaneous activity in the developing brain as well as studies that have provided direct experimental evidence for the function of retinal waves in visual map development. For more information about the early role of genes or the later role of experience in visual development, we refer the reader to recent reviews on molecular signaling gradients, such as </w:t>
-      </w:r>
-      <w:proofErr w:type="spellStart"/>
-      <w:r>
-        <w:t>Eph</w:t>
-      </w:r>
-      <w:proofErr w:type="spellEnd"/>
-      <w:r>
-        <w:t>/</w:t>
-      </w:r>
-      <w:proofErr w:type="spellStart"/>
-      <w:r>
-        <w:t>Ephrins</w:t>
-      </w:r>
-      <w:proofErr w:type="spellEnd"/>
-      <w:r>
-        <w:t xml:space="preserve"> for visual circuit development </w:t>
+        <w:t xml:space="preserve">In this review we discuss recent work that highlights the function of spontaneous activity in visual system development. We will focus on studies that have examined the nature of spontaneous activity in the developing brain as well as studies that have provided direct experimental evidence for the function of retinal waves in visual map development. For more information about the early role of genes or the later role of experience in visual development, we refer the reader to recent reviews on molecular signaling gradients, such as Eph/Ephrins for visual circuit development </w:t>
       </w:r>
       <w:r>
         <w:fldChar w:fldCharType="begin"/>
@@ -406,8 +385,8 @@
       <w:pPr>
         <w:pStyle w:val="Heading1"/>
       </w:pPr>
-      <w:bookmarkStart w:id="5" w:name="spontaneousactivityinthevisualsystem:wha"/>
-      <w:bookmarkEnd w:id="5"/>
+      <w:bookmarkStart w:id="17" w:name="spontaneousactivityinthevisualsystem:wha"/>
+      <w:bookmarkEnd w:id="17"/>
       <w:r>
         <w:lastRenderedPageBreak/>
         <w:t>Spontaneous activity in the visual system: What, When, and Where?</w:t>
@@ -537,15 +516,7 @@
         <w:t>spontaneous activity also occur</w:t>
       </w:r>
       <w:r>
-        <w:t xml:space="preserve"> in the visual system before the onset of visual experience in all </w:t>
-      </w:r>
-      <w:proofErr w:type="spellStart"/>
-      <w:r>
-        <w:t>amniote</w:t>
-      </w:r>
-      <w:proofErr w:type="spellEnd"/>
-      <w:r>
-        <w:t xml:space="preserve"> species that have been examined </w:t>
+        <w:t xml:space="preserve"> in the visual system before the onset of visual experience in all amniote species that have been examined </w:t>
       </w:r>
       <w:r>
         <w:fldChar w:fldCharType="begin"/>
@@ -563,67 +534,19 @@
         <w:fldChar w:fldCharType="end"/>
       </w:r>
       <w:r>
-        <w:t xml:space="preserve">. These travelling ‘retinal waves’ of spiking activity sweep across the retina before hatching or birth in a wide variety of species including chicken, turtle, rabbit, monkey, rodent and cat (Table 1). In some species that are particularly immature at birth, such as rodent, rabbit, cat and ferret, retinal waves continue </w:t>
-      </w:r>
-      <w:proofErr w:type="spellStart"/>
-      <w:r>
-        <w:t>postnatally</w:t>
-      </w:r>
-      <w:proofErr w:type="spellEnd"/>
-      <w:r>
-        <w:t xml:space="preserve"> before </w:t>
+        <w:t xml:space="preserve">. These travelling ‘retinal waves’ of spiking activity sweep across the retina before hatching or birth in a wide variety of species including chicken, turtle, rabbit, monkey, rodent and cat (Table 1). In some species that are particularly immature at birth, such as rodent, rabbit, cat and ferret, retinal waves continue postnatally before </w:t>
       </w:r>
       <w:r>
         <w:t>eyelid</w:t>
       </w:r>
       <w:r>
-        <w:t xml:space="preserve"> opening. </w:t>
-      </w:r>
-      <w:proofErr w:type="spellStart"/>
-      <w:r>
-        <w:t>Amniote</w:t>
-      </w:r>
-      <w:proofErr w:type="spellEnd"/>
-      <w:r>
-        <w:t xml:space="preserve"> vertebrates have a long gestational time</w:t>
+        <w:t xml:space="preserve"> opening. Amniote vertebrates have a long gestational time</w:t>
       </w:r>
       <w:r>
         <w:t xml:space="preserve"> </w:t>
       </w:r>
       <w:r>
-        <w:t>course that provides the opportunity, and potentially the necessity, for these patterns of spontaneous activity to develop. In non-</w:t>
-      </w:r>
-      <w:proofErr w:type="spellStart"/>
-      <w:r>
-        <w:t>amniote</w:t>
-      </w:r>
-      <w:proofErr w:type="spellEnd"/>
-      <w:r>
-        <w:t xml:space="preserve"> vertebrates, there is only a brief gestational period before the beginning of </w:t>
-      </w:r>
-      <w:proofErr w:type="spellStart"/>
-      <w:r>
-        <w:t>locomotor</w:t>
-      </w:r>
-      <w:proofErr w:type="spellEnd"/>
-      <w:r>
-        <w:t xml:space="preserve"> and </w:t>
-      </w:r>
-      <w:proofErr w:type="spellStart"/>
-      <w:r>
-        <w:t>visuomotor</w:t>
-      </w:r>
-      <w:proofErr w:type="spellEnd"/>
-      <w:r>
-        <w:t xml:space="preserve"> behavior, so the roles </w:t>
-      </w:r>
-      <w:proofErr w:type="spellStart"/>
-      <w:r>
-        <w:t>subserved</w:t>
-      </w:r>
-      <w:proofErr w:type="spellEnd"/>
-      <w:r>
-        <w:t xml:space="preserve"> by spontaneous patterned activity in these species is likely mediated primarily by sensory experience, and indeed spontaneous waves have not been found in non-amniotes </w:t>
+        <w:t xml:space="preserve">course that provides the opportunity, and potentially the necessity, for these patterns of spontaneous activity to develop. In non-amniote vertebrates, there is only a brief gestational period before the beginning of locomotor and visuomotor behavior, so the roles subserved by spontaneous patterned activity in these species is likely mediated primarily by sensory experience, and indeed spontaneous waves have not been found in non-amniotes </w:t>
       </w:r>
       <w:r>
         <w:fldChar w:fldCharType="begin"/>
@@ -823,11 +746,9 @@
             <w:pPr>
               <w:pStyle w:val="TableContents"/>
             </w:pPr>
-            <w:proofErr w:type="gramStart"/>
             <w:r>
               <w:t>fish</w:t>
             </w:r>
-            <w:proofErr w:type="gramEnd"/>
           </w:p>
         </w:tc>
         <w:tc>
@@ -846,15 +767,7 @@
               <w:pStyle w:val="TableContents"/>
             </w:pPr>
             <w:r>
-              <w:t>3 (</w:t>
-            </w:r>
-            <w:proofErr w:type="spellStart"/>
-            <w:r>
-              <w:t>zebrafish</w:t>
-            </w:r>
-            <w:proofErr w:type="spellEnd"/>
-            <w:r>
-              <w:t>, oviparous); 21 (guppies, ovoviviparous)</w:t>
+              <w:t>3 (zebrafish, oviparous); 21 (guppies, ovoviviparous)</w:t>
             </w:r>
           </w:p>
         </w:tc>
@@ -873,13 +786,8 @@
             <w:pPr>
               <w:pStyle w:val="TableContents"/>
             </w:pPr>
-            <w:proofErr w:type="gramStart"/>
-            <w:r>
-              <w:t>no</w:t>
-            </w:r>
-            <w:proofErr w:type="gramEnd"/>
-            <w:r>
-              <w:t>; ?</w:t>
+            <w:r>
+              <w:t>no; ?</w:t>
             </w:r>
           </w:p>
         </w:tc>
@@ -951,13 +859,9 @@
             <w:pPr>
               <w:pStyle w:val="TableContents"/>
             </w:pPr>
-            <w:proofErr w:type="spellStart"/>
-            <w:proofErr w:type="gramStart"/>
             <w:r>
               <w:t>xenopus</w:t>
             </w:r>
-            <w:proofErr w:type="spellEnd"/>
-            <w:proofErr w:type="gramEnd"/>
           </w:p>
         </w:tc>
         <w:tc>
@@ -995,11 +899,9 @@
             <w:pPr>
               <w:pStyle w:val="TableContents"/>
             </w:pPr>
-            <w:proofErr w:type="gramStart"/>
             <w:r>
               <w:t>no</w:t>
             </w:r>
-            <w:proofErr w:type="gramEnd"/>
           </w:p>
         </w:tc>
         <w:tc>
@@ -1072,13 +974,8 @@
             <w:pPr>
               <w:pStyle w:val="TableContents"/>
             </w:pPr>
-            <w:proofErr w:type="gramStart"/>
-            <w:r>
-              <w:t>in</w:t>
-            </w:r>
-            <w:proofErr w:type="gramEnd"/>
-            <w:r>
-              <w:t xml:space="preserve"> vitro</w:t>
+            <w:r>
+              <w:t>in vitro</w:t>
             </w:r>
           </w:p>
         </w:tc>
@@ -1099,11 +996,9 @@
             <w:pPr>
               <w:pStyle w:val="TableContents"/>
             </w:pPr>
-            <w:proofErr w:type="gramStart"/>
             <w:r>
               <w:t>turtle</w:t>
             </w:r>
-            <w:proofErr w:type="gramEnd"/>
           </w:p>
         </w:tc>
         <w:tc>
@@ -1141,11 +1036,9 @@
             <w:pPr>
               <w:pStyle w:val="TableContents"/>
             </w:pPr>
-            <w:proofErr w:type="gramStart"/>
             <w:r>
               <w:t>yes</w:t>
             </w:r>
-            <w:proofErr w:type="gramEnd"/>
           </w:p>
         </w:tc>
         <w:tc>
@@ -1218,13 +1111,8 @@
             <w:pPr>
               <w:pStyle w:val="TableContents"/>
             </w:pPr>
-            <w:proofErr w:type="gramStart"/>
-            <w:r>
-              <w:t>in</w:t>
-            </w:r>
-            <w:proofErr w:type="gramEnd"/>
-            <w:r>
-              <w:t xml:space="preserve"> vitro</w:t>
+            <w:r>
+              <w:t>in vitro</w:t>
             </w:r>
           </w:p>
         </w:tc>
@@ -1245,11 +1133,9 @@
             <w:pPr>
               <w:pStyle w:val="TableContents"/>
             </w:pPr>
-            <w:proofErr w:type="gramStart"/>
             <w:r>
               <w:t>chick</w:t>
             </w:r>
-            <w:proofErr w:type="gramEnd"/>
           </w:p>
         </w:tc>
         <w:tc>
@@ -1287,11 +1173,9 @@
             <w:pPr>
               <w:pStyle w:val="TableContents"/>
             </w:pPr>
-            <w:proofErr w:type="gramStart"/>
             <w:r>
               <w:t>yes</w:t>
             </w:r>
-            <w:proofErr w:type="gramEnd"/>
           </w:p>
         </w:tc>
         <w:tc>
@@ -1397,13 +1281,8 @@
             <w:pPr>
               <w:pStyle w:val="TableContents"/>
             </w:pPr>
-            <w:proofErr w:type="gramStart"/>
-            <w:r>
-              <w:t>in</w:t>
-            </w:r>
-            <w:proofErr w:type="gramEnd"/>
-            <w:r>
-              <w:t xml:space="preserve"> vitro</w:t>
+            <w:r>
+              <w:t>in vitro</w:t>
             </w:r>
           </w:p>
         </w:tc>
@@ -1424,11 +1303,9 @@
             <w:pPr>
               <w:pStyle w:val="TableContents"/>
             </w:pPr>
-            <w:proofErr w:type="gramStart"/>
             <w:r>
               <w:t>rabbit</w:t>
             </w:r>
-            <w:proofErr w:type="gramEnd"/>
           </w:p>
         </w:tc>
         <w:tc>
@@ -1466,11 +1343,9 @@
             <w:pPr>
               <w:pStyle w:val="TableContents"/>
             </w:pPr>
-            <w:proofErr w:type="gramStart"/>
             <w:r>
               <w:t>yes</w:t>
             </w:r>
-            <w:proofErr w:type="gramEnd"/>
           </w:p>
         </w:tc>
         <w:tc>
@@ -1594,13 +1469,8 @@
             <w:pPr>
               <w:pStyle w:val="TableContents"/>
             </w:pPr>
-            <w:proofErr w:type="gramStart"/>
-            <w:r>
-              <w:t>in</w:t>
-            </w:r>
-            <w:proofErr w:type="gramEnd"/>
-            <w:r>
-              <w:t xml:space="preserve"> vitro</w:t>
+            <w:r>
+              <w:t>in vitro</w:t>
             </w:r>
           </w:p>
         </w:tc>
@@ -1621,13 +1491,8 @@
             <w:pPr>
               <w:pStyle w:val="TableContents"/>
             </w:pPr>
-            <w:proofErr w:type="gramStart"/>
-            <w:r>
-              <w:t>mouse</w:t>
-            </w:r>
-            <w:proofErr w:type="gramEnd"/>
-            <w:r>
-              <w:t>, rat</w:t>
+            <w:r>
+              <w:t>mouse, rat</w:t>
             </w:r>
           </w:p>
         </w:tc>
@@ -1647,15 +1512,7 @@
               <w:pStyle w:val="TableContents"/>
             </w:pPr>
             <w:r>
-              <w:t>34,36 (E21</w:t>
-            </w:r>
-            <w:proofErr w:type="gramStart"/>
-            <w:r>
-              <w:t>,E23</w:t>
-            </w:r>
-            <w:proofErr w:type="gramEnd"/>
-            <w:r>
-              <w:t>+P13)</w:t>
+              <w:t>34,36 (E21,E23+P13)</w:t>
             </w:r>
           </w:p>
         </w:tc>
@@ -1674,11 +1531,9 @@
             <w:pPr>
               <w:pStyle w:val="TableContents"/>
             </w:pPr>
-            <w:proofErr w:type="gramStart"/>
             <w:r>
               <w:t>yes</w:t>
             </w:r>
-            <w:proofErr w:type="gramEnd"/>
           </w:p>
         </w:tc>
         <w:tc>
@@ -1874,13 +1729,8 @@
             <w:pPr>
               <w:pStyle w:val="TableContents"/>
             </w:pPr>
-            <w:proofErr w:type="gramStart"/>
-            <w:r>
-              <w:t>in</w:t>
-            </w:r>
-            <w:proofErr w:type="gramEnd"/>
-            <w:r>
-              <w:t xml:space="preserve"> vitro </w:t>
+            <w:r>
+              <w:t xml:space="preserve">in vitro </w:t>
             </w:r>
             <w:r>
               <w:fldChar w:fldCharType="begin"/>
@@ -1934,11 +1784,9 @@
             <w:pPr>
               <w:pStyle w:val="TableContents"/>
             </w:pPr>
-            <w:proofErr w:type="gramStart"/>
             <w:r>
               <w:t>ferret</w:t>
             </w:r>
-            <w:proofErr w:type="gramEnd"/>
           </w:p>
         </w:tc>
         <w:tc>
@@ -1976,11 +1824,9 @@
             <w:pPr>
               <w:pStyle w:val="TableContents"/>
             </w:pPr>
-            <w:proofErr w:type="gramStart"/>
             <w:r>
               <w:t>yes</w:t>
             </w:r>
-            <w:proofErr w:type="gramEnd"/>
           </w:p>
         </w:tc>
         <w:tc>
@@ -2140,13 +1986,8 @@
             <w:pPr>
               <w:pStyle w:val="TableContents"/>
             </w:pPr>
-            <w:proofErr w:type="gramStart"/>
-            <w:r>
-              <w:t>in</w:t>
-            </w:r>
-            <w:proofErr w:type="gramEnd"/>
-            <w:r>
-              <w:t xml:space="preserve"> vitro</w:t>
+            <w:r>
+              <w:t>in vitro</w:t>
             </w:r>
           </w:p>
         </w:tc>
@@ -2167,11 +2008,9 @@
             <w:pPr>
               <w:pStyle w:val="TableContents"/>
             </w:pPr>
-            <w:proofErr w:type="gramStart"/>
             <w:r>
               <w:t>cat</w:t>
             </w:r>
-            <w:proofErr w:type="gramEnd"/>
           </w:p>
         </w:tc>
         <w:tc>
@@ -2209,11 +2048,9 @@
             <w:pPr>
               <w:pStyle w:val="TableContents"/>
             </w:pPr>
-            <w:proofErr w:type="gramStart"/>
             <w:r>
               <w:t>yes</w:t>
             </w:r>
-            <w:proofErr w:type="gramEnd"/>
           </w:p>
         </w:tc>
         <w:tc>
@@ -2286,13 +2123,8 @@
             <w:pPr>
               <w:pStyle w:val="TableContents"/>
             </w:pPr>
-            <w:proofErr w:type="gramStart"/>
-            <w:r>
-              <w:t>in</w:t>
-            </w:r>
-            <w:proofErr w:type="gramEnd"/>
-            <w:r>
-              <w:t xml:space="preserve"> vitro</w:t>
+            <w:r>
+              <w:t>in vitro</w:t>
             </w:r>
           </w:p>
         </w:tc>
@@ -2313,11 +2145,9 @@
             <w:pPr>
               <w:pStyle w:val="TableContents"/>
             </w:pPr>
-            <w:proofErr w:type="gramStart"/>
             <w:r>
               <w:t>monkey</w:t>
             </w:r>
-            <w:proofErr w:type="gramEnd"/>
           </w:p>
         </w:tc>
         <w:tc>
@@ -2355,11 +2185,9 @@
             <w:pPr>
               <w:pStyle w:val="TableContents"/>
             </w:pPr>
-            <w:proofErr w:type="gramStart"/>
             <w:r>
               <w:t>yes</w:t>
             </w:r>
-            <w:proofErr w:type="gramEnd"/>
           </w:p>
         </w:tc>
         <w:tc>
@@ -2432,13 +2260,8 @@
             <w:pPr>
               <w:pStyle w:val="TableContents"/>
             </w:pPr>
-            <w:proofErr w:type="gramStart"/>
-            <w:r>
-              <w:t>in</w:t>
-            </w:r>
-            <w:proofErr w:type="gramEnd"/>
-            <w:r>
-              <w:t xml:space="preserve"> vitro</w:t>
+            <w:r>
+              <w:t>in vitro</w:t>
             </w:r>
           </w:p>
         </w:tc>
@@ -2461,15 +2284,7 @@
               <w:pStyle w:val="TableContents"/>
             </w:pPr>
             <w:r>
-              <w:t xml:space="preserve">Notes: Ages reported as total days of embryonic + postnatal development. Age of vision onset refers to age of birth, eye opening, hatching, or retinal function. Abbreviations: MCI, multicellular calcium imaging; MEA, </w:t>
-            </w:r>
-            <w:proofErr w:type="spellStart"/>
-            <w:r>
-              <w:t>multielectrode</w:t>
-            </w:r>
-            <w:proofErr w:type="spellEnd"/>
-            <w:r>
-              <w:t xml:space="preserve"> array; SU, paired single-units</w:t>
+              <w:t>Notes: Ages reported as total days of embryonic + postnatal development. Age of vision onset refers to age of birth, eye opening, hatching, or retinal function. Abbreviations: MCI, multicellular calcium imaging; MEA, multielectrode array; SU, paired single-units</w:t>
             </w:r>
           </w:p>
         </w:tc>
@@ -2479,23 +2294,7 @@
     <w:p>
       <w:r>
         <w:lastRenderedPageBreak/>
-        <w:t xml:space="preserve">What kind of activity is in the visual system outside the retina during development? Spontaneous calcium waves have been observed in vitro in several areas of rodent lateral and medial </w:t>
-      </w:r>
-      <w:proofErr w:type="spellStart"/>
-      <w:r>
-        <w:t>entorhinal</w:t>
-      </w:r>
-      <w:proofErr w:type="spellEnd"/>
-      <w:r>
-        <w:t xml:space="preserve"> cortex, temporal cortex, and </w:t>
-      </w:r>
-      <w:proofErr w:type="spellStart"/>
-      <w:r>
-        <w:t>fronto</w:t>
-      </w:r>
-      <w:proofErr w:type="spellEnd"/>
-      <w:r>
-        <w:t xml:space="preserve">-parietal cortex </w:t>
+        <w:t xml:space="preserve">What kind of activity is in the visual system outside the retina during development? Spontaneous calcium waves have been observed in vitro in several areas of rodent lateral and medial entorhinal cortex, temporal cortex, and fronto-parietal cortex </w:t>
       </w:r>
       <w:r>
         <w:fldChar w:fldCharType="begin"/>
@@ -2539,26 +2338,10 @@
         <w:t xml:space="preserve">In the white matter and cortical layer 6, </w:t>
       </w:r>
       <w:r>
-        <w:t xml:space="preserve">transient populations of pioneer cells called </w:t>
-      </w:r>
-      <w:proofErr w:type="spellStart"/>
-      <w:r>
-        <w:t>subplate</w:t>
-      </w:r>
-      <w:proofErr w:type="spellEnd"/>
-      <w:r>
-        <w:t xml:space="preserve"> neurons are</w:t>
-      </w:r>
-      <w:r>
-        <w:t xml:space="preserve"> thought to play a key role in cortical development. </w:t>
-      </w:r>
-      <w:proofErr w:type="spellStart"/>
-      <w:r>
-        <w:t>Subplate</w:t>
-      </w:r>
-      <w:proofErr w:type="spellEnd"/>
-      <w:r>
-        <w:t xml:space="preserve"> neurons may relay input activity patterns to immature cortical neurons that have yet to form functional synapses with thalamic axons </w:t>
+        <w:t>transient populations of pioneer cells called subplate neurons are</w:t>
+      </w:r>
+      <w:r>
+        <w:t xml:space="preserve"> thought to play a key role in cortical development. Subplate neurons may relay input activity patterns to immature cortical neurons that have yet to form functional synapses with thalamic axons </w:t>
       </w:r>
       <w:r>
         <w:fldChar w:fldCharType="begin"/>
@@ -2576,15 +2359,7 @@
         <w:fldChar w:fldCharType="end"/>
       </w:r>
       <w:r>
-        <w:t xml:space="preserve">. Several experiments using pharmacology and targeted ablation of </w:t>
-      </w:r>
-      <w:proofErr w:type="spellStart"/>
-      <w:r>
-        <w:t>subplate</w:t>
-      </w:r>
-      <w:proofErr w:type="spellEnd"/>
-      <w:r>
-        <w:t xml:space="preserve"> neurons indicate that this cell population is important for excitatory and inhibitory synapse maturation as well as the formation of functional visual maps for orientation selectivity and ocular dominance </w:t>
+        <w:t xml:space="preserve">. Several experiments using pharmacology and targeted ablation of subplate neurons indicate that this cell population is important for excitatory and inhibitory synapse maturation as well as the formation of functional visual maps for orientation selectivity and ocular dominance </w:t>
       </w:r>
       <w:r>
         <w:fldChar w:fldCharType="begin"/>
@@ -2602,23 +2377,7 @@
         <w:fldChar w:fldCharType="end"/>
       </w:r>
       <w:r>
-        <w:t xml:space="preserve">. Evidence that </w:t>
-      </w:r>
-      <w:proofErr w:type="spellStart"/>
-      <w:r>
-        <w:t>subplate</w:t>
-      </w:r>
-      <w:proofErr w:type="spellEnd"/>
-      <w:r>
-        <w:t xml:space="preserve"> neurons form a </w:t>
-      </w:r>
-      <w:proofErr w:type="spellStart"/>
-      <w:r>
-        <w:t>disynaptic</w:t>
-      </w:r>
-      <w:proofErr w:type="spellEnd"/>
-      <w:r>
-        <w:t xml:space="preserve"> relay between thalamocortical inputs and developing cortical neurons comes from in vitro recordings in kitten visual cortex </w:t>
+        <w:t xml:space="preserve">. Evidence that subplate neurons form a disynaptic relay between thalamocortical inputs and developing cortical neurons comes from in vitro recordings in kitten visual cortex </w:t>
       </w:r>
       <w:r>
         <w:fldChar w:fldCharType="begin"/>
@@ -2654,15 +2413,7 @@
         <w:fldChar w:fldCharType="end"/>
       </w:r>
       <w:r>
-        <w:t xml:space="preserve">. Bursting activity in the </w:t>
-      </w:r>
-      <w:proofErr w:type="spellStart"/>
-      <w:r>
-        <w:t>subplate</w:t>
-      </w:r>
-      <w:proofErr w:type="spellEnd"/>
-      <w:r>
-        <w:t xml:space="preserve"> layer is known to precede spindle burst oscillations in neonatal rat somatosensory cortex in vivo </w:t>
+        <w:t xml:space="preserve">. Bursting activity in the subplate layer is known to precede spindle burst oscillations in neonatal rat somatosensory cortex in vivo </w:t>
       </w:r>
       <w:r>
         <w:fldChar w:fldCharType="begin"/>
@@ -2680,15 +2431,7 @@
         <w:fldChar w:fldCharType="end"/>
       </w:r>
       <w:r>
-        <w:t xml:space="preserve">, but the ability for </w:t>
-      </w:r>
-      <w:proofErr w:type="spellStart"/>
-      <w:r>
-        <w:t>subplate</w:t>
-      </w:r>
-      <w:proofErr w:type="spellEnd"/>
-      <w:r>
-        <w:t xml:space="preserve"> neurons to generate or relay activity in the visual system in vivo is unknown.</w:t>
+        <w:t>, but the ability for subplate neurons to generate or relay activity in the visual system in vivo is unknown.</w:t>
       </w:r>
     </w:p>
     <w:p>
@@ -2896,13 +2639,7 @@
                     <w:t>Figure 1.</w:t>
                   </w:r>
                   <w:r>
-                    <w:t xml:space="preserve"> Retinal waves drive patterned activity in the developing visual system. Image shows summed population activity after ablation of retinal input from the left eye in P6 mouse. Calcium signals are color coded by time of retinal wave front propagation in the SC-L. Notice the lack of activity in SC-R and V1-R. Data are based on unpublished results from </w:t>
-                  </w:r>
-                  <w:r>
-                    <w:t>[26]</w:t>
-                  </w:r>
-                  <w:r>
-                    <w:t>, and consist of merged fields of view from two subsequent recordings (80 s total; SC-L+SC-R with V1-L or V1-R), overlaid on an Allen Developing Mouse Brain Atlas P4 reference illustration.</w:t>
+                    <w:t xml:space="preserve"> Retinal waves drive patterned activity in the developing visual system. Image shows summed population activity after ablation of retinal input from the left eye in P6 mouse. Calcium signals are color coded by time of retinal wave front propagation in the SC-L. Notice the lack of activity in SC-R and V1-R. Data are based on unpublished results from [26], and consist of merged fields of view from two subsequent recordings (80 s total; SC-L+SC-R with V1-L or V1-R), overlaid on an Allen Developing Mouse Brain Atlas P4 reference illustration.</w:t>
                   </w:r>
                 </w:p>
               </w:txbxContent>
@@ -2914,39 +2651,23 @@
       <w:r>
         <w:t xml:space="preserve"> </w:t>
       </w:r>
-      <w:bookmarkStart w:id="6" w:name="title"/>
-      <w:bookmarkEnd w:id="6"/>
-    </w:p>
-    <w:p>
-      <w:r>
-        <w:t xml:space="preserve">Recent calcium imaging studies have proved invaluable for revealing the spatial patterns of spontaneous activity in the visual system. The first in vivo recordings of retinal waves was recently accomplished by recording pre-synaptic calcium signals from RGC terminals in the superior </w:t>
-      </w:r>
-      <w:proofErr w:type="spellStart"/>
-      <w:r>
-        <w:t>colliculus</w:t>
-      </w:r>
-      <w:proofErr w:type="spellEnd"/>
+      <w:bookmarkStart w:id="18" w:name="title"/>
+      <w:bookmarkEnd w:id="18"/>
+    </w:p>
+    <w:p>
+      <w:r>
+        <w:t xml:space="preserve">Recent calcium imaging studies have proved invaluable for revealing the spatial patterns of spontaneous activity in the visual system. The first in vivo recordings of retinal waves was recently accomplished by recording pre-synaptic calcium signals from RGC terminals in the superior colliculus </w:t>
+      </w:r>
+      <w:r>
+        <w:t xml:space="preserve">(SC) </w:t>
+      </w:r>
+      <w:r>
+        <w:t>in mice. Together with post-synaptic recordings from populations of collicular and cortical neurons, these experiments reveal that retinal waves are the primary source of patterned neural activity throughout the developing visual system before vision</w:t>
+      </w:r>
       <w:r>
         <w:t xml:space="preserve"> </w:t>
       </w:r>
       <w:r>
-        <w:t xml:space="preserve">(SC) </w:t>
-      </w:r>
-      <w:r>
-        <w:t xml:space="preserve">in mice. Together with post-synaptic recordings from populations of </w:t>
-      </w:r>
-      <w:proofErr w:type="spellStart"/>
-      <w:r>
-        <w:t>collicular</w:t>
-      </w:r>
-      <w:proofErr w:type="spellEnd"/>
-      <w:r>
-        <w:t xml:space="preserve"> and cortical neurons, these experiments reveal that retinal waves are the primary source of patterned neural activity throughout the developing visual system before vision</w:t>
-      </w:r>
-      <w:r>
-        <w:t xml:space="preserve"> </w:t>
-      </w:r>
-      <w:r>
         <w:fldChar w:fldCharType="begin"/>
       </w:r>
       <w:r>
@@ -2962,23 +2683,7 @@
         <w:fldChar w:fldCharType="end"/>
       </w:r>
       <w:r>
-        <w:t xml:space="preserve"> (Figure 1), providing spatially consistent information about </w:t>
-      </w:r>
-      <w:proofErr w:type="spellStart"/>
-      <w:r>
-        <w:t>retinotopic</w:t>
-      </w:r>
-      <w:proofErr w:type="spellEnd"/>
-      <w:r>
-        <w:t xml:space="preserve"> and eye specific organization to multiple </w:t>
-      </w:r>
-      <w:proofErr w:type="spellStart"/>
-      <w:r>
-        <w:t>hierarchial</w:t>
-      </w:r>
-      <w:proofErr w:type="spellEnd"/>
-      <w:r>
-        <w:t xml:space="preserve"> circuits. These experiments also highlight the importance of examining spontaneous activity in the intact animal, as several fundamental features of retinal waves, such as wave size and direction, are quite different from that observed in reduced (in vitro) preparations. Multicellular two-photon calcium imaging from local clusters of visual cortical neurons also shows that retinal input modulates synchronous calcium signals in cortical neurons </w:t>
+        <w:t xml:space="preserve"> (Figure 1), providing spatially consistent information about retinotopic and eye specific organization to multiple hierarchial circuits. These experiments also highlight the importance of examining spontaneous activity in the intact animal, as several fundamental features of retinal waves, such as wave size and direction, are quite different from that observed in reduced (in vitro) preparations. Multicellular two-photon calcium imaging from local clusters of visual cortical neurons also shows that retinal input modulates synchronous calcium signals in cortical neurons </w:t>
       </w:r>
       <w:r>
         <w:fldChar w:fldCharType="begin"/>
@@ -3041,15 +2746,7 @@
         <w:t xml:space="preserve">also </w:t>
       </w:r>
       <w:r>
-        <w:t>uncertain whether non-</w:t>
-      </w:r>
-      <w:proofErr w:type="spellStart"/>
-      <w:r>
-        <w:t>retinally</w:t>
-      </w:r>
-      <w:proofErr w:type="spellEnd"/>
-      <w:r>
-        <w:t xml:space="preserve"> driven calcium events might reflect spindle burst oscillations </w:t>
+        <w:t xml:space="preserve">uncertain whether non-retinally driven calcium events might reflect spindle burst oscillations </w:t>
       </w:r>
       <w:r>
         <w:fldChar w:fldCharType="begin"/>
@@ -3220,15 +2917,7 @@
         <w:t>,</w:t>
       </w:r>
       <w:r>
-        <w:t xml:space="preserve"> SATs become less common and are no longer the predominate </w:t>
-      </w:r>
-      <w:proofErr w:type="gramStart"/>
-      <w:r>
-        <w:t>pattern,</w:t>
-      </w:r>
-      <w:proofErr w:type="gramEnd"/>
-      <w:r>
-        <w:t xml:space="preserve"> with continuous cortical activity and slow wave sleep becoming dominant </w:t>
+        <w:t xml:space="preserve"> SATs become less common and are no longer the predominate pattern, with continuous cortical activity and slow wave sleep becoming dominant </w:t>
       </w:r>
       <w:r>
         <w:fldChar w:fldCharType="begin"/>
@@ -3502,11 +3191,9 @@
             <w:pPr>
               <w:pStyle w:val="TableContents"/>
             </w:pPr>
-            <w:proofErr w:type="gramStart"/>
             <w:r>
               <w:t>mouse</w:t>
             </w:r>
-            <w:proofErr w:type="gramEnd"/>
           </w:p>
         </w:tc>
         <w:tc>
@@ -3544,19 +3231,9 @@
             <w:pPr>
               <w:pStyle w:val="TableContents"/>
             </w:pPr>
-            <w:proofErr w:type="gramStart"/>
-            <w:r>
-              <w:t>wave</w:t>
-            </w:r>
-            <w:proofErr w:type="gramEnd"/>
-            <w:r>
-              <w:t xml:space="preserve"> front </w:t>
-            </w:r>
-            <w:proofErr w:type="spellStart"/>
-            <w:r>
-              <w:t>retinotopy</w:t>
-            </w:r>
-            <w:proofErr w:type="spellEnd"/>
+            <w:r>
+              <w:t>wave front retinotopy</w:t>
+            </w:r>
           </w:p>
         </w:tc>
         <w:tc>
@@ -3634,11 +3311,9 @@
             <w:pPr>
               <w:pStyle w:val="TableContents"/>
             </w:pPr>
-            <w:proofErr w:type="gramStart"/>
             <w:r>
               <w:t>no</w:t>
             </w:r>
-            <w:proofErr w:type="gramEnd"/>
           </w:p>
         </w:tc>
       </w:tr>
@@ -3690,11 +3365,9 @@
             <w:pPr>
               <w:pStyle w:val="TableContents"/>
             </w:pPr>
-            <w:proofErr w:type="gramStart"/>
             <w:r>
               <w:t>mouse</w:t>
             </w:r>
-            <w:proofErr w:type="gramEnd"/>
           </w:p>
         </w:tc>
         <w:tc>
@@ -3809,11 +3482,9 @@
             <w:pPr>
               <w:pStyle w:val="TableContents"/>
             </w:pPr>
-            <w:proofErr w:type="gramStart"/>
             <w:r>
               <w:t>yes</w:t>
             </w:r>
-            <w:proofErr w:type="gramEnd"/>
           </w:p>
         </w:tc>
       </w:tr>
@@ -3865,11 +3536,9 @@
             <w:pPr>
               <w:pStyle w:val="TableContents"/>
             </w:pPr>
-            <w:proofErr w:type="gramStart"/>
             <w:r>
               <w:t>rat</w:t>
             </w:r>
-            <w:proofErr w:type="gramEnd"/>
           </w:p>
         </w:tc>
         <w:tc>
@@ -3887,11 +3556,9 @@
             <w:pPr>
               <w:pStyle w:val="TableContents"/>
             </w:pPr>
-            <w:proofErr w:type="gramStart"/>
             <w:r>
               <w:t>retina</w:t>
             </w:r>
-            <w:proofErr w:type="gramEnd"/>
           </w:p>
         </w:tc>
         <w:tc>
@@ -3986,11 +3653,9 @@
             <w:pPr>
               <w:pStyle w:val="TableContents"/>
             </w:pPr>
-            <w:proofErr w:type="gramStart"/>
             <w:r>
               <w:t>yes</w:t>
             </w:r>
-            <w:proofErr w:type="gramEnd"/>
           </w:p>
         </w:tc>
       </w:tr>
@@ -4042,11 +3707,9 @@
             <w:pPr>
               <w:pStyle w:val="TableContents"/>
             </w:pPr>
-            <w:proofErr w:type="gramStart"/>
             <w:r>
               <w:t>rat</w:t>
             </w:r>
-            <w:proofErr w:type="gramEnd"/>
           </w:p>
         </w:tc>
         <w:tc>
@@ -4064,13 +3727,8 @@
             <w:pPr>
               <w:pStyle w:val="TableContents"/>
             </w:pPr>
-            <w:proofErr w:type="gramStart"/>
-            <w:r>
-              <w:t>retina</w:t>
-            </w:r>
-            <w:proofErr w:type="gramEnd"/>
-            <w:r>
-              <w:t>, V1</w:t>
+            <w:r>
+              <w:t>retina, V1</w:t>
             </w:r>
           </w:p>
         </w:tc>
@@ -4089,13 +3747,8 @@
             <w:pPr>
               <w:pStyle w:val="TableContents"/>
             </w:pPr>
-            <w:proofErr w:type="gramStart"/>
-            <w:r>
-              <w:t>optic</w:t>
-            </w:r>
-            <w:proofErr w:type="gramEnd"/>
-            <w:r>
-              <w:t xml:space="preserve"> nerve stimulation</w:t>
+            <w:r>
+              <w:t>optic nerve stimulation</w:t>
             </w:r>
           </w:p>
         </w:tc>
@@ -4174,11 +3827,9 @@
             <w:pPr>
               <w:pStyle w:val="TableContents"/>
             </w:pPr>
-            <w:proofErr w:type="gramStart"/>
             <w:r>
               <w:t>no</w:t>
             </w:r>
-            <w:proofErr w:type="gramEnd"/>
           </w:p>
         </w:tc>
       </w:tr>
@@ -4230,11 +3881,9 @@
             <w:pPr>
               <w:pStyle w:val="TableContents"/>
             </w:pPr>
-            <w:proofErr w:type="gramStart"/>
             <w:r>
               <w:t>rat</w:t>
             </w:r>
-            <w:proofErr w:type="gramEnd"/>
           </w:p>
         </w:tc>
         <w:tc>
@@ -4352,11 +4001,9 @@
             <w:pPr>
               <w:pStyle w:val="TableContents"/>
             </w:pPr>
-            <w:proofErr w:type="gramStart"/>
             <w:r>
               <w:t>no</w:t>
             </w:r>
-            <w:proofErr w:type="gramEnd"/>
           </w:p>
         </w:tc>
       </w:tr>
@@ -4408,11 +4055,9 @@
             <w:pPr>
               <w:pStyle w:val="TableContents"/>
             </w:pPr>
-            <w:proofErr w:type="gramStart"/>
             <w:r>
               <w:t>ferret</w:t>
             </w:r>
-            <w:proofErr w:type="gramEnd"/>
           </w:p>
         </w:tc>
         <w:tc>
@@ -4530,11 +4175,9 @@
             <w:pPr>
               <w:pStyle w:val="TableContents"/>
             </w:pPr>
-            <w:proofErr w:type="gramStart"/>
             <w:r>
               <w:t>no</w:t>
             </w:r>
-            <w:proofErr w:type="gramEnd"/>
           </w:p>
         </w:tc>
       </w:tr>
@@ -4586,11 +4229,9 @@
             <w:pPr>
               <w:pStyle w:val="TableContents"/>
             </w:pPr>
-            <w:proofErr w:type="gramStart"/>
             <w:r>
               <w:t>ferret</w:t>
             </w:r>
-            <w:proofErr w:type="gramEnd"/>
           </w:p>
         </w:tc>
         <w:tc>
@@ -4628,11 +4269,9 @@
             <w:pPr>
               <w:pStyle w:val="TableContents"/>
             </w:pPr>
-            <w:proofErr w:type="gramStart"/>
             <w:r>
               <w:t>stereotaxic</w:t>
             </w:r>
-            <w:proofErr w:type="gramEnd"/>
           </w:p>
         </w:tc>
         <w:tc>
@@ -4651,15 +4290,7 @@
               <w:pStyle w:val="TableContents"/>
             </w:pPr>
             <w:r>
-              <w:t>Long duration correlated ‘</w:t>
-            </w:r>
-            <w:proofErr w:type="spellStart"/>
-            <w:r>
-              <w:t>macroburst</w:t>
-            </w:r>
-            <w:proofErr w:type="spellEnd"/>
-            <w:r>
-              <w:t>’ activity modulated by retinal input; short duration high synchrony activity independent of retina</w:t>
+              <w:t>Long duration correlated ‘macroburst’ activity modulated by retinal input; short duration high synchrony activity independent of retina</w:t>
             </w:r>
           </w:p>
         </w:tc>
@@ -4718,11 +4349,9 @@
             <w:pPr>
               <w:pStyle w:val="TableContents"/>
             </w:pPr>
-            <w:proofErr w:type="gramStart"/>
             <w:r>
               <w:t>no</w:t>
             </w:r>
-            <w:proofErr w:type="gramEnd"/>
           </w:p>
         </w:tc>
       </w:tr>
@@ -4774,13 +4403,8 @@
             <w:pPr>
               <w:pStyle w:val="TableContents"/>
             </w:pPr>
-            <w:proofErr w:type="gramStart"/>
-            <w:r>
-              <w:t>preterm</w:t>
-            </w:r>
-            <w:proofErr w:type="gramEnd"/>
-            <w:r>
-              <w:t xml:space="preserve"> human infant</w:t>
+            <w:r>
+              <w:t>preterm human infant</w:t>
             </w:r>
           </w:p>
         </w:tc>
@@ -4799,11 +4423,9 @@
             <w:pPr>
               <w:pStyle w:val="TableContents"/>
             </w:pPr>
-            <w:proofErr w:type="gramStart"/>
             <w:r>
               <w:t>occipital</w:t>
             </w:r>
-            <w:proofErr w:type="gramEnd"/>
           </w:p>
         </w:tc>
         <w:tc>
@@ -4821,11 +4443,9 @@
             <w:pPr>
               <w:pStyle w:val="TableContents"/>
             </w:pPr>
-            <w:proofErr w:type="gramStart"/>
             <w:r>
               <w:t>stereotaxic</w:t>
             </w:r>
-            <w:proofErr w:type="gramEnd"/>
           </w:p>
         </w:tc>
         <w:tc>
@@ -4903,11 +4523,9 @@
             <w:pPr>
               <w:pStyle w:val="TableContents"/>
             </w:pPr>
-            <w:proofErr w:type="gramStart"/>
             <w:r>
               <w:t>no</w:t>
             </w:r>
-            <w:proofErr w:type="gramEnd"/>
           </w:p>
         </w:tc>
       </w:tr>
@@ -4929,15 +4547,7 @@
               <w:pStyle w:val="TableContents"/>
             </w:pPr>
             <w:r>
-              <w:t xml:space="preserve">Notes: Ages reported as total days of embryonic + postnatal development. Abbreviations: WF- and 2P-MCI, wide-field and two-photon multicellular calcium imaging; EEG, electroencephalography; MEA, </w:t>
-            </w:r>
-            <w:proofErr w:type="spellStart"/>
-            <w:r>
-              <w:t>multielectrode</w:t>
-            </w:r>
-            <w:proofErr w:type="spellEnd"/>
-            <w:r>
-              <w:t xml:space="preserve"> array; LFP, local field potential; MUA, multiple unit activity; PC, patch-clamp; SU, paired single-units</w:t>
+              <w:t>Notes: Ages reported as total days of embryonic + postnatal development. Abbreviations: WF- and 2P-MCI, wide-field and two-photon multicellular calcium imaging; EEG, electroencephalography; MEA, multielectrode array; LFP, local field potential; MUA, multiple unit activity; PC, patch-clamp; SU, paired single-units</w:t>
             </w:r>
           </w:p>
         </w:tc>
@@ -4947,8 +4557,8 @@
       <w:pPr>
         <w:pStyle w:val="Heading1"/>
       </w:pPr>
-      <w:bookmarkStart w:id="7" w:name="regulationofcellularanatomyandphysiology"/>
-      <w:bookmarkEnd w:id="7"/>
+      <w:bookmarkStart w:id="19" w:name="regulationofcellularanatomyandphysiology"/>
+      <w:bookmarkEnd w:id="19"/>
       <w:r>
         <w:lastRenderedPageBreak/>
         <w:t>Regulation of cellular anatomy and physiology by spontaneous activity</w:t>
@@ -4998,29 +4608,13 @@
         <w:fldChar w:fldCharType="end"/>
       </w:r>
       <w:r>
-        <w:t xml:space="preserve">. Molecular factors, like the signaling gradients provided by </w:t>
-      </w:r>
-      <w:proofErr w:type="spellStart"/>
-      <w:r>
-        <w:t>Eph</w:t>
-      </w:r>
-      <w:proofErr w:type="spellEnd"/>
-      <w:r>
-        <w:t xml:space="preserve"> recep</w:t>
-      </w:r>
-      <w:r>
-        <w:t xml:space="preserve">tor tyrosine kinases and their </w:t>
-      </w:r>
-      <w:proofErr w:type="spellStart"/>
-      <w:r>
-        <w:t>E</w:t>
-      </w:r>
-      <w:r>
-        <w:t>phrin</w:t>
-      </w:r>
-      <w:proofErr w:type="spellEnd"/>
-      <w:r>
-        <w:t xml:space="preserve"> ligands, mediate much of this elaboration in the developing visual system </w:t>
+        <w:t>. Molecular factors, like the signaling gradients provided by Eph recep</w:t>
+      </w:r>
+      <w:r>
+        <w:t>tor tyrosine kinases and their E</w:t>
+      </w:r>
+      <w:r>
+        <w:t xml:space="preserve">phrin ligands, mediate much of this elaboration in the developing visual system </w:t>
       </w:r>
       <w:r>
         <w:fldChar w:fldCharType="begin"/>
@@ -5038,23 +4632,7 @@
         <w:fldChar w:fldCharType="end"/>
       </w:r>
       <w:r>
-        <w:t xml:space="preserve">. The initial connectivity between axons and their target cells that occurs before vision produces functional neuronal networks that give rise to central features of visual circuitry and processing, such as </w:t>
-      </w:r>
-      <w:proofErr w:type="spellStart"/>
-      <w:r>
-        <w:t>retinotopy</w:t>
-      </w:r>
-      <w:proofErr w:type="spellEnd"/>
-      <w:r>
-        <w:t xml:space="preserve">, ocular dominance, and orientation selectivity. However, key aspects of the cellular morphologic and functional synapse maturation that occurs before vision relies on spontaneous neuronal activity. At the </w:t>
-      </w:r>
-      <w:proofErr w:type="spellStart"/>
-      <w:r>
-        <w:t>retinogeniculate</w:t>
-      </w:r>
-      <w:proofErr w:type="spellEnd"/>
-      <w:r>
-        <w:t xml:space="preserve"> synapse, blockade of spontaneous activity by TTX application to the eye around and before the time of eye opening prevents the normal developmental increase in synapse strength and arrests synaptic pruning </w:t>
+        <w:t xml:space="preserve">. The initial connectivity between axons and their target cells that occurs before vision produces functional neuronal networks that give rise to central features of visual circuitry and processing, such as retinotopy, ocular dominance, and orientation selectivity. However, key aspects of the cellular morphologic and functional synapse maturation that occurs before vision relies on spontaneous neuronal activity. At the retinogeniculate synapse, blockade of spontaneous activity by TTX application to the eye around and before the time of eye opening prevents the normal developmental increase in synapse strength and arrests synaptic pruning </w:t>
       </w:r>
       <w:r>
         <w:fldChar w:fldCharType="begin"/>
@@ -5091,15 +4669,7 @@
         <w:t>-/-</w:t>
       </w:r>
       <w:r>
-        <w:t xml:space="preserve">) mouse, which lacks a subunit of the nicotinic </w:t>
-      </w:r>
-      <w:proofErr w:type="spellStart"/>
-      <w:r>
-        <w:t>acetylycholine</w:t>
-      </w:r>
-      <w:proofErr w:type="spellEnd"/>
-      <w:r>
-        <w:t xml:space="preserve"> receptor and is thought to have disrupted retinal waves </w:t>
+        <w:t xml:space="preserve">) mouse, which lacks a subunit of the nicotinic acetylycholine receptor and is thought to have disrupted retinal waves </w:t>
       </w:r>
       <w:r>
         <w:fldChar w:fldCharType="begin"/>
@@ -5135,15 +4705,7 @@
         <w:fldChar w:fldCharType="end"/>
       </w:r>
       <w:r>
-        <w:t xml:space="preserve">. Functional maturation at the </w:t>
-      </w:r>
-      <w:proofErr w:type="spellStart"/>
-      <w:r>
-        <w:t>retinocollicular</w:t>
-      </w:r>
-      <w:proofErr w:type="spellEnd"/>
-      <w:r>
-        <w:t xml:space="preserve"> synapse is impaired in β2</w:t>
+        <w:t>. Functional maturation at the retinocollicular synapse is impaired in β2</w:t>
       </w:r>
       <w:r>
         <w:rPr>
@@ -5170,23 +4732,7 @@
         <w:fldChar w:fldCharType="end"/>
       </w:r>
       <w:r>
-        <w:t xml:space="preserve">, similar to the effect of TTX application to the eye on </w:t>
-      </w:r>
-      <w:proofErr w:type="spellStart"/>
-      <w:r>
-        <w:t>retinogeniculate</w:t>
-      </w:r>
-      <w:proofErr w:type="spellEnd"/>
-      <w:r>
-        <w:t xml:space="preserve"> synapses, again suggesting that spontaneous retinal activity promotes the maturation of </w:t>
-      </w:r>
-      <w:proofErr w:type="spellStart"/>
-      <w:r>
-        <w:t>retinogufal</w:t>
-      </w:r>
-      <w:proofErr w:type="spellEnd"/>
-      <w:r>
-        <w:t xml:space="preserve"> synapses before normal vision. </w:t>
+        <w:t xml:space="preserve">, similar to the effect of TTX application to the eye on retinogeniculate synapses, again suggesting that spontaneous retinal activity promotes the maturation of retinogufal synapses before normal vision. </w:t>
       </w:r>
     </w:p>
     <w:p>
@@ -5254,15 +4800,7 @@
         <w:t>-/-</w:t>
       </w:r>
       <w:r>
-        <w:t xml:space="preserve"> mice, disrupts </w:t>
-      </w:r>
-      <w:proofErr w:type="spellStart"/>
-      <w:r>
-        <w:t>retinocollicular</w:t>
-      </w:r>
-      <w:proofErr w:type="spellEnd"/>
-      <w:r>
-        <w:t xml:space="preserve"> synapse number and strength, but the overall visual drive of neurons in the </w:t>
+        <w:t xml:space="preserve"> mice, disrupts retinocollicular synapse number and strength, but the overall visual drive of neurons in the </w:t>
       </w:r>
       <w:r>
         <w:t>SC</w:t>
@@ -5291,15 +4829,7 @@
     </w:p>
     <w:p>
       <w:r>
-        <w:t xml:space="preserve">The morphological development of neuronal dendrites and axon arbors in the developing visual system is also sensitive to activity before vision. Classic experiments demonstrated that the abolition of spiking activity in the developing cat brain with fetal infusions of TTX prevents eye-specific segregation in the </w:t>
-      </w:r>
-      <w:proofErr w:type="spellStart"/>
-      <w:r>
-        <w:t>dLGN</w:t>
-      </w:r>
-      <w:proofErr w:type="spellEnd"/>
-      <w:r>
-        <w:t xml:space="preserve"> and results in RGC axon arbors that are abnormally large and diffuse </w:t>
+        <w:t xml:space="preserve">The morphological development of neuronal dendrites and axon arbors in the developing visual system is also sensitive to activity before vision. Classic experiments demonstrated that the abolition of spiking activity in the developing cat brain with fetal infusions of TTX prevents eye-specific segregation in the dLGN and results in RGC axon arbors that are abnormally large and diffuse </w:t>
       </w:r>
       <w:r>
         <w:fldChar w:fldCharType="begin"/>
@@ -5317,15 +4847,7 @@
         <w:fldChar w:fldCharType="end"/>
       </w:r>
       <w:r>
-        <w:t xml:space="preserve">. Equivalent experiments examining the sensitivity of </w:t>
-      </w:r>
-      <w:proofErr w:type="spellStart"/>
-      <w:r>
-        <w:t>genicolocortical</w:t>
-      </w:r>
-      <w:proofErr w:type="spellEnd"/>
-      <w:r>
-        <w:t xml:space="preserve"> afferents to retinal activity blockade reveals similar results </w:t>
+        <w:t xml:space="preserve">. Equivalent experiments examining the sensitivity of genicolocortical afferents to retinal activity blockade reveals similar results </w:t>
       </w:r>
       <w:r>
         <w:fldChar w:fldCharType="begin"/>
@@ -5400,23 +4922,7 @@
         <w:fldChar w:fldCharType="end"/>
       </w:r>
       <w:r>
-        <w:t xml:space="preserve">, and display abnormally diffuse and widespread </w:t>
-      </w:r>
-      <w:proofErr w:type="spellStart"/>
-      <w:r>
-        <w:t>arborizations</w:t>
-      </w:r>
-      <w:proofErr w:type="spellEnd"/>
-      <w:r>
-        <w:t xml:space="preserve">. The morphological development of </w:t>
-      </w:r>
-      <w:proofErr w:type="spellStart"/>
-      <w:r>
-        <w:t>retinorecepient</w:t>
-      </w:r>
-      <w:proofErr w:type="spellEnd"/>
-      <w:r>
-        <w:t xml:space="preserve"> neurons in the </w:t>
+        <w:t xml:space="preserve">, and display abnormally diffuse and widespread arborizations. The morphological development of retinorecepient neurons in the </w:t>
       </w:r>
       <w:r>
         <w:t>SC</w:t>
@@ -5485,23 +4991,7 @@
       </w:r>
       <w:r>
         <w:lastRenderedPageBreak/>
-        <w:t xml:space="preserve">During the developmental window that </w:t>
-      </w:r>
-      <w:proofErr w:type="spellStart"/>
-      <w:r>
-        <w:t>retinocollicular</w:t>
-      </w:r>
-      <w:proofErr w:type="spellEnd"/>
-      <w:r>
-        <w:t xml:space="preserve"> and </w:t>
-      </w:r>
-      <w:proofErr w:type="spellStart"/>
-      <w:r>
-        <w:t>retinogeniculate</w:t>
-      </w:r>
-      <w:proofErr w:type="spellEnd"/>
-      <w:r>
-        <w:t xml:space="preserve"> synapse maturation is sensitive to ongoing spontaneous activity, these synapses also exhibit long-term potentiation and depression (LTP/LTD) </w:t>
+        <w:t xml:space="preserve">During the developmental window that retinocollicular and retinogeniculate synapse maturation is sensitive to ongoing spontaneous activity, these synapses also exhibit long-term potentiation and depression (LTP/LTD) </w:t>
       </w:r>
       <w:r>
         <w:fldChar w:fldCharType="begin"/>
@@ -5519,15 +5009,7 @@
         <w:fldChar w:fldCharType="end"/>
       </w:r>
       <w:r>
-        <w:t xml:space="preserve">. Activity-dependent synaptic plasticity in the developing visual system through a </w:t>
-      </w:r>
-      <w:proofErr w:type="spellStart"/>
-      <w:r>
-        <w:t>Hebb</w:t>
-      </w:r>
-      <w:proofErr w:type="spellEnd"/>
-      <w:r>
-        <w:t>-type process provides a plausible mechanistic link between spontaneous activity and the functional and structural maturation of synapses.</w:t>
+        <w:t>. Activity-dependent synaptic plasticity in the developing visual system through a Hebb-type process provides a plausible mechanistic link between spontaneous activity and the functional and structural maturation of synapses.</w:t>
       </w:r>
     </w:p>
     <w:p>
@@ -5540,7 +5022,6 @@
                   <w:pPr>
                     <w:pStyle w:val="FrameContents"/>
                   </w:pPr>
-                  <w:bookmarkStart w:id="8" w:name="_GoBack"/>
                   <w:r>
                     <w:rPr>
                       <w:noProof/>
@@ -5597,7 +5078,6 @@
                       </wp:inline>
                     </w:drawing>
                   </w:r>
-                  <w:bookmarkEnd w:id="8"/>
                 </w:p>
                 <w:p>
                   <w:pPr>
@@ -5611,15 +5091,7 @@
                     <w:t>Figure 2.</w:t>
                   </w:r>
                   <w:r>
-                    <w:t xml:space="preserve"> </w:t>
-                  </w:r>
-                  <w:proofErr w:type="gramStart"/>
-                  <w:r>
-                    <w:t>Efferent connectivity from mouse visual cortex.</w:t>
-                  </w:r>
-                  <w:proofErr w:type="gramEnd"/>
-                  <w:r>
-                    <w:t xml:space="preserve"> Reference image (top left) adapted from </w:t>
+                    <w:t xml:space="preserve"> Efferent connectivity from mouse visual cortex. Reference image (top left) adapted from </w:t>
                   </w:r>
                   <w:hyperlink r:id="rId11">
                     <w:r>
@@ -5658,39 +5130,15 @@
       <w:pPr>
         <w:pStyle w:val="Heading1"/>
       </w:pPr>
-      <w:bookmarkStart w:id="9" w:name="regulationofvisualmapstructureandfunctio"/>
-      <w:bookmarkEnd w:id="9"/>
+      <w:bookmarkStart w:id="20" w:name="regulationofvisualmapstructureandfunctio"/>
+      <w:bookmarkEnd w:id="20"/>
       <w:r>
         <w:t>Regulation of visual map structure and function by spontaneous activity</w:t>
       </w:r>
     </w:p>
     <w:p>
       <w:r>
-        <w:t xml:space="preserve">In addition to the maturation of individual neuron synapses, dendrites and axon arbors, the development of large-scale neural circuits or ‘maps’ for visual stimulus features, such as </w:t>
-      </w:r>
-      <w:proofErr w:type="spellStart"/>
-      <w:r>
-        <w:t>retinotopy</w:t>
-      </w:r>
-      <w:proofErr w:type="spellEnd"/>
-      <w:r>
-        <w:t xml:space="preserve">, ocular dominance and orientation, are also sensitive to the presence of ongoing spontaneous activity before eye opening. Disrupting retinal waves pharmacologically or genetically interferes with the development of both </w:t>
-      </w:r>
-      <w:proofErr w:type="spellStart"/>
-      <w:r>
-        <w:t>retinotopy</w:t>
-      </w:r>
-      <w:proofErr w:type="spellEnd"/>
-      <w:r>
-        <w:t xml:space="preserve"> and eye specific segregation in the </w:t>
-      </w:r>
-      <w:proofErr w:type="spellStart"/>
-      <w:r>
-        <w:t>dLGN</w:t>
-      </w:r>
-      <w:proofErr w:type="spellEnd"/>
-      <w:r>
-        <w:t xml:space="preserve"> and SC of mice </w:t>
+        <w:t xml:space="preserve">In addition to the maturation of individual neuron synapses, dendrites and axon arbors, the development of large-scale neural circuits or ‘maps’ for visual stimulus features, such as retinotopy, ocular dominance and orientation, are also sensitive to the presence of ongoing spontaneous activity before eye opening. Disrupting retinal waves pharmacologically or genetically interferes with the development of both retinotopy and eye specific segregation in the dLGN and SC of mice </w:t>
       </w:r>
       <w:r>
         <w:fldChar w:fldCharType="begin"/>
@@ -5708,15 +5156,7 @@
         <w:fldChar w:fldCharType="end"/>
       </w:r>
       <w:r>
-        <w:t xml:space="preserve">. In the SC, </w:t>
-      </w:r>
-      <w:proofErr w:type="spellStart"/>
-      <w:r>
-        <w:t>retinocollicular</w:t>
-      </w:r>
-      <w:proofErr w:type="spellEnd"/>
-      <w:r>
-        <w:t xml:space="preserve"> target zones and individual axon arbors are enlarged in β2</w:t>
+        <w:t>. In the SC, retinocollicular target zones and individual axon arbors are enlarged in β2</w:t>
       </w:r>
       <w:r>
         <w:rPr>
@@ -5779,15 +5219,7 @@
         <w:fldChar w:fldCharType="end"/>
       </w:r>
       <w:r>
-        <w:t xml:space="preserve">. In the </w:t>
-      </w:r>
-      <w:proofErr w:type="spellStart"/>
-      <w:r>
-        <w:t>dLGN</w:t>
-      </w:r>
-      <w:proofErr w:type="spellEnd"/>
-      <w:r>
-        <w:t xml:space="preserve"> </w:t>
+        <w:t xml:space="preserve">. In the dLGN </w:t>
       </w:r>
       <w:r>
         <w:lastRenderedPageBreak/>
@@ -5818,31 +5250,7 @@
         <w:fldChar w:fldCharType="end"/>
       </w:r>
       <w:r>
-        <w:t xml:space="preserve">, but rather than producing expanded receptive fields in individual </w:t>
-      </w:r>
-      <w:proofErr w:type="spellStart"/>
-      <w:r>
-        <w:t>dLGN</w:t>
-      </w:r>
-      <w:proofErr w:type="spellEnd"/>
-      <w:r>
-        <w:t xml:space="preserve"> neurons, the overall </w:t>
-      </w:r>
-      <w:proofErr w:type="spellStart"/>
-      <w:r>
-        <w:t>retinotopic</w:t>
-      </w:r>
-      <w:proofErr w:type="spellEnd"/>
-      <w:r>
-        <w:t xml:space="preserve"> map in the </w:t>
-      </w:r>
-      <w:proofErr w:type="spellStart"/>
-      <w:r>
-        <w:t>dLGN</w:t>
-      </w:r>
-      <w:proofErr w:type="spellEnd"/>
-      <w:r>
-        <w:t xml:space="preserve"> of β2</w:t>
+        <w:t>, but rather than producing expanded receptive fields in individual dLGN neurons, the overall retinotopic map in the dLGN of β2</w:t>
       </w:r>
       <w:r>
         <w:rPr>
@@ -5878,15 +5286,7 @@
         <w:t>-/-</w:t>
       </w:r>
       <w:r>
-        <w:t xml:space="preserve"> mice on </w:t>
-      </w:r>
-      <w:proofErr w:type="spellStart"/>
-      <w:r>
-        <w:t>retinotopic</w:t>
-      </w:r>
-      <w:proofErr w:type="spellEnd"/>
-      <w:r>
-        <w:t xml:space="preserve"> maps along the visual field azimuth may stem from the strong bias in retinal wave propagation along this axis </w:t>
+        <w:t xml:space="preserve"> mice on retinotopic maps along the visual field azimuth may stem from the strong bias in retinal wave propagation along this axis </w:t>
       </w:r>
       <w:r>
         <w:fldChar w:fldCharType="begin"/>
@@ -5904,15 +5304,7 @@
         <w:fldChar w:fldCharType="end"/>
       </w:r>
       <w:r>
-        <w:t xml:space="preserve"> and/or differences in the effectiveness of molecular processes in mapping these circuits along the two visual axes. Remarkably, in both the </w:t>
-      </w:r>
-      <w:proofErr w:type="spellStart"/>
-      <w:r>
-        <w:t>dLGN</w:t>
-      </w:r>
-      <w:proofErr w:type="spellEnd"/>
-      <w:r>
-        <w:t xml:space="preserve"> </w:t>
+        <w:t xml:space="preserve"> and/or differences in the effectiveness of molecular processes in mapping these circuits along the two visual axes. Remarkably, in both the dLGN </w:t>
       </w:r>
       <w:r>
         <w:fldChar w:fldCharType="begin"/>
@@ -5957,13 +5349,8 @@
         <w:t>-/-</w:t>
       </w:r>
       <w:r>
-        <w:t xml:space="preserve"> mice, the organization of response properties associated with ON- or OFF-selectivity, which is not normally observed in mice, emerge de novo. In the </w:t>
-      </w:r>
-      <w:proofErr w:type="spellStart"/>
-      <w:r>
-        <w:t>dLGN</w:t>
-      </w:r>
-      <w:proofErr w:type="spellEnd"/>
+        <w:t xml:space="preserve"> mice, the organization of response properties associated with ON- or OFF-selectivity, which is not normally observed in mice, emerge de novo. In the dLGN</w:t>
+      </w:r>
       <w:r>
         <w:t xml:space="preserve"> of β2</w:t>
       </w:r>
@@ -5977,15 +5364,7 @@
         <w:t xml:space="preserve"> mice</w:t>
       </w:r>
       <w:r>
-        <w:t xml:space="preserve">, ON- and </w:t>
-      </w:r>
-      <w:proofErr w:type="spellStart"/>
-      <w:r>
-        <w:t>OFF-center</w:t>
-      </w:r>
-      <w:proofErr w:type="spellEnd"/>
-      <w:r>
-        <w:t xml:space="preserve"> cells are spatially segregated </w:t>
+        <w:t xml:space="preserve">, ON- and OFF-center cells are spatially segregated </w:t>
       </w:r>
       <w:r>
         <w:fldChar w:fldCharType="begin"/>
@@ -6021,15 +5400,7 @@
         <w:fldChar w:fldCharType="end"/>
       </w:r>
       <w:r>
-        <w:t xml:space="preserve">. Thus, it appears that circuit organization around new response features emerge in the </w:t>
-      </w:r>
-      <w:proofErr w:type="spellStart"/>
-      <w:r>
-        <w:t>dLGN</w:t>
-      </w:r>
-      <w:proofErr w:type="spellEnd"/>
-      <w:r>
-        <w:t xml:space="preserve"> and SC of β2</w:t>
+        <w:t>. Thus, it appears that circuit organization around new response features emerge in the dLGN and SC of β2</w:t>
       </w:r>
       <w:r>
         <w:rPr>
@@ -6038,15 +5409,7 @@
         <w:t>-/-</w:t>
       </w:r>
       <w:r>
-        <w:t xml:space="preserve"> mice, possibly because of the delayed functional development of </w:t>
-      </w:r>
-      <w:proofErr w:type="spellStart"/>
-      <w:r>
-        <w:t>retinofugal</w:t>
-      </w:r>
-      <w:proofErr w:type="spellEnd"/>
-      <w:r>
-        <w:t xml:space="preserve"> synapses </w:t>
+        <w:t xml:space="preserve"> mice, possibly because of the delayed functional development of retinofugal synapses </w:t>
       </w:r>
       <w:r>
         <w:fldChar w:fldCharType="begin"/>
@@ -6123,23 +5486,7 @@
         <w:t>-/-</w:t>
       </w:r>
       <w:r>
-        <w:t xml:space="preserve"> mice are not confined to first order, </w:t>
-      </w:r>
-      <w:proofErr w:type="spellStart"/>
-      <w:r>
-        <w:t>retinofugal</w:t>
-      </w:r>
-      <w:proofErr w:type="spellEnd"/>
-      <w:r>
-        <w:t xml:space="preserve"> connections. Anatomical and functional response properties in higher order visual circuits, including </w:t>
-      </w:r>
-      <w:proofErr w:type="spellStart"/>
-      <w:r>
-        <w:t>geniculo</w:t>
-      </w:r>
-      <w:proofErr w:type="spellEnd"/>
-      <w:r>
-        <w:t xml:space="preserve">-cortical connections </w:t>
+        <w:t xml:space="preserve"> mice are not confined to first order, retinofugal connections. Anatomical and functional response properties in higher order visual circuits, including geniculo-cortical connections </w:t>
       </w:r>
       <w:r>
         <w:fldChar w:fldCharType="begin"/>
@@ -6157,15 +5504,7 @@
         <w:fldChar w:fldCharType="end"/>
       </w:r>
       <w:r>
-        <w:t xml:space="preserve"> and </w:t>
-      </w:r>
-      <w:proofErr w:type="spellStart"/>
-      <w:r>
-        <w:t>cortico-collicular</w:t>
-      </w:r>
-      <w:proofErr w:type="spellEnd"/>
-      <w:r>
-        <w:t xml:space="preserve"> connections </w:t>
+        <w:t xml:space="preserve"> and cortico-collicular connections </w:t>
       </w:r>
       <w:r>
         <w:fldChar w:fldCharType="begin"/>
@@ -6246,15 +5585,7 @@
         <w:fldChar w:fldCharType="end"/>
       </w:r>
       <w:r>
-        <w:t xml:space="preserve">. The results of pharmacological manipulations of retinal activity in the </w:t>
-      </w:r>
-      <w:proofErr w:type="spellStart"/>
-      <w:r>
-        <w:t>dLGN</w:t>
-      </w:r>
-      <w:proofErr w:type="spellEnd"/>
-      <w:r>
-        <w:t xml:space="preserve"> and SC of mice </w:t>
+        <w:t xml:space="preserve">. The results of pharmacological manipulations of retinal activity in the dLGN and SC of mice </w:t>
       </w:r>
       <w:r>
         <w:fldChar w:fldCharType="begin"/>
@@ -6272,15 +5603,7 @@
         <w:fldChar w:fldCharType="end"/>
       </w:r>
       <w:r>
-        <w:t xml:space="preserve"> and the </w:t>
-      </w:r>
-      <w:proofErr w:type="spellStart"/>
-      <w:r>
-        <w:t>dLGN</w:t>
-      </w:r>
-      <w:proofErr w:type="spellEnd"/>
-      <w:r>
-        <w:t xml:space="preserve"> and visual cortex of ferrets </w:t>
+        <w:t xml:space="preserve"> and the dLGN and visual cortex of ferrets </w:t>
       </w:r>
       <w:r>
         <w:fldChar w:fldCharType="begin"/>
@@ -6370,15 +5693,7 @@
         <w:fldChar w:fldCharType="end"/>
       </w:r>
       <w:r>
-        <w:t xml:space="preserve">. Optogenetic manipulation of retinal activity before vision suggests that some features of neural circuit development, like </w:t>
-      </w:r>
-      <w:proofErr w:type="spellStart"/>
-      <w:r>
-        <w:t>retinotopy</w:t>
-      </w:r>
-      <w:proofErr w:type="spellEnd"/>
-      <w:r>
-        <w:t xml:space="preserve">, are more sensitive to the levels of spontaneous activity, while other features, like eye specific segregation, are sensitive to the timing of activity in the two eyes </w:t>
+        <w:t xml:space="preserve">. Optogenetic manipulation of retinal activity before vision suggests that some features of neural circuit development, like retinotopy, are more sensitive to the levels of spontaneous activity, while other features, like eye specific segregation, are sensitive to the timing of activity in the two eyes </w:t>
       </w:r>
       <w:r>
         <w:fldChar w:fldCharType="begin"/>
@@ -6396,28 +5711,12 @@
         <w:fldChar w:fldCharType="end"/>
       </w:r>
       <w:r>
-        <w:t xml:space="preserve">. Resolution of lingering uncertainties about the precise role of different spatiotemporal features of spontaneous retinal activity in the emergence of visual circuits will require a careful analysis of spontaneous activity in vivo in the various genetic and pharmacological models, and a parametric analysis of the role of activity in the development of the diverse features of visual circuitry, including </w:t>
-      </w:r>
-      <w:proofErr w:type="spellStart"/>
-      <w:r>
-        <w:t>retinotopy</w:t>
-      </w:r>
-      <w:proofErr w:type="spellEnd"/>
-      <w:r>
-        <w:t xml:space="preserve"> and eye segregation. </w:t>
-      </w:r>
-    </w:p>
-    <w:p>
-      <w:r>
-        <w:t xml:space="preserve">In addition to maps for </w:t>
-      </w:r>
-      <w:proofErr w:type="spellStart"/>
-      <w:r>
-        <w:t>retinotopy</w:t>
-      </w:r>
-      <w:proofErr w:type="spellEnd"/>
-      <w:r>
-        <w:t xml:space="preserve"> and ocular dominance, visual circuits for orientation emerge without vision </w:t>
+        <w:t xml:space="preserve">. Resolution of lingering uncertainties about the precise role of different spatiotemporal features of spontaneous retinal activity in the emergence of visual circuits will require a careful analysis of spontaneous activity in vivo in the various genetic and pharmacological models, and a parametric analysis of the role of activity in the development of the diverse features of visual circuitry, including retinotopy and eye segregation. </w:t>
+      </w:r>
+    </w:p>
+    <w:p>
+      <w:r>
+        <w:t xml:space="preserve">In addition to maps for retinotopy and ocular dominance, visual circuits for orientation emerge without vision </w:t>
       </w:r>
       <w:r>
         <w:fldChar w:fldCharType="begin"/>
@@ -6571,8 +5870,8 @@
       <w:pPr>
         <w:pStyle w:val="Heading1"/>
       </w:pPr>
-      <w:bookmarkStart w:id="10" w:name="conclusion"/>
-      <w:bookmarkEnd w:id="10"/>
+      <w:bookmarkStart w:id="21" w:name="conclusion"/>
+      <w:bookmarkEnd w:id="21"/>
       <w:r>
         <w:lastRenderedPageBreak/>
         <w:t>Conclusion</w:t>
@@ -6586,23 +5885,15 @@
         <w:t>,</w:t>
       </w:r>
       <w:r>
-        <w:t xml:space="preserve"> developing neural circuits display spontaneous activity before they become functionally efficacious. In animals with extended gestation, fundamental neural circuit features emerge without sensory experience, particularly in the visual system. Patterned spontaneous neural activity appears capable of substituting for peripheral sensation in shaping the development of neural circuits. Major open questions in the field concern the degree to which spontaneous activity instructs developing neural circuits, and how activity interacts with gene expression to regulate synapse, neuron and neural circuit development. </w:t>
-      </w:r>
-      <w:proofErr w:type="spellStart"/>
-      <w:r>
-        <w:t>Hebbian</w:t>
-      </w:r>
-      <w:proofErr w:type="spellEnd"/>
-      <w:r>
-        <w:t xml:space="preserve"> synaptic plasticity mechanisms (‘fire-together, wire-together’) are well suited to link activity-dependent synapse and neural circuit development, but distinct activity-dependent mechanisms that are sensitive to levels or timing of activity but not correlations in activity likely also play important roles in sculpting developing neural circuits. The increasing availability of modern optical approaches to examine and manipulate activity in developing neural circuits in vivo suggests that a fundamental understanding of the rules that regulate synapse and neural circuit development in the complex mammalian brain is at hand. </w:t>
+        <w:t xml:space="preserve"> developing neural circuits display spontaneous activity before they become functionally efficacious. In animals with extended gestation, fundamental neural circuit features emerge without sensory experience, particularly in the visual system. Patterned spontaneous neural activity appears capable of substituting for peripheral sensation in shaping the development of neural circuits. Major open questions in the field concern the degree to which spontaneous activity instructs developing neural circuits, and how activity interacts with gene expression to regulate synapse, neuron and neural circuit development. Hebbian synaptic plasticity mechanisms (‘fire-together, wire-together’) are well suited to link activity-dependent synapse and neural circuit development, but distinct activity-dependent mechanisms that are sensitive to levels or timing of activity but not correlations in activity likely also play important roles in sculpting developing neural circuits. The increasing availability of modern optical approaches to examine and manipulate activity in developing neural circuits in vivo suggests that a fundamental understanding of the rules that regulate synapse and neural circuit development in the complex mammalian brain is at hand. </w:t>
       </w:r>
     </w:p>
     <w:p>
       <w:pPr>
         <w:pStyle w:val="Heading1"/>
       </w:pPr>
-      <w:bookmarkStart w:id="11" w:name="acknowledgements"/>
-      <w:bookmarkEnd w:id="11"/>
+      <w:bookmarkStart w:id="22" w:name="acknowledgements"/>
+      <w:bookmarkEnd w:id="22"/>
       <w:r>
         <w:t>Acknowledgements</w:t>
       </w:r>
@@ -6616,8 +5907,8 @@
       <w:pPr>
         <w:pStyle w:val="Heading1"/>
       </w:pPr>
-      <w:bookmarkStart w:id="12" w:name="references"/>
-      <w:bookmarkEnd w:id="12"/>
+      <w:bookmarkStart w:id="23" w:name="references"/>
+      <w:bookmarkEnd w:id="23"/>
       <w:r>
         <w:t>References</w:t>
       </w:r>
@@ -9896,7 +9187,7 @@
 </file>
 
 <file path=customXml/itemProps1.xml><?xml version="1.0" encoding="utf-8"?>
-<ds:datastoreItem xmlns:ds="http://schemas.openxmlformats.org/officeDocument/2006/customXml" ds:itemID="{CE0915FC-570B-D843-B964-CE3E98594F78}">
+<ds:datastoreItem xmlns:ds="http://schemas.openxmlformats.org/officeDocument/2006/customXml" ds:itemID="{B64044C6-2797-AC4F-8C7F-8BDDDD112693}">
   <ds:schemaRefs>
     <ds:schemaRef ds:uri="http://schemas.openxmlformats.org/officeDocument/2006/bibliography"/>
   </ds:schemaRefs>

</xml_diff>